<commit_message>
TFS 23919 - Allow Training Managers to Reassign CSR Module logs in Admin Tool
git-tfs-id: [https://tfs.omnicloud.local/tfs/cco%20program/]$/eCoaching_V2;C51097
</commit_message>
<xml_diff>
--- a/Unit Test/DB/CCO_eCoaching_Log_Admin_Tool_DB_UTD.docx
+++ b/Unit Test/DB/CCO_eCoaching_Log_Admin_Tool_DB_UTD.docx
@@ -1242,8 +1242,21 @@
           </w:tcPr>
           <w:p>
             <w:r>
-              <w:t>TFS 16529 – Support using MaxCorp EmpID as LanIds</w:t>
-            </w:r>
+              <w:t xml:space="preserve">TFS 16529 – Support using </w:t>
+            </w:r>
+            <w:proofErr w:type="spellStart"/>
+            <w:r>
+              <w:t>MaxCorp</w:t>
+            </w:r>
+            <w:proofErr w:type="spellEnd"/>
+            <w:r>
+              <w:t xml:space="preserve"> EmpID as </w:t>
+            </w:r>
+            <w:proofErr w:type="spellStart"/>
+            <w:r>
+              <w:t>LanIds</w:t>
+            </w:r>
+            <w:proofErr w:type="spellEnd"/>
           </w:p>
         </w:tc>
         <w:tc>
@@ -1375,6 +1388,72 @@
           <w:p>
             <w:r>
               <w:t>TFS 23378 - Virtual East Manager access in ECL Admin tool</w:t>
+            </w:r>
+          </w:p>
+        </w:tc>
+        <w:tc>
+          <w:tcPr>
+            <w:tcW w:w="1980" w:type="dxa"/>
+            <w:tcBorders>
+              <w:top w:val="single" w:sz="6" w:space="0" w:color="C0C0C0"/>
+              <w:left w:val="single" w:sz="6" w:space="0" w:color="C0C0C0"/>
+              <w:bottom w:val="single" w:sz="6" w:space="0" w:color="C0C0C0"/>
+              <w:right w:val="single" w:sz="6" w:space="0" w:color="C0C0C0"/>
+            </w:tcBorders>
+          </w:tcPr>
+          <w:p>
+            <w:r>
+              <w:t>Susmitha Palacherla</w:t>
+            </w:r>
+          </w:p>
+        </w:tc>
+      </w:tr>
+      <w:tr>
+        <w:tc>
+          <w:tcPr>
+            <w:tcW w:w="0" w:type="auto"/>
+            <w:tcBorders>
+              <w:top w:val="single" w:sz="6" w:space="0" w:color="C0C0C0"/>
+              <w:left w:val="single" w:sz="6" w:space="0" w:color="C0C0C0"/>
+              <w:bottom w:val="single" w:sz="6" w:space="0" w:color="C0C0C0"/>
+              <w:right w:val="single" w:sz="6" w:space="0" w:color="C0C0C0"/>
+            </w:tcBorders>
+          </w:tcPr>
+          <w:p>
+            <w:r>
+              <w:t>01/26/2022</w:t>
+            </w:r>
+          </w:p>
+        </w:tc>
+        <w:tc>
+          <w:tcPr>
+            <w:tcW w:w="0" w:type="auto"/>
+            <w:tcBorders>
+              <w:top w:val="single" w:sz="6" w:space="0" w:color="C0C0C0"/>
+              <w:left w:val="single" w:sz="6" w:space="0" w:color="C0C0C0"/>
+              <w:bottom w:val="single" w:sz="6" w:space="0" w:color="C0C0C0"/>
+              <w:right w:val="single" w:sz="6" w:space="0" w:color="C0C0C0"/>
+            </w:tcBorders>
+          </w:tcPr>
+          <w:p>
+            <w:r>
+              <w:t>16.0</w:t>
+            </w:r>
+          </w:p>
+        </w:tc>
+        <w:tc>
+          <w:tcPr>
+            <w:tcW w:w="6082" w:type="dxa"/>
+            <w:tcBorders>
+              <w:top w:val="single" w:sz="6" w:space="0" w:color="C0C0C0"/>
+              <w:left w:val="single" w:sz="6" w:space="0" w:color="C0C0C0"/>
+              <w:bottom w:val="single" w:sz="6" w:space="0" w:color="C0C0C0"/>
+              <w:right w:val="single" w:sz="6" w:space="0" w:color="C0C0C0"/>
+            </w:tcBorders>
+          </w:tcPr>
+          <w:p>
+            <w:r>
+              <w:t>TFS 23919 - Allow Training Managers to Reassign CSR Module logs</w:t>
             </w:r>
           </w:p>
         </w:tc>
@@ -2032,12 +2111,21 @@
                 <w:szCs w:val="22"/>
               </w:rPr>
             </w:pPr>
+            <w:proofErr w:type="spellStart"/>
             <w:r>
               <w:rPr>
                 <w:sz w:val="22"/>
                 <w:szCs w:val="22"/>
               </w:rPr>
-              <w:t xml:space="preserve">eCoaching_Dev database on </w:t>
+              <w:t>eCoaching_Dev</w:t>
+            </w:r>
+            <w:proofErr w:type="spellEnd"/>
+            <w:r>
+              <w:rPr>
+                <w:sz w:val="22"/>
+                <w:szCs w:val="22"/>
+              </w:rPr>
+              <w:t xml:space="preserve"> database on </w:t>
             </w:r>
             <w:r>
               <w:rPr>
@@ -2333,14 +2421,7 @@
                 <w:rFonts w:asciiTheme="minorHAnsi" w:hAnsiTheme="minorHAnsi"/>
                 <w:bCs/>
               </w:rPr>
-              <w:t>-</w:t>
-            </w:r>
-            <w:r>
-              <w:rPr>
-                <w:rFonts w:asciiTheme="minorHAnsi" w:hAnsiTheme="minorHAnsi"/>
-                <w:bCs/>
-              </w:rPr>
-              <w:t>1.2</w:t>
+              <w:t>-1.2</w:t>
             </w:r>
           </w:p>
         </w:tc>
@@ -2374,10 +2455,7 @@
           </w:tcPr>
           <w:p>
             <w:r>
-              <w:t xml:space="preserve">Users that no longer have an Admin tool allowed job code (Job Code Not in AT_Role_Access) </w:t>
-            </w:r>
-            <w:r>
-              <w:t>should have corresponding AT_User table record Inactivated</w:t>
+              <w:t>Users that no longer have an Admin tool allowed job code (Job Code Not in AT_Role_Access) should have corresponding AT_User table record Inactivated</w:t>
             </w:r>
           </w:p>
         </w:tc>
@@ -2444,14 +2522,7 @@
                 <w:rFonts w:asciiTheme="minorHAnsi" w:hAnsiTheme="minorHAnsi"/>
                 <w:bCs/>
               </w:rPr>
-              <w:t>-</w:t>
-            </w:r>
-            <w:r>
-              <w:rPr>
-                <w:rFonts w:asciiTheme="minorHAnsi" w:hAnsiTheme="minorHAnsi"/>
-                <w:bCs/>
-              </w:rPr>
-              <w:t>1.3</w:t>
+              <w:t>-1.3</w:t>
             </w:r>
           </w:p>
         </w:tc>
@@ -2565,14 +2636,7 @@
                 <w:rFonts w:asciiTheme="minorHAnsi" w:hAnsiTheme="minorHAnsi"/>
                 <w:bCs/>
               </w:rPr>
-              <w:t>-</w:t>
-            </w:r>
-            <w:r>
-              <w:rPr>
-                <w:rFonts w:asciiTheme="minorHAnsi" w:hAnsiTheme="minorHAnsi"/>
-                <w:bCs/>
-              </w:rPr>
-              <w:t>1.4</w:t>
+              <w:t>-1.4</w:t>
             </w:r>
           </w:p>
         </w:tc>
@@ -2606,16 +2670,7 @@
           </w:tcPr>
           <w:p>
             <w:r>
-              <w:t>Active</w:t>
-            </w:r>
-            <w:r>
-              <w:t xml:space="preserve"> Users should have corresponding AT_User table record </w:t>
-            </w:r>
-            <w:r>
-              <w:t>Re</w:t>
-            </w:r>
-            <w:r>
-              <w:t xml:space="preserve">activated </w:t>
+              <w:t xml:space="preserve">Active Users should have corresponding AT_User table record Reactivated </w:t>
             </w:r>
           </w:p>
         </w:tc>
@@ -2682,14 +2737,7 @@
                 <w:rFonts w:asciiTheme="minorHAnsi" w:hAnsiTheme="minorHAnsi"/>
                 <w:bCs/>
               </w:rPr>
-              <w:t>-</w:t>
-            </w:r>
-            <w:r>
-              <w:rPr>
-                <w:rFonts w:asciiTheme="minorHAnsi" w:hAnsiTheme="minorHAnsi"/>
-                <w:bCs/>
-              </w:rPr>
-              <w:t>1.5</w:t>
+              <w:t>-1.5</w:t>
             </w:r>
           </w:p>
         </w:tc>
@@ -2718,13 +2766,7 @@
           </w:tcPr>
           <w:p>
             <w:r>
-              <w:t xml:space="preserve">Users that have an Admin tool allowed job code (Job Code in AT_Role_Access) should have corresponding AT_User table record </w:t>
-            </w:r>
-            <w:r>
-              <w:t>Re</w:t>
-            </w:r>
-            <w:r>
-              <w:t>activated</w:t>
+              <w:t>Users that have an Admin tool allowed job code (Job Code in AT_Role_Access) should have corresponding AT_User table record Reactivated</w:t>
             </w:r>
           </w:p>
         </w:tc>
@@ -2780,14 +2822,7 @@
                 <w:rFonts w:asciiTheme="minorHAnsi" w:hAnsiTheme="minorHAnsi"/>
                 <w:bCs/>
               </w:rPr>
-              <w:t>-</w:t>
-            </w:r>
-            <w:r>
-              <w:rPr>
-                <w:rFonts w:asciiTheme="minorHAnsi" w:hAnsiTheme="minorHAnsi"/>
-                <w:bCs/>
-              </w:rPr>
-              <w:t>1.6</w:t>
+              <w:t>-1.6</w:t>
             </w:r>
           </w:p>
         </w:tc>
@@ -2829,10 +2864,7 @@
               <w:textAlignment w:val="auto"/>
             </w:pPr>
             <w:r>
-              <w:t xml:space="preserve">Role links are </w:t>
-            </w:r>
-            <w:r>
-              <w:t>added</w:t>
+              <w:t>Role links are added</w:t>
             </w:r>
           </w:p>
         </w:tc>
@@ -2887,14 +2919,7 @@
                 <w:rFonts w:asciiTheme="minorHAnsi" w:hAnsiTheme="minorHAnsi"/>
                 <w:bCs/>
               </w:rPr>
-              <w:t>-</w:t>
-            </w:r>
-            <w:r>
-              <w:rPr>
-                <w:rFonts w:asciiTheme="minorHAnsi" w:hAnsiTheme="minorHAnsi"/>
-                <w:bCs/>
-              </w:rPr>
-              <w:t>1.7</w:t>
+              <w:t>-1.7</w:t>
             </w:r>
           </w:p>
         </w:tc>
@@ -2928,13 +2953,7 @@
           </w:tcPr>
           <w:p>
             <w:r>
-              <w:t xml:space="preserve">New </w:t>
-            </w:r>
-            <w:r>
-              <w:t xml:space="preserve">Users should have corresponding AT_User table record </w:t>
-            </w:r>
-            <w:r>
-              <w:t>Added</w:t>
+              <w:t>New Users should have corresponding AT_User table record Added</w:t>
             </w:r>
           </w:p>
         </w:tc>
@@ -2989,14 +3008,7 @@
                 <w:rFonts w:asciiTheme="minorHAnsi" w:hAnsiTheme="minorHAnsi"/>
                 <w:bCs/>
               </w:rPr>
-              <w:t>-</w:t>
-            </w:r>
-            <w:r>
-              <w:rPr>
-                <w:rFonts w:asciiTheme="minorHAnsi" w:hAnsiTheme="minorHAnsi"/>
-                <w:bCs/>
-              </w:rPr>
-              <w:t>1.8</w:t>
+              <w:t>-1.8</w:t>
             </w:r>
           </w:p>
         </w:tc>
@@ -3034,10 +3046,7 @@
           </w:tcPr>
           <w:p>
             <w:r>
-              <w:t>Role links are added</w:t>
-            </w:r>
-            <w:r>
-              <w:t xml:space="preserve"> for users newly added to AT_User Table</w:t>
+              <w:t>Role links are added for users newly added to AT_User Table</w:t>
             </w:r>
           </w:p>
         </w:tc>
@@ -3498,10 +3507,7 @@
       </w:pPr>
       <w:bookmarkStart w:id="16" w:name="_Toc86652902"/>
       <w:r>
-        <w:t xml:space="preserve">Admin Tool – </w:t>
-      </w:r>
-      <w:r>
-        <w:t>Manage Employee Logs</w:t>
+        <w:t>Admin Tool – Manage Employee Logs</w:t>
       </w:r>
       <w:bookmarkEnd w:id="16"/>
     </w:p>
@@ -3549,13 +3555,7 @@
         <w:rPr>
           <w:b w:val="0"/>
         </w:rPr>
-        <w:t>AT</w:t>
-      </w:r>
-      <w:r>
-        <w:rPr>
-          <w:b w:val="0"/>
-        </w:rPr>
-        <w:t>M</w:t>
+        <w:t>ATM</w:t>
       </w:r>
     </w:p>
     <w:p/>
@@ -3674,12 +3674,21 @@
                 <w:szCs w:val="22"/>
               </w:rPr>
             </w:pPr>
+            <w:proofErr w:type="spellStart"/>
             <w:r>
               <w:rPr>
                 <w:sz w:val="22"/>
                 <w:szCs w:val="22"/>
               </w:rPr>
-              <w:t xml:space="preserve">eCoaching_Dev database on </w:t>
+              <w:t>eCoaching_Dev</w:t>
+            </w:r>
+            <w:proofErr w:type="spellEnd"/>
+            <w:r>
+              <w:rPr>
+                <w:sz w:val="22"/>
+                <w:szCs w:val="22"/>
+              </w:rPr>
+              <w:t xml:space="preserve"> database on </w:t>
             </w:r>
             <w:r>
               <w:rPr>
@@ -3925,21 +3934,7 @@
                 <w:rFonts w:asciiTheme="minorHAnsi" w:hAnsiTheme="minorHAnsi"/>
                 <w:bCs/>
               </w:rPr>
-              <w:t>-1.</w:t>
-            </w:r>
-            <w:r>
-              <w:rPr>
-                <w:rFonts w:asciiTheme="minorHAnsi" w:hAnsiTheme="minorHAnsi"/>
-                <w:bCs/>
-              </w:rPr>
-              <w:t>1.</w:t>
-            </w:r>
-            <w:r>
-              <w:rPr>
-                <w:rFonts w:asciiTheme="minorHAnsi" w:hAnsiTheme="minorHAnsi"/>
-                <w:bCs/>
-              </w:rPr>
-              <w:t>1</w:t>
+              <w:t>-1.1.1</w:t>
             </w:r>
           </w:p>
         </w:tc>
@@ -3984,7 +3979,7 @@
                 <w:rFonts w:asciiTheme="minorHAnsi" w:hAnsiTheme="minorHAnsi"/>
                 <w:bCs/>
               </w:rPr>
-              <w:t>Y</w:t>
+              <w:t>N</w:t>
             </w:r>
           </w:p>
         </w:tc>
@@ -4000,7 +3995,7 @@
               </w:rPr>
             </w:pPr>
             <w:r>
-              <w:t>Pass</w:t>
+              <w:t>NA</w:t>
             </w:r>
           </w:p>
         </w:tc>
@@ -4025,21 +4020,7 @@
                 <w:rFonts w:asciiTheme="minorHAnsi" w:hAnsiTheme="minorHAnsi"/>
                 <w:bCs/>
               </w:rPr>
-              <w:t>-1.</w:t>
-            </w:r>
-            <w:r>
-              <w:rPr>
-                <w:rFonts w:asciiTheme="minorHAnsi" w:hAnsiTheme="minorHAnsi"/>
-                <w:bCs/>
-              </w:rPr>
-              <w:t>1.</w:t>
-            </w:r>
-            <w:r>
-              <w:rPr>
-                <w:rFonts w:asciiTheme="minorHAnsi" w:hAnsiTheme="minorHAnsi"/>
-                <w:bCs/>
-              </w:rPr>
-              <w:t>2</w:t>
+              <w:t>-1.1.2</w:t>
             </w:r>
           </w:p>
         </w:tc>
@@ -4053,7 +4034,15 @@
               <w:textAlignment w:val="auto"/>
             </w:pPr>
             <w:r>
-              <w:t>Check the contents of the Coaching_Inactivate_Reactivate_Audit Table</w:t>
+              <w:t xml:space="preserve">Check the contents of the </w:t>
+            </w:r>
+            <w:proofErr w:type="spellStart"/>
+            <w:r>
+              <w:t>Coaching_Inactivate_Reactivate_Audit</w:t>
+            </w:r>
+            <w:proofErr w:type="spellEnd"/>
+            <w:r>
+              <w:t xml:space="preserve"> Table</w:t>
             </w:r>
           </w:p>
         </w:tc>
@@ -4076,14 +4065,7 @@
                 <w:rFonts w:asciiTheme="minorHAnsi" w:hAnsiTheme="minorHAnsi"/>
                 <w:bCs/>
               </w:rPr>
-              <w:t>-1.1</w:t>
-            </w:r>
-            <w:r>
-              <w:rPr>
-                <w:rFonts w:asciiTheme="minorHAnsi" w:hAnsiTheme="minorHAnsi"/>
-                <w:bCs/>
-              </w:rPr>
-              <w:t xml:space="preserve"> should have an Audit record present with required Details including Last Known Status of Log prior to Inactivation </w:t>
+              <w:t xml:space="preserve">-1.1 should have an Audit record present with required Details including Last Known Status of Log prior to Inactivation </w:t>
             </w:r>
           </w:p>
         </w:tc>
@@ -4093,7 +4075,11 @@
           </w:tcPr>
           <w:p>
             <w:r>
-              <w:t>Y</w:t>
+              <w:rPr>
+                <w:rFonts w:asciiTheme="minorHAnsi" w:hAnsiTheme="minorHAnsi"/>
+                <w:bCs/>
+              </w:rPr>
+              <w:t>N</w:t>
             </w:r>
           </w:p>
         </w:tc>
@@ -4109,7 +4095,7 @@
               </w:rPr>
             </w:pPr>
             <w:r>
-              <w:t>Pass</w:t>
+              <w:t>NA</w:t>
             </w:r>
           </w:p>
         </w:tc>
@@ -4181,9 +4167,6 @@
                 <w:bCs/>
               </w:rPr>
             </w:pPr>
-            <w:r>
-              <w:t>Pass</w:t>
-            </w:r>
           </w:p>
         </w:tc>
       </w:tr>
@@ -4207,21 +4190,7 @@
                 <w:rFonts w:asciiTheme="minorHAnsi" w:hAnsiTheme="minorHAnsi"/>
                 <w:bCs/>
               </w:rPr>
-              <w:t>-1.</w:t>
-            </w:r>
-            <w:r>
-              <w:rPr>
-                <w:rFonts w:asciiTheme="minorHAnsi" w:hAnsiTheme="minorHAnsi"/>
-                <w:bCs/>
-              </w:rPr>
-              <w:t>1.</w:t>
-            </w:r>
-            <w:r>
-              <w:rPr>
-                <w:rFonts w:asciiTheme="minorHAnsi" w:hAnsiTheme="minorHAnsi"/>
-                <w:bCs/>
-              </w:rPr>
-              <w:t>3</w:t>
+              <w:t>-1.1.3</w:t>
             </w:r>
           </w:p>
         </w:tc>
@@ -4246,7 +4215,7 @@
           </w:p>
           <w:p>
             <w:r>
-              <w:t>Users belonging to specific Module will see their specific Module</w:t>
+              <w:t>Users belonging to specific Module will see their specific Module. Training Managers will see CSR Module in addition to Training.</w:t>
             </w:r>
           </w:p>
         </w:tc>
@@ -4256,7 +4225,11 @@
           </w:tcPr>
           <w:p>
             <w:r>
-              <w:t>Y</w:t>
+              <w:rPr>
+                <w:rFonts w:asciiTheme="minorHAnsi" w:hAnsiTheme="minorHAnsi"/>
+                <w:bCs/>
+              </w:rPr>
+              <w:t>N</w:t>
             </w:r>
           </w:p>
         </w:tc>
@@ -4272,7 +4245,7 @@
               </w:rPr>
             </w:pPr>
             <w:r>
-              <w:t>Pass</w:t>
+              <w:t>NA</w:t>
             </w:r>
           </w:p>
         </w:tc>
@@ -4297,21 +4270,7 @@
                 <w:rFonts w:asciiTheme="minorHAnsi" w:hAnsiTheme="minorHAnsi"/>
                 <w:bCs/>
               </w:rPr>
-              <w:t>-1.</w:t>
-            </w:r>
-            <w:r>
-              <w:rPr>
-                <w:rFonts w:asciiTheme="minorHAnsi" w:hAnsiTheme="minorHAnsi"/>
-                <w:bCs/>
-              </w:rPr>
-              <w:t>1.</w:t>
-            </w:r>
-            <w:r>
-              <w:rPr>
-                <w:rFonts w:asciiTheme="minorHAnsi" w:hAnsiTheme="minorHAnsi"/>
-                <w:bCs/>
-              </w:rPr>
-              <w:t>4</w:t>
+              <w:t>-1.1.4</w:t>
             </w:r>
           </w:p>
         </w:tc>
@@ -4340,7 +4299,7 @@
           </w:p>
           <w:p>
             <w:r>
-              <w:t>Sups and Mgrs should only see employees from their site</w:t>
+              <w:t>Sups and Mgrs should only see employees from their site or employees in their hierarchy</w:t>
             </w:r>
           </w:p>
         </w:tc>
@@ -4350,7 +4309,11 @@
           </w:tcPr>
           <w:p>
             <w:r>
-              <w:t>Y</w:t>
+              <w:rPr>
+                <w:rFonts w:asciiTheme="minorHAnsi" w:hAnsiTheme="minorHAnsi"/>
+                <w:bCs/>
+              </w:rPr>
+              <w:t>N</w:t>
             </w:r>
           </w:p>
         </w:tc>
@@ -4366,7 +4329,7 @@
               </w:rPr>
             </w:pPr>
             <w:r>
-              <w:t>Pass</w:t>
+              <w:t>NA</w:t>
             </w:r>
           </w:p>
         </w:tc>
@@ -4391,21 +4354,7 @@
                 <w:rFonts w:asciiTheme="minorHAnsi" w:hAnsiTheme="minorHAnsi"/>
                 <w:bCs/>
               </w:rPr>
-              <w:t>-1.</w:t>
-            </w:r>
-            <w:r>
-              <w:rPr>
-                <w:rFonts w:asciiTheme="minorHAnsi" w:hAnsiTheme="minorHAnsi"/>
-                <w:bCs/>
-              </w:rPr>
-              <w:t>1.</w:t>
-            </w:r>
-            <w:r>
-              <w:rPr>
-                <w:rFonts w:asciiTheme="minorHAnsi" w:hAnsiTheme="minorHAnsi"/>
-                <w:bCs/>
-              </w:rPr>
-              <w:t>5</w:t>
+              <w:t>-1.1.5</w:t>
             </w:r>
           </w:p>
         </w:tc>
@@ -4445,7 +4394,11 @@
           </w:tcPr>
           <w:p>
             <w:r>
-              <w:t>Y</w:t>
+              <w:rPr>
+                <w:rFonts w:asciiTheme="minorHAnsi" w:hAnsiTheme="minorHAnsi"/>
+                <w:bCs/>
+              </w:rPr>
+              <w:t>N</w:t>
             </w:r>
           </w:p>
         </w:tc>
@@ -4461,7 +4414,7 @@
               </w:rPr>
             </w:pPr>
             <w:r>
-              <w:t>Pass</w:t>
+              <w:t>NA</w:t>
             </w:r>
           </w:p>
         </w:tc>
@@ -4491,14 +4444,7 @@
                 <w:rFonts w:asciiTheme="minorHAnsi" w:hAnsiTheme="minorHAnsi"/>
                 <w:bCs/>
               </w:rPr>
-              <w:t>-1.</w:t>
-            </w:r>
-            <w:r>
-              <w:rPr>
-                <w:rFonts w:asciiTheme="minorHAnsi" w:hAnsiTheme="minorHAnsi"/>
-                <w:bCs/>
-              </w:rPr>
-              <w:t>1.6</w:t>
+              <w:t>-1.1.6</w:t>
             </w:r>
           </w:p>
         </w:tc>
@@ -4528,7 +4474,11 @@
           </w:tcPr>
           <w:p>
             <w:r>
-              <w:t>Y</w:t>
+              <w:rPr>
+                <w:rFonts w:asciiTheme="minorHAnsi" w:hAnsiTheme="minorHAnsi"/>
+                <w:bCs/>
+              </w:rPr>
+              <w:t>N</w:t>
             </w:r>
           </w:p>
         </w:tc>
@@ -4544,7 +4494,7 @@
               </w:rPr>
             </w:pPr>
             <w:r>
-              <w:t>Pass</w:t>
+              <w:t>NA</w:t>
             </w:r>
           </w:p>
         </w:tc>
@@ -4619,13 +4569,7 @@
           </w:tcPr>
           <w:p>
             <w:r>
-              <w:t xml:space="preserve">Inactivate </w:t>
-            </w:r>
-            <w:r>
-              <w:t>Warning</w:t>
-            </w:r>
-            <w:r>
-              <w:t xml:space="preserve"> Log(s)</w:t>
+              <w:t>Inactivate Warning Log(s)</w:t>
             </w:r>
           </w:p>
         </w:tc>
@@ -4680,21 +4624,7 @@
                 <w:rFonts w:asciiTheme="minorHAnsi" w:hAnsiTheme="minorHAnsi"/>
                 <w:bCs/>
               </w:rPr>
-              <w:t>-1.</w:t>
-            </w:r>
-            <w:r>
-              <w:rPr>
-                <w:rFonts w:asciiTheme="minorHAnsi" w:hAnsiTheme="minorHAnsi"/>
-                <w:bCs/>
-              </w:rPr>
-              <w:t>2.</w:t>
-            </w:r>
-            <w:r>
-              <w:rPr>
-                <w:rFonts w:asciiTheme="minorHAnsi" w:hAnsiTheme="minorHAnsi"/>
-                <w:bCs/>
-              </w:rPr>
-              <w:t>1</w:t>
+              <w:t>-1.2.1</w:t>
             </w:r>
           </w:p>
         </w:tc>
@@ -4704,24 +4634,12 @@
           </w:tcPr>
           <w:p>
             <w:r>
-              <w:t xml:space="preserve">Inactivate a </w:t>
-            </w:r>
-            <w:r>
-              <w:t>Warning</w:t>
-            </w:r>
-            <w:r>
-              <w:t xml:space="preserve"> Log(s) from Backend</w:t>
-            </w:r>
-          </w:p>
-          <w:p>
-            <w:r>
-              <w:t xml:space="preserve">Check status of log in </w:t>
-            </w:r>
-            <w:r>
-              <w:t>Warning</w:t>
-            </w:r>
-            <w:r>
-              <w:t xml:space="preserve"> Log Table </w:t>
+              <w:t>Inactivate a Warning Log(s) from Backend</w:t>
+            </w:r>
+          </w:p>
+          <w:p>
+            <w:r>
+              <w:t xml:space="preserve">Check status of log in Warning Log Table </w:t>
             </w:r>
           </w:p>
         </w:tc>
@@ -4745,7 +4663,7 @@
                 <w:rFonts w:asciiTheme="minorHAnsi" w:hAnsiTheme="minorHAnsi"/>
                 <w:bCs/>
               </w:rPr>
-              <w:t>Y</w:t>
+              <w:t>N</w:t>
             </w:r>
           </w:p>
         </w:tc>
@@ -4761,7 +4679,7 @@
               </w:rPr>
             </w:pPr>
             <w:r>
-              <w:t>Pass</w:t>
+              <w:t>NA</w:t>
             </w:r>
           </w:p>
         </w:tc>
@@ -4791,21 +4709,7 @@
                 <w:rFonts w:asciiTheme="minorHAnsi" w:hAnsiTheme="minorHAnsi"/>
                 <w:bCs/>
               </w:rPr>
-              <w:t>-1.</w:t>
-            </w:r>
-            <w:r>
-              <w:rPr>
-                <w:rFonts w:asciiTheme="minorHAnsi" w:hAnsiTheme="minorHAnsi"/>
-                <w:bCs/>
-              </w:rPr>
-              <w:t>2.</w:t>
-            </w:r>
-            <w:r>
-              <w:rPr>
-                <w:rFonts w:asciiTheme="minorHAnsi" w:hAnsiTheme="minorHAnsi"/>
-                <w:bCs/>
-              </w:rPr>
-              <w:t>2</w:t>
+              <w:t>-1.2.2</w:t>
             </w:r>
           </w:p>
         </w:tc>
@@ -4817,11 +4721,13 @@
             <w:r>
               <w:t xml:space="preserve">Check the contents of the </w:t>
             </w:r>
-            <w:r>
-              <w:t>Warning_</w:t>
-            </w:r>
-            <w:r>
-              <w:t>Inactivate_Reactivate_Audit Table</w:t>
+            <w:proofErr w:type="spellStart"/>
+            <w:r>
+              <w:t>Warning_Inactivate_Reactivate_Audit</w:t>
+            </w:r>
+            <w:proofErr w:type="spellEnd"/>
+            <w:r>
+              <w:t xml:space="preserve"> Table</w:t>
             </w:r>
           </w:p>
         </w:tc>
@@ -4854,7 +4760,11 @@
           </w:tcPr>
           <w:p>
             <w:r>
-              <w:t>Y</w:t>
+              <w:rPr>
+                <w:rFonts w:asciiTheme="minorHAnsi" w:hAnsiTheme="minorHAnsi"/>
+                <w:bCs/>
+              </w:rPr>
+              <w:t>N</w:t>
             </w:r>
           </w:p>
         </w:tc>
@@ -4870,7 +4780,7 @@
               </w:rPr>
             </w:pPr>
             <w:r>
-              <w:t>Pass</w:t>
+              <w:t>NA</w:t>
             </w:r>
           </w:p>
         </w:tc>
@@ -4942,9 +4852,6 @@
                 <w:bCs/>
               </w:rPr>
             </w:pPr>
-            <w:r>
-              <w:t>Pass</w:t>
-            </w:r>
           </w:p>
         </w:tc>
       </w:tr>
@@ -4973,21 +4880,7 @@
                 <w:rFonts w:asciiTheme="minorHAnsi" w:hAnsiTheme="minorHAnsi"/>
                 <w:bCs/>
               </w:rPr>
-              <w:t>-1.</w:t>
-            </w:r>
-            <w:r>
-              <w:rPr>
-                <w:rFonts w:asciiTheme="minorHAnsi" w:hAnsiTheme="minorHAnsi"/>
-                <w:bCs/>
-              </w:rPr>
-              <w:t>2.</w:t>
-            </w:r>
-            <w:r>
-              <w:rPr>
-                <w:rFonts w:asciiTheme="minorHAnsi" w:hAnsiTheme="minorHAnsi"/>
-                <w:bCs/>
-              </w:rPr>
-              <w:t>3</w:t>
+              <w:t>-1.2.3</w:t>
             </w:r>
           </w:p>
         </w:tc>
@@ -5022,7 +4915,11 @@
           </w:tcPr>
           <w:p>
             <w:r>
-              <w:t>Y</w:t>
+              <w:rPr>
+                <w:rFonts w:asciiTheme="minorHAnsi" w:hAnsiTheme="minorHAnsi"/>
+                <w:bCs/>
+              </w:rPr>
+              <w:t>N</w:t>
             </w:r>
           </w:p>
         </w:tc>
@@ -5038,7 +4935,7 @@
               </w:rPr>
             </w:pPr>
             <w:r>
-              <w:t>Pass</w:t>
+              <w:t>NA</w:t>
             </w:r>
           </w:p>
         </w:tc>
@@ -5068,21 +4965,7 @@
                 <w:rFonts w:asciiTheme="minorHAnsi" w:hAnsiTheme="minorHAnsi"/>
                 <w:bCs/>
               </w:rPr>
-              <w:t>-1.</w:t>
-            </w:r>
-            <w:r>
-              <w:rPr>
-                <w:rFonts w:asciiTheme="minorHAnsi" w:hAnsiTheme="minorHAnsi"/>
-                <w:bCs/>
-              </w:rPr>
-              <w:t>2.</w:t>
-            </w:r>
-            <w:r>
-              <w:rPr>
-                <w:rFonts w:asciiTheme="minorHAnsi" w:hAnsiTheme="minorHAnsi"/>
-                <w:bCs/>
-              </w:rPr>
-              <w:t>4</w:t>
+              <w:t>-1.2.4</w:t>
             </w:r>
           </w:p>
         </w:tc>
@@ -5107,7 +4990,7 @@
           </w:p>
           <w:p>
             <w:r>
-              <w:t>Sups and Mgrs should only see employees from their site</w:t>
+              <w:t>Sups and Mgrs should only see employees from their site or employees in their hierarchy</w:t>
             </w:r>
           </w:p>
         </w:tc>
@@ -5117,7 +5000,11 @@
           </w:tcPr>
           <w:p>
             <w:r>
-              <w:t>Y</w:t>
+              <w:rPr>
+                <w:rFonts w:asciiTheme="minorHAnsi" w:hAnsiTheme="minorHAnsi"/>
+                <w:bCs/>
+              </w:rPr>
+              <w:t>N</w:t>
             </w:r>
           </w:p>
         </w:tc>
@@ -5133,7 +5020,7 @@
               </w:rPr>
             </w:pPr>
             <w:r>
-              <w:t>Pass</w:t>
+              <w:t>NA</w:t>
             </w:r>
           </w:p>
         </w:tc>
@@ -5163,21 +5050,7 @@
                 <w:rFonts w:asciiTheme="minorHAnsi" w:hAnsiTheme="minorHAnsi"/>
                 <w:bCs/>
               </w:rPr>
-              <w:t>-1.</w:t>
-            </w:r>
-            <w:r>
-              <w:rPr>
-                <w:rFonts w:asciiTheme="minorHAnsi" w:hAnsiTheme="minorHAnsi"/>
-                <w:bCs/>
-              </w:rPr>
-              <w:t>2.</w:t>
-            </w:r>
-            <w:r>
-              <w:rPr>
-                <w:rFonts w:asciiTheme="minorHAnsi" w:hAnsiTheme="minorHAnsi"/>
-                <w:bCs/>
-              </w:rPr>
-              <w:t>5</w:t>
+              <w:t>-1.2.5</w:t>
             </w:r>
           </w:p>
         </w:tc>
@@ -5187,10 +5060,7 @@
           </w:tcPr>
           <w:p>
             <w:r>
-              <w:t xml:space="preserve">Select </w:t>
-            </w:r>
-            <w:r>
-              <w:t>Warning</w:t>
+              <w:t>Select Warning</w:t>
             </w:r>
           </w:p>
           <w:p>
@@ -5210,13 +5080,7 @@
           </w:tcPr>
           <w:p>
             <w:r>
-              <w:t xml:space="preserve">All </w:t>
-            </w:r>
-            <w:r>
-              <w:t>Warning</w:t>
-            </w:r>
-            <w:r>
-              <w:t xml:space="preserve"> Logs not Completed or Inactive for selected Employee need to displayed</w:t>
+              <w:t>All Warning Logs not Completed or Inactive for selected Employee need to displayed</w:t>
             </w:r>
           </w:p>
         </w:tc>
@@ -5226,7 +5090,11 @@
           </w:tcPr>
           <w:p>
             <w:r>
-              <w:t>Y</w:t>
+              <w:rPr>
+                <w:rFonts w:asciiTheme="minorHAnsi" w:hAnsiTheme="minorHAnsi"/>
+                <w:bCs/>
+              </w:rPr>
+              <w:t>N</w:t>
             </w:r>
           </w:p>
         </w:tc>
@@ -5242,7 +5110,7 @@
               </w:rPr>
             </w:pPr>
             <w:r>
-              <w:t>Pass</w:t>
+              <w:t>NA</w:t>
             </w:r>
           </w:p>
         </w:tc>
@@ -5272,21 +5140,7 @@
                 <w:rFonts w:asciiTheme="minorHAnsi" w:hAnsiTheme="minorHAnsi"/>
                 <w:bCs/>
               </w:rPr>
-              <w:t>-1.</w:t>
-            </w:r>
-            <w:r>
-              <w:rPr>
-                <w:rFonts w:asciiTheme="minorHAnsi" w:hAnsiTheme="minorHAnsi"/>
-                <w:bCs/>
-              </w:rPr>
-              <w:t>2.</w:t>
-            </w:r>
-            <w:r>
-              <w:rPr>
-                <w:rFonts w:asciiTheme="minorHAnsi" w:hAnsiTheme="minorHAnsi"/>
-                <w:bCs/>
-              </w:rPr>
-              <w:t>6</w:t>
+              <w:t>-1.2.6</w:t>
             </w:r>
           </w:p>
         </w:tc>
@@ -5306,13 +5160,7 @@
           </w:tcPr>
           <w:p>
             <w:r>
-              <w:t xml:space="preserve">Should have Reasons related to </w:t>
-            </w:r>
-            <w:r>
-              <w:t>Warning</w:t>
-            </w:r>
-            <w:r>
-              <w:t xml:space="preserve"> Inactivation in Reason dropdown</w:t>
+              <w:t>Should have Reasons related to Warning Inactivation in Reason dropdown</w:t>
             </w:r>
           </w:p>
         </w:tc>
@@ -5322,7 +5170,11 @@
           </w:tcPr>
           <w:p>
             <w:r>
-              <w:t>Y</w:t>
+              <w:rPr>
+                <w:rFonts w:asciiTheme="minorHAnsi" w:hAnsiTheme="minorHAnsi"/>
+                <w:bCs/>
+              </w:rPr>
+              <w:t>N</w:t>
             </w:r>
           </w:p>
         </w:tc>
@@ -5338,7 +5190,7 @@
               </w:rPr>
             </w:pPr>
             <w:r>
-              <w:t>Pass</w:t>
+              <w:t>NA</w:t>
             </w:r>
           </w:p>
         </w:tc>
@@ -5388,9 +5240,6 @@
                 <w:bCs/>
               </w:rPr>
             </w:pPr>
-            <w:r>
-              <w:t>Pass</w:t>
-            </w:r>
           </w:p>
         </w:tc>
       </w:tr>
@@ -5416,10 +5265,7 @@
           </w:tcPr>
           <w:p>
             <w:r>
-              <w:t>Reactivate</w:t>
-            </w:r>
-            <w:r>
-              <w:t xml:space="preserve"> Coaching Log(s)</w:t>
+              <w:t>Reactivate Coaching Log(s)</w:t>
             </w:r>
           </w:p>
         </w:tc>
@@ -5446,9 +5292,6 @@
                 <w:bCs/>
               </w:rPr>
             </w:pPr>
-            <w:r>
-              <w:t>Pass</w:t>
-            </w:r>
           </w:p>
         </w:tc>
       </w:tr>
@@ -5487,10 +5330,7 @@
           </w:tcPr>
           <w:p>
             <w:r>
-              <w:t>Reactivate</w:t>
-            </w:r>
-            <w:r>
-              <w:t xml:space="preserve"> a coaching Log(s) from Backend</w:t>
+              <w:t>Reactivate a coaching Log(s) from Backend</w:t>
             </w:r>
           </w:p>
           <w:p>
@@ -5505,10 +5345,7 @@
           </w:tcPr>
           <w:p>
             <w:r>
-              <w:t xml:space="preserve">Status ID should be </w:t>
-            </w:r>
-            <w:r>
-              <w:t>last Known Status from Inactivation Audit Table</w:t>
+              <w:t>Status ID should be last Known Status from Inactivation Audit Table</w:t>
             </w:r>
           </w:p>
         </w:tc>
@@ -5522,7 +5359,7 @@
                 <w:rFonts w:asciiTheme="minorHAnsi" w:hAnsiTheme="minorHAnsi"/>
                 <w:bCs/>
               </w:rPr>
-              <w:t>Y</w:t>
+              <w:t>N</w:t>
             </w:r>
           </w:p>
         </w:tc>
@@ -5538,7 +5375,7 @@
               </w:rPr>
             </w:pPr>
             <w:r>
-              <w:t>Pass</w:t>
+              <w:t>NA</w:t>
             </w:r>
           </w:p>
         </w:tc>
@@ -5578,13 +5415,15 @@
           </w:tcPr>
           <w:p>
             <w:r>
-              <w:t>Check the contents of the Coaching_</w:t>
-            </w:r>
-            <w:r>
-              <w:t>Reactivate</w:t>
-            </w:r>
-            <w:r>
-              <w:t>_Reactivate_Audit Table</w:t>
+              <w:t xml:space="preserve">Check the contents of the </w:t>
+            </w:r>
+            <w:proofErr w:type="spellStart"/>
+            <w:r>
+              <w:t>Coaching_Reactivate_Reactivate_Audit</w:t>
+            </w:r>
+            <w:proofErr w:type="spellEnd"/>
+            <w:r>
+              <w:t xml:space="preserve"> Table</w:t>
             </w:r>
           </w:p>
         </w:tc>
@@ -5594,67 +5433,20 @@
           </w:tcPr>
           <w:p>
             <w:r>
-              <w:t xml:space="preserve">Logs </w:t>
-            </w:r>
-            <w:r>
-              <w:t>Reactivate</w:t>
-            </w:r>
-            <w:r>
-              <w:t xml:space="preserve">d in </w:t>
-            </w:r>
-            <w:r>
-              <w:rPr>
-                <w:bCs/>
-              </w:rPr>
-              <w:t>ATM</w:t>
-            </w:r>
-            <w:r>
-              <w:rPr>
-                <w:bCs/>
-              </w:rPr>
-              <w:t>-</w:t>
-            </w:r>
-            <w:r>
-              <w:rPr>
-                <w:rFonts w:asciiTheme="minorHAnsi" w:hAnsiTheme="minorHAnsi"/>
-                <w:bCs/>
-              </w:rPr>
-              <w:t>2</w:t>
-            </w:r>
-            <w:r>
-              <w:rPr>
-                <w:rFonts w:asciiTheme="minorHAnsi" w:hAnsiTheme="minorHAnsi"/>
-                <w:bCs/>
-              </w:rPr>
-              <w:t>.</w:t>
-            </w:r>
-            <w:r>
-              <w:rPr>
-                <w:rFonts w:asciiTheme="minorHAnsi" w:hAnsiTheme="minorHAnsi"/>
-                <w:bCs/>
-              </w:rPr>
-              <w:t>1.</w:t>
-            </w:r>
-            <w:r>
-              <w:rPr>
-                <w:rFonts w:asciiTheme="minorHAnsi" w:hAnsiTheme="minorHAnsi"/>
-                <w:bCs/>
-              </w:rPr>
-              <w:t xml:space="preserve">1 should have an Audit record present with required Details </w:t>
-            </w:r>
-            <w:r>
-              <w:rPr>
-                <w:rFonts w:asciiTheme="minorHAnsi" w:hAnsiTheme="minorHAnsi"/>
-                <w:bCs/>
-              </w:rPr>
-              <w:t>and StatusID 2</w:t>
-            </w:r>
-            <w:r>
-              <w:rPr>
-                <w:rFonts w:asciiTheme="minorHAnsi" w:hAnsiTheme="minorHAnsi"/>
-                <w:bCs/>
-              </w:rPr>
-              <w:t xml:space="preserve"> </w:t>
+              <w:t xml:space="preserve">Logs Reactivated in </w:t>
+            </w:r>
+            <w:r>
+              <w:rPr>
+                <w:bCs/>
+              </w:rPr>
+              <w:t>ATM-</w:t>
+            </w:r>
+            <w:r>
+              <w:rPr>
+                <w:rFonts w:asciiTheme="minorHAnsi" w:hAnsiTheme="minorHAnsi"/>
+                <w:bCs/>
+              </w:rPr>
+              <w:t xml:space="preserve">2.1.1 should have an Audit record present with required Details and StatusID 2 </w:t>
             </w:r>
           </w:p>
         </w:tc>
@@ -5664,7 +5456,11 @@
           </w:tcPr>
           <w:p>
             <w:r>
-              <w:t>Y</w:t>
+              <w:rPr>
+                <w:rFonts w:asciiTheme="minorHAnsi" w:hAnsiTheme="minorHAnsi"/>
+                <w:bCs/>
+              </w:rPr>
+              <w:t>N</w:t>
             </w:r>
           </w:p>
         </w:tc>
@@ -5680,7 +5476,7 @@
               </w:rPr>
             </w:pPr>
             <w:r>
-              <w:t>Pass</w:t>
+              <w:t>NA</w:t>
             </w:r>
           </w:p>
         </w:tc>
@@ -5749,10 +5545,7 @@
           </w:tcPr>
           <w:p>
             <w:r>
-              <w:t>Reactivate Employee Logs</w:t>
-            </w:r>
-            <w:r>
-              <w:t xml:space="preserve"> option is available</w:t>
+              <w:t>Reactivate Employee Logs option is available</w:t>
             </w:r>
           </w:p>
         </w:tc>
@@ -5762,7 +5555,11 @@
           </w:tcPr>
           <w:p>
             <w:r>
-              <w:t>Y</w:t>
+              <w:rPr>
+                <w:rFonts w:asciiTheme="minorHAnsi" w:hAnsiTheme="minorHAnsi"/>
+                <w:bCs/>
+              </w:rPr>
+              <w:t>N</w:t>
             </w:r>
           </w:p>
         </w:tc>
@@ -5778,7 +5575,7 @@
               </w:rPr>
             </w:pPr>
             <w:r>
-              <w:t>Pass</w:t>
+              <w:t>NA</w:t>
             </w:r>
           </w:p>
         </w:tc>
@@ -5808,14 +5605,7 @@
                 <w:rFonts w:asciiTheme="minorHAnsi" w:hAnsiTheme="minorHAnsi"/>
                 <w:bCs/>
               </w:rPr>
-              <w:t>1.</w:t>
-            </w:r>
-            <w:r>
-              <w:rPr>
-                <w:rFonts w:asciiTheme="minorHAnsi" w:hAnsiTheme="minorHAnsi"/>
-                <w:bCs/>
-              </w:rPr>
-              <w:t>4</w:t>
+              <w:t>1.4</w:t>
             </w:r>
           </w:p>
         </w:tc>
@@ -5838,16 +5628,7 @@
           </w:p>
           <w:p>
             <w:r>
-              <w:t xml:space="preserve">As an </w:t>
-            </w:r>
-            <w:r>
-              <w:t>non-</w:t>
-            </w:r>
-            <w:r>
-              <w:t>admin user</w:t>
-            </w:r>
-            <w:r>
-              <w:t xml:space="preserve"> (ops)</w:t>
+              <w:t>As an non-admin user (ops)</w:t>
             </w:r>
           </w:p>
           <w:p>
@@ -5863,13 +5644,7 @@
           </w:tcPr>
           <w:p>
             <w:r>
-              <w:t xml:space="preserve">Reactivate Employee Logs option is </w:t>
-            </w:r>
-            <w:r>
-              <w:t xml:space="preserve">not </w:t>
-            </w:r>
-            <w:r>
-              <w:t>available</w:t>
+              <w:t>Reactivate Employee Logs option is not available</w:t>
             </w:r>
           </w:p>
         </w:tc>
@@ -5879,7 +5654,11 @@
           </w:tcPr>
           <w:p>
             <w:r>
-              <w:t>Y</w:t>
+              <w:rPr>
+                <w:rFonts w:asciiTheme="minorHAnsi" w:hAnsiTheme="minorHAnsi"/>
+                <w:bCs/>
+              </w:rPr>
+              <w:t>N</w:t>
             </w:r>
           </w:p>
         </w:tc>
@@ -5895,7 +5674,7 @@
               </w:rPr>
             </w:pPr>
             <w:r>
-              <w:t>Pass</w:t>
+              <w:t>NA</w:t>
             </w:r>
           </w:p>
         </w:tc>
@@ -5970,13 +5749,7 @@
           </w:tcPr>
           <w:p>
             <w:r>
-              <w:t>Re</w:t>
-            </w:r>
-            <w:r>
-              <w:t>assign</w:t>
-            </w:r>
-            <w:r>
-              <w:t xml:space="preserve"> Coaching Log(s)</w:t>
+              <w:t>Reassign Coaching Log(s)</w:t>
             </w:r>
           </w:p>
         </w:tc>
@@ -6003,9 +5776,6 @@
                 <w:bCs/>
               </w:rPr>
             </w:pPr>
-            <w:r>
-              <w:t>Pass</w:t>
-            </w:r>
           </w:p>
         </w:tc>
       </w:tr>
@@ -6044,10 +5814,7 @@
           </w:tcPr>
           <w:p>
             <w:r>
-              <w:t>Reassign</w:t>
-            </w:r>
-            <w:r>
-              <w:t xml:space="preserve"> a coaching Log(s) from Backend</w:t>
+              <w:t>Reassign a coaching Log(s) from Backend</w:t>
             </w:r>
           </w:p>
           <w:p>
@@ -6061,8 +5828,21 @@
             <w:tcW w:w="4500" w:type="dxa"/>
           </w:tcPr>
           <w:p>
-            <w:r>
-              <w:t>ReassignedToID, ReassignDate and ReassignCount should be updated in Coaching Log Table.</w:t>
+            <w:proofErr w:type="spellStart"/>
+            <w:r>
+              <w:t>ReassignedToID</w:t>
+            </w:r>
+            <w:proofErr w:type="spellEnd"/>
+            <w:r>
+              <w:t xml:space="preserve">, ReassignDate and </w:t>
+            </w:r>
+            <w:proofErr w:type="spellStart"/>
+            <w:r>
+              <w:t>ReassignCount</w:t>
+            </w:r>
+            <w:proofErr w:type="spellEnd"/>
+            <w:r>
+              <w:t xml:space="preserve"> should be updated in Coaching Log Table.</w:t>
             </w:r>
             <w:r>
               <w:t xml:space="preserve"> </w:t>
@@ -6135,19 +5915,15 @@
           </w:tcPr>
           <w:p>
             <w:r>
-              <w:t>Check the contents of the Coaching_</w:t>
-            </w:r>
-            <w:r>
-              <w:t>Reassign</w:t>
-            </w:r>
-            <w:r>
-              <w:t>_</w:t>
-            </w:r>
-            <w:r>
-              <w:t>Reassign</w:t>
-            </w:r>
-            <w:r>
-              <w:t>_Audit Table</w:t>
+              <w:t xml:space="preserve">Check the contents of the </w:t>
+            </w:r>
+            <w:proofErr w:type="spellStart"/>
+            <w:r>
+              <w:t>Coaching_Reassign_Reassign_Audit</w:t>
+            </w:r>
+            <w:proofErr w:type="spellEnd"/>
+            <w:r>
+              <w:t xml:space="preserve"> Table</w:t>
             </w:r>
           </w:p>
         </w:tc>
@@ -6159,11 +5935,13 @@
             <w:r>
               <w:t xml:space="preserve">Logs </w:t>
             </w:r>
-            <w:r>
-              <w:t>Reassign</w:t>
-            </w:r>
-            <w:r>
-              <w:t xml:space="preserve">d in </w:t>
+            <w:proofErr w:type="spellStart"/>
+            <w:r>
+              <w:t>Reassignd</w:t>
+            </w:r>
+            <w:proofErr w:type="spellEnd"/>
+            <w:r>
+              <w:t xml:space="preserve"> in </w:t>
             </w:r>
             <w:r>
               <w:rPr>
@@ -6278,7 +6056,22 @@
           </w:tcPr>
           <w:p>
             <w:r>
-              <w:t>Should see 3 drop downs for Employee level, Status and Pending Reviewer. All sups at manager site or those reporting directly to a manager are available to choose from</w:t>
+              <w:t xml:space="preserve">Should see 3 drop downs for Employee level, Status and Pending Reviewer. </w:t>
+            </w:r>
+          </w:p>
+          <w:p>
+            <w:r>
+              <w:t>Admin Users should see all 5 Modules</w:t>
+            </w:r>
+          </w:p>
+          <w:p>
+            <w:r>
+              <w:t>Users belonging to specific Module will see their specific Module. Training Managers will see CSR Module in addition to Training.</w:t>
+            </w:r>
+          </w:p>
+          <w:p>
+            <w:r>
+              <w:t>Sups and Mgrs should only see employees from their site or employees in their hierarchy</w:t>
             </w:r>
           </w:p>
         </w:tc>
@@ -6431,10 +6224,7 @@
           </w:tcPr>
           <w:p>
             <w:r>
-              <w:t>Reassign</w:t>
-            </w:r>
-            <w:r>
-              <w:t xml:space="preserve"> Coaching Log(s)</w:t>
+              <w:t>Reassign Coaching Log(s)</w:t>
             </w:r>
             <w:r>
               <w:t xml:space="preserve"> by selecting one or more logs and picking a Reason</w:t>
@@ -6757,7 +6547,7 @@
               <w:rPr>
                 <w:rFonts w:ascii="Arial" w:hAnsi="Arial" w:cs="Arial"/>
               </w:rPr>
-              <w:t>11/1/2021</w:t>
+              <w:t>01/26/2022</w:t>
             </w:r>
           </w:p>
         </w:tc>
@@ -7115,10 +6905,7 @@
       </w:pPr>
       <w:bookmarkStart w:id="17" w:name="_Toc86652903"/>
       <w:r>
-        <w:t xml:space="preserve">Admin Tool – </w:t>
-      </w:r>
-      <w:r>
-        <w:t>Reporting</w:t>
+        <w:t>Admin Tool – Reporting</w:t>
       </w:r>
       <w:bookmarkEnd w:id="17"/>
     </w:p>
@@ -7139,7 +6926,14 @@
         <w:rPr>
           <w:b w:val="0"/>
         </w:rPr>
-        <w:t>Project Name: CCO e</w:t>
+        <w:t xml:space="preserve">Project Name: CCO </w:t>
+      </w:r>
+      <w:proofErr w:type="spellStart"/>
+      <w:r>
+        <w:rPr>
+          <w:b w:val="0"/>
+        </w:rPr>
+        <w:t>e</w:t>
       </w:r>
       <w:r>
         <w:rPr>
@@ -7147,6 +6941,7 @@
         </w:rPr>
         <w:t>Warning</w:t>
       </w:r>
+      <w:proofErr w:type="spellEnd"/>
     </w:p>
     <w:p>
       <w:pPr>
@@ -7172,13 +6967,7 @@
         <w:rPr>
           <w:b w:val="0"/>
         </w:rPr>
-        <w:t>AT</w:t>
-      </w:r>
-      <w:r>
-        <w:rPr>
-          <w:b w:val="0"/>
-        </w:rPr>
-        <w:t>R</w:t>
+        <w:t>ATR</w:t>
       </w:r>
     </w:p>
     <w:p/>
@@ -7300,6 +7089,7 @@
                 <w:szCs w:val="22"/>
               </w:rPr>
             </w:pPr>
+            <w:proofErr w:type="spellStart"/>
             <w:r>
               <w:rPr>
                 <w:sz w:val="22"/>
@@ -7319,7 +7109,15 @@
                 <w:sz w:val="22"/>
                 <w:szCs w:val="22"/>
               </w:rPr>
-              <w:t xml:space="preserve">_Dev database on </w:t>
+              <w:t>_Dev</w:t>
+            </w:r>
+            <w:proofErr w:type="spellEnd"/>
+            <w:r>
+              <w:rPr>
+                <w:sz w:val="22"/>
+                <w:szCs w:val="22"/>
+              </w:rPr>
+              <w:t xml:space="preserve"> database on </w:t>
             </w:r>
             <w:r>
               <w:rPr>
@@ -7348,6 +7146,7 @@
           </w:tcPr>
           <w:p>
             <w:r>
+              <w:lastRenderedPageBreak/>
               <w:t>Notes</w:t>
             </w:r>
           </w:p>
@@ -7640,10 +7439,7 @@
               <w:t xml:space="preserve">Execute Stored procedure </w:t>
             </w:r>
             <w:r>
-              <w:t>sp_rptCoachingSummary</w:t>
-            </w:r>
-            <w:r>
-              <w:t xml:space="preserve"> in database with required parameters</w:t>
+              <w:t>sp_rptCoachingSummary in database with required parameters</w:t>
             </w:r>
           </w:p>
         </w:tc>
@@ -7745,14 +7541,7 @@
                 <w:rFonts w:asciiTheme="minorHAnsi" w:hAnsiTheme="minorHAnsi"/>
                 <w:bCs/>
               </w:rPr>
-              <w:t>-1.1</w:t>
-            </w:r>
-            <w:r>
-              <w:rPr>
-                <w:rFonts w:asciiTheme="minorHAnsi" w:hAnsiTheme="minorHAnsi"/>
-                <w:bCs/>
-              </w:rPr>
-              <w:t xml:space="preserve"> for different combinations</w:t>
+              <w:t>-1.1 for different combinations</w:t>
             </w:r>
           </w:p>
         </w:tc>
@@ -7861,10 +7650,7 @@
           </w:tcPr>
           <w:p>
             <w:r>
-              <w:t xml:space="preserve">QN </w:t>
-            </w:r>
-            <w:r>
-              <w:t>Coaching Summary Report</w:t>
+              <w:t>QN Coaching Summary Report</w:t>
             </w:r>
           </w:p>
         </w:tc>
@@ -8029,21 +7815,7 @@
                 <w:rFonts w:asciiTheme="minorHAnsi" w:hAnsiTheme="minorHAnsi"/>
                 <w:bCs/>
               </w:rPr>
-              <w:t>-</w:t>
-            </w:r>
-            <w:r>
-              <w:rPr>
-                <w:rFonts w:asciiTheme="minorHAnsi" w:hAnsiTheme="minorHAnsi"/>
-                <w:bCs/>
-              </w:rPr>
-              <w:t>2</w:t>
-            </w:r>
-            <w:r>
-              <w:rPr>
-                <w:rFonts w:asciiTheme="minorHAnsi" w:hAnsiTheme="minorHAnsi"/>
-                <w:bCs/>
-              </w:rPr>
-              <w:t>.1 for different combinations</w:t>
+              <w:t>-2.1 for different combinations</w:t>
             </w:r>
           </w:p>
         </w:tc>
@@ -8053,13 +7825,7 @@
           </w:tcPr>
           <w:p>
             <w:r>
-              <w:t xml:space="preserve">Result set for selected Module, Status, Site, employee, Coaching Reason, </w:t>
-            </w:r>
-            <w:r>
-              <w:t>S</w:t>
-            </w:r>
-            <w:r>
-              <w:t>ub Coaching Reason and Submitted Date Range should be returned.</w:t>
+              <w:t>Result set for selected Module, Status, Site, employee, Coaching Reason, Sub Coaching Reason and Submitted Date Range should be returned.</w:t>
             </w:r>
           </w:p>
         </w:tc>
@@ -8164,10 +7930,7 @@
           </w:tcPr>
           <w:p>
             <w:r>
-              <w:t>Warning</w:t>
-            </w:r>
-            <w:r>
-              <w:t xml:space="preserve"> Summary Report</w:t>
+              <w:t>Warning Summary Report</w:t>
             </w:r>
           </w:p>
         </w:tc>
@@ -8234,6 +7997,7 @@
             <w:r>
               <w:t xml:space="preserve">Execute Stored procedure </w:t>
             </w:r>
+            <w:proofErr w:type="spellStart"/>
             <w:r>
               <w:t>sp_rpt</w:t>
             </w:r>
@@ -8241,7 +8005,11 @@
               <w:t>Warning</w:t>
             </w:r>
             <w:r>
-              <w:t>Summary in database with required parameters</w:t>
+              <w:t>Summary</w:t>
+            </w:r>
+            <w:proofErr w:type="spellEnd"/>
+            <w:r>
+              <w:t xml:space="preserve"> in database with required parameters</w:t>
             </w:r>
           </w:p>
         </w:tc>
@@ -8251,13 +8019,15 @@
           </w:tcPr>
           <w:p>
             <w:r>
-              <w:t xml:space="preserve">Result set for selected Module, Status, Site, employee, </w:t>
-            </w:r>
-            <w:r>
-              <w:t xml:space="preserve">Warning </w:t>
-            </w:r>
-            <w:r>
-              <w:t>Reason, Warning SubReason and Submitted Date Range should be returned.</w:t>
+              <w:t xml:space="preserve">Result set for selected Module, Status, Site, employee, Warning Reason, Warning </w:t>
+            </w:r>
+            <w:proofErr w:type="spellStart"/>
+            <w:r>
+              <w:t>SubReason</w:t>
+            </w:r>
+            <w:proofErr w:type="spellEnd"/>
+            <w:r>
+              <w:t xml:space="preserve"> and Submitted Date Range should be returned.</w:t>
             </w:r>
           </w:p>
         </w:tc>
@@ -8344,21 +8114,7 @@
                 <w:rFonts w:asciiTheme="minorHAnsi" w:hAnsiTheme="minorHAnsi"/>
                 <w:bCs/>
               </w:rPr>
-              <w:t>-</w:t>
-            </w:r>
-            <w:r>
-              <w:rPr>
-                <w:rFonts w:asciiTheme="minorHAnsi" w:hAnsiTheme="minorHAnsi"/>
-                <w:bCs/>
-              </w:rPr>
-              <w:t>3</w:t>
-            </w:r>
-            <w:r>
-              <w:rPr>
-                <w:rFonts w:asciiTheme="minorHAnsi" w:hAnsiTheme="minorHAnsi"/>
-                <w:bCs/>
-              </w:rPr>
-              <w:t>.1 for different combinations</w:t>
+              <w:t>-3.1 for different combinations</w:t>
             </w:r>
           </w:p>
         </w:tc>
@@ -8368,7 +8124,15 @@
           </w:tcPr>
           <w:p>
             <w:r>
-              <w:t>Result set for selected Module, Status, Site, employee, Warning Reason, Warning SubReason and Submitted Date Range should be returned.</w:t>
+              <w:t xml:space="preserve">Result set for selected Module, Status, Site, employee, Warning Reason, Warning </w:t>
+            </w:r>
+            <w:proofErr w:type="spellStart"/>
+            <w:r>
+              <w:t>SubReason</w:t>
+            </w:r>
+            <w:proofErr w:type="spellEnd"/>
+            <w:r>
+              <w:t xml:space="preserve"> and Submitted Date Range should be returned.</w:t>
             </w:r>
           </w:p>
         </w:tc>
@@ -8804,10 +8568,7 @@
           </w:tcPr>
           <w:p>
             <w:r>
-              <w:t>Admin Activity</w:t>
-            </w:r>
-            <w:r>
-              <w:t xml:space="preserve"> Summary Report</w:t>
+              <w:t>Admin Activity Summary Report</w:t>
             </w:r>
           </w:p>
         </w:tc>
@@ -8862,21 +8623,7 @@
                 <w:rFonts w:asciiTheme="minorHAnsi" w:hAnsiTheme="minorHAnsi"/>
                 <w:bCs/>
               </w:rPr>
-              <w:t>-</w:t>
-            </w:r>
-            <w:r>
-              <w:rPr>
-                <w:rFonts w:asciiTheme="minorHAnsi" w:hAnsiTheme="minorHAnsi"/>
-                <w:bCs/>
-              </w:rPr>
-              <w:t>5</w:t>
-            </w:r>
-            <w:r>
-              <w:rPr>
-                <w:rFonts w:asciiTheme="minorHAnsi" w:hAnsiTheme="minorHAnsi"/>
-                <w:bCs/>
-              </w:rPr>
-              <w:t>.1</w:t>
+              <w:t>-5.1</w:t>
             </w:r>
           </w:p>
         </w:tc>
@@ -8905,10 +8652,7 @@
           </w:tcPr>
           <w:p>
             <w:r>
-              <w:t xml:space="preserve">Result set for </w:t>
-            </w:r>
-            <w:r>
-              <w:t>Admin Activity for Coaching or Warning, Type of Action (Inactivation, Reactivation, Reassignment) and given date range is returned.</w:t>
+              <w:t>Result set for Admin Activity for Coaching or Warning, Type of Action (Inactivation, Reactivation, Reassignment) and given date range is returned.</w:t>
             </w:r>
           </w:p>
         </w:tc>
@@ -8965,7 +8709,6 @@
               <w:rPr>
                 <w:bCs/>
               </w:rPr>
-              <w:lastRenderedPageBreak/>
               <w:t>ATR</w:t>
             </w:r>
             <w:r>
@@ -8973,21 +8716,7 @@
                 <w:rFonts w:asciiTheme="minorHAnsi" w:hAnsiTheme="minorHAnsi"/>
                 <w:bCs/>
               </w:rPr>
-              <w:t>-</w:t>
-            </w:r>
-            <w:r>
-              <w:rPr>
-                <w:rFonts w:asciiTheme="minorHAnsi" w:hAnsiTheme="minorHAnsi"/>
-                <w:bCs/>
-              </w:rPr>
-              <w:t>5</w:t>
-            </w:r>
-            <w:r>
-              <w:rPr>
-                <w:rFonts w:asciiTheme="minorHAnsi" w:hAnsiTheme="minorHAnsi"/>
-                <w:bCs/>
-              </w:rPr>
-              <w:t>.2</w:t>
+              <w:t>-5.2</w:t>
             </w:r>
           </w:p>
         </w:tc>
@@ -9010,21 +8739,7 @@
                 <w:rFonts w:asciiTheme="minorHAnsi" w:hAnsiTheme="minorHAnsi"/>
                 <w:bCs/>
               </w:rPr>
-              <w:t>-</w:t>
-            </w:r>
-            <w:r>
-              <w:rPr>
-                <w:rFonts w:asciiTheme="minorHAnsi" w:hAnsiTheme="minorHAnsi"/>
-                <w:bCs/>
-              </w:rPr>
-              <w:t>5</w:t>
-            </w:r>
-            <w:r>
-              <w:rPr>
-                <w:rFonts w:asciiTheme="minorHAnsi" w:hAnsiTheme="minorHAnsi"/>
-                <w:bCs/>
-              </w:rPr>
-              <w:t>.1 for different combinations</w:t>
+              <w:t>-5.1 for different combinations</w:t>
             </w:r>
           </w:p>
         </w:tc>
@@ -9706,10 +9421,7 @@
       </w:pPr>
       <w:bookmarkStart w:id="18" w:name="_Toc86652904"/>
       <w:r>
-        <w:t xml:space="preserve">Admin Tool – </w:t>
-      </w:r>
-      <w:r>
-        <w:t>Users</w:t>
+        <w:t>Admin Tool – Users</w:t>
       </w:r>
       <w:bookmarkEnd w:id="18"/>
     </w:p>
@@ -9730,7 +9442,14 @@
         <w:rPr>
           <w:b w:val="0"/>
         </w:rPr>
-        <w:t>Project Name: CCO e</w:t>
+        <w:t xml:space="preserve">Project Name: CCO </w:t>
+      </w:r>
+      <w:proofErr w:type="spellStart"/>
+      <w:r>
+        <w:rPr>
+          <w:b w:val="0"/>
+        </w:rPr>
+        <w:t>e</w:t>
       </w:r>
       <w:r>
         <w:rPr>
@@ -9738,6 +9457,7 @@
         </w:rPr>
         <w:t>Warning</w:t>
       </w:r>
+      <w:proofErr w:type="spellEnd"/>
     </w:p>
     <w:p>
       <w:pPr>
@@ -9763,13 +9483,7 @@
         <w:rPr>
           <w:b w:val="0"/>
         </w:rPr>
-        <w:t>AT</w:t>
-      </w:r>
-      <w:r>
-        <w:rPr>
-          <w:b w:val="0"/>
-        </w:rPr>
-        <w:t>U</w:t>
+        <w:t>ATU</w:t>
       </w:r>
     </w:p>
     <w:p/>
@@ -9888,6 +9602,7 @@
                 <w:szCs w:val="22"/>
               </w:rPr>
             </w:pPr>
+            <w:proofErr w:type="spellStart"/>
             <w:r>
               <w:rPr>
                 <w:sz w:val="22"/>
@@ -9907,7 +9622,15 @@
                 <w:sz w:val="22"/>
                 <w:szCs w:val="22"/>
               </w:rPr>
-              <w:t xml:space="preserve">_Dev database on </w:t>
+              <w:t>_Dev</w:t>
+            </w:r>
+            <w:proofErr w:type="spellEnd"/>
+            <w:r>
+              <w:rPr>
+                <w:sz w:val="22"/>
+                <w:szCs w:val="22"/>
+              </w:rPr>
+              <w:t xml:space="preserve"> database on </w:t>
             </w:r>
             <w:r>
               <w:rPr>
@@ -10212,10 +9935,7 @@
               <w:textAlignment w:val="auto"/>
             </w:pPr>
             <w:r>
-              <w:t xml:space="preserve">Providing a user lanid, name, and Role for a user that </w:t>
-            </w:r>
-            <w:r>
-              <w:t>has an Inactive ACL record</w:t>
+              <w:t>Providing a user lanid, name, and Role for a user that has an Inactive ACL record</w:t>
             </w:r>
           </w:p>
         </w:tc>
@@ -10279,6 +9999,7 @@
               <w:rPr>
                 <w:bCs/>
               </w:rPr>
+              <w:lastRenderedPageBreak/>
               <w:t>ATU</w:t>
             </w:r>
             <w:r>
@@ -10302,7 +10023,15 @@
               <w:t>sp_UpdateHistorical_Dashboard_ACL_EndDate</w:t>
             </w:r>
             <w:r>
-              <w:t xml:space="preserve"> passing in RowID and an end Date</w:t>
+              <w:t xml:space="preserve"> passing in </w:t>
+            </w:r>
+            <w:proofErr w:type="spellStart"/>
+            <w:r>
+              <w:t>RowID</w:t>
+            </w:r>
+            <w:proofErr w:type="spellEnd"/>
+            <w:r>
+              <w:t xml:space="preserve"> and an end Date</w:t>
             </w:r>
           </w:p>
         </w:tc>
@@ -10312,19 +10041,7 @@
           </w:tcPr>
           <w:p>
             <w:r>
-              <w:t>Corresponding</w:t>
-            </w:r>
-            <w:r>
-              <w:t xml:space="preserve"> record is </w:t>
-            </w:r>
-            <w:r>
-              <w:t>updated</w:t>
-            </w:r>
-            <w:r>
-              <w:t xml:space="preserve"> </w:t>
-            </w:r>
-            <w:r>
-              <w:t>and an end date is set</w:t>
+              <w:t>Corresponding record is updated and an end date is set</w:t>
             </w:r>
           </w:p>
         </w:tc>
@@ -10399,10 +10116,15 @@
               <w:t>sp_UpdateHistorical_Dashboard_ACL_</w:t>
             </w:r>
             <w:r>
-              <w:t>Role</w:t>
-            </w:r>
-            <w:r>
-              <w:t xml:space="preserve"> passing in RowID and an end Date</w:t>
+              <w:t xml:space="preserve">Role passing in </w:t>
+            </w:r>
+            <w:proofErr w:type="spellStart"/>
+            <w:r>
+              <w:t>RowID</w:t>
+            </w:r>
+            <w:proofErr w:type="spellEnd"/>
+            <w:r>
+              <w:t xml:space="preserve"> and an end Date</w:t>
             </w:r>
           </w:p>
         </w:tc>
@@ -10412,10 +10134,7 @@
           </w:tcPr>
           <w:p>
             <w:r>
-              <w:t xml:space="preserve">Corresponding record is </w:t>
-            </w:r>
-            <w:r>
-              <w:t>Updated with new role</w:t>
+              <w:t>Corresponding record is Updated with new role</w:t>
             </w:r>
           </w:p>
         </w:tc>
@@ -10463,7 +10182,6 @@
               <w:rPr>
                 <w:bCs/>
               </w:rPr>
-              <w:lastRenderedPageBreak/>
               <w:t>ATU</w:t>
             </w:r>
             <w:r>
@@ -10986,7 +10704,7 @@
       <w:rPr>
         <w:noProof/>
       </w:rPr>
-      <w:t>11/1/2021</w:t>
+      <w:t>1/26/2022</w:t>
     </w:r>
     <w:r>
       <w:fldChar w:fldCharType="end"/>

</xml_diff>

<commit_message>
TFS 25229 - Add ability to search by formname under Manage Employee Logs in Admin Tool
git-tfs-id: [https://tfs.omnicloud.local/tfs/cco%20program/]$/eCoaching_V2;C51922
</commit_message>
<xml_diff>
--- a/Unit Test/DB/CCO_eCoaching_Log_Admin_Tool_DB_UTD.docx
+++ b/Unit Test/DB/CCO_eCoaching_Log_Admin_Tool_DB_UTD.docx
@@ -1242,21 +1242,8 @@
           </w:tcPr>
           <w:p>
             <w:r>
-              <w:t xml:space="preserve">TFS 16529 – Support using </w:t>
-            </w:r>
-            <w:proofErr w:type="spellStart"/>
-            <w:r>
-              <w:t>MaxCorp</w:t>
-            </w:r>
-            <w:proofErr w:type="spellEnd"/>
-            <w:r>
-              <w:t xml:space="preserve"> EmpID as </w:t>
-            </w:r>
-            <w:proofErr w:type="spellStart"/>
-            <w:r>
-              <w:t>LanIds</w:t>
-            </w:r>
-            <w:proofErr w:type="spellEnd"/>
+              <w:t>TFS 16529 – Support using MaxCorp EmpID as LanIds</w:t>
+            </w:r>
           </w:p>
         </w:tc>
         <w:tc>
@@ -1454,6 +1441,86 @@
           <w:p>
             <w:r>
               <w:t>TFS 23919 - Allow Training Managers to Reassign CSR Module logs</w:t>
+            </w:r>
+          </w:p>
+        </w:tc>
+        <w:tc>
+          <w:tcPr>
+            <w:tcW w:w="1980" w:type="dxa"/>
+            <w:tcBorders>
+              <w:top w:val="single" w:sz="6" w:space="0" w:color="C0C0C0"/>
+              <w:left w:val="single" w:sz="6" w:space="0" w:color="C0C0C0"/>
+              <w:bottom w:val="single" w:sz="6" w:space="0" w:color="C0C0C0"/>
+              <w:right w:val="single" w:sz="6" w:space="0" w:color="C0C0C0"/>
+            </w:tcBorders>
+          </w:tcPr>
+          <w:p>
+            <w:r>
+              <w:t>Susmitha Palacherla</w:t>
+            </w:r>
+          </w:p>
+        </w:tc>
+      </w:tr>
+      <w:tr>
+        <w:tc>
+          <w:tcPr>
+            <w:tcW w:w="0" w:type="auto"/>
+            <w:tcBorders>
+              <w:top w:val="single" w:sz="6" w:space="0" w:color="C0C0C0"/>
+              <w:left w:val="single" w:sz="6" w:space="0" w:color="C0C0C0"/>
+              <w:bottom w:val="single" w:sz="6" w:space="0" w:color="C0C0C0"/>
+              <w:right w:val="single" w:sz="6" w:space="0" w:color="C0C0C0"/>
+            </w:tcBorders>
+          </w:tcPr>
+          <w:p>
+            <w:r>
+              <w:t>09/08/2022</w:t>
+            </w:r>
+          </w:p>
+        </w:tc>
+        <w:tc>
+          <w:tcPr>
+            <w:tcW w:w="0" w:type="auto"/>
+            <w:tcBorders>
+              <w:top w:val="single" w:sz="6" w:space="0" w:color="C0C0C0"/>
+              <w:left w:val="single" w:sz="6" w:space="0" w:color="C0C0C0"/>
+              <w:bottom w:val="single" w:sz="6" w:space="0" w:color="C0C0C0"/>
+              <w:right w:val="single" w:sz="6" w:space="0" w:color="C0C0C0"/>
+            </w:tcBorders>
+          </w:tcPr>
+          <w:p>
+            <w:r>
+              <w:t>17.0</w:t>
+            </w:r>
+          </w:p>
+        </w:tc>
+        <w:tc>
+          <w:tcPr>
+            <w:tcW w:w="6082" w:type="dxa"/>
+            <w:tcBorders>
+              <w:top w:val="single" w:sz="6" w:space="0" w:color="C0C0C0"/>
+              <w:left w:val="single" w:sz="6" w:space="0" w:color="C0C0C0"/>
+              <w:bottom w:val="single" w:sz="6" w:space="0" w:color="C0C0C0"/>
+              <w:right w:val="single" w:sz="6" w:space="0" w:color="C0C0C0"/>
+            </w:tcBorders>
+          </w:tcPr>
+          <w:p>
+            <w:r>
+              <w:t>TFS 25229 - Add ability to search by form</w:t>
+            </w:r>
+            <w:r>
+              <w:t xml:space="preserve"> </w:t>
+            </w:r>
+            <w:r>
+              <w:t xml:space="preserve">name under Manage </w:t>
+            </w:r>
+            <w:ins w:id="15" w:author="Palacherla, Susmitha C" w:date="2022-09-08T15:09:00Z">
+              <w:r>
+                <w:t xml:space="preserve">     </w:t>
+              </w:r>
+            </w:ins>
+            <w:r>
+              <w:t>Employee Logs in Admin Tool</w:t>
             </w:r>
           </w:p>
         </w:tc>
@@ -1941,11 +2008,11 @@
           <w:numId w:val="2"/>
         </w:numPr>
       </w:pPr>
-      <w:bookmarkStart w:id="15" w:name="_Toc86652901"/>
+      <w:bookmarkStart w:id="16" w:name="_Toc86652901"/>
       <w:r>
         <w:t>Admin Tool – Setup</w:t>
       </w:r>
-      <w:bookmarkEnd w:id="15"/>
+      <w:bookmarkEnd w:id="16"/>
     </w:p>
     <w:p>
       <w:pPr>
@@ -1963,6 +2030,12 @@
           <w:b w:val="0"/>
         </w:rPr>
         <w:t>Project Name: CCO eCoaching</w:t>
+      </w:r>
+      <w:r>
+        <w:rPr>
+          <w:b w:val="0"/>
+        </w:rPr>
+        <w:t xml:space="preserve"> Admin Tool</w:t>
       </w:r>
     </w:p>
     <w:p>
@@ -2111,21 +2184,12 @@
                 <w:szCs w:val="22"/>
               </w:rPr>
             </w:pPr>
-            <w:proofErr w:type="spellStart"/>
             <w:r>
               <w:rPr>
                 <w:sz w:val="22"/>
                 <w:szCs w:val="22"/>
               </w:rPr>
-              <w:t>eCoaching_Dev</w:t>
-            </w:r>
-            <w:proofErr w:type="spellEnd"/>
-            <w:r>
-              <w:rPr>
-                <w:sz w:val="22"/>
-                <w:szCs w:val="22"/>
-              </w:rPr>
-              <w:t xml:space="preserve"> database on </w:t>
+              <w:t xml:space="preserve">eCoaching_Dev database on </w:t>
             </w:r>
             <w:r>
               <w:rPr>
@@ -3505,11 +3569,11 @@
           <w:numId w:val="2"/>
         </w:numPr>
       </w:pPr>
-      <w:bookmarkStart w:id="16" w:name="_Toc86652902"/>
+      <w:bookmarkStart w:id="17" w:name="_Toc86652902"/>
       <w:r>
         <w:t>Admin Tool – Manage Employee Logs</w:t>
       </w:r>
-      <w:bookmarkEnd w:id="16"/>
+      <w:bookmarkEnd w:id="17"/>
     </w:p>
     <w:p/>
     <w:p/>
@@ -3528,7 +3592,19 @@
         <w:rPr>
           <w:b w:val="0"/>
         </w:rPr>
-        <w:t>Project Name: CCO eCoaching</w:t>
+        <w:t xml:space="preserve">Project Name: </w:t>
+      </w:r>
+      <w:r>
+        <w:rPr>
+          <w:b w:val="0"/>
+        </w:rPr>
+        <w:t>CCO eCoaching</w:t>
+      </w:r>
+      <w:r>
+        <w:rPr>
+          <w:b w:val="0"/>
+        </w:rPr>
+        <w:t xml:space="preserve"> Admin Tool</w:t>
       </w:r>
     </w:p>
     <w:p>
@@ -3647,8 +3723,19 @@
           </w:tcPr>
           <w:p>
             <w:r>
-              <w:t>Setup admin tool to grant the necessary level of access and entitlements</w:t>
-            </w:r>
+              <w:t>Add ability to search by form</w:t>
+            </w:r>
+            <w:r>
+              <w:t xml:space="preserve"> </w:t>
+            </w:r>
+            <w:r>
+              <w:t>name under Manage Employee Logs in Admin Tool</w:t>
+            </w:r>
+            <w:ins w:id="18" w:author="Palacherla, Susmitha C" w:date="2022-09-08T15:10:00Z">
+              <w:r>
+                <w:t>.</w:t>
+              </w:r>
+            </w:ins>
           </w:p>
         </w:tc>
       </w:tr>
@@ -3674,21 +3761,12 @@
                 <w:szCs w:val="22"/>
               </w:rPr>
             </w:pPr>
-            <w:proofErr w:type="spellStart"/>
             <w:r>
               <w:rPr>
                 <w:sz w:val="22"/>
                 <w:szCs w:val="22"/>
               </w:rPr>
-              <w:t>eCoaching_Dev</w:t>
-            </w:r>
-            <w:proofErr w:type="spellEnd"/>
-            <w:r>
-              <w:rPr>
-                <w:sz w:val="22"/>
-                <w:szCs w:val="22"/>
-              </w:rPr>
-              <w:t xml:space="preserve"> database on </w:t>
+              <w:t xml:space="preserve">eCoaching_Dev database on </w:t>
             </w:r>
             <w:r>
               <w:rPr>
@@ -3870,7 +3948,23 @@
             <w:tcW w:w="3690" w:type="dxa"/>
           </w:tcPr>
           <w:p>
-            <w:r>
+            <w:pPr>
+              <w:rPr>
+                <w:b/>
+                <w:bCs/>
+                <w:rPrChange w:id="19" w:author="Palacherla, Susmitha C" w:date="2022-09-08T16:08:00Z">
+                  <w:rPr/>
+                </w:rPrChange>
+              </w:rPr>
+            </w:pPr>
+            <w:r>
+              <w:rPr>
+                <w:b/>
+                <w:bCs/>
+                <w:rPrChange w:id="20" w:author="Palacherla, Susmitha C" w:date="2022-09-08T16:08:00Z">
+                  <w:rPr/>
+                </w:rPrChange>
+              </w:rPr>
               <w:t>Inactivate Coaching Log(s)</w:t>
             </w:r>
           </w:p>
@@ -4034,15 +4128,7 @@
               <w:textAlignment w:val="auto"/>
             </w:pPr>
             <w:r>
-              <w:t xml:space="preserve">Check the contents of the </w:t>
-            </w:r>
-            <w:proofErr w:type="spellStart"/>
-            <w:r>
-              <w:t>Coaching_Inactivate_Reactivate_Audit</w:t>
-            </w:r>
-            <w:proofErr w:type="spellEnd"/>
-            <w:r>
-              <w:t xml:space="preserve"> Table</w:t>
+              <w:t>Check the contents of the Coaching_Inactivate_Reactivate_Audit Table</w:t>
             </w:r>
           </w:p>
         </w:tc>
@@ -4139,9 +4225,21 @@
             </w:r>
           </w:p>
           <w:p>
+            <w:pPr>
+              <w:rPr>
+                <w:ins w:id="21" w:author="Palacherla, Susmitha C" w:date="2022-09-08T15:20:00Z"/>
+              </w:rPr>
+            </w:pPr>
             <w:r>
               <w:t>Inactivate Employee Logs</w:t>
             </w:r>
+          </w:p>
+          <w:p>
+            <w:ins w:id="22" w:author="Palacherla, Susmitha C" w:date="2022-09-08T15:20:00Z">
+              <w:r>
+                <w:t>Search by Log Type, Employee Level, and Employee</w:t>
+              </w:r>
+            </w:ins>
           </w:p>
         </w:tc>
         <w:tc>
@@ -4192,6 +4290,15 @@
               </w:rPr>
               <w:t>-1.1.3</w:t>
             </w:r>
+            <w:ins w:id="23" w:author="Palacherla, Susmitha C" w:date="2022-09-08T15:21:00Z">
+              <w:r>
+                <w:rPr>
+                  <w:rFonts w:asciiTheme="minorHAnsi" w:hAnsiTheme="minorHAnsi"/>
+                  <w:bCs/>
+                </w:rPr>
+                <w:t>.1</w:t>
+              </w:r>
+            </w:ins>
           </w:p>
         </w:tc>
         <w:tc>
@@ -4270,8 +4377,26 @@
                 <w:rFonts w:asciiTheme="minorHAnsi" w:hAnsiTheme="minorHAnsi"/>
                 <w:bCs/>
               </w:rPr>
-              <w:t>-1.1.4</w:t>
-            </w:r>
+              <w:t>-1.1.</w:t>
+            </w:r>
+            <w:ins w:id="24" w:author="Palacherla, Susmitha C" w:date="2022-09-08T15:21:00Z">
+              <w:r>
+                <w:rPr>
+                  <w:rFonts w:asciiTheme="minorHAnsi" w:hAnsiTheme="minorHAnsi"/>
+                  <w:bCs/>
+                </w:rPr>
+                <w:t>3.2</w:t>
+              </w:r>
+            </w:ins>
+            <w:del w:id="25" w:author="Palacherla, Susmitha C" w:date="2022-09-08T15:21:00Z">
+              <w:r>
+                <w:rPr>
+                  <w:rFonts w:asciiTheme="minorHAnsi" w:hAnsiTheme="minorHAnsi"/>
+                  <w:bCs/>
+                </w:rPr>
+                <w:delText>4</w:delText>
+              </w:r>
+            </w:del>
           </w:p>
         </w:tc>
         <w:tc>
@@ -4354,8 +4479,26 @@
                 <w:rFonts w:asciiTheme="minorHAnsi" w:hAnsiTheme="minorHAnsi"/>
                 <w:bCs/>
               </w:rPr>
-              <w:t>-1.1.5</w:t>
-            </w:r>
+              <w:t>-1.1</w:t>
+            </w:r>
+            <w:ins w:id="26" w:author="Palacherla, Susmitha C" w:date="2022-09-08T15:21:00Z">
+              <w:r>
+                <w:rPr>
+                  <w:rFonts w:asciiTheme="minorHAnsi" w:hAnsiTheme="minorHAnsi"/>
+                  <w:bCs/>
+                </w:rPr>
+                <w:t>.3.3</w:t>
+              </w:r>
+            </w:ins>
+            <w:del w:id="27" w:author="Palacherla, Susmitha C" w:date="2022-09-08T15:21:00Z">
+              <w:r>
+                <w:rPr>
+                  <w:rFonts w:asciiTheme="minorHAnsi" w:hAnsiTheme="minorHAnsi"/>
+                  <w:bCs/>
+                </w:rPr>
+                <w:delText>.5</w:delText>
+              </w:r>
+            </w:del>
           </w:p>
         </w:tc>
         <w:tc>
@@ -4393,13 +4536,24 @@
             <w:tcW w:w="1260" w:type="dxa"/>
           </w:tcPr>
           <w:p>
-            <w:r>
-              <w:rPr>
-                <w:rFonts w:asciiTheme="minorHAnsi" w:hAnsiTheme="minorHAnsi"/>
-                <w:bCs/>
-              </w:rPr>
-              <w:t>N</w:t>
-            </w:r>
+            <w:del w:id="28" w:author="Palacherla, Susmitha C" w:date="2022-09-08T15:24:00Z">
+              <w:r>
+                <w:rPr>
+                  <w:rFonts w:asciiTheme="minorHAnsi" w:hAnsiTheme="minorHAnsi"/>
+                  <w:bCs/>
+                </w:rPr>
+                <w:delText>N</w:delText>
+              </w:r>
+            </w:del>
+            <w:ins w:id="29" w:author="Palacherla, Susmitha C" w:date="2022-09-08T15:24:00Z">
+              <w:r>
+                <w:rPr>
+                  <w:rFonts w:asciiTheme="minorHAnsi" w:hAnsiTheme="minorHAnsi"/>
+                  <w:bCs/>
+                </w:rPr>
+                <w:t>Y</w:t>
+              </w:r>
+            </w:ins>
           </w:p>
         </w:tc>
         <w:tc>
@@ -4413,9 +4567,277 @@
                 <w:bCs/>
               </w:rPr>
             </w:pPr>
-            <w:r>
-              <w:t>NA</w:t>
-            </w:r>
+            <w:del w:id="30" w:author="Palacherla, Susmitha C" w:date="2022-09-08T15:24:00Z">
+              <w:r>
+                <w:delText>NA</w:delText>
+              </w:r>
+            </w:del>
+            <w:ins w:id="31" w:author="Palacherla, Susmitha C" w:date="2022-09-08T15:24:00Z">
+              <w:r>
+                <w:t>Pass</w:t>
+              </w:r>
+            </w:ins>
+          </w:p>
+        </w:tc>
+      </w:tr>
+      <w:tr>
+        <w:trPr>
+          <w:cantSplit/>
+          <w:ins w:id="32" w:author="Palacherla, Susmitha C" w:date="2022-09-08T15:21:00Z"/>
+        </w:trPr>
+        <w:tc>
+          <w:tcPr>
+            <w:tcW w:w="1170" w:type="dxa"/>
+          </w:tcPr>
+          <w:p>
+            <w:pPr>
+              <w:rPr>
+                <w:ins w:id="33" w:author="Palacherla, Susmitha C" w:date="2022-09-08T15:21:00Z"/>
+                <w:bCs/>
+              </w:rPr>
+            </w:pPr>
+          </w:p>
+        </w:tc>
+        <w:tc>
+          <w:tcPr>
+            <w:tcW w:w="3690" w:type="dxa"/>
+          </w:tcPr>
+          <w:p>
+            <w:pPr>
+              <w:rPr>
+                <w:ins w:id="34" w:author="Palacherla, Susmitha C" w:date="2022-09-08T15:21:00Z"/>
+              </w:rPr>
+            </w:pPr>
+            <w:ins w:id="35" w:author="Palacherla, Susmitha C" w:date="2022-09-08T15:21:00Z">
+              <w:r>
+                <w:t xml:space="preserve">Navigate to </w:t>
+              </w:r>
+              <w:r>
+                <w:fldChar w:fldCharType="begin"/>
+              </w:r>
+              <w:r>
+                <w:instrText xml:space="preserve"> HYPERLINK "https://uvaadadweb50cco.ad.local/ecl_admin_dev/" </w:instrText>
+              </w:r>
+              <w:r>
+                <w:fldChar w:fldCharType="separate"/>
+              </w:r>
+              <w:r>
+                <w:rPr>
+                  <w:rStyle w:val="Hyperlink"/>
+                </w:rPr>
+                <w:t>eCL Admin - eCL Admin</w:t>
+              </w:r>
+              <w:r>
+                <w:rPr>
+                  <w:rStyle w:val="Hyperlink"/>
+                </w:rPr>
+                <w:fldChar w:fldCharType="end"/>
+              </w:r>
+            </w:ins>
+          </w:p>
+          <w:p>
+            <w:pPr>
+              <w:rPr>
+                <w:ins w:id="36" w:author="Palacherla, Susmitha C" w:date="2022-09-08T15:21:00Z"/>
+              </w:rPr>
+            </w:pPr>
+            <w:ins w:id="37" w:author="Palacherla, Susmitha C" w:date="2022-09-08T15:21:00Z">
+              <w:r>
+                <w:t>Manage Employee Logs</w:t>
+              </w:r>
+            </w:ins>
+          </w:p>
+          <w:p>
+            <w:pPr>
+              <w:rPr>
+                <w:ins w:id="38" w:author="Palacherla, Susmitha C" w:date="2022-09-08T15:21:00Z"/>
+              </w:rPr>
+            </w:pPr>
+            <w:ins w:id="39" w:author="Palacherla, Susmitha C" w:date="2022-09-08T15:21:00Z">
+              <w:r>
+                <w:t>Inactivate Employee Logs</w:t>
+              </w:r>
+            </w:ins>
+          </w:p>
+          <w:p>
+            <w:pPr>
+              <w:rPr>
+                <w:ins w:id="40" w:author="Palacherla, Susmitha C" w:date="2022-09-08T15:21:00Z"/>
+              </w:rPr>
+            </w:pPr>
+            <w:ins w:id="41" w:author="Palacherla, Susmitha C" w:date="2022-09-08T15:21:00Z">
+              <w:r>
+                <w:t>Search by Log Name</w:t>
+              </w:r>
+            </w:ins>
+          </w:p>
+        </w:tc>
+        <w:tc>
+          <w:tcPr>
+            <w:tcW w:w="4500" w:type="dxa"/>
+          </w:tcPr>
+          <w:p>
+            <w:pPr>
+              <w:rPr>
+                <w:ins w:id="42" w:author="Palacherla, Susmitha C" w:date="2022-09-08T15:21:00Z"/>
+              </w:rPr>
+            </w:pPr>
+            <w:ins w:id="43" w:author="Palacherla, Susmitha C" w:date="2022-09-08T16:32:00Z">
+              <w:r>
+                <w:t xml:space="preserve">A dropdown </w:t>
+              </w:r>
+              <w:r>
+                <w:t xml:space="preserve">for Log Type </w:t>
+              </w:r>
+              <w:r>
+                <w:t xml:space="preserve">and text box </w:t>
+              </w:r>
+              <w:r>
+                <w:t xml:space="preserve">for log name </w:t>
+              </w:r>
+              <w:r>
+                <w:t>are displayed</w:t>
+              </w:r>
+            </w:ins>
+          </w:p>
+        </w:tc>
+        <w:tc>
+          <w:tcPr>
+            <w:tcW w:w="1260" w:type="dxa"/>
+          </w:tcPr>
+          <w:p>
+            <w:pPr>
+              <w:rPr>
+                <w:ins w:id="44" w:author="Palacherla, Susmitha C" w:date="2022-09-08T15:21:00Z"/>
+                <w:rFonts w:asciiTheme="minorHAnsi" w:hAnsiTheme="minorHAnsi"/>
+                <w:bCs/>
+              </w:rPr>
+            </w:pPr>
+          </w:p>
+        </w:tc>
+        <w:tc>
+          <w:tcPr>
+            <w:tcW w:w="2880" w:type="dxa"/>
+          </w:tcPr>
+          <w:p>
+            <w:pPr>
+              <w:rPr>
+                <w:ins w:id="45" w:author="Palacherla, Susmitha C" w:date="2022-09-08T15:21:00Z"/>
+              </w:rPr>
+            </w:pPr>
+          </w:p>
+        </w:tc>
+      </w:tr>
+      <w:tr>
+        <w:trPr>
+          <w:cantSplit/>
+          <w:ins w:id="46" w:author="Palacherla, Susmitha C" w:date="2022-09-08T15:21:00Z"/>
+        </w:trPr>
+        <w:tc>
+          <w:tcPr>
+            <w:tcW w:w="1170" w:type="dxa"/>
+          </w:tcPr>
+          <w:p>
+            <w:pPr>
+              <w:rPr>
+                <w:ins w:id="47" w:author="Palacherla, Susmitha C" w:date="2022-09-08T15:21:00Z"/>
+                <w:bCs/>
+              </w:rPr>
+            </w:pPr>
+            <w:ins w:id="48" w:author="Palacherla, Susmitha C" w:date="2022-09-08T16:02:00Z">
+              <w:r>
+                <w:rPr>
+                  <w:bCs/>
+                </w:rPr>
+                <w:t>ATM-1.1.4</w:t>
+              </w:r>
+            </w:ins>
+          </w:p>
+        </w:tc>
+        <w:tc>
+          <w:tcPr>
+            <w:tcW w:w="3690" w:type="dxa"/>
+          </w:tcPr>
+          <w:p>
+            <w:pPr>
+              <w:rPr>
+                <w:ins w:id="49" w:author="Palacherla, Susmitha C" w:date="2022-09-08T15:22:00Z"/>
+              </w:rPr>
+            </w:pPr>
+            <w:ins w:id="50" w:author="Palacherla, Susmitha C" w:date="2022-09-08T15:22:00Z">
+              <w:r>
+                <w:t>Select Coaching</w:t>
+              </w:r>
+            </w:ins>
+          </w:p>
+          <w:p>
+            <w:pPr>
+              <w:rPr>
+                <w:ins w:id="51" w:author="Palacherla, Susmitha C" w:date="2022-09-08T15:21:00Z"/>
+              </w:rPr>
+            </w:pPr>
+            <w:ins w:id="52" w:author="Palacherla, Susmitha C" w:date="2022-09-08T15:22:00Z">
+              <w:r>
+                <w:t>Type in a Form Name</w:t>
+              </w:r>
+            </w:ins>
+          </w:p>
+        </w:tc>
+        <w:tc>
+          <w:tcPr>
+            <w:tcW w:w="4500" w:type="dxa"/>
+          </w:tcPr>
+          <w:p>
+            <w:pPr>
+              <w:rPr>
+                <w:ins w:id="53" w:author="Palacherla, Susmitha C" w:date="2022-09-08T15:21:00Z"/>
+              </w:rPr>
+            </w:pPr>
+            <w:ins w:id="54" w:author="Palacherla, Susmitha C" w:date="2022-09-08T15:48:00Z">
+              <w:r>
+                <w:t>The details for the Coaching Log for given form name are displayed if record that meets conditions for Inactivation exists.</w:t>
+              </w:r>
+            </w:ins>
+          </w:p>
+        </w:tc>
+        <w:tc>
+          <w:tcPr>
+            <w:tcW w:w="1260" w:type="dxa"/>
+          </w:tcPr>
+          <w:p>
+            <w:pPr>
+              <w:rPr>
+                <w:ins w:id="55" w:author="Palacherla, Susmitha C" w:date="2022-09-08T15:21:00Z"/>
+                <w:rFonts w:asciiTheme="minorHAnsi" w:hAnsiTheme="minorHAnsi"/>
+                <w:bCs/>
+              </w:rPr>
+            </w:pPr>
+            <w:ins w:id="56" w:author="Palacherla, Susmitha C" w:date="2022-09-08T15:48:00Z">
+              <w:r>
+                <w:rPr>
+                  <w:rFonts w:asciiTheme="minorHAnsi" w:hAnsiTheme="minorHAnsi"/>
+                  <w:bCs/>
+                </w:rPr>
+                <w:t xml:space="preserve">Y </w:t>
+              </w:r>
+            </w:ins>
+          </w:p>
+        </w:tc>
+        <w:tc>
+          <w:tcPr>
+            <w:tcW w:w="2880" w:type="dxa"/>
+          </w:tcPr>
+          <w:p>
+            <w:pPr>
+              <w:rPr>
+                <w:ins w:id="57" w:author="Palacherla, Susmitha C" w:date="2022-09-08T15:21:00Z"/>
+              </w:rPr>
+            </w:pPr>
+            <w:ins w:id="58" w:author="Palacherla, Susmitha C" w:date="2022-09-08T15:48:00Z">
+              <w:r>
+                <w:t>Pass</w:t>
+              </w:r>
+            </w:ins>
           </w:p>
         </w:tc>
       </w:tr>
@@ -4444,8 +4866,26 @@
                 <w:rFonts w:asciiTheme="minorHAnsi" w:hAnsiTheme="minorHAnsi"/>
                 <w:bCs/>
               </w:rPr>
-              <w:t>-1.1.6</w:t>
-            </w:r>
+              <w:t>-1.1.</w:t>
+            </w:r>
+            <w:ins w:id="59" w:author="Palacherla, Susmitha C" w:date="2022-09-08T15:33:00Z">
+              <w:r>
+                <w:rPr>
+                  <w:rFonts w:asciiTheme="minorHAnsi" w:hAnsiTheme="minorHAnsi"/>
+                  <w:bCs/>
+                </w:rPr>
+                <w:t>5</w:t>
+              </w:r>
+            </w:ins>
+            <w:del w:id="60" w:author="Palacherla, Susmitha C" w:date="2022-09-08T15:31:00Z">
+              <w:r>
+                <w:rPr>
+                  <w:rFonts w:asciiTheme="minorHAnsi" w:hAnsiTheme="minorHAnsi"/>
+                  <w:bCs/>
+                </w:rPr>
+                <w:delText>6</w:delText>
+              </w:r>
+            </w:del>
           </w:p>
         </w:tc>
         <w:tc>
@@ -4568,7 +5008,23 @@
             <w:tcW w:w="3690" w:type="dxa"/>
           </w:tcPr>
           <w:p>
-            <w:r>
+            <w:pPr>
+              <w:rPr>
+                <w:b/>
+                <w:bCs/>
+                <w:rPrChange w:id="61" w:author="Palacherla, Susmitha C" w:date="2022-09-08T16:08:00Z">
+                  <w:rPr/>
+                </w:rPrChange>
+              </w:rPr>
+            </w:pPr>
+            <w:r>
+              <w:rPr>
+                <w:b/>
+                <w:bCs/>
+                <w:rPrChange w:id="62" w:author="Palacherla, Susmitha C" w:date="2022-09-08T16:08:00Z">
+                  <w:rPr/>
+                </w:rPrChange>
+              </w:rPr>
               <w:t>Inactivate Warning Log(s)</w:t>
             </w:r>
           </w:p>
@@ -4719,15 +5175,7 @@
           </w:tcPr>
           <w:p>
             <w:r>
-              <w:t xml:space="preserve">Check the contents of the </w:t>
-            </w:r>
-            <w:proofErr w:type="spellStart"/>
-            <w:r>
-              <w:t>Warning_Inactivate_Reactivate_Audit</w:t>
-            </w:r>
-            <w:proofErr w:type="spellEnd"/>
-            <w:r>
-              <w:t xml:space="preserve"> Table</w:t>
+              <w:t>Check the contents of the Warning_Inactivate_Reactivate_Audit Table</w:t>
             </w:r>
           </w:p>
         </w:tc>
@@ -4824,9 +5272,21 @@
             </w:r>
           </w:p>
           <w:p>
+            <w:pPr>
+              <w:rPr>
+                <w:ins w:id="63" w:author="Palacherla, Susmitha C" w:date="2022-09-08T15:30:00Z"/>
+              </w:rPr>
+            </w:pPr>
             <w:r>
               <w:t>Inactivate Employee Logs</w:t>
             </w:r>
+          </w:p>
+          <w:p>
+            <w:ins w:id="64" w:author="Palacherla, Susmitha C" w:date="2022-09-08T15:30:00Z">
+              <w:r>
+                <w:t>Search by Log Type, Employee Level, and Employee</w:t>
+              </w:r>
+            </w:ins>
           </w:p>
         </w:tc>
         <w:tc>
@@ -4882,6 +5342,15 @@
               </w:rPr>
               <w:t>-1.2.3</w:t>
             </w:r>
+            <w:ins w:id="65" w:author="Palacherla, Susmitha C" w:date="2022-09-08T15:30:00Z">
+              <w:r>
+                <w:rPr>
+                  <w:rFonts w:asciiTheme="minorHAnsi" w:hAnsiTheme="minorHAnsi"/>
+                  <w:bCs/>
+                </w:rPr>
+                <w:t>.1</w:t>
+              </w:r>
+            </w:ins>
           </w:p>
         </w:tc>
         <w:tc>
@@ -4965,8 +5434,26 @@
                 <w:rFonts w:asciiTheme="minorHAnsi" w:hAnsiTheme="minorHAnsi"/>
                 <w:bCs/>
               </w:rPr>
-              <w:t>-1.2.4</w:t>
-            </w:r>
+              <w:t>-1.2.</w:t>
+            </w:r>
+            <w:ins w:id="66" w:author="Palacherla, Susmitha C" w:date="2022-09-08T15:30:00Z">
+              <w:r>
+                <w:rPr>
+                  <w:rFonts w:asciiTheme="minorHAnsi" w:hAnsiTheme="minorHAnsi"/>
+                  <w:bCs/>
+                </w:rPr>
+                <w:t>3.2</w:t>
+              </w:r>
+            </w:ins>
+            <w:del w:id="67" w:author="Palacherla, Susmitha C" w:date="2022-09-08T15:30:00Z">
+              <w:r>
+                <w:rPr>
+                  <w:rFonts w:asciiTheme="minorHAnsi" w:hAnsiTheme="minorHAnsi"/>
+                  <w:bCs/>
+                </w:rPr>
+                <w:delText>4</w:delText>
+              </w:r>
+            </w:del>
           </w:p>
         </w:tc>
         <w:tc>
@@ -5050,8 +5537,26 @@
                 <w:rFonts w:asciiTheme="minorHAnsi" w:hAnsiTheme="minorHAnsi"/>
                 <w:bCs/>
               </w:rPr>
-              <w:t>-1.2.5</w:t>
-            </w:r>
+              <w:t>-1.2.</w:t>
+            </w:r>
+            <w:ins w:id="68" w:author="Palacherla, Susmitha C" w:date="2022-09-08T15:30:00Z">
+              <w:r>
+                <w:rPr>
+                  <w:rFonts w:asciiTheme="minorHAnsi" w:hAnsiTheme="minorHAnsi"/>
+                  <w:bCs/>
+                </w:rPr>
+                <w:t>3.3</w:t>
+              </w:r>
+            </w:ins>
+            <w:del w:id="69" w:author="Palacherla, Susmitha C" w:date="2022-09-08T15:30:00Z">
+              <w:r>
+                <w:rPr>
+                  <w:rFonts w:asciiTheme="minorHAnsi" w:hAnsiTheme="minorHAnsi"/>
+                  <w:bCs/>
+                </w:rPr>
+                <w:delText>5</w:delText>
+              </w:r>
+            </w:del>
           </w:p>
         </w:tc>
         <w:tc>
@@ -5129,19 +5634,30 @@
                 <w:bCs/>
               </w:rPr>
             </w:pPr>
-            <w:r>
-              <w:rPr>
-                <w:bCs/>
-              </w:rPr>
-              <w:t>ATM</w:t>
-            </w:r>
-            <w:r>
-              <w:rPr>
-                <w:rFonts w:asciiTheme="minorHAnsi" w:hAnsiTheme="minorHAnsi"/>
-                <w:bCs/>
-              </w:rPr>
-              <w:t>-1.2.6</w:t>
-            </w:r>
+            <w:del w:id="70" w:author="Palacherla, Susmitha C" w:date="2022-09-08T15:46:00Z">
+              <w:r>
+                <w:rPr>
+                  <w:bCs/>
+                </w:rPr>
+                <w:delText>ATM</w:delText>
+              </w:r>
+              <w:r>
+                <w:rPr>
+                  <w:rFonts w:asciiTheme="minorHAnsi" w:hAnsiTheme="minorHAnsi"/>
+                  <w:bCs/>
+                </w:rPr>
+                <w:delText>-1.2.</w:delText>
+              </w:r>
+            </w:del>
+            <w:del w:id="71" w:author="Palacherla, Susmitha C" w:date="2022-09-08T15:30:00Z">
+              <w:r>
+                <w:rPr>
+                  <w:rFonts w:asciiTheme="minorHAnsi" w:hAnsiTheme="minorHAnsi"/>
+                  <w:bCs/>
+                </w:rPr>
+                <w:delText>6</w:delText>
+              </w:r>
+            </w:del>
           </w:p>
         </w:tc>
         <w:tc>
@@ -5149,9 +5665,11 @@
             <w:tcW w:w="3690" w:type="dxa"/>
           </w:tcPr>
           <w:p>
-            <w:r>
-              <w:t>Select a Log to Inactivate and Click Inactivate</w:t>
-            </w:r>
+            <w:del w:id="72" w:author="Palacherla, Susmitha C" w:date="2022-09-08T15:46:00Z">
+              <w:r>
+                <w:delText>Select a Log to Inactivate and Click Inactivate</w:delText>
+              </w:r>
+            </w:del>
           </w:p>
         </w:tc>
         <w:tc>
@@ -5159,9 +5677,11 @@
             <w:tcW w:w="4500" w:type="dxa"/>
           </w:tcPr>
           <w:p>
-            <w:r>
-              <w:t>Should have Reasons related to Warning Inactivation in Reason dropdown</w:t>
-            </w:r>
+            <w:del w:id="73" w:author="Palacherla, Susmitha C" w:date="2022-09-08T15:46:00Z">
+              <w:r>
+                <w:delText>Should have Reasons related to Warning Inactivation in Reason dropdown</w:delText>
+              </w:r>
+            </w:del>
           </w:p>
         </w:tc>
         <w:tc>
@@ -5169,13 +5689,15 @@
             <w:tcW w:w="1260" w:type="dxa"/>
           </w:tcPr>
           <w:p>
-            <w:r>
-              <w:rPr>
-                <w:rFonts w:asciiTheme="minorHAnsi" w:hAnsiTheme="minorHAnsi"/>
-                <w:bCs/>
-              </w:rPr>
-              <w:t>N</w:t>
-            </w:r>
+            <w:del w:id="74" w:author="Palacherla, Susmitha C" w:date="2022-09-08T15:46:00Z">
+              <w:r>
+                <w:rPr>
+                  <w:rFonts w:asciiTheme="minorHAnsi" w:hAnsiTheme="minorHAnsi"/>
+                  <w:bCs/>
+                </w:rPr>
+                <w:delText>N</w:delText>
+              </w:r>
+            </w:del>
           </w:p>
         </w:tc>
         <w:tc>
@@ -5189,9 +5711,295 @@
                 <w:bCs/>
               </w:rPr>
             </w:pPr>
-            <w:r>
-              <w:t>NA</w:t>
-            </w:r>
+            <w:del w:id="75" w:author="Palacherla, Susmitha C" w:date="2022-09-08T15:46:00Z">
+              <w:r>
+                <w:delText>NA</w:delText>
+              </w:r>
+            </w:del>
+          </w:p>
+        </w:tc>
+      </w:tr>
+      <w:tr>
+        <w:trPr>
+          <w:cantSplit/>
+          <w:ins w:id="76" w:author="Palacherla, Susmitha C" w:date="2022-09-08T15:34:00Z"/>
+        </w:trPr>
+        <w:tc>
+          <w:tcPr>
+            <w:tcW w:w="1170" w:type="dxa"/>
+          </w:tcPr>
+          <w:p>
+            <w:pPr>
+              <w:rPr>
+                <w:ins w:id="77" w:author="Palacherla, Susmitha C" w:date="2022-09-08T15:34:00Z"/>
+                <w:bCs/>
+              </w:rPr>
+            </w:pPr>
+          </w:p>
+        </w:tc>
+        <w:tc>
+          <w:tcPr>
+            <w:tcW w:w="3690" w:type="dxa"/>
+          </w:tcPr>
+          <w:p>
+            <w:pPr>
+              <w:rPr>
+                <w:ins w:id="78" w:author="Palacherla, Susmitha C" w:date="2022-09-08T15:56:00Z"/>
+              </w:rPr>
+            </w:pPr>
+            <w:ins w:id="79" w:author="Palacherla, Susmitha C" w:date="2022-09-08T15:56:00Z">
+              <w:r>
+                <w:t xml:space="preserve">Navigate to </w:t>
+              </w:r>
+              <w:r>
+                <w:fldChar w:fldCharType="begin"/>
+              </w:r>
+              <w:r>
+                <w:instrText xml:space="preserve"> HYPERLINK "https://uvaadadweb50cco.ad.local/ecl_admin_dev/" </w:instrText>
+              </w:r>
+              <w:r>
+                <w:fldChar w:fldCharType="separate"/>
+              </w:r>
+              <w:r>
+                <w:rPr>
+                  <w:rStyle w:val="Hyperlink"/>
+                </w:rPr>
+                <w:t>eCL Admin - eCL Admin</w:t>
+              </w:r>
+              <w:r>
+                <w:rPr>
+                  <w:rStyle w:val="Hyperlink"/>
+                </w:rPr>
+                <w:fldChar w:fldCharType="end"/>
+              </w:r>
+            </w:ins>
+          </w:p>
+          <w:p>
+            <w:pPr>
+              <w:rPr>
+                <w:ins w:id="80" w:author="Palacherla, Susmitha C" w:date="2022-09-08T15:56:00Z"/>
+              </w:rPr>
+            </w:pPr>
+            <w:ins w:id="81" w:author="Palacherla, Susmitha C" w:date="2022-09-08T15:56:00Z">
+              <w:r>
+                <w:t>Manage Employee Logs</w:t>
+              </w:r>
+            </w:ins>
+          </w:p>
+          <w:p>
+            <w:pPr>
+              <w:rPr>
+                <w:ins w:id="82" w:author="Palacherla, Susmitha C" w:date="2022-09-08T15:56:00Z"/>
+              </w:rPr>
+            </w:pPr>
+            <w:ins w:id="83" w:author="Palacherla, Susmitha C" w:date="2022-09-08T15:56:00Z">
+              <w:r>
+                <w:t>Inactivate Employee Logs</w:t>
+              </w:r>
+            </w:ins>
+          </w:p>
+          <w:p>
+            <w:pPr>
+              <w:rPr>
+                <w:ins w:id="84" w:author="Palacherla, Susmitha C" w:date="2022-09-08T15:34:00Z"/>
+              </w:rPr>
+            </w:pPr>
+            <w:ins w:id="85" w:author="Palacherla, Susmitha C" w:date="2022-09-08T15:56:00Z">
+              <w:r>
+                <w:t>Search by Log Name</w:t>
+              </w:r>
+            </w:ins>
+          </w:p>
+        </w:tc>
+        <w:tc>
+          <w:tcPr>
+            <w:tcW w:w="4500" w:type="dxa"/>
+          </w:tcPr>
+          <w:p>
+            <w:pPr>
+              <w:rPr>
+                <w:ins w:id="86" w:author="Palacherla, Susmitha C" w:date="2022-09-08T15:34:00Z"/>
+              </w:rPr>
+            </w:pPr>
+            <w:ins w:id="87" w:author="Palacherla, Susmitha C" w:date="2022-09-08T16:32:00Z">
+              <w:r>
+                <w:t xml:space="preserve">A dropdown </w:t>
+              </w:r>
+              <w:r>
+                <w:t xml:space="preserve">for Log Type </w:t>
+              </w:r>
+              <w:r>
+                <w:t xml:space="preserve">and text box </w:t>
+              </w:r>
+              <w:r>
+                <w:t xml:space="preserve">for log name </w:t>
+              </w:r>
+              <w:r>
+                <w:t>are displayed</w:t>
+              </w:r>
+            </w:ins>
+          </w:p>
+        </w:tc>
+        <w:tc>
+          <w:tcPr>
+            <w:tcW w:w="1260" w:type="dxa"/>
+          </w:tcPr>
+          <w:p>
+            <w:pPr>
+              <w:rPr>
+                <w:ins w:id="88" w:author="Palacherla, Susmitha C" w:date="2022-09-08T15:34:00Z"/>
+                <w:rFonts w:asciiTheme="minorHAnsi" w:hAnsiTheme="minorHAnsi"/>
+                <w:bCs/>
+              </w:rPr>
+            </w:pPr>
+          </w:p>
+        </w:tc>
+        <w:tc>
+          <w:tcPr>
+            <w:tcW w:w="2880" w:type="dxa"/>
+          </w:tcPr>
+          <w:p>
+            <w:pPr>
+              <w:rPr>
+                <w:ins w:id="89" w:author="Palacherla, Susmitha C" w:date="2022-09-08T15:34:00Z"/>
+              </w:rPr>
+            </w:pPr>
+          </w:p>
+        </w:tc>
+      </w:tr>
+      <w:tr>
+        <w:trPr>
+          <w:cantSplit/>
+          <w:ins w:id="90" w:author="Palacherla, Susmitha C" w:date="2022-09-08T15:34:00Z"/>
+        </w:trPr>
+        <w:tc>
+          <w:tcPr>
+            <w:tcW w:w="1170" w:type="dxa"/>
+          </w:tcPr>
+          <w:p>
+            <w:pPr>
+              <w:rPr>
+                <w:ins w:id="91" w:author="Palacherla, Susmitha C" w:date="2022-09-08T15:34:00Z"/>
+                <w:bCs/>
+              </w:rPr>
+            </w:pPr>
+            <w:ins w:id="92" w:author="Palacherla, Susmitha C" w:date="2022-09-08T16:02:00Z">
+              <w:r>
+                <w:rPr>
+                  <w:bCs/>
+                </w:rPr>
+                <w:lastRenderedPageBreak/>
+                <w:t>ATM-1.2.4</w:t>
+              </w:r>
+            </w:ins>
+          </w:p>
+        </w:tc>
+        <w:tc>
+          <w:tcPr>
+            <w:tcW w:w="3690" w:type="dxa"/>
+          </w:tcPr>
+          <w:p>
+            <w:pPr>
+              <w:rPr>
+                <w:ins w:id="93" w:author="Palacherla, Susmitha C" w:date="2022-09-08T15:56:00Z"/>
+              </w:rPr>
+            </w:pPr>
+            <w:ins w:id="94" w:author="Palacherla, Susmitha C" w:date="2022-09-08T15:56:00Z">
+              <w:r>
+                <w:t>Select Warning</w:t>
+              </w:r>
+            </w:ins>
+          </w:p>
+          <w:p>
+            <w:pPr>
+              <w:rPr>
+                <w:ins w:id="95" w:author="Palacherla, Susmitha C" w:date="2022-09-08T15:34:00Z"/>
+              </w:rPr>
+            </w:pPr>
+            <w:ins w:id="96" w:author="Palacherla, Susmitha C" w:date="2022-09-08T15:56:00Z">
+              <w:r>
+                <w:t>Type in a Form Name</w:t>
+              </w:r>
+            </w:ins>
+          </w:p>
+        </w:tc>
+        <w:tc>
+          <w:tcPr>
+            <w:tcW w:w="4500" w:type="dxa"/>
+          </w:tcPr>
+          <w:p>
+            <w:pPr>
+              <w:rPr>
+                <w:ins w:id="97" w:author="Palacherla, Susmitha C" w:date="2022-09-08T15:59:00Z"/>
+              </w:rPr>
+            </w:pPr>
+            <w:ins w:id="98" w:author="Palacherla, Susmitha C" w:date="2022-09-08T15:56:00Z">
+              <w:r>
+                <w:t xml:space="preserve">The details for the </w:t>
+              </w:r>
+            </w:ins>
+            <w:ins w:id="99" w:author="Palacherla, Susmitha C" w:date="2022-09-08T15:57:00Z">
+              <w:r>
+                <w:t xml:space="preserve">Warning </w:t>
+              </w:r>
+            </w:ins>
+            <w:ins w:id="100" w:author="Palacherla, Susmitha C" w:date="2022-09-08T15:56:00Z">
+              <w:r>
+                <w:t>Log for given form name are displayed if record that meets conditions for Inactivation exists.</w:t>
+              </w:r>
+            </w:ins>
+          </w:p>
+          <w:p>
+            <w:pPr>
+              <w:rPr>
+                <w:ins w:id="101" w:author="Palacherla, Susmitha C" w:date="2022-09-08T15:34:00Z"/>
+              </w:rPr>
+            </w:pPr>
+            <w:ins w:id="102" w:author="Palacherla, Susmitha C" w:date="2022-09-08T15:59:00Z">
+              <w:r>
+                <w:t>Returns msg Total record(s) found 0 if no log found</w:t>
+              </w:r>
+            </w:ins>
+          </w:p>
+        </w:tc>
+        <w:tc>
+          <w:tcPr>
+            <w:tcW w:w="1260" w:type="dxa"/>
+          </w:tcPr>
+          <w:p>
+            <w:pPr>
+              <w:rPr>
+                <w:ins w:id="103" w:author="Palacherla, Susmitha C" w:date="2022-09-08T15:34:00Z"/>
+                <w:rFonts w:asciiTheme="minorHAnsi" w:hAnsiTheme="minorHAnsi"/>
+                <w:bCs/>
+              </w:rPr>
+            </w:pPr>
+            <w:ins w:id="104" w:author="Palacherla, Susmitha C" w:date="2022-09-08T15:56:00Z">
+              <w:r>
+                <w:rPr>
+                  <w:rFonts w:asciiTheme="minorHAnsi" w:hAnsiTheme="minorHAnsi"/>
+                  <w:bCs/>
+                </w:rPr>
+                <w:t xml:space="preserve">Y </w:t>
+              </w:r>
+            </w:ins>
+          </w:p>
+        </w:tc>
+        <w:tc>
+          <w:tcPr>
+            <w:tcW w:w="2880" w:type="dxa"/>
+          </w:tcPr>
+          <w:p>
+            <w:pPr>
+              <w:rPr>
+                <w:ins w:id="105" w:author="Palacherla, Susmitha C" w:date="2022-09-08T15:34:00Z"/>
+              </w:rPr>
+            </w:pPr>
+            <w:ins w:id="106" w:author="Palacherla, Susmitha C" w:date="2022-09-08T15:59:00Z">
+              <w:r>
+                <w:t>Pass</w:t>
+              </w:r>
+            </w:ins>
           </w:p>
         </w:tc>
       </w:tr>
@@ -5209,25 +6017,71 @@
                 <w:bCs/>
               </w:rPr>
             </w:pPr>
+            <w:ins w:id="107" w:author="Palacherla, Susmitha C" w:date="2022-09-08T15:46:00Z">
+              <w:r>
+                <w:rPr>
+                  <w:bCs/>
+                </w:rPr>
+                <w:t>ATM</w:t>
+              </w:r>
+              <w:r>
+                <w:rPr>
+                  <w:rFonts w:asciiTheme="minorHAnsi" w:hAnsiTheme="minorHAnsi"/>
+                  <w:bCs/>
+                </w:rPr>
+                <w:t>-1.2.</w:t>
+              </w:r>
+            </w:ins>
+            <w:ins w:id="108" w:author="Palacherla, Susmitha C" w:date="2022-09-08T16:03:00Z">
+              <w:r>
+                <w:rPr>
+                  <w:rFonts w:asciiTheme="minorHAnsi" w:hAnsiTheme="minorHAnsi"/>
+                  <w:bCs/>
+                </w:rPr>
+                <w:t>5</w:t>
+              </w:r>
+            </w:ins>
           </w:p>
         </w:tc>
         <w:tc>
           <w:tcPr>
             <w:tcW w:w="3690" w:type="dxa"/>
           </w:tcPr>
-          <w:p/>
+          <w:p>
+            <w:ins w:id="109" w:author="Palacherla, Susmitha C" w:date="2022-09-08T15:46:00Z">
+              <w:r>
+                <w:t>Select a Log to Inactivate and Click Inactivate</w:t>
+              </w:r>
+            </w:ins>
+          </w:p>
         </w:tc>
         <w:tc>
           <w:tcPr>
             <w:tcW w:w="4500" w:type="dxa"/>
           </w:tcPr>
-          <w:p/>
+          <w:p>
+            <w:ins w:id="110" w:author="Palacherla, Susmitha C" w:date="2022-09-08T15:46:00Z">
+              <w:r>
+                <w:t>Should have Reasons related to Warning Inactivation in Reason dropdown</w:t>
+              </w:r>
+            </w:ins>
+          </w:p>
         </w:tc>
         <w:tc>
           <w:tcPr>
             <w:tcW w:w="1260" w:type="dxa"/>
           </w:tcPr>
-          <w:p/>
+          <w:p>
+            <w:ins w:id="111" w:author="Palacherla, Susmitha C" w:date="2022-09-08T16:04:00Z">
+              <w:r>
+                <w:rPr>
+                  <w:rFonts w:asciiTheme="minorHAnsi" w:hAnsiTheme="minorHAnsi"/>
+                  <w:bCs/>
+                </w:rPr>
+                <w:t>Y</w:t>
+              </w:r>
+            </w:ins>
+          </w:p>
         </w:tc>
         <w:tc>
           <w:tcPr>
@@ -5238,6 +6092,80 @@
               <w:rPr>
                 <w:rFonts w:asciiTheme="minorHAnsi" w:hAnsiTheme="minorHAnsi"/>
                 <w:bCs/>
+              </w:rPr>
+            </w:pPr>
+            <w:ins w:id="112" w:author="Palacherla, Susmitha C" w:date="2022-09-08T16:04:00Z">
+              <w:r>
+                <w:t>Pass</w:t>
+              </w:r>
+            </w:ins>
+          </w:p>
+        </w:tc>
+      </w:tr>
+      <w:tr>
+        <w:trPr>
+          <w:cantSplit/>
+          <w:ins w:id="113" w:author="Palacherla, Susmitha C" w:date="2022-09-08T16:03:00Z"/>
+        </w:trPr>
+        <w:tc>
+          <w:tcPr>
+            <w:tcW w:w="1170" w:type="dxa"/>
+          </w:tcPr>
+          <w:p>
+            <w:pPr>
+              <w:rPr>
+                <w:ins w:id="114" w:author="Palacherla, Susmitha C" w:date="2022-09-08T16:03:00Z"/>
+                <w:bCs/>
+              </w:rPr>
+            </w:pPr>
+          </w:p>
+        </w:tc>
+        <w:tc>
+          <w:tcPr>
+            <w:tcW w:w="3690" w:type="dxa"/>
+          </w:tcPr>
+          <w:p>
+            <w:pPr>
+              <w:rPr>
+                <w:ins w:id="115" w:author="Palacherla, Susmitha C" w:date="2022-09-08T16:03:00Z"/>
+              </w:rPr>
+            </w:pPr>
+          </w:p>
+        </w:tc>
+        <w:tc>
+          <w:tcPr>
+            <w:tcW w:w="4500" w:type="dxa"/>
+          </w:tcPr>
+          <w:p>
+            <w:pPr>
+              <w:rPr>
+                <w:ins w:id="116" w:author="Palacherla, Susmitha C" w:date="2022-09-08T16:03:00Z"/>
+              </w:rPr>
+            </w:pPr>
+          </w:p>
+        </w:tc>
+        <w:tc>
+          <w:tcPr>
+            <w:tcW w:w="1260" w:type="dxa"/>
+          </w:tcPr>
+          <w:p>
+            <w:pPr>
+              <w:rPr>
+                <w:ins w:id="117" w:author="Palacherla, Susmitha C" w:date="2022-09-08T16:03:00Z"/>
+                <w:rFonts w:asciiTheme="minorHAnsi" w:hAnsiTheme="minorHAnsi"/>
+                <w:bCs/>
+              </w:rPr>
+            </w:pPr>
+          </w:p>
+        </w:tc>
+        <w:tc>
+          <w:tcPr>
+            <w:tcW w:w="2880" w:type="dxa"/>
+          </w:tcPr>
+          <w:p>
+            <w:pPr>
+              <w:rPr>
+                <w:ins w:id="118" w:author="Palacherla, Susmitha C" w:date="2022-09-08T16:03:00Z"/>
               </w:rPr>
             </w:pPr>
           </w:p>
@@ -5264,7 +6192,23 @@
             <w:tcW w:w="3690" w:type="dxa"/>
           </w:tcPr>
           <w:p>
-            <w:r>
+            <w:pPr>
+              <w:rPr>
+                <w:b/>
+                <w:bCs/>
+                <w:rPrChange w:id="119" w:author="Palacherla, Susmitha C" w:date="2022-09-08T16:09:00Z">
+                  <w:rPr/>
+                </w:rPrChange>
+              </w:rPr>
+            </w:pPr>
+            <w:r>
+              <w:rPr>
+                <w:b/>
+                <w:bCs/>
+                <w:rPrChange w:id="120" w:author="Palacherla, Susmitha C" w:date="2022-09-08T16:09:00Z">
+                  <w:rPr/>
+                </w:rPrChange>
+              </w:rPr>
               <w:t>Reactivate Coaching Log(s)</w:t>
             </w:r>
           </w:p>
@@ -5415,15 +6359,7 @@
           </w:tcPr>
           <w:p>
             <w:r>
-              <w:t xml:space="preserve">Check the contents of the </w:t>
-            </w:r>
-            <w:proofErr w:type="spellStart"/>
-            <w:r>
-              <w:t>Coaching_Reactivate_Reactivate_Audit</w:t>
-            </w:r>
-            <w:proofErr w:type="spellEnd"/>
-            <w:r>
-              <w:t xml:space="preserve"> Table</w:t>
+              <w:t>Check the contents of the Coaching_Reactivate_Reactivate_Audit Table</w:t>
             </w:r>
           </w:p>
         </w:tc>
@@ -5508,6 +6444,15 @@
               </w:rPr>
               <w:t>1.3</w:t>
             </w:r>
+            <w:ins w:id="121" w:author="Palacherla, Susmitha C" w:date="2022-09-08T16:13:00Z">
+              <w:r>
+                <w:rPr>
+                  <w:rFonts w:asciiTheme="minorHAnsi" w:hAnsiTheme="minorHAnsi"/>
+                  <w:bCs/>
+                </w:rPr>
+                <w:t>.1</w:t>
+              </w:r>
+            </w:ins>
           </w:p>
         </w:tc>
         <w:tc>
@@ -5533,10 +6478,34 @@
             </w:r>
           </w:p>
           <w:p>
+            <w:pPr>
+              <w:rPr>
+                <w:ins w:id="122" w:author="Palacherla, Susmitha C" w:date="2022-09-08T16:11:00Z"/>
+              </w:rPr>
+            </w:pPr>
             <w:r>
               <w:t>Manage Employee Logs</w:t>
             </w:r>
           </w:p>
+          <w:p>
+            <w:pPr>
+              <w:rPr>
+                <w:ins w:id="123" w:author="Palacherla, Susmitha C" w:date="2022-09-08T16:06:00Z"/>
+              </w:rPr>
+            </w:pPr>
+            <w:ins w:id="124" w:author="Palacherla, Susmitha C" w:date="2022-09-08T16:11:00Z">
+              <w:r>
+                <w:t>Reactivate Employee Logs</w:t>
+              </w:r>
+            </w:ins>
+          </w:p>
+          <w:p>
+            <w:ins w:id="125" w:author="Palacherla, Susmitha C" w:date="2022-09-08T16:06:00Z">
+              <w:r>
+                <w:t>Search by Log Type, Employee Level, and Employee</w:t>
+              </w:r>
+            </w:ins>
+          </w:p>
           <w:p/>
         </w:tc>
         <w:tc>
@@ -5544,9 +6513,62 @@
             <w:tcW w:w="4500" w:type="dxa"/>
           </w:tcPr>
           <w:p>
-            <w:r>
-              <w:t>Reactivate Employee Logs option is available</w:t>
-            </w:r>
+            <w:pPr>
+              <w:rPr>
+                <w:ins w:id="126" w:author="Palacherla, Susmitha C" w:date="2022-09-08T16:12:00Z"/>
+              </w:rPr>
+            </w:pPr>
+            <w:del w:id="127" w:author="Palacherla, Susmitha C" w:date="2022-09-08T16:12:00Z">
+              <w:r>
+                <w:delText>Reactivate Employee Logs option is available</w:delText>
+              </w:r>
+            </w:del>
+            <w:ins w:id="128" w:author="Palacherla, Susmitha C" w:date="2022-09-08T16:12:00Z">
+              <w:r>
+                <w:t>Three dropdowns are displayed</w:t>
+              </w:r>
+            </w:ins>
+          </w:p>
+          <w:p>
+            <w:pPr>
+              <w:rPr>
+                <w:ins w:id="129" w:author="Palacherla, Susmitha C" w:date="2022-09-08T16:12:00Z"/>
+              </w:rPr>
+            </w:pPr>
+            <w:ins w:id="130" w:author="Palacherla, Susmitha C" w:date="2022-09-08T16:12:00Z">
+              <w:r>
+                <w:t>Please Select Type</w:t>
+              </w:r>
+            </w:ins>
+          </w:p>
+          <w:p>
+            <w:pPr>
+              <w:rPr>
+                <w:ins w:id="131" w:author="Palacherla, Susmitha C" w:date="2022-09-08T16:12:00Z"/>
+              </w:rPr>
+            </w:pPr>
+            <w:ins w:id="132" w:author="Palacherla, Susmitha C" w:date="2022-09-08T16:12:00Z">
+              <w:r>
+                <w:t>Plea</w:t>
+              </w:r>
+            </w:ins>
+            <w:ins w:id="133" w:author="Palacherla, Susmitha C" w:date="2022-09-08T16:13:00Z">
+              <w:r>
+                <w:t>se</w:t>
+              </w:r>
+            </w:ins>
+            <w:ins w:id="134" w:author="Palacherla, Susmitha C" w:date="2022-09-08T16:12:00Z">
+              <w:r>
+                <w:t xml:space="preserve"> Select Employee Level</w:t>
+              </w:r>
+            </w:ins>
+          </w:p>
+          <w:p>
+            <w:ins w:id="135" w:author="Palacherla, Susmitha C" w:date="2022-09-08T16:12:00Z">
+              <w:r>
+                <w:t xml:space="preserve">Please Select an employee </w:t>
+              </w:r>
+            </w:ins>
           </w:p>
         </w:tc>
         <w:tc>
@@ -5554,13 +6576,24 @@
             <w:tcW w:w="1260" w:type="dxa"/>
           </w:tcPr>
           <w:p>
-            <w:r>
-              <w:rPr>
-                <w:rFonts w:asciiTheme="minorHAnsi" w:hAnsiTheme="minorHAnsi"/>
-                <w:bCs/>
-              </w:rPr>
-              <w:t>N</w:t>
-            </w:r>
+            <w:del w:id="136" w:author="Palacherla, Susmitha C" w:date="2022-09-08T16:19:00Z">
+              <w:r>
+                <w:rPr>
+                  <w:rFonts w:asciiTheme="minorHAnsi" w:hAnsiTheme="minorHAnsi"/>
+                  <w:bCs/>
+                </w:rPr>
+                <w:delText>N</w:delText>
+              </w:r>
+            </w:del>
+            <w:ins w:id="137" w:author="Palacherla, Susmitha C" w:date="2022-09-08T16:19:00Z">
+              <w:r>
+                <w:rPr>
+                  <w:rFonts w:asciiTheme="minorHAnsi" w:hAnsiTheme="minorHAnsi"/>
+                  <w:bCs/>
+                </w:rPr>
+                <w:t>Y</w:t>
+              </w:r>
+            </w:ins>
           </w:p>
         </w:tc>
         <w:tc>
@@ -5574,9 +6607,1017 @@
                 <w:bCs/>
               </w:rPr>
             </w:pPr>
-            <w:r>
-              <w:t>NA</w:t>
-            </w:r>
+            <w:del w:id="138" w:author="Palacherla, Susmitha C" w:date="2022-09-08T16:19:00Z">
+              <w:r>
+                <w:delText>NA</w:delText>
+              </w:r>
+            </w:del>
+            <w:ins w:id="139" w:author="Palacherla, Susmitha C" w:date="2022-09-08T16:19:00Z">
+              <w:r>
+                <w:t>Pass</w:t>
+              </w:r>
+            </w:ins>
+          </w:p>
+        </w:tc>
+      </w:tr>
+      <w:tr>
+        <w:trPr>
+          <w:cantSplit/>
+          <w:ins w:id="140" w:author="Palacherla, Susmitha C" w:date="2022-09-08T16:06:00Z"/>
+        </w:trPr>
+        <w:tc>
+          <w:tcPr>
+            <w:tcW w:w="1170" w:type="dxa"/>
+          </w:tcPr>
+          <w:p>
+            <w:pPr>
+              <w:rPr>
+                <w:ins w:id="141" w:author="Palacherla, Susmitha C" w:date="2022-09-08T16:06:00Z"/>
+                <w:bCs/>
+              </w:rPr>
+            </w:pPr>
+            <w:ins w:id="142" w:author="Palacherla, Susmitha C" w:date="2022-09-08T16:08:00Z">
+              <w:r>
+                <w:rPr>
+                  <w:bCs/>
+                </w:rPr>
+                <w:t>ATM</w:t>
+              </w:r>
+              <w:r>
+                <w:rPr>
+                  <w:rFonts w:asciiTheme="minorHAnsi" w:hAnsiTheme="minorHAnsi"/>
+                  <w:bCs/>
+                </w:rPr>
+                <w:t>-</w:t>
+              </w:r>
+            </w:ins>
+            <w:ins w:id="143" w:author="Palacherla, Susmitha C" w:date="2022-09-08T16:13:00Z">
+              <w:r>
+                <w:rPr>
+                  <w:rFonts w:asciiTheme="minorHAnsi" w:hAnsiTheme="minorHAnsi"/>
+                  <w:bCs/>
+                </w:rPr>
+                <w:t>2.1.3.2</w:t>
+              </w:r>
+            </w:ins>
+          </w:p>
+        </w:tc>
+        <w:tc>
+          <w:tcPr>
+            <w:tcW w:w="3690" w:type="dxa"/>
+          </w:tcPr>
+          <w:p>
+            <w:pPr>
+              <w:rPr>
+                <w:ins w:id="144" w:author="Palacherla, Susmitha C" w:date="2022-09-08T16:20:00Z"/>
+              </w:rPr>
+            </w:pPr>
+            <w:ins w:id="145" w:author="Palacherla, Susmitha C" w:date="2022-09-08T16:19:00Z">
+              <w:r>
+                <w:t>Select Coaching in Type dropd</w:t>
+              </w:r>
+            </w:ins>
+            <w:ins w:id="146" w:author="Palacherla, Susmitha C" w:date="2022-09-08T16:20:00Z">
+              <w:r>
+                <w:t>own</w:t>
+              </w:r>
+            </w:ins>
+          </w:p>
+          <w:p>
+            <w:pPr>
+              <w:rPr>
+                <w:ins w:id="147" w:author="Palacherla, Susmitha C" w:date="2022-09-08T16:06:00Z"/>
+              </w:rPr>
+            </w:pPr>
+            <w:ins w:id="148" w:author="Palacherla, Susmitha C" w:date="2022-09-08T16:08:00Z">
+              <w:r>
+                <w:t>Verify values in Employee Level</w:t>
+              </w:r>
+            </w:ins>
+          </w:p>
+        </w:tc>
+        <w:tc>
+          <w:tcPr>
+            <w:tcW w:w="4500" w:type="dxa"/>
+          </w:tcPr>
+          <w:p>
+            <w:pPr>
+              <w:rPr>
+                <w:ins w:id="149" w:author="Palacherla, Susmitha C" w:date="2022-09-08T16:08:00Z"/>
+              </w:rPr>
+            </w:pPr>
+            <w:ins w:id="150" w:author="Palacherla, Susmitha C" w:date="2022-09-08T16:08:00Z">
+              <w:r>
+                <w:t>Admin Users should see all 5 Modules</w:t>
+              </w:r>
+            </w:ins>
+          </w:p>
+          <w:p>
+            <w:pPr>
+              <w:rPr>
+                <w:ins w:id="151" w:author="Palacherla, Susmitha C" w:date="2022-09-08T16:06:00Z"/>
+              </w:rPr>
+            </w:pPr>
+          </w:p>
+        </w:tc>
+        <w:tc>
+          <w:tcPr>
+            <w:tcW w:w="1260" w:type="dxa"/>
+          </w:tcPr>
+          <w:p>
+            <w:pPr>
+              <w:rPr>
+                <w:ins w:id="152" w:author="Palacherla, Susmitha C" w:date="2022-09-08T16:06:00Z"/>
+                <w:rFonts w:asciiTheme="minorHAnsi" w:hAnsiTheme="minorHAnsi"/>
+                <w:bCs/>
+              </w:rPr>
+            </w:pPr>
+            <w:ins w:id="153" w:author="Palacherla, Susmitha C" w:date="2022-09-08T16:20:00Z">
+              <w:r>
+                <w:rPr>
+                  <w:rFonts w:asciiTheme="minorHAnsi" w:hAnsiTheme="minorHAnsi"/>
+                  <w:bCs/>
+                </w:rPr>
+                <w:t>Y</w:t>
+              </w:r>
+            </w:ins>
+          </w:p>
+        </w:tc>
+        <w:tc>
+          <w:tcPr>
+            <w:tcW w:w="2880" w:type="dxa"/>
+          </w:tcPr>
+          <w:p>
+            <w:pPr>
+              <w:rPr>
+                <w:ins w:id="154" w:author="Palacherla, Susmitha C" w:date="2022-09-08T16:06:00Z"/>
+              </w:rPr>
+            </w:pPr>
+            <w:ins w:id="155" w:author="Palacherla, Susmitha C" w:date="2022-09-08T16:20:00Z">
+              <w:r>
+                <w:t>Pass</w:t>
+              </w:r>
+            </w:ins>
+          </w:p>
+        </w:tc>
+      </w:tr>
+      <w:tr>
+        <w:trPr>
+          <w:cantSplit/>
+          <w:ins w:id="156" w:author="Palacherla, Susmitha C" w:date="2022-09-08T16:06:00Z"/>
+        </w:trPr>
+        <w:tc>
+          <w:tcPr>
+            <w:tcW w:w="1170" w:type="dxa"/>
+          </w:tcPr>
+          <w:p>
+            <w:pPr>
+              <w:rPr>
+                <w:ins w:id="157" w:author="Palacherla, Susmitha C" w:date="2022-09-08T16:06:00Z"/>
+                <w:bCs/>
+              </w:rPr>
+            </w:pPr>
+            <w:ins w:id="158" w:author="Palacherla, Susmitha C" w:date="2022-09-08T16:08:00Z">
+              <w:r>
+                <w:rPr>
+                  <w:bCs/>
+                </w:rPr>
+                <w:t>ATM</w:t>
+              </w:r>
+              <w:r>
+                <w:rPr>
+                  <w:rFonts w:asciiTheme="minorHAnsi" w:hAnsiTheme="minorHAnsi"/>
+                  <w:bCs/>
+                </w:rPr>
+                <w:t>-</w:t>
+              </w:r>
+            </w:ins>
+            <w:ins w:id="159" w:author="Palacherla, Susmitha C" w:date="2022-09-08T16:13:00Z">
+              <w:r>
+                <w:rPr>
+                  <w:rFonts w:asciiTheme="minorHAnsi" w:hAnsiTheme="minorHAnsi"/>
+                  <w:bCs/>
+                </w:rPr>
+                <w:t>2.1.3.3</w:t>
+              </w:r>
+            </w:ins>
+          </w:p>
+        </w:tc>
+        <w:tc>
+          <w:tcPr>
+            <w:tcW w:w="3690" w:type="dxa"/>
+          </w:tcPr>
+          <w:p>
+            <w:pPr>
+              <w:rPr>
+                <w:ins w:id="160" w:author="Palacherla, Susmitha C" w:date="2022-09-08T16:20:00Z"/>
+              </w:rPr>
+            </w:pPr>
+            <w:ins w:id="161" w:author="Palacherla, Susmitha C" w:date="2022-09-08T16:20:00Z">
+              <w:r>
+                <w:t>Select an Employee level in level dropdown</w:t>
+              </w:r>
+            </w:ins>
+          </w:p>
+          <w:p>
+            <w:pPr>
+              <w:rPr>
+                <w:ins w:id="162" w:author="Palacherla, Susmitha C" w:date="2022-09-08T16:06:00Z"/>
+              </w:rPr>
+            </w:pPr>
+            <w:ins w:id="163" w:author="Palacherla, Susmitha C" w:date="2022-09-08T16:08:00Z">
+              <w:r>
+                <w:t>Verify values under Employees</w:t>
+              </w:r>
+            </w:ins>
+          </w:p>
+        </w:tc>
+        <w:tc>
+          <w:tcPr>
+            <w:tcW w:w="4500" w:type="dxa"/>
+          </w:tcPr>
+          <w:p>
+            <w:pPr>
+              <w:rPr>
+                <w:ins w:id="164" w:author="Palacherla, Susmitha C" w:date="2022-09-08T16:08:00Z"/>
+              </w:rPr>
+            </w:pPr>
+            <w:ins w:id="165" w:author="Palacherla, Susmitha C" w:date="2022-09-08T16:08:00Z">
+              <w:r>
+                <w:t>Admin Users should see all users</w:t>
+              </w:r>
+            </w:ins>
+          </w:p>
+          <w:p>
+            <w:pPr>
+              <w:rPr>
+                <w:ins w:id="166" w:author="Palacherla, Susmitha C" w:date="2022-09-08T16:06:00Z"/>
+              </w:rPr>
+            </w:pPr>
+          </w:p>
+        </w:tc>
+        <w:tc>
+          <w:tcPr>
+            <w:tcW w:w="1260" w:type="dxa"/>
+          </w:tcPr>
+          <w:p>
+            <w:pPr>
+              <w:rPr>
+                <w:ins w:id="167" w:author="Palacherla, Susmitha C" w:date="2022-09-08T16:06:00Z"/>
+                <w:rFonts w:asciiTheme="minorHAnsi" w:hAnsiTheme="minorHAnsi"/>
+                <w:bCs/>
+              </w:rPr>
+            </w:pPr>
+            <w:ins w:id="168" w:author="Palacherla, Susmitha C" w:date="2022-09-08T16:20:00Z">
+              <w:r>
+                <w:rPr>
+                  <w:rFonts w:asciiTheme="minorHAnsi" w:hAnsiTheme="minorHAnsi"/>
+                  <w:bCs/>
+                </w:rPr>
+                <w:t>Y</w:t>
+              </w:r>
+            </w:ins>
+          </w:p>
+        </w:tc>
+        <w:tc>
+          <w:tcPr>
+            <w:tcW w:w="2880" w:type="dxa"/>
+          </w:tcPr>
+          <w:p>
+            <w:pPr>
+              <w:rPr>
+                <w:ins w:id="169" w:author="Palacherla, Susmitha C" w:date="2022-09-08T16:06:00Z"/>
+              </w:rPr>
+            </w:pPr>
+            <w:ins w:id="170" w:author="Palacherla, Susmitha C" w:date="2022-09-08T16:20:00Z">
+              <w:r>
+                <w:t>Pass</w:t>
+              </w:r>
+            </w:ins>
+          </w:p>
+        </w:tc>
+      </w:tr>
+      <w:tr>
+        <w:trPr>
+          <w:cantSplit/>
+          <w:ins w:id="171" w:author="Palacherla, Susmitha C" w:date="2022-09-08T16:06:00Z"/>
+        </w:trPr>
+        <w:tc>
+          <w:tcPr>
+            <w:tcW w:w="1170" w:type="dxa"/>
+          </w:tcPr>
+          <w:p>
+            <w:pPr>
+              <w:rPr>
+                <w:ins w:id="172" w:author="Palacherla, Susmitha C" w:date="2022-09-08T16:06:00Z"/>
+                <w:bCs/>
+              </w:rPr>
+            </w:pPr>
+            <w:ins w:id="173" w:author="Palacherla, Susmitha C" w:date="2022-09-08T16:08:00Z">
+              <w:r>
+                <w:rPr>
+                  <w:bCs/>
+                </w:rPr>
+                <w:t>ATM</w:t>
+              </w:r>
+              <w:r>
+                <w:rPr>
+                  <w:rFonts w:asciiTheme="minorHAnsi" w:hAnsiTheme="minorHAnsi"/>
+                  <w:bCs/>
+                </w:rPr>
+                <w:t>-</w:t>
+              </w:r>
+            </w:ins>
+            <w:ins w:id="174" w:author="Palacherla, Susmitha C" w:date="2022-09-08T16:13:00Z">
+              <w:r>
+                <w:rPr>
+                  <w:rFonts w:asciiTheme="minorHAnsi" w:hAnsiTheme="minorHAnsi"/>
+                  <w:bCs/>
+                </w:rPr>
+                <w:t>2.1.3</w:t>
+              </w:r>
+            </w:ins>
+            <w:ins w:id="175" w:author="Palacherla, Susmitha C" w:date="2022-09-08T16:14:00Z">
+              <w:r>
+                <w:rPr>
+                  <w:rFonts w:asciiTheme="minorHAnsi" w:hAnsiTheme="minorHAnsi"/>
+                  <w:bCs/>
+                </w:rPr>
+                <w:t>.4</w:t>
+              </w:r>
+            </w:ins>
+          </w:p>
+        </w:tc>
+        <w:tc>
+          <w:tcPr>
+            <w:tcW w:w="3690" w:type="dxa"/>
+          </w:tcPr>
+          <w:p>
+            <w:pPr>
+              <w:rPr>
+                <w:ins w:id="176" w:author="Palacherla, Susmitha C" w:date="2022-09-08T16:08:00Z"/>
+              </w:rPr>
+            </w:pPr>
+            <w:ins w:id="177" w:author="Palacherla, Susmitha C" w:date="2022-09-08T16:08:00Z">
+              <w:r>
+                <w:t>Select Coaching</w:t>
+              </w:r>
+            </w:ins>
+          </w:p>
+          <w:p>
+            <w:pPr>
+              <w:rPr>
+                <w:ins w:id="178" w:author="Palacherla, Susmitha C" w:date="2022-09-08T16:08:00Z"/>
+              </w:rPr>
+            </w:pPr>
+            <w:ins w:id="179" w:author="Palacherla, Susmitha C" w:date="2022-09-08T16:08:00Z">
+              <w:r>
+                <w:t>Select an Employee level</w:t>
+              </w:r>
+            </w:ins>
+          </w:p>
+          <w:p>
+            <w:pPr>
+              <w:rPr>
+                <w:ins w:id="180" w:author="Palacherla, Susmitha C" w:date="2022-09-08T16:21:00Z"/>
+              </w:rPr>
+            </w:pPr>
+            <w:ins w:id="181" w:author="Palacherla, Susmitha C" w:date="2022-09-08T16:08:00Z">
+              <w:r>
+                <w:t>Select an Employee</w:t>
+              </w:r>
+            </w:ins>
+          </w:p>
+          <w:p>
+            <w:pPr>
+              <w:rPr>
+                <w:ins w:id="182" w:author="Palacherla, Susmitha C" w:date="2022-09-08T16:06:00Z"/>
+              </w:rPr>
+            </w:pPr>
+            <w:ins w:id="183" w:author="Palacherla, Susmitha C" w:date="2022-09-08T16:21:00Z">
+              <w:r>
+                <w:t>Hit Search</w:t>
+              </w:r>
+            </w:ins>
+          </w:p>
+        </w:tc>
+        <w:tc>
+          <w:tcPr>
+            <w:tcW w:w="4500" w:type="dxa"/>
+          </w:tcPr>
+          <w:p>
+            <w:pPr>
+              <w:rPr>
+                <w:ins w:id="184" w:author="Palacherla, Susmitha C" w:date="2022-09-08T16:06:00Z"/>
+              </w:rPr>
+            </w:pPr>
+            <w:ins w:id="185" w:author="Palacherla, Susmitha C" w:date="2022-09-08T16:22:00Z">
+              <w:r>
+                <w:t>The details for the Coaching Log</w:t>
+              </w:r>
+              <w:r>
+                <w:t xml:space="preserve">s </w:t>
+              </w:r>
+              <w:r>
+                <w:t xml:space="preserve">for given </w:t>
+              </w:r>
+              <w:r>
+                <w:t>employee</w:t>
+              </w:r>
+              <w:r>
+                <w:t xml:space="preserve"> </w:t>
+              </w:r>
+            </w:ins>
+            <w:ins w:id="186" w:author="Palacherla, Susmitha C" w:date="2022-09-08T16:23:00Z">
+              <w:r>
+                <w:t>meeting</w:t>
+              </w:r>
+            </w:ins>
+            <w:ins w:id="187" w:author="Palacherla, Susmitha C" w:date="2022-09-08T16:22:00Z">
+              <w:r>
+                <w:t xml:space="preserve"> conditions for </w:t>
+              </w:r>
+              <w:r>
+                <w:t>reactivation</w:t>
+              </w:r>
+              <w:r>
+                <w:t xml:space="preserve"> exists.</w:t>
+              </w:r>
+            </w:ins>
+          </w:p>
+        </w:tc>
+        <w:tc>
+          <w:tcPr>
+            <w:tcW w:w="1260" w:type="dxa"/>
+          </w:tcPr>
+          <w:p>
+            <w:pPr>
+              <w:rPr>
+                <w:ins w:id="188" w:author="Palacherla, Susmitha C" w:date="2022-09-08T16:06:00Z"/>
+                <w:rFonts w:asciiTheme="minorHAnsi" w:hAnsiTheme="minorHAnsi"/>
+                <w:bCs/>
+              </w:rPr>
+            </w:pPr>
+            <w:ins w:id="189" w:author="Palacherla, Susmitha C" w:date="2022-09-08T16:08:00Z">
+              <w:r>
+                <w:rPr>
+                  <w:rFonts w:asciiTheme="minorHAnsi" w:hAnsiTheme="minorHAnsi"/>
+                  <w:bCs/>
+                </w:rPr>
+                <w:t>Y</w:t>
+              </w:r>
+            </w:ins>
+          </w:p>
+        </w:tc>
+        <w:tc>
+          <w:tcPr>
+            <w:tcW w:w="2880" w:type="dxa"/>
+          </w:tcPr>
+          <w:p>
+            <w:pPr>
+              <w:rPr>
+                <w:ins w:id="190" w:author="Palacherla, Susmitha C" w:date="2022-09-08T16:06:00Z"/>
+              </w:rPr>
+            </w:pPr>
+            <w:ins w:id="191" w:author="Palacherla, Susmitha C" w:date="2022-09-08T16:08:00Z">
+              <w:r>
+                <w:t>Pass</w:t>
+              </w:r>
+            </w:ins>
+          </w:p>
+        </w:tc>
+      </w:tr>
+      <w:tr>
+        <w:trPr>
+          <w:cantSplit/>
+          <w:ins w:id="192" w:author="Palacherla, Susmitha C" w:date="2022-09-08T16:06:00Z"/>
+        </w:trPr>
+        <w:tc>
+          <w:tcPr>
+            <w:tcW w:w="1170" w:type="dxa"/>
+          </w:tcPr>
+          <w:p>
+            <w:pPr>
+              <w:rPr>
+                <w:ins w:id="193" w:author="Palacherla, Susmitha C" w:date="2022-09-08T16:06:00Z"/>
+                <w:bCs/>
+              </w:rPr>
+            </w:pPr>
+            <w:ins w:id="194" w:author="Palacherla, Susmitha C" w:date="2022-09-08T16:18:00Z">
+              <w:r>
+                <w:rPr>
+                  <w:bCs/>
+                </w:rPr>
+                <w:t>ATM-2.</w:t>
+              </w:r>
+              <w:r>
+                <w:rPr>
+                  <w:rFonts w:asciiTheme="minorHAnsi" w:hAnsiTheme="minorHAnsi"/>
+                  <w:bCs/>
+                </w:rPr>
+                <w:t>1.</w:t>
+              </w:r>
+              <w:r>
+                <w:rPr>
+                  <w:rFonts w:asciiTheme="minorHAnsi" w:hAnsiTheme="minorHAnsi"/>
+                  <w:bCs/>
+                </w:rPr>
+                <w:t>4</w:t>
+              </w:r>
+              <w:r>
+                <w:rPr>
+                  <w:rFonts w:asciiTheme="minorHAnsi" w:hAnsiTheme="minorHAnsi"/>
+                  <w:bCs/>
+                </w:rPr>
+                <w:t>.1</w:t>
+              </w:r>
+            </w:ins>
+          </w:p>
+        </w:tc>
+        <w:tc>
+          <w:tcPr>
+            <w:tcW w:w="3690" w:type="dxa"/>
+          </w:tcPr>
+          <w:p>
+            <w:pPr>
+              <w:rPr>
+                <w:ins w:id="195" w:author="Palacherla, Susmitha C" w:date="2022-09-08T16:08:00Z"/>
+              </w:rPr>
+            </w:pPr>
+            <w:ins w:id="196" w:author="Palacherla, Susmitha C" w:date="2022-09-08T16:08:00Z">
+              <w:r>
+                <w:t xml:space="preserve">Navigate to </w:t>
+              </w:r>
+              <w:r>
+                <w:fldChar w:fldCharType="begin"/>
+              </w:r>
+              <w:r>
+                <w:instrText xml:space="preserve"> HYPERLINK "https://uvaadadweb50cco.ad.local/ecl_admin_dev/" </w:instrText>
+              </w:r>
+              <w:r>
+                <w:fldChar w:fldCharType="separate"/>
+              </w:r>
+              <w:r>
+                <w:rPr>
+                  <w:rStyle w:val="Hyperlink"/>
+                </w:rPr>
+                <w:t>eCL Admin - eCL Admin</w:t>
+              </w:r>
+              <w:r>
+                <w:rPr>
+                  <w:rStyle w:val="Hyperlink"/>
+                </w:rPr>
+                <w:fldChar w:fldCharType="end"/>
+              </w:r>
+            </w:ins>
+          </w:p>
+          <w:p>
+            <w:pPr>
+              <w:rPr>
+                <w:ins w:id="197" w:author="Palacherla, Susmitha C" w:date="2022-09-08T16:08:00Z"/>
+              </w:rPr>
+            </w:pPr>
+            <w:ins w:id="198" w:author="Palacherla, Susmitha C" w:date="2022-09-08T16:08:00Z">
+              <w:r>
+                <w:t>Manage Employee Logs</w:t>
+              </w:r>
+            </w:ins>
+          </w:p>
+          <w:p>
+            <w:pPr>
+              <w:rPr>
+                <w:ins w:id="199" w:author="Palacherla, Susmitha C" w:date="2022-09-08T16:08:00Z"/>
+              </w:rPr>
+            </w:pPr>
+            <w:ins w:id="200" w:author="Palacherla, Susmitha C" w:date="2022-09-08T16:21:00Z">
+              <w:r>
+                <w:t xml:space="preserve">Reactivate </w:t>
+              </w:r>
+            </w:ins>
+            <w:ins w:id="201" w:author="Palacherla, Susmitha C" w:date="2022-09-08T16:08:00Z">
+              <w:r>
+                <w:t>Employee Logs</w:t>
+              </w:r>
+            </w:ins>
+          </w:p>
+          <w:p>
+            <w:pPr>
+              <w:rPr>
+                <w:ins w:id="202" w:author="Palacherla, Susmitha C" w:date="2022-09-08T16:06:00Z"/>
+              </w:rPr>
+            </w:pPr>
+            <w:ins w:id="203" w:author="Palacherla, Susmitha C" w:date="2022-09-08T16:08:00Z">
+              <w:r>
+                <w:t>Search by Log Name</w:t>
+              </w:r>
+            </w:ins>
+          </w:p>
+        </w:tc>
+        <w:tc>
+          <w:tcPr>
+            <w:tcW w:w="4500" w:type="dxa"/>
+          </w:tcPr>
+          <w:p>
+            <w:pPr>
+              <w:rPr>
+                <w:ins w:id="204" w:author="Palacherla, Susmitha C" w:date="2022-09-08T16:06:00Z"/>
+              </w:rPr>
+            </w:pPr>
+            <w:ins w:id="205" w:author="Palacherla, Susmitha C" w:date="2022-09-08T16:31:00Z">
+              <w:r>
+                <w:t xml:space="preserve">A dropdown </w:t>
+              </w:r>
+              <w:r>
+                <w:t xml:space="preserve">for Log Type </w:t>
+              </w:r>
+              <w:r>
+                <w:t xml:space="preserve">and text box </w:t>
+              </w:r>
+              <w:r>
+                <w:t xml:space="preserve">for log name </w:t>
+              </w:r>
+              <w:r>
+                <w:t>are displayed</w:t>
+              </w:r>
+            </w:ins>
+          </w:p>
+        </w:tc>
+        <w:tc>
+          <w:tcPr>
+            <w:tcW w:w="1260" w:type="dxa"/>
+          </w:tcPr>
+          <w:p>
+            <w:pPr>
+              <w:rPr>
+                <w:ins w:id="206" w:author="Palacherla, Susmitha C" w:date="2022-09-08T16:06:00Z"/>
+                <w:rFonts w:asciiTheme="minorHAnsi" w:hAnsiTheme="minorHAnsi"/>
+                <w:bCs/>
+              </w:rPr>
+            </w:pPr>
+            <w:ins w:id="207" w:author="Palacherla, Susmitha C" w:date="2022-09-08T16:14:00Z">
+              <w:r>
+                <w:rPr>
+                  <w:rFonts w:asciiTheme="minorHAnsi" w:hAnsiTheme="minorHAnsi"/>
+                  <w:bCs/>
+                </w:rPr>
+                <w:t>Y</w:t>
+              </w:r>
+            </w:ins>
+          </w:p>
+        </w:tc>
+        <w:tc>
+          <w:tcPr>
+            <w:tcW w:w="2880" w:type="dxa"/>
+          </w:tcPr>
+          <w:p>
+            <w:pPr>
+              <w:rPr>
+                <w:ins w:id="208" w:author="Palacherla, Susmitha C" w:date="2022-09-08T16:06:00Z"/>
+              </w:rPr>
+            </w:pPr>
+            <w:ins w:id="209" w:author="Palacherla, Susmitha C" w:date="2022-09-08T16:14:00Z">
+              <w:r>
+                <w:t>Pass</w:t>
+              </w:r>
+            </w:ins>
+          </w:p>
+        </w:tc>
+      </w:tr>
+      <w:tr>
+        <w:trPr>
+          <w:cantSplit/>
+          <w:ins w:id="210" w:author="Palacherla, Susmitha C" w:date="2022-09-08T16:08:00Z"/>
+        </w:trPr>
+        <w:tc>
+          <w:tcPr>
+            <w:tcW w:w="1170" w:type="dxa"/>
+          </w:tcPr>
+          <w:p>
+            <w:pPr>
+              <w:rPr>
+                <w:ins w:id="211" w:author="Palacherla, Susmitha C" w:date="2022-09-08T16:08:00Z"/>
+                <w:bCs/>
+              </w:rPr>
+            </w:pPr>
+            <w:ins w:id="212" w:author="Palacherla, Susmitha C" w:date="2022-09-08T16:08:00Z">
+              <w:r>
+                <w:rPr>
+                  <w:bCs/>
+                </w:rPr>
+                <w:t>ATM-</w:t>
+              </w:r>
+            </w:ins>
+            <w:ins w:id="213" w:author="Palacherla, Susmitha C" w:date="2022-09-08T16:18:00Z">
+              <w:r>
+                <w:rPr>
+                  <w:bCs/>
+                </w:rPr>
+                <w:t>2.1.4.2</w:t>
+              </w:r>
+            </w:ins>
+          </w:p>
+        </w:tc>
+        <w:tc>
+          <w:tcPr>
+            <w:tcW w:w="3690" w:type="dxa"/>
+          </w:tcPr>
+          <w:p>
+            <w:pPr>
+              <w:rPr>
+                <w:ins w:id="214" w:author="Palacherla, Susmitha C" w:date="2022-09-08T16:08:00Z"/>
+              </w:rPr>
+            </w:pPr>
+            <w:ins w:id="215" w:author="Palacherla, Susmitha C" w:date="2022-09-08T16:08:00Z">
+              <w:r>
+                <w:t>Select Coaching</w:t>
+              </w:r>
+            </w:ins>
+          </w:p>
+          <w:p>
+            <w:pPr>
+              <w:rPr>
+                <w:ins w:id="216" w:author="Palacherla, Susmitha C" w:date="2022-09-08T16:08:00Z"/>
+              </w:rPr>
+            </w:pPr>
+            <w:ins w:id="217" w:author="Palacherla, Susmitha C" w:date="2022-09-08T16:08:00Z">
+              <w:r>
+                <w:t>Type in a Form Name</w:t>
+              </w:r>
+            </w:ins>
+          </w:p>
+        </w:tc>
+        <w:tc>
+          <w:tcPr>
+            <w:tcW w:w="4500" w:type="dxa"/>
+          </w:tcPr>
+          <w:p>
+            <w:pPr>
+              <w:rPr>
+                <w:ins w:id="218" w:author="Palacherla, Susmitha C" w:date="2022-09-08T16:08:00Z"/>
+              </w:rPr>
+            </w:pPr>
+            <w:ins w:id="219" w:author="Palacherla, Susmitha C" w:date="2022-09-08T16:08:00Z">
+              <w:r>
+                <w:t xml:space="preserve">The details for the Coaching Log for given form name are displayed if record meets conditions for </w:t>
+              </w:r>
+            </w:ins>
+            <w:ins w:id="220" w:author="Palacherla, Susmitha C" w:date="2022-09-08T16:21:00Z">
+              <w:r>
+                <w:t>react</w:t>
+              </w:r>
+            </w:ins>
+            <w:ins w:id="221" w:author="Palacherla, Susmitha C" w:date="2022-09-08T16:22:00Z">
+              <w:r>
+                <w:t>ivation</w:t>
+              </w:r>
+            </w:ins>
+            <w:ins w:id="222" w:author="Palacherla, Susmitha C" w:date="2022-09-08T16:08:00Z">
+              <w:r>
+                <w:t xml:space="preserve"> exists.</w:t>
+              </w:r>
+            </w:ins>
+          </w:p>
+        </w:tc>
+        <w:tc>
+          <w:tcPr>
+            <w:tcW w:w="1260" w:type="dxa"/>
+          </w:tcPr>
+          <w:p>
+            <w:pPr>
+              <w:rPr>
+                <w:ins w:id="223" w:author="Palacherla, Susmitha C" w:date="2022-09-08T16:08:00Z"/>
+                <w:rFonts w:asciiTheme="minorHAnsi" w:hAnsiTheme="minorHAnsi"/>
+                <w:bCs/>
+              </w:rPr>
+            </w:pPr>
+            <w:ins w:id="224" w:author="Palacherla, Susmitha C" w:date="2022-09-08T16:08:00Z">
+              <w:r>
+                <w:rPr>
+                  <w:rFonts w:asciiTheme="minorHAnsi" w:hAnsiTheme="minorHAnsi"/>
+                  <w:bCs/>
+                </w:rPr>
+                <w:t xml:space="preserve">Y </w:t>
+              </w:r>
+            </w:ins>
+          </w:p>
+        </w:tc>
+        <w:tc>
+          <w:tcPr>
+            <w:tcW w:w="2880" w:type="dxa"/>
+          </w:tcPr>
+          <w:p>
+            <w:pPr>
+              <w:rPr>
+                <w:ins w:id="225" w:author="Palacherla, Susmitha C" w:date="2022-09-08T16:08:00Z"/>
+              </w:rPr>
+            </w:pPr>
+            <w:ins w:id="226" w:author="Palacherla, Susmitha C" w:date="2022-09-08T16:08:00Z">
+              <w:r>
+                <w:t>Pass</w:t>
+              </w:r>
+            </w:ins>
+          </w:p>
+        </w:tc>
+      </w:tr>
+      <w:tr>
+        <w:trPr>
+          <w:cantSplit/>
+          <w:ins w:id="227" w:author="Palacherla, Susmitha C" w:date="2022-09-08T16:08:00Z"/>
+        </w:trPr>
+        <w:tc>
+          <w:tcPr>
+            <w:tcW w:w="1170" w:type="dxa"/>
+          </w:tcPr>
+          <w:p>
+            <w:pPr>
+              <w:rPr>
+                <w:ins w:id="228" w:author="Palacherla, Susmitha C" w:date="2022-09-08T16:08:00Z"/>
+                <w:bCs/>
+              </w:rPr>
+            </w:pPr>
+            <w:ins w:id="229" w:author="Palacherla, Susmitha C" w:date="2022-09-08T16:08:00Z">
+              <w:r>
+                <w:rPr>
+                  <w:bCs/>
+                </w:rPr>
+                <w:lastRenderedPageBreak/>
+                <w:t>ATM</w:t>
+              </w:r>
+              <w:r>
+                <w:rPr>
+                  <w:rFonts w:asciiTheme="minorHAnsi" w:hAnsiTheme="minorHAnsi"/>
+                  <w:bCs/>
+                </w:rPr>
+                <w:t>-</w:t>
+              </w:r>
+            </w:ins>
+            <w:ins w:id="230" w:author="Palacherla, Susmitha C" w:date="2022-09-08T16:18:00Z">
+              <w:r>
+                <w:rPr>
+                  <w:rFonts w:asciiTheme="minorHAnsi" w:hAnsiTheme="minorHAnsi"/>
+                  <w:bCs/>
+                </w:rPr>
+                <w:t>2.1.5</w:t>
+              </w:r>
+            </w:ins>
+          </w:p>
+        </w:tc>
+        <w:tc>
+          <w:tcPr>
+            <w:tcW w:w="3690" w:type="dxa"/>
+          </w:tcPr>
+          <w:p>
+            <w:pPr>
+              <w:rPr>
+                <w:ins w:id="231" w:author="Palacherla, Susmitha C" w:date="2022-09-08T16:08:00Z"/>
+              </w:rPr>
+            </w:pPr>
+            <w:ins w:id="232" w:author="Palacherla, Susmitha C" w:date="2022-09-08T16:08:00Z">
+              <w:r>
+                <w:t xml:space="preserve">Select a Log to </w:t>
+              </w:r>
+            </w:ins>
+            <w:ins w:id="233" w:author="Palacherla, Susmitha C" w:date="2022-09-08T16:23:00Z">
+              <w:r>
+                <w:t>Reactivate</w:t>
+              </w:r>
+            </w:ins>
+            <w:ins w:id="234" w:author="Palacherla, Susmitha C" w:date="2022-09-08T16:08:00Z">
+              <w:r>
+                <w:t xml:space="preserve"> and Click </w:t>
+              </w:r>
+            </w:ins>
+            <w:ins w:id="235" w:author="Palacherla, Susmitha C" w:date="2022-09-08T16:23:00Z">
+              <w:r>
+                <w:t>Reactivate</w:t>
+              </w:r>
+            </w:ins>
+          </w:p>
+        </w:tc>
+        <w:tc>
+          <w:tcPr>
+            <w:tcW w:w="4500" w:type="dxa"/>
+          </w:tcPr>
+          <w:p>
+            <w:pPr>
+              <w:rPr>
+                <w:ins w:id="236" w:author="Palacherla, Susmitha C" w:date="2022-09-08T16:08:00Z"/>
+              </w:rPr>
+            </w:pPr>
+            <w:ins w:id="237" w:author="Palacherla, Susmitha C" w:date="2022-09-08T16:08:00Z">
+              <w:r>
+                <w:t>Should have Reasons related to Coaching Inactivation in Reason dropdown</w:t>
+              </w:r>
+            </w:ins>
+          </w:p>
+        </w:tc>
+        <w:tc>
+          <w:tcPr>
+            <w:tcW w:w="1260" w:type="dxa"/>
+          </w:tcPr>
+          <w:p>
+            <w:pPr>
+              <w:rPr>
+                <w:ins w:id="238" w:author="Palacherla, Susmitha C" w:date="2022-09-08T16:08:00Z"/>
+                <w:rFonts w:asciiTheme="minorHAnsi" w:hAnsiTheme="minorHAnsi"/>
+                <w:bCs/>
+              </w:rPr>
+            </w:pPr>
+            <w:ins w:id="239" w:author="Palacherla, Susmitha C" w:date="2022-09-08T16:08:00Z">
+              <w:r>
+                <w:rPr>
+                  <w:rFonts w:asciiTheme="minorHAnsi" w:hAnsiTheme="minorHAnsi"/>
+                  <w:bCs/>
+                </w:rPr>
+                <w:t>N</w:t>
+              </w:r>
+            </w:ins>
+          </w:p>
+        </w:tc>
+        <w:tc>
+          <w:tcPr>
+            <w:tcW w:w="2880" w:type="dxa"/>
+          </w:tcPr>
+          <w:p>
+            <w:pPr>
+              <w:rPr>
+                <w:ins w:id="240" w:author="Palacherla, Susmitha C" w:date="2022-09-08T16:08:00Z"/>
+              </w:rPr>
+            </w:pPr>
+            <w:ins w:id="241" w:author="Palacherla, Susmitha C" w:date="2022-09-08T16:08:00Z">
+              <w:r>
+                <w:t>NA</w:t>
+              </w:r>
+            </w:ins>
+          </w:p>
+        </w:tc>
+      </w:tr>
+      <w:tr>
+        <w:trPr>
+          <w:cantSplit/>
+          <w:ins w:id="242" w:author="Palacherla, Susmitha C" w:date="2022-09-08T16:08:00Z"/>
+        </w:trPr>
+        <w:tc>
+          <w:tcPr>
+            <w:tcW w:w="1170" w:type="dxa"/>
+          </w:tcPr>
+          <w:p>
+            <w:pPr>
+              <w:rPr>
+                <w:ins w:id="243" w:author="Palacherla, Susmitha C" w:date="2022-09-08T16:08:00Z"/>
+                <w:bCs/>
+              </w:rPr>
+            </w:pPr>
+          </w:p>
+        </w:tc>
+        <w:tc>
+          <w:tcPr>
+            <w:tcW w:w="3690" w:type="dxa"/>
+          </w:tcPr>
+          <w:p>
+            <w:pPr>
+              <w:rPr>
+                <w:ins w:id="244" w:author="Palacherla, Susmitha C" w:date="2022-09-08T16:08:00Z"/>
+              </w:rPr>
+            </w:pPr>
+          </w:p>
+        </w:tc>
+        <w:tc>
+          <w:tcPr>
+            <w:tcW w:w="4500" w:type="dxa"/>
+          </w:tcPr>
+          <w:p>
+            <w:pPr>
+              <w:rPr>
+                <w:ins w:id="245" w:author="Palacherla, Susmitha C" w:date="2022-09-08T16:08:00Z"/>
+              </w:rPr>
+            </w:pPr>
+          </w:p>
+        </w:tc>
+        <w:tc>
+          <w:tcPr>
+            <w:tcW w:w="1260" w:type="dxa"/>
+          </w:tcPr>
+          <w:p>
+            <w:pPr>
+              <w:rPr>
+                <w:ins w:id="246" w:author="Palacherla, Susmitha C" w:date="2022-09-08T16:08:00Z"/>
+                <w:rFonts w:asciiTheme="minorHAnsi" w:hAnsiTheme="minorHAnsi"/>
+                <w:bCs/>
+              </w:rPr>
+            </w:pPr>
+          </w:p>
+        </w:tc>
+        <w:tc>
+          <w:tcPr>
+            <w:tcW w:w="2880" w:type="dxa"/>
+          </w:tcPr>
+          <w:p>
+            <w:pPr>
+              <w:rPr>
+                <w:ins w:id="247" w:author="Palacherla, Susmitha C" w:date="2022-09-08T16:08:00Z"/>
+              </w:rPr>
+            </w:pPr>
           </w:p>
         </w:tc>
       </w:tr>
@@ -5605,8 +7646,26 @@
                 <w:rFonts w:asciiTheme="minorHAnsi" w:hAnsiTheme="minorHAnsi"/>
                 <w:bCs/>
               </w:rPr>
-              <w:t>1.4</w:t>
-            </w:r>
+              <w:t>1.</w:t>
+            </w:r>
+            <w:del w:id="248" w:author="Palacherla, Susmitha C" w:date="2022-09-08T16:24:00Z">
+              <w:r>
+                <w:rPr>
+                  <w:rFonts w:asciiTheme="minorHAnsi" w:hAnsiTheme="minorHAnsi"/>
+                  <w:bCs/>
+                </w:rPr>
+                <w:delText>4</w:delText>
+              </w:r>
+            </w:del>
+            <w:ins w:id="249" w:author="Palacherla, Susmitha C" w:date="2022-09-08T16:24:00Z">
+              <w:r>
+                <w:rPr>
+                  <w:rFonts w:asciiTheme="minorHAnsi" w:hAnsiTheme="minorHAnsi"/>
+                  <w:bCs/>
+                </w:rPr>
+                <w:t>6</w:t>
+              </w:r>
+            </w:ins>
           </w:p>
         </w:tc>
         <w:tc>
@@ -5632,11 +7691,29 @@
             </w:r>
           </w:p>
           <w:p>
+            <w:pPr>
+              <w:rPr>
+                <w:ins w:id="250" w:author="Palacherla, Susmitha C" w:date="2022-09-08T16:06:00Z"/>
+              </w:rPr>
+            </w:pPr>
             <w:r>
               <w:t>Manage Employee Logs</w:t>
             </w:r>
           </w:p>
-          <w:p/>
+          <w:p>
+            <w:pPr>
+              <w:rPr>
+                <w:del w:id="251" w:author="Palacherla, Susmitha C" w:date="2022-09-08T16:06:00Z"/>
+              </w:rPr>
+            </w:pPr>
+          </w:p>
+          <w:p>
+            <w:pPr>
+              <w:pPrChange w:id="252" w:author="Palacherla, Susmitha C" w:date="2022-09-08T16:06:00Z">
+                <w:pPr/>
+              </w:pPrChange>
+            </w:pPr>
+          </w:p>
         </w:tc>
         <w:tc>
           <w:tcPr>
@@ -5748,7 +7825,23 @@
             <w:tcW w:w="3690" w:type="dxa"/>
           </w:tcPr>
           <w:p>
-            <w:r>
+            <w:pPr>
+              <w:rPr>
+                <w:b/>
+                <w:bCs/>
+                <w:rPrChange w:id="253" w:author="Palacherla, Susmitha C" w:date="2022-09-08T16:24:00Z">
+                  <w:rPr/>
+                </w:rPrChange>
+              </w:rPr>
+            </w:pPr>
+            <w:r>
+              <w:rPr>
+                <w:b/>
+                <w:bCs/>
+                <w:rPrChange w:id="254" w:author="Palacherla, Susmitha C" w:date="2022-09-08T16:24:00Z">
+                  <w:rPr/>
+                </w:rPrChange>
+              </w:rPr>
               <w:t>Reassign Coaching Log(s)</w:t>
             </w:r>
           </w:p>
@@ -5828,24 +7921,8 @@
             <w:tcW w:w="4500" w:type="dxa"/>
           </w:tcPr>
           <w:p>
-            <w:proofErr w:type="spellStart"/>
-            <w:r>
-              <w:t>ReassignedToID</w:t>
-            </w:r>
-            <w:proofErr w:type="spellEnd"/>
-            <w:r>
-              <w:t xml:space="preserve">, ReassignDate and </w:t>
-            </w:r>
-            <w:proofErr w:type="spellStart"/>
-            <w:r>
-              <w:t>ReassignCount</w:t>
-            </w:r>
-            <w:proofErr w:type="spellEnd"/>
-            <w:r>
-              <w:t xml:space="preserve"> should be updated in Coaching Log Table.</w:t>
-            </w:r>
-            <w:r>
-              <w:t xml:space="preserve"> </w:t>
+            <w:r>
+              <w:t xml:space="preserve">ReassignedToID, ReassignDate and ReassignCount should be updated in Coaching Log Table. </w:t>
             </w:r>
           </w:p>
         </w:tc>
@@ -5854,13 +7931,24 @@
             <w:tcW w:w="1260" w:type="dxa"/>
           </w:tcPr>
           <w:p>
-            <w:r>
-              <w:rPr>
-                <w:rFonts w:asciiTheme="minorHAnsi" w:hAnsiTheme="minorHAnsi"/>
-                <w:bCs/>
-              </w:rPr>
-              <w:t>Y</w:t>
-            </w:r>
+            <w:ins w:id="255" w:author="Palacherla, Susmitha C" w:date="2022-09-08T16:27:00Z">
+              <w:r>
+                <w:rPr>
+                  <w:rFonts w:asciiTheme="minorHAnsi" w:hAnsiTheme="minorHAnsi"/>
+                  <w:bCs/>
+                </w:rPr>
+                <w:t>N</w:t>
+              </w:r>
+            </w:ins>
+            <w:del w:id="256" w:author="Palacherla, Susmitha C" w:date="2022-09-08T16:27:00Z">
+              <w:r>
+                <w:rPr>
+                  <w:rFonts w:asciiTheme="minorHAnsi" w:hAnsiTheme="minorHAnsi"/>
+                  <w:bCs/>
+                </w:rPr>
+                <w:delText>Y</w:delText>
+              </w:r>
+            </w:del>
           </w:p>
         </w:tc>
         <w:tc>
@@ -5874,9 +7962,16 @@
                 <w:bCs/>
               </w:rPr>
             </w:pPr>
-            <w:r>
-              <w:t>Pass</w:t>
-            </w:r>
+            <w:ins w:id="257" w:author="Palacherla, Susmitha C" w:date="2022-09-08T16:27:00Z">
+              <w:r>
+                <w:t>NA</w:t>
+              </w:r>
+            </w:ins>
+            <w:del w:id="258" w:author="Palacherla, Susmitha C" w:date="2022-09-08T16:27:00Z">
+              <w:r>
+                <w:delText>Pass</w:delText>
+              </w:r>
+            </w:del>
           </w:p>
         </w:tc>
       </w:tr>
@@ -5915,15 +8010,7 @@
           </w:tcPr>
           <w:p>
             <w:r>
-              <w:t xml:space="preserve">Check the contents of the </w:t>
-            </w:r>
-            <w:proofErr w:type="spellStart"/>
-            <w:r>
-              <w:t>Coaching_Reassign_Reassign_Audit</w:t>
-            </w:r>
-            <w:proofErr w:type="spellEnd"/>
-            <w:r>
-              <w:t xml:space="preserve"> Table</w:t>
+              <w:t>Check the contents of the Coaching_Reassign_Reassign_Audit Table</w:t>
             </w:r>
           </w:p>
         </w:tc>
@@ -5933,15 +8020,7 @@
           </w:tcPr>
           <w:p>
             <w:r>
-              <w:t xml:space="preserve">Logs </w:t>
-            </w:r>
-            <w:proofErr w:type="spellStart"/>
-            <w:r>
-              <w:t>Reassignd</w:t>
-            </w:r>
-            <w:proofErr w:type="spellEnd"/>
-            <w:r>
-              <w:t xml:space="preserve"> in </w:t>
+              <w:t xml:space="preserve">Logs Reassignd in </w:t>
             </w:r>
             <w:r>
               <w:rPr>
@@ -5954,14 +8033,7 @@
                 <w:rFonts w:asciiTheme="minorHAnsi" w:hAnsiTheme="minorHAnsi"/>
                 <w:bCs/>
               </w:rPr>
-              <w:t>3.1</w:t>
-            </w:r>
-            <w:r>
-              <w:rPr>
-                <w:rFonts w:asciiTheme="minorHAnsi" w:hAnsiTheme="minorHAnsi"/>
-                <w:bCs/>
-              </w:rPr>
-              <w:t xml:space="preserve">.1 should have an Audit record present with required Details </w:t>
+              <w:t xml:space="preserve">3.1.1 should have an Audit record present with required Details </w:t>
             </w:r>
           </w:p>
         </w:tc>
@@ -5970,9 +8042,20 @@
             <w:tcW w:w="1260" w:type="dxa"/>
           </w:tcPr>
           <w:p>
-            <w:r>
-              <w:t>Y</w:t>
-            </w:r>
+            <w:ins w:id="259" w:author="Palacherla, Susmitha C" w:date="2022-09-08T16:27:00Z">
+              <w:r>
+                <w:rPr>
+                  <w:rFonts w:asciiTheme="minorHAnsi" w:hAnsiTheme="minorHAnsi"/>
+                  <w:bCs/>
+                </w:rPr>
+                <w:t>N</w:t>
+              </w:r>
+            </w:ins>
+            <w:del w:id="260" w:author="Palacherla, Susmitha C" w:date="2022-09-08T16:27:00Z">
+              <w:r>
+                <w:delText>Y</w:delText>
+              </w:r>
+            </w:del>
           </w:p>
         </w:tc>
         <w:tc>
@@ -5986,9 +8069,16 @@
                 <w:bCs/>
               </w:rPr>
             </w:pPr>
-            <w:r>
-              <w:t>Pass</w:t>
-            </w:r>
+            <w:ins w:id="261" w:author="Palacherla, Susmitha C" w:date="2022-09-08T16:27:00Z">
+              <w:r>
+                <w:t>NA</w:t>
+              </w:r>
+            </w:ins>
+            <w:del w:id="262" w:author="Palacherla, Susmitha C" w:date="2022-09-08T16:27:00Z">
+              <w:r>
+                <w:delText>Pass</w:delText>
+              </w:r>
+            </w:del>
           </w:p>
         </w:tc>
       </w:tr>
@@ -6019,6 +8109,24 @@
               </w:rPr>
               <w:t>1.3</w:t>
             </w:r>
+            <w:ins w:id="263" w:author="Palacherla, Susmitha C" w:date="2022-09-08T16:29:00Z">
+              <w:r>
+                <w:rPr>
+                  <w:rFonts w:asciiTheme="minorHAnsi" w:hAnsiTheme="minorHAnsi"/>
+                  <w:bCs/>
+                </w:rPr>
+                <w:t>.</w:t>
+              </w:r>
+            </w:ins>
+            <w:ins w:id="264" w:author="Palacherla, Susmitha C" w:date="2022-09-08T16:30:00Z">
+              <w:r>
+                <w:rPr>
+                  <w:rFonts w:asciiTheme="minorHAnsi" w:hAnsiTheme="minorHAnsi"/>
+                  <w:bCs/>
+                </w:rPr>
+                <w:t>1</w:t>
+              </w:r>
+            </w:ins>
           </w:p>
         </w:tc>
         <w:tc>
@@ -6044,10 +8152,31 @@
             </w:r>
           </w:p>
           <w:p>
+            <w:pPr>
+              <w:rPr>
+                <w:ins w:id="265" w:author="Palacherla, Susmitha C" w:date="2022-09-08T16:28:00Z"/>
+              </w:rPr>
+            </w:pPr>
             <w:r>
               <w:t>Reassign Employee logs</w:t>
             </w:r>
           </w:p>
+          <w:p>
+            <w:pPr>
+              <w:rPr>
+                <w:ins w:id="266" w:author="Palacherla, Susmitha C" w:date="2022-09-08T16:28:00Z"/>
+              </w:rPr>
+            </w:pPr>
+            <w:ins w:id="267" w:author="Palacherla, Susmitha C" w:date="2022-09-08T16:28:00Z">
+              <w:r>
+                <w:t xml:space="preserve">Select </w:t>
+              </w:r>
+              <w:r>
+                <w:t>Search by Log Type, Employee Level, and Employee</w:t>
+              </w:r>
+            </w:ins>
+          </w:p>
+          <w:p/>
           <w:p/>
         </w:tc>
         <w:tc>
@@ -6127,8 +8256,26 @@
                 <w:rFonts w:asciiTheme="minorHAnsi" w:hAnsiTheme="minorHAnsi"/>
                 <w:bCs/>
               </w:rPr>
-              <w:t>1.4</w:t>
-            </w:r>
+              <w:t>1.</w:t>
+            </w:r>
+            <w:ins w:id="268" w:author="Palacherla, Susmitha C" w:date="2022-09-08T16:30:00Z">
+              <w:r>
+                <w:rPr>
+                  <w:rFonts w:asciiTheme="minorHAnsi" w:hAnsiTheme="minorHAnsi"/>
+                  <w:bCs/>
+                </w:rPr>
+                <w:t>3.2</w:t>
+              </w:r>
+            </w:ins>
+            <w:del w:id="269" w:author="Palacherla, Susmitha C" w:date="2022-09-08T16:30:00Z">
+              <w:r>
+                <w:rPr>
+                  <w:rFonts w:asciiTheme="minorHAnsi" w:hAnsiTheme="minorHAnsi"/>
+                  <w:bCs/>
+                </w:rPr>
+                <w:delText>4</w:delText>
+              </w:r>
+            </w:del>
           </w:p>
         </w:tc>
         <w:tc>
@@ -6186,6 +8333,335 @@
             <w:r>
               <w:t>Pass</w:t>
             </w:r>
+          </w:p>
+        </w:tc>
+      </w:tr>
+      <w:tr>
+        <w:trPr>
+          <w:cantSplit/>
+          <w:ins w:id="270" w:author="Palacherla, Susmitha C" w:date="2022-09-08T16:29:00Z"/>
+        </w:trPr>
+        <w:tc>
+          <w:tcPr>
+            <w:tcW w:w="1170" w:type="dxa"/>
+          </w:tcPr>
+          <w:p>
+            <w:pPr>
+              <w:rPr>
+                <w:ins w:id="271" w:author="Palacherla, Susmitha C" w:date="2022-09-08T16:29:00Z"/>
+                <w:bCs/>
+              </w:rPr>
+            </w:pPr>
+            <w:ins w:id="272" w:author="Palacherla, Susmitha C" w:date="2022-09-08T16:29:00Z">
+              <w:r>
+                <w:rPr>
+                  <w:bCs/>
+                </w:rPr>
+                <w:t>ATM-3.</w:t>
+              </w:r>
+              <w:r>
+                <w:rPr>
+                  <w:rFonts w:asciiTheme="minorHAnsi" w:hAnsiTheme="minorHAnsi"/>
+                  <w:bCs/>
+                </w:rPr>
+                <w:t>1.</w:t>
+              </w:r>
+            </w:ins>
+            <w:ins w:id="273" w:author="Palacherla, Susmitha C" w:date="2022-09-08T16:30:00Z">
+              <w:r>
+                <w:rPr>
+                  <w:rFonts w:asciiTheme="minorHAnsi" w:hAnsiTheme="minorHAnsi"/>
+                  <w:bCs/>
+                </w:rPr>
+                <w:t>4.1</w:t>
+              </w:r>
+            </w:ins>
+          </w:p>
+        </w:tc>
+        <w:tc>
+          <w:tcPr>
+            <w:tcW w:w="3690" w:type="dxa"/>
+          </w:tcPr>
+          <w:p>
+            <w:pPr>
+              <w:rPr>
+                <w:ins w:id="274" w:author="Palacherla, Susmitha C" w:date="2022-09-08T16:29:00Z"/>
+              </w:rPr>
+            </w:pPr>
+            <w:ins w:id="275" w:author="Palacherla, Susmitha C" w:date="2022-09-08T16:29:00Z">
+              <w:r>
+                <w:t xml:space="preserve">Navigate to </w:t>
+              </w:r>
+              <w:r>
+                <w:fldChar w:fldCharType="begin"/>
+              </w:r>
+              <w:r>
+                <w:instrText xml:space="preserve"> HYPERLINK "https://uvaadadweb50cco.ad.local/ecl_admin_dev/" </w:instrText>
+              </w:r>
+              <w:r>
+                <w:fldChar w:fldCharType="separate"/>
+              </w:r>
+              <w:r>
+                <w:rPr>
+                  <w:rStyle w:val="Hyperlink"/>
+                </w:rPr>
+                <w:t>eCL Admin - eCL Admin</w:t>
+              </w:r>
+              <w:r>
+                <w:rPr>
+                  <w:rStyle w:val="Hyperlink"/>
+                </w:rPr>
+                <w:fldChar w:fldCharType="end"/>
+              </w:r>
+            </w:ins>
+          </w:p>
+          <w:p>
+            <w:pPr>
+              <w:rPr>
+                <w:ins w:id="276" w:author="Palacherla, Susmitha C" w:date="2022-09-08T16:29:00Z"/>
+              </w:rPr>
+            </w:pPr>
+            <w:ins w:id="277" w:author="Palacherla, Susmitha C" w:date="2022-09-08T16:29:00Z">
+              <w:r>
+                <w:t>Manage Employee Logs</w:t>
+              </w:r>
+            </w:ins>
+          </w:p>
+          <w:p>
+            <w:pPr>
+              <w:rPr>
+                <w:ins w:id="278" w:author="Palacherla, Susmitha C" w:date="2022-09-08T16:29:00Z"/>
+              </w:rPr>
+            </w:pPr>
+            <w:ins w:id="279" w:author="Palacherla, Susmitha C" w:date="2022-09-08T16:29:00Z">
+              <w:r>
+                <w:t>Reassign Employee logs</w:t>
+              </w:r>
+            </w:ins>
+          </w:p>
+          <w:p>
+            <w:pPr>
+              <w:rPr>
+                <w:ins w:id="280" w:author="Palacherla, Susmitha C" w:date="2022-09-08T16:29:00Z"/>
+              </w:rPr>
+            </w:pPr>
+            <w:ins w:id="281" w:author="Palacherla, Susmitha C" w:date="2022-09-08T16:29:00Z">
+              <w:r>
+                <w:t xml:space="preserve">Select Search by Log </w:t>
+              </w:r>
+            </w:ins>
+            <w:ins w:id="282" w:author="Palacherla, Susmitha C" w:date="2022-09-08T16:30:00Z">
+              <w:r>
+                <w:t>Name</w:t>
+              </w:r>
+            </w:ins>
+          </w:p>
+          <w:p>
+            <w:pPr>
+              <w:rPr>
+                <w:ins w:id="283" w:author="Palacherla, Susmitha C" w:date="2022-09-08T16:29:00Z"/>
+              </w:rPr>
+            </w:pPr>
+          </w:p>
+          <w:p>
+            <w:pPr>
+              <w:rPr>
+                <w:ins w:id="284" w:author="Palacherla, Susmitha C" w:date="2022-09-08T16:29:00Z"/>
+              </w:rPr>
+            </w:pPr>
+          </w:p>
+        </w:tc>
+        <w:tc>
+          <w:tcPr>
+            <w:tcW w:w="4500" w:type="dxa"/>
+          </w:tcPr>
+          <w:p>
+            <w:pPr>
+              <w:rPr>
+                <w:ins w:id="285" w:author="Palacherla, Susmitha C" w:date="2022-09-08T16:29:00Z"/>
+              </w:rPr>
+            </w:pPr>
+            <w:ins w:id="286" w:author="Palacherla, Susmitha C" w:date="2022-09-08T16:31:00Z">
+              <w:r>
+                <w:t xml:space="preserve">A dropdown </w:t>
+              </w:r>
+              <w:r>
+                <w:t xml:space="preserve">for Log Type </w:t>
+              </w:r>
+              <w:r>
+                <w:t xml:space="preserve">and text box </w:t>
+              </w:r>
+              <w:r>
+                <w:t xml:space="preserve">for log name </w:t>
+              </w:r>
+              <w:r>
+                <w:t>are displayed</w:t>
+              </w:r>
+            </w:ins>
+          </w:p>
+        </w:tc>
+        <w:tc>
+          <w:tcPr>
+            <w:tcW w:w="1260" w:type="dxa"/>
+          </w:tcPr>
+          <w:p>
+            <w:pPr>
+              <w:rPr>
+                <w:ins w:id="287" w:author="Palacherla, Susmitha C" w:date="2022-09-08T16:29:00Z"/>
+              </w:rPr>
+            </w:pPr>
+            <w:ins w:id="288" w:author="Palacherla, Susmitha C" w:date="2022-09-08T16:31:00Z">
+              <w:r>
+                <w:rPr>
+                  <w:rFonts w:asciiTheme="minorHAnsi" w:hAnsiTheme="minorHAnsi"/>
+                  <w:bCs/>
+                </w:rPr>
+                <w:t>Y</w:t>
+              </w:r>
+            </w:ins>
+          </w:p>
+        </w:tc>
+        <w:tc>
+          <w:tcPr>
+            <w:tcW w:w="2880" w:type="dxa"/>
+          </w:tcPr>
+          <w:p>
+            <w:pPr>
+              <w:rPr>
+                <w:ins w:id="289" w:author="Palacherla, Susmitha C" w:date="2022-09-08T16:29:00Z"/>
+              </w:rPr>
+            </w:pPr>
+            <w:ins w:id="290" w:author="Palacherla, Susmitha C" w:date="2022-09-08T16:31:00Z">
+              <w:r>
+                <w:t>Pass</w:t>
+              </w:r>
+            </w:ins>
+          </w:p>
+        </w:tc>
+      </w:tr>
+      <w:tr>
+        <w:trPr>
+          <w:cantSplit/>
+          <w:ins w:id="291" w:author="Palacherla, Susmitha C" w:date="2022-09-08T16:29:00Z"/>
+        </w:trPr>
+        <w:tc>
+          <w:tcPr>
+            <w:tcW w:w="1170" w:type="dxa"/>
+          </w:tcPr>
+          <w:p>
+            <w:pPr>
+              <w:rPr>
+                <w:ins w:id="292" w:author="Palacherla, Susmitha C" w:date="2022-09-08T16:29:00Z"/>
+                <w:bCs/>
+              </w:rPr>
+            </w:pPr>
+            <w:ins w:id="293" w:author="Palacherla, Susmitha C" w:date="2022-09-08T16:29:00Z">
+              <w:r>
+                <w:rPr>
+                  <w:bCs/>
+                </w:rPr>
+                <w:t>ATM-3.</w:t>
+              </w:r>
+              <w:r>
+                <w:rPr>
+                  <w:rFonts w:asciiTheme="minorHAnsi" w:hAnsiTheme="minorHAnsi"/>
+                  <w:bCs/>
+                </w:rPr>
+                <w:t>1.4</w:t>
+              </w:r>
+            </w:ins>
+            <w:ins w:id="294" w:author="Palacherla, Susmitha C" w:date="2022-09-08T16:30:00Z">
+              <w:r>
+                <w:rPr>
+                  <w:rFonts w:asciiTheme="minorHAnsi" w:hAnsiTheme="minorHAnsi"/>
+                  <w:bCs/>
+                </w:rPr>
+                <w:t>.2</w:t>
+              </w:r>
+            </w:ins>
+          </w:p>
+        </w:tc>
+        <w:tc>
+          <w:tcPr>
+            <w:tcW w:w="3690" w:type="dxa"/>
+          </w:tcPr>
+          <w:p>
+            <w:pPr>
+              <w:rPr>
+                <w:ins w:id="295" w:author="Palacherla, Susmitha C" w:date="2022-09-08T16:33:00Z"/>
+              </w:rPr>
+            </w:pPr>
+            <w:ins w:id="296" w:author="Palacherla, Susmitha C" w:date="2022-09-08T16:33:00Z">
+              <w:r>
+                <w:t>Select Coaching</w:t>
+              </w:r>
+            </w:ins>
+          </w:p>
+          <w:p>
+            <w:pPr>
+              <w:rPr>
+                <w:ins w:id="297" w:author="Palacherla, Susmitha C" w:date="2022-09-08T16:29:00Z"/>
+              </w:rPr>
+            </w:pPr>
+            <w:ins w:id="298" w:author="Palacherla, Susmitha C" w:date="2022-09-08T16:33:00Z">
+              <w:r>
+                <w:t>Type in a Form Name</w:t>
+              </w:r>
+              <w:r>
+                <w:t xml:space="preserve"> </w:t>
+              </w:r>
+            </w:ins>
+          </w:p>
+        </w:tc>
+        <w:tc>
+          <w:tcPr>
+            <w:tcW w:w="4500" w:type="dxa"/>
+          </w:tcPr>
+          <w:p>
+            <w:pPr>
+              <w:rPr>
+                <w:ins w:id="299" w:author="Palacherla, Susmitha C" w:date="2022-09-08T16:29:00Z"/>
+              </w:rPr>
+            </w:pPr>
+            <w:ins w:id="300" w:author="Palacherla, Susmitha C" w:date="2022-09-08T16:29:00Z">
+              <w:r>
+                <w:t>A list of logs in the module and status selected that are pending at the selected Reviewer are displayed</w:t>
+              </w:r>
+            </w:ins>
+          </w:p>
+        </w:tc>
+        <w:tc>
+          <w:tcPr>
+            <w:tcW w:w="1260" w:type="dxa"/>
+          </w:tcPr>
+          <w:p>
+            <w:pPr>
+              <w:rPr>
+                <w:ins w:id="301" w:author="Palacherla, Susmitha C" w:date="2022-09-08T16:29:00Z"/>
+              </w:rPr>
+            </w:pPr>
+            <w:ins w:id="302" w:author="Palacherla, Susmitha C" w:date="2022-09-08T16:29:00Z">
+              <w:r>
+                <w:t>Y</w:t>
+              </w:r>
+            </w:ins>
+          </w:p>
+        </w:tc>
+        <w:tc>
+          <w:tcPr>
+            <w:tcW w:w="2880" w:type="dxa"/>
+          </w:tcPr>
+          <w:p>
+            <w:pPr>
+              <w:rPr>
+                <w:ins w:id="303" w:author="Palacherla, Susmitha C" w:date="2022-09-08T16:29:00Z"/>
+              </w:rPr>
+            </w:pPr>
+            <w:ins w:id="304" w:author="Palacherla, Susmitha C" w:date="2022-09-08T16:29:00Z">
+              <w:r>
+                <w:t>Pass</w:t>
+              </w:r>
+            </w:ins>
           </w:p>
         </w:tc>
       </w:tr>
@@ -6214,8 +8690,26 @@
                 <w:rFonts w:asciiTheme="minorHAnsi" w:hAnsiTheme="minorHAnsi"/>
                 <w:bCs/>
               </w:rPr>
-              <w:t>1.4</w:t>
-            </w:r>
+              <w:t>1.</w:t>
+            </w:r>
+            <w:ins w:id="305" w:author="Palacherla, Susmitha C" w:date="2022-09-08T16:33:00Z">
+              <w:r>
+                <w:rPr>
+                  <w:rFonts w:asciiTheme="minorHAnsi" w:hAnsiTheme="minorHAnsi"/>
+                  <w:bCs/>
+                </w:rPr>
+                <w:t>5</w:t>
+              </w:r>
+            </w:ins>
+            <w:del w:id="306" w:author="Palacherla, Susmitha C" w:date="2022-09-08T16:33:00Z">
+              <w:r>
+                <w:rPr>
+                  <w:rFonts w:asciiTheme="minorHAnsi" w:hAnsiTheme="minorHAnsi"/>
+                  <w:bCs/>
+                </w:rPr>
+                <w:delText>4</w:delText>
+              </w:r>
+            </w:del>
           </w:p>
         </w:tc>
         <w:tc>
@@ -6224,10 +8718,7 @@
           </w:tcPr>
           <w:p>
             <w:r>
-              <w:t>Reassign Coaching Log(s)</w:t>
-            </w:r>
-            <w:r>
-              <w:t xml:space="preserve"> by selecting one or more logs and picking a Reason</w:t>
+              <w:t>Reassign Coaching Log(s) by selecting one or more logs and picking a Reason</w:t>
             </w:r>
           </w:p>
         </w:tc>
@@ -6543,12 +9034,22 @@
                 <w:rFonts w:ascii="Arial" w:hAnsi="Arial" w:cs="Arial"/>
               </w:rPr>
             </w:pPr>
-            <w:r>
-              <w:rPr>
-                <w:rFonts w:ascii="Arial" w:hAnsi="Arial" w:cs="Arial"/>
-              </w:rPr>
-              <w:t>01/26/2022</w:t>
-            </w:r>
+            <w:del w:id="307" w:author="Palacherla, Susmitha C" w:date="2022-09-08T16:33:00Z">
+              <w:r>
+                <w:rPr>
+                  <w:rFonts w:ascii="Arial" w:hAnsi="Arial" w:cs="Arial"/>
+                </w:rPr>
+                <w:delText>01/26/2022</w:delText>
+              </w:r>
+            </w:del>
+            <w:ins w:id="308" w:author="Palacherla, Susmitha C" w:date="2022-09-08T16:33:00Z">
+              <w:r>
+                <w:rPr>
+                  <w:rFonts w:ascii="Arial" w:hAnsi="Arial" w:cs="Arial"/>
+                </w:rPr>
+                <w:t>09/08/2022</w:t>
+              </w:r>
+            </w:ins>
           </w:p>
         </w:tc>
       </w:tr>
@@ -6903,11 +9404,11 @@
           <w:numId w:val="2"/>
         </w:numPr>
       </w:pPr>
-      <w:bookmarkStart w:id="17" w:name="_Toc86652903"/>
+      <w:bookmarkStart w:id="309" w:name="_Toc86652903"/>
       <w:r>
         <w:t>Admin Tool – Reporting</w:t>
       </w:r>
-      <w:bookmarkEnd w:id="17"/>
+      <w:bookmarkEnd w:id="309"/>
     </w:p>
     <w:p/>
     <w:p/>
@@ -6926,22 +9427,20 @@
         <w:rPr>
           <w:b w:val="0"/>
         </w:rPr>
-        <w:t xml:space="preserve">Project Name: CCO </w:t>
-      </w:r>
-      <w:proofErr w:type="spellStart"/>
-      <w:r>
-        <w:rPr>
-          <w:b w:val="0"/>
-        </w:rPr>
-        <w:t>e</w:t>
+        <w:t xml:space="preserve">Project Name: </w:t>
       </w:r>
       <w:r>
         <w:rPr>
           <w:b w:val="0"/>
         </w:rPr>
-        <w:t>Warning</w:t>
+        <w:t>CCO eCoaching</w:t>
       </w:r>
-      <w:proofErr w:type="spellEnd"/>
+      <w:r>
+        <w:rPr>
+          <w:b w:val="0"/>
+        </w:rPr>
+        <w:t xml:space="preserve"> Admin Tool</w:t>
+      </w:r>
     </w:p>
     <w:p>
       <w:pPr>
@@ -7089,7 +9588,6 @@
                 <w:szCs w:val="22"/>
               </w:rPr>
             </w:pPr>
-            <w:proofErr w:type="spellStart"/>
             <w:r>
               <w:rPr>
                 <w:sz w:val="22"/>
@@ -7109,15 +9607,7 @@
                 <w:sz w:val="22"/>
                 <w:szCs w:val="22"/>
               </w:rPr>
-              <w:t>_Dev</w:t>
-            </w:r>
-            <w:proofErr w:type="spellEnd"/>
-            <w:r>
-              <w:rPr>
-                <w:sz w:val="22"/>
-                <w:szCs w:val="22"/>
-              </w:rPr>
-              <w:t xml:space="preserve"> database on </w:t>
+              <w:t xml:space="preserve">_Dev database on </w:t>
             </w:r>
             <w:r>
               <w:rPr>
@@ -7146,7 +9636,6 @@
           </w:tcPr>
           <w:p>
             <w:r>
-              <w:lastRenderedPageBreak/>
               <w:t>Notes</w:t>
             </w:r>
           </w:p>
@@ -7978,6 +10467,7 @@
               <w:rPr>
                 <w:bCs/>
               </w:rPr>
+              <w:lastRenderedPageBreak/>
               <w:t>ATR</w:t>
             </w:r>
             <w:r>
@@ -7997,7 +10487,6 @@
             <w:r>
               <w:t xml:space="preserve">Execute Stored procedure </w:t>
             </w:r>
-            <w:proofErr w:type="spellStart"/>
             <w:r>
               <w:t>sp_rpt</w:t>
             </w:r>
@@ -8005,11 +10494,7 @@
               <w:t>Warning</w:t>
             </w:r>
             <w:r>
-              <w:t>Summary</w:t>
-            </w:r>
-            <w:proofErr w:type="spellEnd"/>
-            <w:r>
-              <w:t xml:space="preserve"> in database with required parameters</w:t>
+              <w:t>Summary in database with required parameters</w:t>
             </w:r>
           </w:p>
         </w:tc>
@@ -8019,15 +10504,7 @@
           </w:tcPr>
           <w:p>
             <w:r>
-              <w:t xml:space="preserve">Result set for selected Module, Status, Site, employee, Warning Reason, Warning </w:t>
-            </w:r>
-            <w:proofErr w:type="spellStart"/>
-            <w:r>
-              <w:t>SubReason</w:t>
-            </w:r>
-            <w:proofErr w:type="spellEnd"/>
-            <w:r>
-              <w:t xml:space="preserve"> and Submitted Date Range should be returned.</w:t>
+              <w:t>Result set for selected Module, Status, Site, employee, Warning Reason, Warning SubReason and Submitted Date Range should be returned.</w:t>
             </w:r>
           </w:p>
         </w:tc>
@@ -8124,15 +10601,7 @@
           </w:tcPr>
           <w:p>
             <w:r>
-              <w:t xml:space="preserve">Result set for selected Module, Status, Site, employee, Warning Reason, Warning </w:t>
-            </w:r>
-            <w:proofErr w:type="spellStart"/>
-            <w:r>
-              <w:t>SubReason</w:t>
-            </w:r>
-            <w:proofErr w:type="spellEnd"/>
-            <w:r>
-              <w:t xml:space="preserve"> and Submitted Date Range should be returned.</w:t>
+              <w:t>Result set for selected Module, Status, Site, employee, Warning Reason, Warning SubReason and Submitted Date Range should be returned.</w:t>
             </w:r>
           </w:p>
         </w:tc>
@@ -9419,11 +11888,11 @@
           <w:numId w:val="2"/>
         </w:numPr>
       </w:pPr>
-      <w:bookmarkStart w:id="18" w:name="_Toc86652904"/>
+      <w:bookmarkStart w:id="310" w:name="_Toc86652904"/>
       <w:r>
         <w:t>Admin Tool – Users</w:t>
       </w:r>
-      <w:bookmarkEnd w:id="18"/>
+      <w:bookmarkEnd w:id="310"/>
     </w:p>
     <w:p/>
     <w:p/>
@@ -9442,22 +11911,20 @@
         <w:rPr>
           <w:b w:val="0"/>
         </w:rPr>
-        <w:t xml:space="preserve">Project Name: CCO </w:t>
-      </w:r>
-      <w:proofErr w:type="spellStart"/>
-      <w:r>
-        <w:rPr>
-          <w:b w:val="0"/>
-        </w:rPr>
-        <w:t>e</w:t>
+        <w:t xml:space="preserve">Project Name: </w:t>
       </w:r>
       <w:r>
         <w:rPr>
           <w:b w:val="0"/>
         </w:rPr>
-        <w:t>Warning</w:t>
+        <w:t>CCO eCoaching</w:t>
       </w:r>
-      <w:proofErr w:type="spellEnd"/>
+      <w:r>
+        <w:rPr>
+          <w:b w:val="0"/>
+        </w:rPr>
+        <w:t xml:space="preserve"> Admin Tool</w:t>
+      </w:r>
     </w:p>
     <w:p>
       <w:pPr>
@@ -9602,7 +12069,6 @@
                 <w:szCs w:val="22"/>
               </w:rPr>
             </w:pPr>
-            <w:proofErr w:type="spellStart"/>
             <w:r>
               <w:rPr>
                 <w:sz w:val="22"/>
@@ -9622,15 +12088,7 @@
                 <w:sz w:val="22"/>
                 <w:szCs w:val="22"/>
               </w:rPr>
-              <w:t>_Dev</w:t>
-            </w:r>
-            <w:proofErr w:type="spellEnd"/>
-            <w:r>
-              <w:rPr>
-                <w:sz w:val="22"/>
-                <w:szCs w:val="22"/>
-              </w:rPr>
-              <w:t xml:space="preserve"> database on </w:t>
+              <w:t xml:space="preserve">_Dev database on </w:t>
             </w:r>
             <w:r>
               <w:rPr>
@@ -9999,7 +12457,6 @@
               <w:rPr>
                 <w:bCs/>
               </w:rPr>
-              <w:lastRenderedPageBreak/>
               <w:t>ATU</w:t>
             </w:r>
             <w:r>
@@ -10023,15 +12480,7 @@
               <w:t>sp_UpdateHistorical_Dashboard_ACL_EndDate</w:t>
             </w:r>
             <w:r>
-              <w:t xml:space="preserve"> passing in </w:t>
-            </w:r>
-            <w:proofErr w:type="spellStart"/>
-            <w:r>
-              <w:t>RowID</w:t>
-            </w:r>
-            <w:proofErr w:type="spellEnd"/>
-            <w:r>
-              <w:t xml:space="preserve"> and an end Date</w:t>
+              <w:t xml:space="preserve"> passing in RowID and an end Date</w:t>
             </w:r>
           </w:p>
         </w:tc>
@@ -10116,15 +12565,7 @@
               <w:t>sp_UpdateHistorical_Dashboard_ACL_</w:t>
             </w:r>
             <w:r>
-              <w:t xml:space="preserve">Role passing in </w:t>
-            </w:r>
-            <w:proofErr w:type="spellStart"/>
-            <w:r>
-              <w:t>RowID</w:t>
-            </w:r>
-            <w:proofErr w:type="spellEnd"/>
-            <w:r>
-              <w:t xml:space="preserve"> and an end Date</w:t>
+              <w:t>Role passing in RowID and an end Date</w:t>
             </w:r>
           </w:p>
         </w:tc>
@@ -10704,7 +13145,7 @@
       <w:rPr>
         <w:noProof/>
       </w:rPr>
-      <w:t>1/26/2022</w:t>
+      <w:t>9/8/2022</w:t>
     </w:r>
     <w:r>
       <w:fldChar w:fldCharType="end"/>
@@ -13796,6 +16237,14 @@
   </w:num>
   <w:numIdMacAtCleanup w:val="2"/>
 </w:numbering>
+</file>
+
+<file path=word/people.xml><?xml version="1.0" encoding="utf-8"?>
+<w15:people xmlns:wpc="http://schemas.microsoft.com/office/word/2010/wordprocessingCanvas" xmlns:cx="http://schemas.microsoft.com/office/drawing/2014/chartex" xmlns:cx1="http://schemas.microsoft.com/office/drawing/2015/9/8/chartex" xmlns:cx2="http://schemas.microsoft.com/office/drawing/2015/10/21/chartex" xmlns:cx3="http://schemas.microsoft.com/office/drawing/2016/5/9/chartex" xmlns:cx4="http://schemas.microsoft.com/office/drawing/2016/5/10/chartex" xmlns:cx5="http://schemas.microsoft.com/office/drawing/2016/5/11/chartex" xmlns:cx6="http://schemas.microsoft.com/office/drawing/2016/5/12/chartex" xmlns:cx7="http://schemas.microsoft.com/office/drawing/2016/5/13/chartex" xmlns:cx8="http://schemas.microsoft.com/office/drawing/2016/5/14/chartex" xmlns:mc="http://schemas.openxmlformats.org/markup-compatibility/2006" xmlns:aink="http://schemas.microsoft.com/office/drawing/2016/ink" xmlns:am3d="http://schemas.microsoft.com/office/drawing/2017/model3d" xmlns:o="urn:schemas-microsoft-com:office:office" xmlns:r="http://schemas.openxmlformats.org/officeDocument/2006/relationships" xmlns:m="http://schemas.openxmlformats.org/officeDocument/2006/math" xmlns:v="urn:schemas-microsoft-com:vml" xmlns:wp14="http://schemas.microsoft.com/office/word/2010/wordprocessingDrawing" xmlns:wp="http://schemas.openxmlformats.org/drawingml/2006/wordprocessingDrawing" xmlns:w10="urn:schemas-microsoft-com:office:word" xmlns:w="http://schemas.openxmlformats.org/wordprocessingml/2006/main" xmlns:w14="http://schemas.microsoft.com/office/word/2010/wordml" xmlns:w15="http://schemas.microsoft.com/office/word/2012/wordml" xmlns:w16cex="http://schemas.microsoft.com/office/word/2018/wordml/cex" xmlns:w16cid="http://schemas.microsoft.com/office/word/2016/wordml/cid" xmlns:w16="http://schemas.microsoft.com/office/word/2018/wordml" xmlns:w16sdtdh="http://schemas.microsoft.com/office/word/2020/wordml/sdtdatahash" xmlns:w16se="http://schemas.microsoft.com/office/word/2015/wordml/symex" xmlns:wpg="http://schemas.microsoft.com/office/word/2010/wordprocessingGroup" xmlns:wpi="http://schemas.microsoft.com/office/word/2010/wordprocessingInk" xmlns:wne="http://schemas.microsoft.com/office/word/2006/wordml" xmlns:wps="http://schemas.microsoft.com/office/word/2010/wordprocessingShape" mc:Ignorable="w14 w15 w16se w16cid w16 w16cex w16sdtdh wp14">
+  <w15:person w15:author="Palacherla, Susmitha C">
+    <w15:presenceInfo w15:providerId="AD" w15:userId="S::susmithacpalacherla@maximus.com::aca56eee-8690-4e75-b830-7830b36a59a2"/>
+  </w15:person>
+</w15:people>
 </file>
 
 <file path=word/styles.xml><?xml version="1.0" encoding="utf-8"?>

</xml_diff>

<commit_message>
TFS 25961- Update Manager permissions to reactivate Coaching Logs
git-tfs-id: [https://tfs.omnicloud.local/tfs/cco%20program/]$/eCoaching_V2;C52331
</commit_message>
<xml_diff>
--- a/Unit Test/DB/CCO_eCoaching_Log_Admin_Tool_DB_UTD.docx
+++ b/Unit Test/DB/CCO_eCoaching_Log_Admin_Tool_DB_UTD.docx
@@ -1242,21 +1242,8 @@
           </w:tcPr>
           <w:p>
             <w:r>
-              <w:t xml:space="preserve">TFS 16529 – Support using </w:t>
-            </w:r>
-            <w:proofErr w:type="spellStart"/>
-            <w:r>
-              <w:t>MaxCorp</w:t>
-            </w:r>
-            <w:proofErr w:type="spellEnd"/>
-            <w:r>
-              <w:t xml:space="preserve"> EmpID as </w:t>
-            </w:r>
-            <w:proofErr w:type="spellStart"/>
-            <w:r>
-              <w:t>LanIds</w:t>
-            </w:r>
-            <w:proofErr w:type="spellEnd"/>
+              <w:t>TFS 16529 – Support using MaxCorp EmpID as LanIds</w:t>
+            </w:r>
           </w:p>
         </w:tc>
         <w:tc>
@@ -1553,9 +1540,6 @@
         </w:tc>
       </w:tr>
       <w:tr>
-        <w:trPr>
-          <w:ins w:id="15" w:author="Palacherla, Susmitha C" w:date="2022-11-21T09:39:00Z"/>
-        </w:trPr>
         <w:tc>
           <w:tcPr>
             <w:tcW w:w="0" w:type="auto"/>
@@ -1567,16 +1551,9 @@
             </w:tcBorders>
           </w:tcPr>
           <w:p>
-            <w:pPr>
-              <w:rPr>
-                <w:ins w:id="16" w:author="Palacherla, Susmitha C" w:date="2022-11-21T09:39:00Z"/>
-              </w:rPr>
-            </w:pPr>
-            <w:ins w:id="17" w:author="Palacherla, Susmitha C" w:date="2022-11-21T09:39:00Z">
-              <w:r>
-                <w:t>11/21/2022</w:t>
-              </w:r>
-            </w:ins>
+            <w:r>
+              <w:t>11/21/2022</w:t>
+            </w:r>
           </w:p>
         </w:tc>
         <w:tc>
@@ -1590,16 +1567,9 @@
             </w:tcBorders>
           </w:tcPr>
           <w:p>
-            <w:pPr>
-              <w:rPr>
-                <w:ins w:id="18" w:author="Palacherla, Susmitha C" w:date="2022-11-21T09:39:00Z"/>
-              </w:rPr>
-            </w:pPr>
-            <w:ins w:id="19" w:author="Palacherla, Susmitha C" w:date="2022-11-21T09:39:00Z">
-              <w:r>
-                <w:t>18.0</w:t>
-              </w:r>
-            </w:ins>
+            <w:r>
+              <w:t>18.0</w:t>
+            </w:r>
           </w:p>
         </w:tc>
         <w:tc>
@@ -1613,16 +1583,9 @@
             </w:tcBorders>
           </w:tcPr>
           <w:p>
-            <w:pPr>
-              <w:rPr>
-                <w:ins w:id="20" w:author="Palacherla, Susmitha C" w:date="2022-11-21T09:39:00Z"/>
-              </w:rPr>
-            </w:pPr>
-            <w:ins w:id="21" w:author="Palacherla, Susmitha C" w:date="2022-11-21T09:39:00Z">
-              <w:r>
-                <w:t>TFS 25731 - Non-Coachable logs not being written to audit tables</w:t>
-              </w:r>
-            </w:ins>
+            <w:r>
+              <w:t>TFS 25731 - Non-Coachable logs not being written to audit tables</w:t>
+            </w:r>
           </w:p>
         </w:tc>
         <w:tc>
@@ -1636,12 +1599,102 @@
             </w:tcBorders>
           </w:tcPr>
           <w:p>
-            <w:pPr>
-              <w:rPr>
-                <w:ins w:id="22" w:author="Palacherla, Susmitha C" w:date="2022-11-21T09:39:00Z"/>
-              </w:rPr>
-            </w:pPr>
-            <w:ins w:id="23" w:author="Palacherla, Susmitha C" w:date="2022-11-21T09:39:00Z">
+            <w:r>
+              <w:t>Susmitha Palacherla</w:t>
+            </w:r>
+          </w:p>
+        </w:tc>
+      </w:tr>
+      <w:tr>
+        <w:trPr>
+          <w:ins w:id="15" w:author="Palacherla, Susmitha C" w:date="2022-12-19T11:07:00Z"/>
+        </w:trPr>
+        <w:tc>
+          <w:tcPr>
+            <w:tcW w:w="0" w:type="auto"/>
+            <w:tcBorders>
+              <w:top w:val="single" w:sz="6" w:space="0" w:color="C0C0C0"/>
+              <w:left w:val="single" w:sz="6" w:space="0" w:color="C0C0C0"/>
+              <w:bottom w:val="single" w:sz="6" w:space="0" w:color="C0C0C0"/>
+              <w:right w:val="single" w:sz="6" w:space="0" w:color="C0C0C0"/>
+            </w:tcBorders>
+          </w:tcPr>
+          <w:p>
+            <w:pPr>
+              <w:rPr>
+                <w:ins w:id="16" w:author="Palacherla, Susmitha C" w:date="2022-12-19T11:07:00Z"/>
+              </w:rPr>
+            </w:pPr>
+            <w:ins w:id="17" w:author="Palacherla, Susmitha C" w:date="2022-12-19T11:07:00Z">
+              <w:r>
+                <w:t>12/19/2022</w:t>
+              </w:r>
+            </w:ins>
+          </w:p>
+        </w:tc>
+        <w:tc>
+          <w:tcPr>
+            <w:tcW w:w="0" w:type="auto"/>
+            <w:tcBorders>
+              <w:top w:val="single" w:sz="6" w:space="0" w:color="C0C0C0"/>
+              <w:left w:val="single" w:sz="6" w:space="0" w:color="C0C0C0"/>
+              <w:bottom w:val="single" w:sz="6" w:space="0" w:color="C0C0C0"/>
+              <w:right w:val="single" w:sz="6" w:space="0" w:color="C0C0C0"/>
+            </w:tcBorders>
+          </w:tcPr>
+          <w:p>
+            <w:pPr>
+              <w:rPr>
+                <w:ins w:id="18" w:author="Palacherla, Susmitha C" w:date="2022-12-19T11:07:00Z"/>
+              </w:rPr>
+            </w:pPr>
+            <w:ins w:id="19" w:author="Palacherla, Susmitha C" w:date="2022-12-19T11:07:00Z">
+              <w:r>
+                <w:t>19.0</w:t>
+              </w:r>
+            </w:ins>
+          </w:p>
+        </w:tc>
+        <w:tc>
+          <w:tcPr>
+            <w:tcW w:w="6082" w:type="dxa"/>
+            <w:tcBorders>
+              <w:top w:val="single" w:sz="6" w:space="0" w:color="C0C0C0"/>
+              <w:left w:val="single" w:sz="6" w:space="0" w:color="C0C0C0"/>
+              <w:bottom w:val="single" w:sz="6" w:space="0" w:color="C0C0C0"/>
+              <w:right w:val="single" w:sz="6" w:space="0" w:color="C0C0C0"/>
+            </w:tcBorders>
+          </w:tcPr>
+          <w:p>
+            <w:pPr>
+              <w:rPr>
+                <w:ins w:id="20" w:author="Palacherla, Susmitha C" w:date="2022-12-19T11:07:00Z"/>
+              </w:rPr>
+            </w:pPr>
+            <w:ins w:id="21" w:author="Palacherla, Susmitha C" w:date="2022-12-19T11:08:00Z">
+              <w:r>
+                <w:t>TFS 25961- Update Manager permissions to reactivate Coaching Logs</w:t>
+              </w:r>
+            </w:ins>
+          </w:p>
+        </w:tc>
+        <w:tc>
+          <w:tcPr>
+            <w:tcW w:w="1980" w:type="dxa"/>
+            <w:tcBorders>
+              <w:top w:val="single" w:sz="6" w:space="0" w:color="C0C0C0"/>
+              <w:left w:val="single" w:sz="6" w:space="0" w:color="C0C0C0"/>
+              <w:bottom w:val="single" w:sz="6" w:space="0" w:color="C0C0C0"/>
+              <w:right w:val="single" w:sz="6" w:space="0" w:color="C0C0C0"/>
+            </w:tcBorders>
+          </w:tcPr>
+          <w:p>
+            <w:pPr>
+              <w:rPr>
+                <w:ins w:id="22" w:author="Palacherla, Susmitha C" w:date="2022-12-19T11:07:00Z"/>
+              </w:rPr>
+            </w:pPr>
+            <w:ins w:id="23" w:author="Palacherla, Susmitha C" w:date="2022-12-19T11:08:00Z">
               <w:r>
                 <w:t>Susmitha Palacherla</w:t>
               </w:r>
@@ -2292,21 +2345,12 @@
                 <w:szCs w:val="22"/>
               </w:rPr>
             </w:pPr>
-            <w:proofErr w:type="spellStart"/>
             <w:r>
               <w:rPr>
                 <w:sz w:val="22"/>
                 <w:szCs w:val="22"/>
               </w:rPr>
-              <w:t>eCoaching_Dev</w:t>
-            </w:r>
-            <w:proofErr w:type="spellEnd"/>
-            <w:r>
-              <w:rPr>
-                <w:sz w:val="22"/>
-                <w:szCs w:val="22"/>
-              </w:rPr>
-              <w:t xml:space="preserve"> database on </w:t>
+              <w:t xml:space="preserve">eCoaching_Dev database on </w:t>
             </w:r>
             <w:r>
               <w:rPr>
@@ -3839,23 +3883,14 @@
             <w:tcW w:w="10861" w:type="dxa"/>
           </w:tcPr>
           <w:p>
-            <w:ins w:id="26" w:author="Palacherla, Susmitha C" w:date="2022-11-21T09:46:00Z">
+            <w:ins w:id="26" w:author="Palacherla, Susmitha C" w:date="2022-12-19T11:08:00Z">
               <w:r>
-                <w:t>TFS 25731 - Non-Coachable logs not being written to audit tables</w:t>
+                <w:t>TFS 25961- Update Manager permissions to reactivate Coaching Logs</w:t>
               </w:r>
             </w:ins>
-            <w:del w:id="27" w:author="Palacherla, Susmitha C" w:date="2022-11-21T09:46:00Z">
+            <w:del w:id="27" w:author="Palacherla, Susmitha C" w:date="2022-12-19T11:08:00Z">
               <w:r>
-                <w:delText>Add ability to search by form</w:delText>
-              </w:r>
-              <w:r>
-                <w:delText xml:space="preserve"> </w:delText>
-              </w:r>
-              <w:r>
-                <w:delText>name under Manage Employee Logs in Admin Tool</w:delText>
-              </w:r>
-              <w:r>
-                <w:delText>.</w:delText>
+                <w:delText>TFS 25731 - Non-Coachable logs not being written to audit tables</w:delText>
               </w:r>
             </w:del>
           </w:p>
@@ -3883,21 +3918,12 @@
                 <w:szCs w:val="22"/>
               </w:rPr>
             </w:pPr>
-            <w:proofErr w:type="spellStart"/>
             <w:r>
               <w:rPr>
                 <w:sz w:val="22"/>
                 <w:szCs w:val="22"/>
               </w:rPr>
-              <w:t>eCoaching_Dev</w:t>
-            </w:r>
-            <w:proofErr w:type="spellEnd"/>
-            <w:r>
-              <w:rPr>
-                <w:sz w:val="22"/>
-                <w:szCs w:val="22"/>
-              </w:rPr>
-              <w:t xml:space="preserve"> database on </w:t>
+              <w:t xml:space="preserve">eCoaching_Dev database on </w:t>
             </w:r>
             <w:r>
               <w:rPr>
@@ -4253,15 +4279,7 @@
               <w:textAlignment w:val="auto"/>
             </w:pPr>
             <w:r>
-              <w:t xml:space="preserve">Check the contents of the </w:t>
-            </w:r>
-            <w:proofErr w:type="spellStart"/>
-            <w:r>
-              <w:t>Coaching_Inactivate_Reactivate_Audit</w:t>
-            </w:r>
-            <w:proofErr w:type="spellEnd"/>
-            <w:r>
-              <w:t xml:space="preserve"> Table</w:t>
+              <w:t>Check the contents of the Coaching_Inactivate_Reactivate_Audit Table</w:t>
             </w:r>
           </w:p>
         </w:tc>
@@ -4631,24 +4649,13 @@
             <w:tcW w:w="1260" w:type="dxa"/>
           </w:tcPr>
           <w:p>
-            <w:ins w:id="28" w:author="Palacherla, Susmitha C" w:date="2022-11-21T09:45:00Z">
-              <w:r>
-                <w:rPr>
-                  <w:rFonts w:asciiTheme="minorHAnsi" w:hAnsiTheme="minorHAnsi"/>
-                  <w:bCs/>
-                </w:rPr>
-                <w:t>N</w:t>
-              </w:r>
-            </w:ins>
-            <w:del w:id="29" w:author="Palacherla, Susmitha C" w:date="2022-11-21T09:45:00Z">
-              <w:r>
-                <w:rPr>
-                  <w:rFonts w:asciiTheme="minorHAnsi" w:hAnsiTheme="minorHAnsi"/>
-                  <w:bCs/>
-                </w:rPr>
-                <w:delText>Y</w:delText>
-              </w:r>
-            </w:del>
+            <w:r>
+              <w:rPr>
+                <w:rFonts w:asciiTheme="minorHAnsi" w:hAnsiTheme="minorHAnsi"/>
+                <w:bCs/>
+              </w:rPr>
+              <w:t>N</w:t>
+            </w:r>
           </w:p>
         </w:tc>
         <w:tc>
@@ -4662,16 +4669,9 @@
                 <w:bCs/>
               </w:rPr>
             </w:pPr>
-            <w:ins w:id="30" w:author="Palacherla, Susmitha C" w:date="2022-11-21T09:45:00Z">
-              <w:r>
-                <w:t>NA</w:t>
-              </w:r>
-            </w:ins>
-            <w:del w:id="31" w:author="Palacherla, Susmitha C" w:date="2022-11-21T09:45:00Z">
-              <w:r>
-                <w:delText>Pass</w:delText>
-              </w:r>
-            </w:del>
+            <w:r>
+              <w:t>NA</w:t>
+            </w:r>
           </w:p>
         </w:tc>
       </w:tr>
@@ -4812,24 +4812,13 @@
                 <w:bCs/>
               </w:rPr>
             </w:pPr>
-            <w:ins w:id="32" w:author="Palacherla, Susmitha C" w:date="2022-11-21T09:45:00Z">
-              <w:r>
-                <w:rPr>
-                  <w:rFonts w:asciiTheme="minorHAnsi" w:hAnsiTheme="minorHAnsi"/>
-                  <w:bCs/>
-                </w:rPr>
-                <w:t>N</w:t>
-              </w:r>
-            </w:ins>
-            <w:del w:id="33" w:author="Palacherla, Susmitha C" w:date="2022-11-21T09:45:00Z">
-              <w:r>
-                <w:rPr>
-                  <w:rFonts w:asciiTheme="minorHAnsi" w:hAnsiTheme="minorHAnsi"/>
-                  <w:bCs/>
-                </w:rPr>
-                <w:delText xml:space="preserve">Y </w:delText>
-              </w:r>
-            </w:del>
+            <w:r>
+              <w:rPr>
+                <w:rFonts w:asciiTheme="minorHAnsi" w:hAnsiTheme="minorHAnsi"/>
+                <w:bCs/>
+              </w:rPr>
+              <w:t>N</w:t>
+            </w:r>
           </w:p>
         </w:tc>
         <w:tc>
@@ -4837,16 +4826,9 @@
             <w:tcW w:w="2880" w:type="dxa"/>
           </w:tcPr>
           <w:p>
-            <w:ins w:id="34" w:author="Palacherla, Susmitha C" w:date="2022-11-21T09:45:00Z">
-              <w:r>
-                <w:t>NA</w:t>
-              </w:r>
-            </w:ins>
-            <w:del w:id="35" w:author="Palacherla, Susmitha C" w:date="2022-11-21T09:45:00Z">
-              <w:r>
-                <w:delText>Pass</w:delText>
-              </w:r>
-            </w:del>
+            <w:r>
+              <w:t>NA</w:t>
+            </w:r>
           </w:p>
         </w:tc>
       </w:tr>
@@ -5167,15 +5149,7 @@
           </w:tcPr>
           <w:p>
             <w:r>
-              <w:t xml:space="preserve">Check the contents of the </w:t>
-            </w:r>
-            <w:proofErr w:type="spellStart"/>
-            <w:r>
-              <w:t>Warning_Inactivate_Reactivate_Audit</w:t>
-            </w:r>
-            <w:proofErr w:type="spellEnd"/>
-            <w:r>
-              <w:t xml:space="preserve"> Table</w:t>
+              <w:t>Check the contents of the Warning_Inactivate_Reactivate_Audit Table</w:t>
             </w:r>
           </w:p>
         </w:tc>
@@ -5780,24 +5754,13 @@
                 <w:bCs/>
               </w:rPr>
             </w:pPr>
-            <w:ins w:id="36" w:author="Palacherla, Susmitha C" w:date="2022-11-21T09:42:00Z">
-              <w:r>
-                <w:rPr>
-                  <w:rFonts w:asciiTheme="minorHAnsi" w:hAnsiTheme="minorHAnsi"/>
-                  <w:bCs/>
-                </w:rPr>
-                <w:t>N</w:t>
-              </w:r>
-            </w:ins>
-            <w:del w:id="37" w:author="Palacherla, Susmitha C" w:date="2022-11-21T09:42:00Z">
-              <w:r>
-                <w:rPr>
-                  <w:rFonts w:asciiTheme="minorHAnsi" w:hAnsiTheme="minorHAnsi"/>
-                  <w:bCs/>
-                </w:rPr>
-                <w:delText xml:space="preserve">Y </w:delText>
-              </w:r>
-            </w:del>
+            <w:r>
+              <w:rPr>
+                <w:rFonts w:asciiTheme="minorHAnsi" w:hAnsiTheme="minorHAnsi"/>
+                <w:bCs/>
+              </w:rPr>
+              <w:t>N</w:t>
+            </w:r>
           </w:p>
         </w:tc>
         <w:tc>
@@ -5805,16 +5768,9 @@
             <w:tcW w:w="2880" w:type="dxa"/>
           </w:tcPr>
           <w:p>
-            <w:ins w:id="38" w:author="Palacherla, Susmitha C" w:date="2022-11-21T09:42:00Z">
-              <w:r>
-                <w:t>NA</w:t>
-              </w:r>
-            </w:ins>
-            <w:del w:id="39" w:author="Palacherla, Susmitha C" w:date="2022-11-21T09:42:00Z">
-              <w:r>
-                <w:delText>Pass</w:delText>
-              </w:r>
-            </w:del>
+            <w:r>
+              <w:t>NA</w:t>
+            </w:r>
           </w:p>
         </w:tc>
       </w:tr>
@@ -5872,24 +5828,13 @@
             <w:tcW w:w="1260" w:type="dxa"/>
           </w:tcPr>
           <w:p>
-            <w:ins w:id="40" w:author="Palacherla, Susmitha C" w:date="2022-11-21T09:42:00Z">
-              <w:r>
-                <w:rPr>
-                  <w:rFonts w:asciiTheme="minorHAnsi" w:hAnsiTheme="minorHAnsi"/>
-                  <w:bCs/>
-                </w:rPr>
-                <w:t>N</w:t>
-              </w:r>
-            </w:ins>
-            <w:del w:id="41" w:author="Palacherla, Susmitha C" w:date="2022-11-21T09:42:00Z">
-              <w:r>
-                <w:rPr>
-                  <w:rFonts w:asciiTheme="minorHAnsi" w:hAnsiTheme="minorHAnsi"/>
-                  <w:bCs/>
-                </w:rPr>
-                <w:delText>Y</w:delText>
-              </w:r>
-            </w:del>
+            <w:r>
+              <w:rPr>
+                <w:rFonts w:asciiTheme="minorHAnsi" w:hAnsiTheme="minorHAnsi"/>
+                <w:bCs/>
+              </w:rPr>
+              <w:t>N</w:t>
+            </w:r>
           </w:p>
         </w:tc>
         <w:tc>
@@ -5903,16 +5848,9 @@
                 <w:bCs/>
               </w:rPr>
             </w:pPr>
-            <w:ins w:id="42" w:author="Palacherla, Susmitha C" w:date="2022-11-21T09:42:00Z">
-              <w:r>
-                <w:t>NA</w:t>
-              </w:r>
-            </w:ins>
-            <w:del w:id="43" w:author="Palacherla, Susmitha C" w:date="2022-11-21T09:42:00Z">
-              <w:r>
-                <w:delText>Pass</w:delText>
-              </w:r>
-            </w:del>
+            <w:r>
+              <w:t>NA</w:t>
+            </w:r>
           </w:p>
         </w:tc>
       </w:tr>
@@ -6146,15 +6084,23 @@
           </w:tcPr>
           <w:p>
             <w:r>
-              <w:t xml:space="preserve">Check the contents of the </w:t>
-            </w:r>
-            <w:proofErr w:type="spellStart"/>
-            <w:r>
-              <w:t>Coaching_Reactivate_Reactivate_Audit</w:t>
-            </w:r>
-            <w:proofErr w:type="spellEnd"/>
-            <w:r>
-              <w:t xml:space="preserve"> Table</w:t>
+              <w:t>Check the contents of the Coaching_</w:t>
+            </w:r>
+            <w:del w:id="28" w:author="Palacherla, Susmitha C" w:date="2022-12-19T11:09:00Z">
+              <w:r>
+                <w:delText>Reactivate</w:delText>
+              </w:r>
+            </w:del>
+            <w:ins w:id="29" w:author="Palacherla, Susmitha C" w:date="2022-12-19T11:09:00Z">
+              <w:r>
+                <w:t>In</w:t>
+              </w:r>
+              <w:r>
+                <w:t>activate</w:t>
+              </w:r>
+            </w:ins>
+            <w:r>
+              <w:t>_Reactivate_Audit Table</w:t>
             </w:r>
           </w:p>
         </w:tc>
@@ -6168,16 +6114,31 @@
             </w:r>
             <w:r>
               <w:rPr>
-                <w:bCs/>
+                <w:rPrChange w:id="30" w:author="Palacherla, Susmitha C" w:date="2022-12-19T11:13:00Z">
+                  <w:rPr>
+                    <w:bCs/>
+                  </w:rPr>
+                </w:rPrChange>
               </w:rPr>
               <w:t>ATM-</w:t>
             </w:r>
             <w:r>
               <w:rPr>
-                <w:rFonts w:asciiTheme="minorHAnsi" w:hAnsiTheme="minorHAnsi"/>
-                <w:bCs/>
-              </w:rPr>
-              <w:t xml:space="preserve">2.1.1 should have an Audit record present with required Details and StatusID 2 </w:t>
+                <w:rPrChange w:id="31" w:author="Palacherla, Susmitha C" w:date="2022-12-19T11:13:00Z">
+                  <w:rPr>
+                    <w:rFonts w:asciiTheme="minorHAnsi" w:hAnsiTheme="minorHAnsi"/>
+                    <w:bCs/>
+                  </w:rPr>
+                </w:rPrChange>
+              </w:rPr>
+              <w:t>2.1.1 should have an Audit record present with required Details and StatusID 2</w:t>
+            </w:r>
+            <w:r>
+              <w:rPr>
+                <w:rFonts w:asciiTheme="minorHAnsi" w:hAnsiTheme="minorHAnsi"/>
+                <w:bCs/>
+              </w:rPr>
+              <w:t xml:space="preserve"> </w:t>
             </w:r>
           </w:p>
         </w:tc>
@@ -6310,24 +6271,13 @@
             <w:tcW w:w="1260" w:type="dxa"/>
           </w:tcPr>
           <w:p>
-            <w:ins w:id="44" w:author="Palacherla, Susmitha C" w:date="2022-11-21T09:43:00Z">
-              <w:r>
-                <w:rPr>
-                  <w:rFonts w:asciiTheme="minorHAnsi" w:hAnsiTheme="minorHAnsi"/>
-                  <w:bCs/>
-                </w:rPr>
-                <w:t>N</w:t>
-              </w:r>
-            </w:ins>
-            <w:del w:id="45" w:author="Palacherla, Susmitha C" w:date="2022-11-21T09:43:00Z">
-              <w:r>
-                <w:rPr>
-                  <w:rFonts w:asciiTheme="minorHAnsi" w:hAnsiTheme="minorHAnsi"/>
-                  <w:bCs/>
-                </w:rPr>
-                <w:delText>Y</w:delText>
-              </w:r>
-            </w:del>
+            <w:r>
+              <w:rPr>
+                <w:rFonts w:asciiTheme="minorHAnsi" w:hAnsiTheme="minorHAnsi"/>
+                <w:bCs/>
+              </w:rPr>
+              <w:t>N</w:t>
+            </w:r>
           </w:p>
         </w:tc>
         <w:tc>
@@ -6341,16 +6291,9 @@
                 <w:bCs/>
               </w:rPr>
             </w:pPr>
-            <w:ins w:id="46" w:author="Palacherla, Susmitha C" w:date="2022-11-21T09:43:00Z">
-              <w:r>
-                <w:t>NA</w:t>
-              </w:r>
-            </w:ins>
-            <w:del w:id="47" w:author="Palacherla, Susmitha C" w:date="2022-11-21T09:43:00Z">
-              <w:r>
-                <w:delText>Pass</w:delText>
-              </w:r>
-            </w:del>
+            <w:r>
+              <w:t>NA</w:t>
+            </w:r>
           </w:p>
         </w:tc>
       </w:tr>
@@ -6420,24 +6363,13 @@
                 <w:bCs/>
               </w:rPr>
             </w:pPr>
-            <w:ins w:id="48" w:author="Palacherla, Susmitha C" w:date="2022-11-21T09:43:00Z">
-              <w:r>
-                <w:rPr>
-                  <w:rFonts w:asciiTheme="minorHAnsi" w:hAnsiTheme="minorHAnsi"/>
-                  <w:bCs/>
-                </w:rPr>
-                <w:t>N</w:t>
-              </w:r>
-            </w:ins>
-            <w:del w:id="49" w:author="Palacherla, Susmitha C" w:date="2022-11-21T09:43:00Z">
-              <w:r>
-                <w:rPr>
-                  <w:rFonts w:asciiTheme="minorHAnsi" w:hAnsiTheme="minorHAnsi"/>
-                  <w:bCs/>
-                </w:rPr>
-                <w:delText>Y</w:delText>
-              </w:r>
-            </w:del>
+            <w:r>
+              <w:rPr>
+                <w:rFonts w:asciiTheme="minorHAnsi" w:hAnsiTheme="minorHAnsi"/>
+                <w:bCs/>
+              </w:rPr>
+              <w:t>N</w:t>
+            </w:r>
           </w:p>
         </w:tc>
         <w:tc>
@@ -6445,16 +6377,9 @@
             <w:tcW w:w="2880" w:type="dxa"/>
           </w:tcPr>
           <w:p>
-            <w:ins w:id="50" w:author="Palacherla, Susmitha C" w:date="2022-11-21T09:43:00Z">
-              <w:r>
-                <w:t>NA</w:t>
-              </w:r>
-            </w:ins>
-            <w:del w:id="51" w:author="Palacherla, Susmitha C" w:date="2022-11-21T09:43:00Z">
-              <w:r>
-                <w:delText>Pass</w:delText>
-              </w:r>
-            </w:del>
+            <w:r>
+              <w:t>NA</w:t>
+            </w:r>
           </w:p>
         </w:tc>
       </w:tr>
@@ -6524,24 +6449,13 @@
                 <w:bCs/>
               </w:rPr>
             </w:pPr>
-            <w:ins w:id="52" w:author="Palacherla, Susmitha C" w:date="2022-11-21T09:43:00Z">
-              <w:r>
-                <w:rPr>
-                  <w:rFonts w:asciiTheme="minorHAnsi" w:hAnsiTheme="minorHAnsi"/>
-                  <w:bCs/>
-                </w:rPr>
-                <w:t>N</w:t>
-              </w:r>
-            </w:ins>
-            <w:del w:id="53" w:author="Palacherla, Susmitha C" w:date="2022-11-21T09:43:00Z">
-              <w:r>
-                <w:rPr>
-                  <w:rFonts w:asciiTheme="minorHAnsi" w:hAnsiTheme="minorHAnsi"/>
-                  <w:bCs/>
-                </w:rPr>
-                <w:delText>Y</w:delText>
-              </w:r>
-            </w:del>
+            <w:r>
+              <w:rPr>
+                <w:rFonts w:asciiTheme="minorHAnsi" w:hAnsiTheme="minorHAnsi"/>
+                <w:bCs/>
+              </w:rPr>
+              <w:t>N</w:t>
+            </w:r>
           </w:p>
         </w:tc>
         <w:tc>
@@ -6549,16 +6463,9 @@
             <w:tcW w:w="2880" w:type="dxa"/>
           </w:tcPr>
           <w:p>
-            <w:ins w:id="54" w:author="Palacherla, Susmitha C" w:date="2022-11-21T09:43:00Z">
-              <w:r>
-                <w:t>NA</w:t>
-              </w:r>
-            </w:ins>
-            <w:del w:id="55" w:author="Palacherla, Susmitha C" w:date="2022-11-21T09:43:00Z">
-              <w:r>
-                <w:delText>Pass</w:delText>
-              </w:r>
-            </w:del>
+            <w:r>
+              <w:t>NA</w:t>
+            </w:r>
           </w:p>
         </w:tc>
       </w:tr>
@@ -6628,32 +6535,20 @@
             <w:tcW w:w="4500" w:type="dxa"/>
           </w:tcPr>
           <w:p>
-            <w:pPr>
-              <w:rPr>
-                <w:ins w:id="56" w:author="Palacherla, Susmitha C" w:date="2022-11-21T09:41:00Z"/>
-              </w:rPr>
-            </w:pPr>
             <w:r>
               <w:t>The details for the Coaching Logs for given employee meeting conditions for reactivation exists.</w:t>
             </w:r>
           </w:p>
           <w:p>
-            <w:ins w:id="57" w:author="Palacherla, Susmitha C" w:date="2022-11-21T09:41:00Z">
-              <w:r>
-                <w:t>Logs that were in Inactivation Reactivation audit table with</w:t>
-              </w:r>
-            </w:ins>
-            <w:ins w:id="58" w:author="Palacherla, Susmitha C" w:date="2022-11-21T09:42:00Z">
-              <w:r>
-                <w:t xml:space="preserve"> Reason ‘</w:t>
-              </w:r>
-              <w:r>
-                <w:t>Other - Coaching not required</w:t>
-              </w:r>
-              <w:r>
-                <w:t>’ not displayed</w:t>
-              </w:r>
-            </w:ins>
+            <w:r>
+              <w:t>Logs that were in Inactivation Reactivation audit table with Reason ‘</w:t>
+            </w:r>
+            <w:r>
+              <w:t>Other - Coaching not required</w:t>
+            </w:r>
+            <w:r>
+              <w:t>’ not displayed</w:t>
+            </w:r>
           </w:p>
         </w:tc>
         <w:tc>
@@ -6770,39 +6665,593 @@
                 <w:bCs/>
               </w:rPr>
             </w:pPr>
-            <w:ins w:id="59" w:author="Palacherla, Susmitha C" w:date="2022-11-21T09:43:00Z">
+            <w:r>
+              <w:rPr>
+                <w:rFonts w:asciiTheme="minorHAnsi" w:hAnsiTheme="minorHAnsi"/>
+                <w:bCs/>
+              </w:rPr>
+              <w:t>N</w:t>
+            </w:r>
+          </w:p>
+        </w:tc>
+        <w:tc>
+          <w:tcPr>
+            <w:tcW w:w="2880" w:type="dxa"/>
+          </w:tcPr>
+          <w:p>
+            <w:r>
+              <w:t>NA</w:t>
+            </w:r>
+          </w:p>
+        </w:tc>
+      </w:tr>
+      <w:tr>
+        <w:trPr>
+          <w:cantSplit/>
+        </w:trPr>
+        <w:tc>
+          <w:tcPr>
+            <w:tcW w:w="1170" w:type="dxa"/>
+          </w:tcPr>
+          <w:p>
+            <w:pPr>
+              <w:rPr>
+                <w:bCs/>
+              </w:rPr>
+            </w:pPr>
+            <w:r>
+              <w:rPr>
+                <w:bCs/>
+              </w:rPr>
+              <w:lastRenderedPageBreak/>
+              <w:t>ATM-</w:t>
+            </w:r>
+            <w:r>
+              <w:rPr>
+                <w:bCs/>
+              </w:rPr>
+              <w:t>2.1.4.2</w:t>
+            </w:r>
+          </w:p>
+        </w:tc>
+        <w:tc>
+          <w:tcPr>
+            <w:tcW w:w="3690" w:type="dxa"/>
+          </w:tcPr>
+          <w:p>
+            <w:r>
+              <w:t>Select Coaching</w:t>
+            </w:r>
+          </w:p>
+          <w:p>
+            <w:r>
+              <w:t>Type in a Form Name</w:t>
+            </w:r>
+          </w:p>
+        </w:tc>
+        <w:tc>
+          <w:tcPr>
+            <w:tcW w:w="4500" w:type="dxa"/>
+          </w:tcPr>
+          <w:p>
+            <w:r>
+              <w:t xml:space="preserve">The details for the Coaching Log for given form name are displayed if record meets conditions for </w:t>
+            </w:r>
+            <w:r>
+              <w:t>reactivation</w:t>
+            </w:r>
+            <w:r>
+              <w:t xml:space="preserve"> exists.</w:t>
+            </w:r>
+          </w:p>
+          <w:p>
+            <w:r>
+              <w:t>Logs that were in Inactivation Reactivation audit table with Reason ‘</w:t>
+            </w:r>
+            <w:r>
+              <w:t>Other - Coaching not required</w:t>
+            </w:r>
+            <w:r>
+              <w:t>’ not displayed</w:t>
+            </w:r>
+          </w:p>
+        </w:tc>
+        <w:tc>
+          <w:tcPr>
+            <w:tcW w:w="1260" w:type="dxa"/>
+          </w:tcPr>
+          <w:p>
+            <w:pPr>
+              <w:rPr>
+                <w:rFonts w:asciiTheme="minorHAnsi" w:hAnsiTheme="minorHAnsi"/>
+                <w:bCs/>
+              </w:rPr>
+            </w:pPr>
+            <w:r>
+              <w:rPr>
+                <w:rFonts w:asciiTheme="minorHAnsi" w:hAnsiTheme="minorHAnsi"/>
+                <w:bCs/>
+              </w:rPr>
+              <w:t xml:space="preserve">Y </w:t>
+            </w:r>
+          </w:p>
+        </w:tc>
+        <w:tc>
+          <w:tcPr>
+            <w:tcW w:w="2880" w:type="dxa"/>
+          </w:tcPr>
+          <w:p>
+            <w:r>
+              <w:t>Pass</w:t>
+            </w:r>
+          </w:p>
+        </w:tc>
+      </w:tr>
+      <w:tr>
+        <w:trPr>
+          <w:cantSplit/>
+        </w:trPr>
+        <w:tc>
+          <w:tcPr>
+            <w:tcW w:w="1170" w:type="dxa"/>
+          </w:tcPr>
+          <w:p>
+            <w:pPr>
+              <w:rPr>
+                <w:bCs/>
+              </w:rPr>
+            </w:pPr>
+            <w:r>
+              <w:rPr>
+                <w:bCs/>
+              </w:rPr>
+              <w:t>ATM</w:t>
+            </w:r>
+            <w:r>
+              <w:rPr>
+                <w:rFonts w:asciiTheme="minorHAnsi" w:hAnsiTheme="minorHAnsi"/>
+                <w:bCs/>
+              </w:rPr>
+              <w:t>-</w:t>
+            </w:r>
+            <w:r>
+              <w:rPr>
+                <w:rFonts w:asciiTheme="minorHAnsi" w:hAnsiTheme="minorHAnsi"/>
+                <w:bCs/>
+              </w:rPr>
+              <w:t>2.1.5</w:t>
+            </w:r>
+          </w:p>
+        </w:tc>
+        <w:tc>
+          <w:tcPr>
+            <w:tcW w:w="3690" w:type="dxa"/>
+          </w:tcPr>
+          <w:p>
+            <w:r>
+              <w:t xml:space="preserve">Select a Log to </w:t>
+            </w:r>
+            <w:r>
+              <w:t>Reactivate</w:t>
+            </w:r>
+            <w:r>
+              <w:t xml:space="preserve"> and Click </w:t>
+            </w:r>
+            <w:r>
+              <w:t>Reactivate</w:t>
+            </w:r>
+          </w:p>
+        </w:tc>
+        <w:tc>
+          <w:tcPr>
+            <w:tcW w:w="4500" w:type="dxa"/>
+          </w:tcPr>
+          <w:p>
+            <w:r>
+              <w:t>Should have Reasons related to Coaching Inactivation in Reason dropdown</w:t>
+            </w:r>
+          </w:p>
+        </w:tc>
+        <w:tc>
+          <w:tcPr>
+            <w:tcW w:w="1260" w:type="dxa"/>
+          </w:tcPr>
+          <w:p>
+            <w:pPr>
+              <w:rPr>
+                <w:rFonts w:asciiTheme="minorHAnsi" w:hAnsiTheme="minorHAnsi"/>
+                <w:bCs/>
+              </w:rPr>
+            </w:pPr>
+            <w:r>
+              <w:rPr>
+                <w:rFonts w:asciiTheme="minorHAnsi" w:hAnsiTheme="minorHAnsi"/>
+                <w:bCs/>
+              </w:rPr>
+              <w:t>N</w:t>
+            </w:r>
+          </w:p>
+        </w:tc>
+        <w:tc>
+          <w:tcPr>
+            <w:tcW w:w="2880" w:type="dxa"/>
+          </w:tcPr>
+          <w:p>
+            <w:r>
+              <w:t>NA</w:t>
+            </w:r>
+          </w:p>
+        </w:tc>
+      </w:tr>
+      <w:tr>
+        <w:trPr>
+          <w:cantSplit/>
+        </w:trPr>
+        <w:tc>
+          <w:tcPr>
+            <w:tcW w:w="1170" w:type="dxa"/>
+          </w:tcPr>
+          <w:p>
+            <w:pPr>
+              <w:rPr>
+                <w:bCs/>
+              </w:rPr>
+            </w:pPr>
+          </w:p>
+        </w:tc>
+        <w:tc>
+          <w:tcPr>
+            <w:tcW w:w="3690" w:type="dxa"/>
+          </w:tcPr>
+          <w:p/>
+        </w:tc>
+        <w:tc>
+          <w:tcPr>
+            <w:tcW w:w="4500" w:type="dxa"/>
+          </w:tcPr>
+          <w:p/>
+        </w:tc>
+        <w:tc>
+          <w:tcPr>
+            <w:tcW w:w="1260" w:type="dxa"/>
+          </w:tcPr>
+          <w:p>
+            <w:pPr>
+              <w:rPr>
+                <w:rFonts w:asciiTheme="minorHAnsi" w:hAnsiTheme="minorHAnsi"/>
+                <w:bCs/>
+              </w:rPr>
+            </w:pPr>
+          </w:p>
+        </w:tc>
+        <w:tc>
+          <w:tcPr>
+            <w:tcW w:w="2880" w:type="dxa"/>
+          </w:tcPr>
+          <w:p/>
+        </w:tc>
+      </w:tr>
+      <w:tr>
+        <w:trPr>
+          <w:cantSplit/>
+        </w:trPr>
+        <w:tc>
+          <w:tcPr>
+            <w:tcW w:w="1170" w:type="dxa"/>
+          </w:tcPr>
+          <w:p>
+            <w:pPr>
+              <w:rPr>
+                <w:bCs/>
+              </w:rPr>
+            </w:pPr>
+            <w:ins w:id="32" w:author="Palacherla, Susmitha C" w:date="2022-12-19T11:28:00Z">
+              <w:r>
+                <w:rPr>
+                  <w:bCs/>
+                </w:rPr>
+                <w:t>ATM-2.</w:t>
+              </w:r>
               <w:r>
                 <w:rPr>
                   <w:rFonts w:asciiTheme="minorHAnsi" w:hAnsiTheme="minorHAnsi"/>
                   <w:bCs/>
                 </w:rPr>
-                <w:t>N</w:t>
+                <w:t>1.</w:t>
               </w:r>
-            </w:ins>
-            <w:del w:id="60" w:author="Palacherla, Susmitha C" w:date="2022-11-21T09:43:00Z">
               <w:r>
                 <w:rPr>
                   <w:rFonts w:asciiTheme="minorHAnsi" w:hAnsiTheme="minorHAnsi"/>
                   <w:bCs/>
                 </w:rPr>
-                <w:delText>Y</w:delText>
+                <w:t>6</w:t>
+              </w:r>
+              <w:r>
+                <w:rPr>
+                  <w:rFonts w:asciiTheme="minorHAnsi" w:hAnsiTheme="minorHAnsi"/>
+                  <w:bCs/>
+                </w:rPr>
+                <w:t>.1</w:t>
+              </w:r>
+            </w:ins>
+            <w:del w:id="33" w:author="Palacherla, Susmitha C" w:date="2022-12-19T11:28:00Z">
+              <w:r>
+                <w:rPr>
+                  <w:bCs/>
+                </w:rPr>
+                <w:delText>ATM-2.</w:delText>
+              </w:r>
+              <w:r>
+                <w:rPr>
+                  <w:rFonts w:asciiTheme="minorHAnsi" w:hAnsiTheme="minorHAnsi"/>
+                  <w:bCs/>
+                </w:rPr>
+                <w:delText>1.6</w:delText>
               </w:r>
             </w:del>
           </w:p>
         </w:tc>
         <w:tc>
           <w:tcPr>
-            <w:tcW w:w="2880" w:type="dxa"/>
-          </w:tcPr>
-          <w:p>
-            <w:ins w:id="61" w:author="Palacherla, Susmitha C" w:date="2022-11-21T09:43:00Z">
+            <w:tcW w:w="3690" w:type="dxa"/>
+          </w:tcPr>
+          <w:p>
+            <w:pPr>
+              <w:rPr>
+                <w:ins w:id="34" w:author="Palacherla, Susmitha C" w:date="2022-12-19T11:28:00Z"/>
+              </w:rPr>
+            </w:pPr>
+            <w:ins w:id="35" w:author="Palacherla, Susmitha C" w:date="2022-12-19T11:28:00Z">
               <w:r>
-                <w:t>NA</w:t>
+                <w:t xml:space="preserve">Navigate to </w:t>
+              </w:r>
+              <w:r>
+                <w:fldChar w:fldCharType="begin"/>
+              </w:r>
+              <w:r>
+                <w:instrText xml:space="preserve"> HYPERLINK "https://uvaadadweb50cco.ad.local/ecl_admin_dev/" </w:instrText>
+              </w:r>
+              <w:r>
+                <w:fldChar w:fldCharType="separate"/>
+              </w:r>
+              <w:r>
+                <w:rPr>
+                  <w:rStyle w:val="Hyperlink"/>
+                </w:rPr>
+                <w:t>eCL Admin - eCL Admin</w:t>
+              </w:r>
+              <w:r>
+                <w:rPr>
+                  <w:rStyle w:val="Hyperlink"/>
+                </w:rPr>
+                <w:fldChar w:fldCharType="end"/>
               </w:r>
             </w:ins>
-            <w:del w:id="62" w:author="Palacherla, Susmitha C" w:date="2022-11-21T09:43:00Z">
+          </w:p>
+          <w:p>
+            <w:pPr>
+              <w:rPr>
+                <w:ins w:id="36" w:author="Palacherla, Susmitha C" w:date="2022-12-19T11:28:00Z"/>
+              </w:rPr>
+            </w:pPr>
+            <w:ins w:id="37" w:author="Palacherla, Susmitha C" w:date="2022-12-19T11:28:00Z">
               <w:r>
-                <w:delText>Pass</w:delText>
+                <w:t>As a</w:t>
+              </w:r>
+            </w:ins>
+            <w:ins w:id="38" w:author="Palacherla, Susmitha C" w:date="2022-12-19T11:31:00Z">
+              <w:r>
+                <w:t xml:space="preserve"> </w:t>
+              </w:r>
+            </w:ins>
+            <w:ins w:id="39" w:author="Palacherla, Susmitha C" w:date="2022-12-19T11:28:00Z">
+              <w:r>
+                <w:t>n</w:t>
+              </w:r>
+            </w:ins>
+            <w:ins w:id="40" w:author="Palacherla, Susmitha C" w:date="2022-12-19T11:31:00Z">
+              <w:r>
+                <w:t xml:space="preserve">on </w:t>
+              </w:r>
+            </w:ins>
+            <w:ins w:id="41" w:author="Palacherla, Susmitha C" w:date="2022-12-19T11:28:00Z">
+              <w:r>
+                <w:t>admin user</w:t>
+              </w:r>
+            </w:ins>
+          </w:p>
+          <w:p>
+            <w:pPr>
+              <w:rPr>
+                <w:ins w:id="42" w:author="Palacherla, Susmitha C" w:date="2022-12-19T11:28:00Z"/>
+              </w:rPr>
+            </w:pPr>
+            <w:ins w:id="43" w:author="Palacherla, Susmitha C" w:date="2022-12-19T11:28:00Z">
+              <w:r>
+                <w:t>Manage Employee Logs</w:t>
+              </w:r>
+            </w:ins>
+          </w:p>
+          <w:p>
+            <w:pPr>
+              <w:rPr>
+                <w:ins w:id="44" w:author="Palacherla, Susmitha C" w:date="2022-12-19T11:28:00Z"/>
+              </w:rPr>
+            </w:pPr>
+            <w:ins w:id="45" w:author="Palacherla, Susmitha C" w:date="2022-12-19T11:28:00Z">
+              <w:r>
+                <w:t>Reactivate Employee Logs</w:t>
+              </w:r>
+            </w:ins>
+          </w:p>
+          <w:p>
+            <w:pPr>
+              <w:rPr>
+                <w:ins w:id="46" w:author="Palacherla, Susmitha C" w:date="2022-12-19T11:28:00Z"/>
+              </w:rPr>
+            </w:pPr>
+            <w:ins w:id="47" w:author="Palacherla, Susmitha C" w:date="2022-12-19T11:28:00Z">
+              <w:r>
+                <w:t>Search by Log Type, Employee Level, and Employee</w:t>
+              </w:r>
+            </w:ins>
+          </w:p>
+          <w:p>
+            <w:pPr>
+              <w:rPr>
+                <w:del w:id="48" w:author="Palacherla, Susmitha C" w:date="2022-12-19T11:28:00Z"/>
+              </w:rPr>
+            </w:pPr>
+            <w:del w:id="49" w:author="Palacherla, Susmitha C" w:date="2022-12-19T11:28:00Z">
+              <w:r>
+                <w:delText xml:space="preserve">Navigate to </w:delText>
+              </w:r>
+              <w:r>
+                <w:fldChar w:fldCharType="begin"/>
+              </w:r>
+              <w:r>
+                <w:delInstrText xml:space="preserve"> HYPERLINK "https://uvaadadweb50cco.ad.local/ecl_admin_dev/" </w:delInstrText>
+              </w:r>
+              <w:r>
+                <w:fldChar w:fldCharType="separate"/>
+              </w:r>
+              <w:r>
+                <w:rPr>
+                  <w:rStyle w:val="Hyperlink"/>
+                </w:rPr>
+                <w:delText>eCL Admin - eCL Admin</w:delText>
+              </w:r>
+              <w:r>
+                <w:rPr>
+                  <w:rStyle w:val="Hyperlink"/>
+                </w:rPr>
+                <w:fldChar w:fldCharType="end"/>
+              </w:r>
+            </w:del>
+          </w:p>
+          <w:p>
+            <w:pPr>
+              <w:rPr>
+                <w:del w:id="50" w:author="Palacherla, Susmitha C" w:date="2022-12-19T11:28:00Z"/>
+              </w:rPr>
+            </w:pPr>
+            <w:del w:id="51" w:author="Palacherla, Susmitha C" w:date="2022-12-19T11:28:00Z">
+              <w:r>
+                <w:delText>As an non-admin user (ops)</w:delText>
+              </w:r>
+            </w:del>
+          </w:p>
+          <w:p>
+            <w:pPr>
+              <w:rPr>
+                <w:del w:id="52" w:author="Palacherla, Susmitha C" w:date="2022-12-19T11:28:00Z"/>
+              </w:rPr>
+            </w:pPr>
+            <w:del w:id="53" w:author="Palacherla, Susmitha C" w:date="2022-12-19T11:28:00Z">
+              <w:r>
+                <w:delText>Manage Employee Logs</w:delText>
+              </w:r>
+            </w:del>
+          </w:p>
+          <w:p/>
+        </w:tc>
+        <w:tc>
+          <w:tcPr>
+            <w:tcW w:w="4500" w:type="dxa"/>
+          </w:tcPr>
+          <w:p>
+            <w:pPr>
+              <w:rPr>
+                <w:ins w:id="54" w:author="Palacherla, Susmitha C" w:date="2022-12-19T11:28:00Z"/>
+              </w:rPr>
+            </w:pPr>
+            <w:ins w:id="55" w:author="Palacherla, Susmitha C" w:date="2022-12-19T11:28:00Z">
+              <w:r>
+                <w:t>Three dropdowns are displayed</w:t>
+              </w:r>
+            </w:ins>
+          </w:p>
+          <w:p>
+            <w:pPr>
+              <w:rPr>
+                <w:ins w:id="56" w:author="Palacherla, Susmitha C" w:date="2022-12-19T11:28:00Z"/>
+              </w:rPr>
+            </w:pPr>
+            <w:ins w:id="57" w:author="Palacherla, Susmitha C" w:date="2022-12-19T11:28:00Z">
+              <w:r>
+                <w:t>Please Select Type</w:t>
+              </w:r>
+            </w:ins>
+          </w:p>
+          <w:p>
+            <w:pPr>
+              <w:rPr>
+                <w:ins w:id="58" w:author="Palacherla, Susmitha C" w:date="2022-12-19T11:28:00Z"/>
+              </w:rPr>
+            </w:pPr>
+            <w:ins w:id="59" w:author="Palacherla, Susmitha C" w:date="2022-12-19T11:28:00Z">
+              <w:r>
+                <w:t>Please Select Employee Level</w:t>
+              </w:r>
+            </w:ins>
+          </w:p>
+          <w:p>
+            <w:ins w:id="60" w:author="Palacherla, Susmitha C" w:date="2022-12-19T11:28:00Z">
+              <w:r>
+                <w:t xml:space="preserve">Please Select an employee </w:t>
+              </w:r>
+            </w:ins>
+            <w:del w:id="61" w:author="Palacherla, Susmitha C" w:date="2022-12-19T11:28:00Z">
+              <w:r>
+                <w:delText>Reactivate Employee Logs option is not available</w:delText>
+              </w:r>
+            </w:del>
+          </w:p>
+        </w:tc>
+        <w:tc>
+          <w:tcPr>
+            <w:tcW w:w="1260" w:type="dxa"/>
+          </w:tcPr>
+          <w:p>
+            <w:ins w:id="62" w:author="Palacherla, Susmitha C" w:date="2022-12-19T15:11:00Z">
+              <w:r>
+                <w:rPr>
+                  <w:rFonts w:asciiTheme="minorHAnsi" w:hAnsiTheme="minorHAnsi"/>
+                  <w:bCs/>
+                </w:rPr>
+                <w:t>Y</w:t>
+              </w:r>
+            </w:ins>
+            <w:del w:id="63" w:author="Palacherla, Susmitha C" w:date="2022-12-19T11:28:00Z">
+              <w:r>
+                <w:rPr>
+                  <w:rFonts w:asciiTheme="minorHAnsi" w:hAnsiTheme="minorHAnsi"/>
+                  <w:bCs/>
+                </w:rPr>
+                <w:delText>N</w:delText>
+              </w:r>
+            </w:del>
+          </w:p>
+        </w:tc>
+        <w:tc>
+          <w:tcPr>
+            <w:tcW w:w="2880" w:type="dxa"/>
+          </w:tcPr>
+          <w:p>
+            <w:pPr>
+              <w:rPr>
+                <w:rFonts w:asciiTheme="minorHAnsi" w:hAnsiTheme="minorHAnsi"/>
+                <w:bCs/>
+              </w:rPr>
+            </w:pPr>
+            <w:ins w:id="64" w:author="Palacherla, Susmitha C" w:date="2022-12-19T15:11:00Z">
+              <w:r>
+                <w:t>Pass</w:t>
+              </w:r>
+            </w:ins>
+            <w:del w:id="65" w:author="Palacherla, Susmitha C" w:date="2022-12-19T11:28:00Z">
+              <w:r>
+                <w:delText>NA</w:delText>
               </w:r>
             </w:del>
           </w:p>
@@ -6811,6 +7260,7 @@
       <w:tr>
         <w:trPr>
           <w:cantSplit/>
+          <w:ins w:id="66" w:author="Palacherla, Susmitha C" w:date="2022-12-19T11:27:00Z"/>
         </w:trPr>
         <w:tc>
           <w:tcPr>
@@ -6819,22 +7269,39 @@
           <w:p>
             <w:pPr>
               <w:rPr>
-                <w:bCs/>
-              </w:rPr>
-            </w:pPr>
-            <w:r>
-              <w:rPr>
-                <w:bCs/>
-              </w:rPr>
-              <w:lastRenderedPageBreak/>
-              <w:t>ATM-</w:t>
-            </w:r>
-            <w:r>
-              <w:rPr>
-                <w:bCs/>
-              </w:rPr>
-              <w:t>2.1.4.2</w:t>
-            </w:r>
+                <w:ins w:id="67" w:author="Palacherla, Susmitha C" w:date="2022-12-19T11:27:00Z"/>
+                <w:bCs/>
+              </w:rPr>
+            </w:pPr>
+            <w:ins w:id="68" w:author="Palacherla, Susmitha C" w:date="2022-12-19T11:28:00Z">
+              <w:r>
+                <w:rPr>
+                  <w:bCs/>
+                </w:rPr>
+                <w:t>ATM</w:t>
+              </w:r>
+              <w:r>
+                <w:rPr>
+                  <w:rFonts w:asciiTheme="minorHAnsi" w:hAnsiTheme="minorHAnsi"/>
+                  <w:bCs/>
+                </w:rPr>
+                <w:t>-2.1.</w:t>
+              </w:r>
+              <w:r>
+                <w:rPr>
+                  <w:rFonts w:asciiTheme="minorHAnsi" w:hAnsiTheme="minorHAnsi"/>
+                  <w:bCs/>
+                </w:rPr>
+                <w:t>6</w:t>
+              </w:r>
+              <w:r>
+                <w:rPr>
+                  <w:rFonts w:asciiTheme="minorHAnsi" w:hAnsiTheme="minorHAnsi"/>
+                  <w:bCs/>
+                </w:rPr>
+                <w:t>.2</w:t>
+              </w:r>
+            </w:ins>
           </w:p>
         </w:tc>
         <w:tc>
@@ -6842,14 +7309,28 @@
             <w:tcW w:w="3690" w:type="dxa"/>
           </w:tcPr>
           <w:p>
-            <w:r>
-              <w:t>Select Coaching</w:t>
-            </w:r>
-          </w:p>
-          <w:p>
-            <w:r>
-              <w:t>Type in a Form Name</w:t>
-            </w:r>
+            <w:pPr>
+              <w:rPr>
+                <w:ins w:id="69" w:author="Palacherla, Susmitha C" w:date="2022-12-19T11:28:00Z"/>
+              </w:rPr>
+            </w:pPr>
+            <w:ins w:id="70" w:author="Palacherla, Susmitha C" w:date="2022-12-19T11:28:00Z">
+              <w:r>
+                <w:t>Select Coaching in Type dropdown</w:t>
+              </w:r>
+            </w:ins>
+          </w:p>
+          <w:p>
+            <w:pPr>
+              <w:rPr>
+                <w:ins w:id="71" w:author="Palacherla, Susmitha C" w:date="2022-12-19T11:27:00Z"/>
+              </w:rPr>
+            </w:pPr>
+            <w:ins w:id="72" w:author="Palacherla, Susmitha C" w:date="2022-12-19T11:28:00Z">
+              <w:r>
+                <w:t>Verify values in Employee Level</w:t>
+              </w:r>
+            </w:ins>
           </w:p>
         </w:tc>
         <w:tc>
@@ -6859,21 +7340,342 @@
           <w:p>
             <w:pPr>
               <w:rPr>
-                <w:ins w:id="63" w:author="Palacherla, Susmitha C" w:date="2022-11-21T09:43:00Z"/>
-              </w:rPr>
-            </w:pPr>
-            <w:r>
-              <w:t xml:space="preserve">The details for the Coaching Log for given form name are displayed if record meets conditions for </w:t>
-            </w:r>
-            <w:r>
-              <w:t>reactivation</w:t>
-            </w:r>
-            <w:r>
-              <w:t xml:space="preserve"> exists.</w:t>
-            </w:r>
-          </w:p>
-          <w:p>
-            <w:ins w:id="64" w:author="Palacherla, Susmitha C" w:date="2022-11-21T09:43:00Z">
+                <w:ins w:id="73" w:author="Palacherla, Susmitha C" w:date="2022-12-19T11:28:00Z"/>
+              </w:rPr>
+            </w:pPr>
+            <w:ins w:id="74" w:author="Palacherla, Susmitha C" w:date="2022-12-19T15:10:00Z">
+              <w:r>
+                <w:t>As non admin user should only see CSR a</w:t>
+              </w:r>
+            </w:ins>
+            <w:ins w:id="75" w:author="Palacherla, Susmitha C" w:date="2022-12-19T15:11:00Z">
+              <w:r>
+                <w:t>nd Supervisor Modules</w:t>
+              </w:r>
+            </w:ins>
+          </w:p>
+          <w:p>
+            <w:pPr>
+              <w:rPr>
+                <w:ins w:id="76" w:author="Palacherla, Susmitha C" w:date="2022-12-19T11:27:00Z"/>
+              </w:rPr>
+            </w:pPr>
+          </w:p>
+        </w:tc>
+        <w:tc>
+          <w:tcPr>
+            <w:tcW w:w="1260" w:type="dxa"/>
+          </w:tcPr>
+          <w:p>
+            <w:pPr>
+              <w:rPr>
+                <w:ins w:id="77" w:author="Palacherla, Susmitha C" w:date="2022-12-19T11:27:00Z"/>
+              </w:rPr>
+            </w:pPr>
+            <w:ins w:id="78" w:author="Palacherla, Susmitha C" w:date="2022-12-19T15:14:00Z">
+              <w:r>
+                <w:rPr>
+                  <w:rFonts w:asciiTheme="minorHAnsi" w:hAnsiTheme="minorHAnsi"/>
+                  <w:bCs/>
+                </w:rPr>
+                <w:t xml:space="preserve">Y </w:t>
+              </w:r>
+            </w:ins>
+          </w:p>
+        </w:tc>
+        <w:tc>
+          <w:tcPr>
+            <w:tcW w:w="2880" w:type="dxa"/>
+          </w:tcPr>
+          <w:p>
+            <w:pPr>
+              <w:rPr>
+                <w:ins w:id="79" w:author="Palacherla, Susmitha C" w:date="2022-12-19T11:27:00Z"/>
+                <w:rFonts w:asciiTheme="minorHAnsi" w:hAnsiTheme="minorHAnsi"/>
+                <w:bCs/>
+              </w:rPr>
+            </w:pPr>
+            <w:ins w:id="80" w:author="Palacherla, Susmitha C" w:date="2022-12-19T15:14:00Z">
+              <w:r>
+                <w:t>Pass</w:t>
+              </w:r>
+            </w:ins>
+          </w:p>
+        </w:tc>
+      </w:tr>
+      <w:tr>
+        <w:trPr>
+          <w:cantSplit/>
+          <w:ins w:id="81" w:author="Palacherla, Susmitha C" w:date="2022-12-19T11:27:00Z"/>
+        </w:trPr>
+        <w:tc>
+          <w:tcPr>
+            <w:tcW w:w="1170" w:type="dxa"/>
+          </w:tcPr>
+          <w:p>
+            <w:pPr>
+              <w:rPr>
+                <w:ins w:id="82" w:author="Palacherla, Susmitha C" w:date="2022-12-19T11:27:00Z"/>
+                <w:bCs/>
+              </w:rPr>
+            </w:pPr>
+            <w:ins w:id="83" w:author="Palacherla, Susmitha C" w:date="2022-12-19T11:28:00Z">
+              <w:r>
+                <w:rPr>
+                  <w:bCs/>
+                </w:rPr>
+                <w:t>ATM</w:t>
+              </w:r>
+              <w:r>
+                <w:rPr>
+                  <w:rFonts w:asciiTheme="minorHAnsi" w:hAnsiTheme="minorHAnsi"/>
+                  <w:bCs/>
+                </w:rPr>
+                <w:t>-2.1.</w:t>
+              </w:r>
+            </w:ins>
+            <w:ins w:id="84" w:author="Palacherla, Susmitha C" w:date="2022-12-19T11:29:00Z">
+              <w:r>
+                <w:rPr>
+                  <w:rFonts w:asciiTheme="minorHAnsi" w:hAnsiTheme="minorHAnsi"/>
+                  <w:bCs/>
+                </w:rPr>
+                <w:t>6</w:t>
+              </w:r>
+            </w:ins>
+            <w:ins w:id="85" w:author="Palacherla, Susmitha C" w:date="2022-12-19T11:28:00Z">
+              <w:r>
+                <w:rPr>
+                  <w:rFonts w:asciiTheme="minorHAnsi" w:hAnsiTheme="minorHAnsi"/>
+                  <w:bCs/>
+                </w:rPr>
+                <w:t>.3</w:t>
+              </w:r>
+            </w:ins>
+          </w:p>
+        </w:tc>
+        <w:tc>
+          <w:tcPr>
+            <w:tcW w:w="3690" w:type="dxa"/>
+          </w:tcPr>
+          <w:p>
+            <w:pPr>
+              <w:rPr>
+                <w:ins w:id="86" w:author="Palacherla, Susmitha C" w:date="2022-12-19T11:28:00Z"/>
+              </w:rPr>
+            </w:pPr>
+            <w:ins w:id="87" w:author="Palacherla, Susmitha C" w:date="2022-12-19T11:28:00Z">
+              <w:r>
+                <w:t>Select an Employee level in level dropdown</w:t>
+              </w:r>
+            </w:ins>
+          </w:p>
+          <w:p>
+            <w:pPr>
+              <w:rPr>
+                <w:ins w:id="88" w:author="Palacherla, Susmitha C" w:date="2022-12-19T11:27:00Z"/>
+              </w:rPr>
+            </w:pPr>
+            <w:ins w:id="89" w:author="Palacherla, Susmitha C" w:date="2022-12-19T11:28:00Z">
+              <w:r>
+                <w:t>Verify values under Employees</w:t>
+              </w:r>
+            </w:ins>
+          </w:p>
+        </w:tc>
+        <w:tc>
+          <w:tcPr>
+            <w:tcW w:w="4500" w:type="dxa"/>
+          </w:tcPr>
+          <w:p>
+            <w:pPr>
+              <w:rPr>
+                <w:ins w:id="90" w:author="Palacherla, Susmitha C" w:date="2022-12-19T11:27:00Z"/>
+              </w:rPr>
+            </w:pPr>
+            <w:ins w:id="91" w:author="Palacherla, Susmitha C" w:date="2022-12-19T15:11:00Z">
+              <w:r>
+                <w:t xml:space="preserve">As non admin user should only see </w:t>
+              </w:r>
+              <w:r>
+                <w:t>Empl</w:t>
+              </w:r>
+            </w:ins>
+            <w:ins w:id="92" w:author="Palacherla, Susmitha C" w:date="2022-12-19T15:12:00Z">
+              <w:r>
+                <w:t>oyees that have Coaching logs at the same site as the logged in user or within their Hierarchy</w:t>
+              </w:r>
+            </w:ins>
+          </w:p>
+        </w:tc>
+        <w:tc>
+          <w:tcPr>
+            <w:tcW w:w="1260" w:type="dxa"/>
+          </w:tcPr>
+          <w:p>
+            <w:pPr>
+              <w:rPr>
+                <w:ins w:id="93" w:author="Palacherla, Susmitha C" w:date="2022-12-19T11:27:00Z"/>
+              </w:rPr>
+            </w:pPr>
+            <w:ins w:id="94" w:author="Palacherla, Susmitha C" w:date="2022-12-19T15:14:00Z">
+              <w:r>
+                <w:rPr>
+                  <w:rFonts w:asciiTheme="minorHAnsi" w:hAnsiTheme="minorHAnsi"/>
+                  <w:bCs/>
+                </w:rPr>
+                <w:t xml:space="preserve">Y </w:t>
+              </w:r>
+            </w:ins>
+          </w:p>
+        </w:tc>
+        <w:tc>
+          <w:tcPr>
+            <w:tcW w:w="2880" w:type="dxa"/>
+          </w:tcPr>
+          <w:p>
+            <w:pPr>
+              <w:rPr>
+                <w:ins w:id="95" w:author="Palacherla, Susmitha C" w:date="2022-12-19T11:27:00Z"/>
+                <w:rFonts w:asciiTheme="minorHAnsi" w:hAnsiTheme="minorHAnsi"/>
+                <w:bCs/>
+              </w:rPr>
+            </w:pPr>
+            <w:ins w:id="96" w:author="Palacherla, Susmitha C" w:date="2022-12-19T15:14:00Z">
+              <w:r>
+                <w:t>Pass</w:t>
+              </w:r>
+            </w:ins>
+          </w:p>
+        </w:tc>
+      </w:tr>
+      <w:tr>
+        <w:trPr>
+          <w:cantSplit/>
+          <w:ins w:id="97" w:author="Palacherla, Susmitha C" w:date="2022-12-19T11:27:00Z"/>
+        </w:trPr>
+        <w:tc>
+          <w:tcPr>
+            <w:tcW w:w="1170" w:type="dxa"/>
+          </w:tcPr>
+          <w:p>
+            <w:pPr>
+              <w:rPr>
+                <w:ins w:id="98" w:author="Palacherla, Susmitha C" w:date="2022-12-19T11:27:00Z"/>
+                <w:bCs/>
+              </w:rPr>
+            </w:pPr>
+            <w:ins w:id="99" w:author="Palacherla, Susmitha C" w:date="2022-12-19T11:28:00Z">
+              <w:r>
+                <w:rPr>
+                  <w:bCs/>
+                </w:rPr>
+                <w:t>ATM</w:t>
+              </w:r>
+              <w:r>
+                <w:rPr>
+                  <w:rFonts w:asciiTheme="minorHAnsi" w:hAnsiTheme="minorHAnsi"/>
+                  <w:bCs/>
+                </w:rPr>
+                <w:t>-2.1.</w:t>
+              </w:r>
+            </w:ins>
+            <w:ins w:id="100" w:author="Palacherla, Susmitha C" w:date="2022-12-19T11:29:00Z">
+              <w:r>
+                <w:rPr>
+                  <w:rFonts w:asciiTheme="minorHAnsi" w:hAnsiTheme="minorHAnsi"/>
+                  <w:bCs/>
+                </w:rPr>
+                <w:t>6</w:t>
+              </w:r>
+            </w:ins>
+            <w:ins w:id="101" w:author="Palacherla, Susmitha C" w:date="2022-12-19T11:28:00Z">
+              <w:r>
+                <w:rPr>
+                  <w:rFonts w:asciiTheme="minorHAnsi" w:hAnsiTheme="minorHAnsi"/>
+                  <w:bCs/>
+                </w:rPr>
+                <w:t>.4</w:t>
+              </w:r>
+            </w:ins>
+          </w:p>
+        </w:tc>
+        <w:tc>
+          <w:tcPr>
+            <w:tcW w:w="3690" w:type="dxa"/>
+          </w:tcPr>
+          <w:p>
+            <w:pPr>
+              <w:rPr>
+                <w:ins w:id="102" w:author="Palacherla, Susmitha C" w:date="2022-12-19T11:28:00Z"/>
+              </w:rPr>
+            </w:pPr>
+            <w:ins w:id="103" w:author="Palacherla, Susmitha C" w:date="2022-12-19T11:28:00Z">
+              <w:r>
+                <w:t>Select Coaching</w:t>
+              </w:r>
+            </w:ins>
+          </w:p>
+          <w:p>
+            <w:pPr>
+              <w:rPr>
+                <w:ins w:id="104" w:author="Palacherla, Susmitha C" w:date="2022-12-19T11:28:00Z"/>
+              </w:rPr>
+            </w:pPr>
+            <w:ins w:id="105" w:author="Palacherla, Susmitha C" w:date="2022-12-19T11:28:00Z">
+              <w:r>
+                <w:t>Select an Employee level</w:t>
+              </w:r>
+            </w:ins>
+          </w:p>
+          <w:p>
+            <w:pPr>
+              <w:rPr>
+                <w:ins w:id="106" w:author="Palacherla, Susmitha C" w:date="2022-12-19T11:28:00Z"/>
+              </w:rPr>
+            </w:pPr>
+            <w:ins w:id="107" w:author="Palacherla, Susmitha C" w:date="2022-12-19T11:28:00Z">
+              <w:r>
+                <w:t>Select an Employee</w:t>
+              </w:r>
+            </w:ins>
+          </w:p>
+          <w:p>
+            <w:pPr>
+              <w:rPr>
+                <w:ins w:id="108" w:author="Palacherla, Susmitha C" w:date="2022-12-19T11:27:00Z"/>
+              </w:rPr>
+            </w:pPr>
+            <w:ins w:id="109" w:author="Palacherla, Susmitha C" w:date="2022-12-19T11:28:00Z">
+              <w:r>
+                <w:t>Hit Search</w:t>
+              </w:r>
+            </w:ins>
+          </w:p>
+        </w:tc>
+        <w:tc>
+          <w:tcPr>
+            <w:tcW w:w="4500" w:type="dxa"/>
+          </w:tcPr>
+          <w:p>
+            <w:pPr>
+              <w:rPr>
+                <w:ins w:id="110" w:author="Palacherla, Susmitha C" w:date="2022-12-19T11:28:00Z"/>
+              </w:rPr>
+            </w:pPr>
+            <w:ins w:id="111" w:author="Palacherla, Susmitha C" w:date="2022-12-19T11:28:00Z">
+              <w:r>
+                <w:t>The details for the Coaching Logs for given employee meeting conditions for reactivation exists.</w:t>
+              </w:r>
+            </w:ins>
+          </w:p>
+          <w:p>
+            <w:pPr>
+              <w:rPr>
+                <w:ins w:id="112" w:author="Palacherla, Susmitha C" w:date="2022-12-19T11:27:00Z"/>
+              </w:rPr>
+            </w:pPr>
+            <w:ins w:id="113" w:author="Palacherla, Susmitha C" w:date="2022-12-19T11:28:00Z">
               <w:r>
                 <w:t>Logs that were in Inactivation Reactivation audit table with Reason ‘</w:t>
               </w:r>
@@ -6893,17 +7695,18 @@
           <w:p>
             <w:pPr>
               <w:rPr>
-                <w:rFonts w:asciiTheme="minorHAnsi" w:hAnsiTheme="minorHAnsi"/>
-                <w:bCs/>
-              </w:rPr>
-            </w:pPr>
-            <w:r>
-              <w:rPr>
-                <w:rFonts w:asciiTheme="minorHAnsi" w:hAnsiTheme="minorHAnsi"/>
-                <w:bCs/>
-              </w:rPr>
-              <w:t xml:space="preserve">Y </w:t>
-            </w:r>
+                <w:ins w:id="114" w:author="Palacherla, Susmitha C" w:date="2022-12-19T11:27:00Z"/>
+              </w:rPr>
+            </w:pPr>
+            <w:ins w:id="115" w:author="Palacherla, Susmitha C" w:date="2022-12-19T15:14:00Z">
+              <w:r>
+                <w:rPr>
+                  <w:rFonts w:asciiTheme="minorHAnsi" w:hAnsiTheme="minorHAnsi"/>
+                  <w:bCs/>
+                </w:rPr>
+                <w:t xml:space="preserve">Y </w:t>
+              </w:r>
+            </w:ins>
           </w:p>
         </w:tc>
         <w:tc>
@@ -6911,9 +7714,476 @@
             <w:tcW w:w="2880" w:type="dxa"/>
           </w:tcPr>
           <w:p>
-            <w:r>
-              <w:t>Pass</w:t>
-            </w:r>
+            <w:pPr>
+              <w:rPr>
+                <w:ins w:id="116" w:author="Palacherla, Susmitha C" w:date="2022-12-19T11:27:00Z"/>
+                <w:rFonts w:asciiTheme="minorHAnsi" w:hAnsiTheme="minorHAnsi"/>
+                <w:bCs/>
+              </w:rPr>
+            </w:pPr>
+            <w:ins w:id="117" w:author="Palacherla, Susmitha C" w:date="2022-12-19T15:14:00Z">
+              <w:r>
+                <w:t>Pass</w:t>
+              </w:r>
+            </w:ins>
+          </w:p>
+        </w:tc>
+      </w:tr>
+      <w:tr>
+        <w:trPr>
+          <w:cantSplit/>
+          <w:ins w:id="118" w:author="Palacherla, Susmitha C" w:date="2022-12-19T11:27:00Z"/>
+        </w:trPr>
+        <w:tc>
+          <w:tcPr>
+            <w:tcW w:w="1170" w:type="dxa"/>
+          </w:tcPr>
+          <w:p>
+            <w:pPr>
+              <w:rPr>
+                <w:ins w:id="119" w:author="Palacherla, Susmitha C" w:date="2022-12-19T11:27:00Z"/>
+                <w:bCs/>
+              </w:rPr>
+            </w:pPr>
+            <w:ins w:id="120" w:author="Palacherla, Susmitha C" w:date="2022-12-19T11:29:00Z">
+              <w:r>
+                <w:rPr>
+                  <w:bCs/>
+                </w:rPr>
+                <w:t>ATM-2.</w:t>
+              </w:r>
+              <w:r>
+                <w:rPr>
+                  <w:rFonts w:asciiTheme="minorHAnsi" w:hAnsiTheme="minorHAnsi"/>
+                  <w:bCs/>
+                </w:rPr>
+                <w:t>1.</w:t>
+              </w:r>
+              <w:r>
+                <w:rPr>
+                  <w:rFonts w:asciiTheme="minorHAnsi" w:hAnsiTheme="minorHAnsi"/>
+                  <w:bCs/>
+                </w:rPr>
+                <w:t>2</w:t>
+              </w:r>
+              <w:r>
+                <w:rPr>
+                  <w:rFonts w:asciiTheme="minorHAnsi" w:hAnsiTheme="minorHAnsi"/>
+                  <w:bCs/>
+                </w:rPr>
+                <w:t>1</w:t>
+              </w:r>
+            </w:ins>
+          </w:p>
+        </w:tc>
+        <w:tc>
+          <w:tcPr>
+            <w:tcW w:w="3690" w:type="dxa"/>
+          </w:tcPr>
+          <w:p>
+            <w:pPr>
+              <w:rPr>
+                <w:ins w:id="121" w:author="Palacherla, Susmitha C" w:date="2022-12-19T11:29:00Z"/>
+              </w:rPr>
+            </w:pPr>
+            <w:ins w:id="122" w:author="Palacherla, Susmitha C" w:date="2022-12-19T11:29:00Z">
+              <w:r>
+                <w:t xml:space="preserve">Navigate to </w:t>
+              </w:r>
+              <w:r>
+                <w:fldChar w:fldCharType="begin"/>
+              </w:r>
+              <w:r>
+                <w:instrText xml:space="preserve"> HYPERLINK "https://uvaadadweb50cco.ad.local/ecl_admin_dev/" </w:instrText>
+              </w:r>
+              <w:r>
+                <w:fldChar w:fldCharType="separate"/>
+              </w:r>
+              <w:r>
+                <w:rPr>
+                  <w:rStyle w:val="Hyperlink"/>
+                </w:rPr>
+                <w:t>eCL Admin - eCL Admin</w:t>
+              </w:r>
+              <w:r>
+                <w:rPr>
+                  <w:rStyle w:val="Hyperlink"/>
+                </w:rPr>
+                <w:fldChar w:fldCharType="end"/>
+              </w:r>
+            </w:ins>
+          </w:p>
+          <w:p>
+            <w:pPr>
+              <w:rPr>
+                <w:ins w:id="123" w:author="Palacherla, Susmitha C" w:date="2022-12-19T11:29:00Z"/>
+              </w:rPr>
+            </w:pPr>
+            <w:ins w:id="124" w:author="Palacherla, Susmitha C" w:date="2022-12-19T11:29:00Z">
+              <w:r>
+                <w:t>Manage Employee Logs</w:t>
+              </w:r>
+            </w:ins>
+          </w:p>
+          <w:p>
+            <w:pPr>
+              <w:rPr>
+                <w:ins w:id="125" w:author="Palacherla, Susmitha C" w:date="2022-12-19T11:29:00Z"/>
+              </w:rPr>
+            </w:pPr>
+            <w:ins w:id="126" w:author="Palacherla, Susmitha C" w:date="2022-12-19T11:29:00Z">
+              <w:r>
+                <w:t>Reactivate Employee Logs</w:t>
+              </w:r>
+            </w:ins>
+          </w:p>
+          <w:p>
+            <w:pPr>
+              <w:rPr>
+                <w:ins w:id="127" w:author="Palacherla, Susmitha C" w:date="2022-12-19T11:27:00Z"/>
+              </w:rPr>
+            </w:pPr>
+            <w:ins w:id="128" w:author="Palacherla, Susmitha C" w:date="2022-12-19T11:29:00Z">
+              <w:r>
+                <w:t>Search by Log Name</w:t>
+              </w:r>
+            </w:ins>
+          </w:p>
+        </w:tc>
+        <w:tc>
+          <w:tcPr>
+            <w:tcW w:w="4500" w:type="dxa"/>
+          </w:tcPr>
+          <w:p>
+            <w:pPr>
+              <w:rPr>
+                <w:ins w:id="129" w:author="Palacherla, Susmitha C" w:date="2022-12-19T11:27:00Z"/>
+              </w:rPr>
+            </w:pPr>
+            <w:ins w:id="130" w:author="Palacherla, Susmitha C" w:date="2022-12-19T11:29:00Z">
+              <w:r>
+                <w:t>A dropdown for Log Type and text box for log name are displayed</w:t>
+              </w:r>
+            </w:ins>
+          </w:p>
+        </w:tc>
+        <w:tc>
+          <w:tcPr>
+            <w:tcW w:w="1260" w:type="dxa"/>
+          </w:tcPr>
+          <w:p>
+            <w:pPr>
+              <w:rPr>
+                <w:ins w:id="131" w:author="Palacherla, Susmitha C" w:date="2022-12-19T11:27:00Z"/>
+              </w:rPr>
+            </w:pPr>
+            <w:ins w:id="132" w:author="Palacherla, Susmitha C" w:date="2022-12-19T15:14:00Z">
+              <w:r>
+                <w:rPr>
+                  <w:rFonts w:asciiTheme="minorHAnsi" w:hAnsiTheme="minorHAnsi"/>
+                  <w:bCs/>
+                </w:rPr>
+                <w:t xml:space="preserve">Y </w:t>
+              </w:r>
+            </w:ins>
+          </w:p>
+        </w:tc>
+        <w:tc>
+          <w:tcPr>
+            <w:tcW w:w="2880" w:type="dxa"/>
+          </w:tcPr>
+          <w:p>
+            <w:pPr>
+              <w:rPr>
+                <w:ins w:id="133" w:author="Palacherla, Susmitha C" w:date="2022-12-19T11:27:00Z"/>
+                <w:rFonts w:asciiTheme="minorHAnsi" w:hAnsiTheme="minorHAnsi"/>
+                <w:bCs/>
+              </w:rPr>
+            </w:pPr>
+            <w:ins w:id="134" w:author="Palacherla, Susmitha C" w:date="2022-12-19T15:14:00Z">
+              <w:r>
+                <w:t>Pass</w:t>
+              </w:r>
+            </w:ins>
+          </w:p>
+        </w:tc>
+      </w:tr>
+      <w:tr>
+        <w:trPr>
+          <w:cantSplit/>
+          <w:ins w:id="135" w:author="Palacherla, Susmitha C" w:date="2022-12-19T11:27:00Z"/>
+        </w:trPr>
+        <w:tc>
+          <w:tcPr>
+            <w:tcW w:w="1170" w:type="dxa"/>
+          </w:tcPr>
+          <w:p>
+            <w:pPr>
+              <w:rPr>
+                <w:ins w:id="136" w:author="Palacherla, Susmitha C" w:date="2022-12-19T11:27:00Z"/>
+                <w:bCs/>
+              </w:rPr>
+            </w:pPr>
+            <w:ins w:id="137" w:author="Palacherla, Susmitha C" w:date="2022-12-19T11:29:00Z">
+              <w:r>
+                <w:rPr>
+                  <w:bCs/>
+                </w:rPr>
+                <w:lastRenderedPageBreak/>
+                <w:t>ATM-2.1.</w:t>
+              </w:r>
+              <w:r>
+                <w:rPr>
+                  <w:bCs/>
+                </w:rPr>
+                <w:t>6</w:t>
+              </w:r>
+              <w:r>
+                <w:rPr>
+                  <w:bCs/>
+                </w:rPr>
+                <w:t>.2</w:t>
+              </w:r>
+            </w:ins>
+          </w:p>
+        </w:tc>
+        <w:tc>
+          <w:tcPr>
+            <w:tcW w:w="3690" w:type="dxa"/>
+          </w:tcPr>
+          <w:p>
+            <w:pPr>
+              <w:rPr>
+                <w:ins w:id="138" w:author="Palacherla, Susmitha C" w:date="2022-12-19T11:29:00Z"/>
+              </w:rPr>
+            </w:pPr>
+            <w:ins w:id="139" w:author="Palacherla, Susmitha C" w:date="2022-12-19T11:29:00Z">
+              <w:r>
+                <w:t>Select Coaching</w:t>
+              </w:r>
+            </w:ins>
+          </w:p>
+          <w:p>
+            <w:pPr>
+              <w:rPr>
+                <w:ins w:id="140" w:author="Palacherla, Susmitha C" w:date="2022-12-19T11:27:00Z"/>
+              </w:rPr>
+            </w:pPr>
+            <w:ins w:id="141" w:author="Palacherla, Susmitha C" w:date="2022-12-19T11:29:00Z">
+              <w:r>
+                <w:t>Type in a Form Name</w:t>
+              </w:r>
+            </w:ins>
+          </w:p>
+        </w:tc>
+        <w:tc>
+          <w:tcPr>
+            <w:tcW w:w="4500" w:type="dxa"/>
+          </w:tcPr>
+          <w:p>
+            <w:pPr>
+              <w:rPr>
+                <w:ins w:id="142" w:author="Palacherla, Susmitha C" w:date="2022-12-19T11:29:00Z"/>
+              </w:rPr>
+            </w:pPr>
+            <w:ins w:id="143" w:author="Palacherla, Susmitha C" w:date="2022-12-19T11:29:00Z">
+              <w:r>
+                <w:t xml:space="preserve">The details for the Coaching Log for given form name are displayed </w:t>
+              </w:r>
+            </w:ins>
+            <w:ins w:id="144" w:author="Palacherla, Susmitha C" w:date="2022-12-19T15:13:00Z">
+              <w:r>
+                <w:t>only if the site associated with the log is the same site as the logged in</w:t>
+              </w:r>
+            </w:ins>
+            <w:ins w:id="145" w:author="Palacherla, Susmitha C" w:date="2022-12-19T15:14:00Z">
+              <w:r>
+                <w:t xml:space="preserve"> </w:t>
+              </w:r>
+            </w:ins>
+            <w:ins w:id="146" w:author="Palacherla, Susmitha C" w:date="2022-12-19T15:13:00Z">
+              <w:r>
+                <w:t>u</w:t>
+              </w:r>
+            </w:ins>
+            <w:ins w:id="147" w:author="Palacherla, Susmitha C" w:date="2022-12-19T15:14:00Z">
+              <w:r>
+                <w:t>ser or if the log owner is within the hierarchy of the logged in user.</w:t>
+              </w:r>
+            </w:ins>
+          </w:p>
+          <w:p>
+            <w:pPr>
+              <w:rPr>
+                <w:ins w:id="148" w:author="Palacherla, Susmitha C" w:date="2022-12-19T11:27:00Z"/>
+              </w:rPr>
+            </w:pPr>
+            <w:ins w:id="149" w:author="Palacherla, Susmitha C" w:date="2022-12-19T11:29:00Z">
+              <w:r>
+                <w:t>Logs that were in Inactivation Reactivation audit table with Reason ‘</w:t>
+              </w:r>
+              <w:r>
+                <w:t>Other - Coaching not required</w:t>
+              </w:r>
+              <w:r>
+                <w:t>’ not displayed</w:t>
+              </w:r>
+            </w:ins>
+          </w:p>
+        </w:tc>
+        <w:tc>
+          <w:tcPr>
+            <w:tcW w:w="1260" w:type="dxa"/>
+          </w:tcPr>
+          <w:p>
+            <w:pPr>
+              <w:rPr>
+                <w:ins w:id="150" w:author="Palacherla, Susmitha C" w:date="2022-12-19T11:27:00Z"/>
+              </w:rPr>
+            </w:pPr>
+            <w:ins w:id="151" w:author="Palacherla, Susmitha C" w:date="2022-12-19T11:29:00Z">
+              <w:r>
+                <w:rPr>
+                  <w:rFonts w:asciiTheme="minorHAnsi" w:hAnsiTheme="minorHAnsi"/>
+                  <w:bCs/>
+                </w:rPr>
+                <w:t xml:space="preserve">Y </w:t>
+              </w:r>
+            </w:ins>
+          </w:p>
+        </w:tc>
+        <w:tc>
+          <w:tcPr>
+            <w:tcW w:w="2880" w:type="dxa"/>
+          </w:tcPr>
+          <w:p>
+            <w:pPr>
+              <w:rPr>
+                <w:ins w:id="152" w:author="Palacherla, Susmitha C" w:date="2022-12-19T11:27:00Z"/>
+                <w:rFonts w:asciiTheme="minorHAnsi" w:hAnsiTheme="minorHAnsi"/>
+                <w:bCs/>
+              </w:rPr>
+            </w:pPr>
+            <w:ins w:id="153" w:author="Palacherla, Susmitha C" w:date="2022-12-19T11:29:00Z">
+              <w:r>
+                <w:t>Pass</w:t>
+              </w:r>
+            </w:ins>
+          </w:p>
+        </w:tc>
+      </w:tr>
+      <w:tr>
+        <w:trPr>
+          <w:cantSplit/>
+          <w:ins w:id="154" w:author="Palacherla, Susmitha C" w:date="2022-12-19T11:27:00Z"/>
+        </w:trPr>
+        <w:tc>
+          <w:tcPr>
+            <w:tcW w:w="1170" w:type="dxa"/>
+          </w:tcPr>
+          <w:p>
+            <w:pPr>
+              <w:rPr>
+                <w:ins w:id="155" w:author="Palacherla, Susmitha C" w:date="2022-12-19T11:27:00Z"/>
+                <w:bCs/>
+              </w:rPr>
+            </w:pPr>
+            <w:ins w:id="156" w:author="Palacherla, Susmitha C" w:date="2022-12-19T11:29:00Z">
+              <w:r>
+                <w:rPr>
+                  <w:bCs/>
+                </w:rPr>
+                <w:t>ATM</w:t>
+              </w:r>
+              <w:r>
+                <w:rPr>
+                  <w:rFonts w:asciiTheme="minorHAnsi" w:hAnsiTheme="minorHAnsi"/>
+                  <w:bCs/>
+                </w:rPr>
+                <w:t>-2.1.</w:t>
+              </w:r>
+              <w:r>
+                <w:rPr>
+                  <w:rFonts w:asciiTheme="minorHAnsi" w:hAnsiTheme="minorHAnsi"/>
+                  <w:bCs/>
+                </w:rPr>
+                <w:t>7</w:t>
+              </w:r>
+            </w:ins>
+          </w:p>
+        </w:tc>
+        <w:tc>
+          <w:tcPr>
+            <w:tcW w:w="3690" w:type="dxa"/>
+          </w:tcPr>
+          <w:p>
+            <w:pPr>
+              <w:rPr>
+                <w:ins w:id="157" w:author="Palacherla, Susmitha C" w:date="2022-12-19T11:27:00Z"/>
+              </w:rPr>
+            </w:pPr>
+            <w:ins w:id="158" w:author="Palacherla, Susmitha C" w:date="2022-12-19T11:29:00Z">
+              <w:r>
+                <w:t>Select a Log to Reactivate and Click Reactivate</w:t>
+              </w:r>
+            </w:ins>
+          </w:p>
+        </w:tc>
+        <w:tc>
+          <w:tcPr>
+            <w:tcW w:w="4500" w:type="dxa"/>
+          </w:tcPr>
+          <w:p>
+            <w:pPr>
+              <w:rPr>
+                <w:ins w:id="159" w:author="Palacherla, Susmitha C" w:date="2022-12-19T11:27:00Z"/>
+              </w:rPr>
+            </w:pPr>
+            <w:ins w:id="160" w:author="Palacherla, Susmitha C" w:date="2022-12-19T11:29:00Z">
+              <w:r>
+                <w:t>Should have Reasons related to Coaching Inactivation in Reason dropdown</w:t>
+              </w:r>
+            </w:ins>
+          </w:p>
+        </w:tc>
+        <w:tc>
+          <w:tcPr>
+            <w:tcW w:w="1260" w:type="dxa"/>
+          </w:tcPr>
+          <w:p>
+            <w:pPr>
+              <w:rPr>
+                <w:ins w:id="161" w:author="Palacherla, Susmitha C" w:date="2022-12-19T11:27:00Z"/>
+              </w:rPr>
+            </w:pPr>
+            <w:ins w:id="162" w:author="Palacherla, Susmitha C" w:date="2022-12-19T15:15:00Z">
+              <w:r>
+                <w:rPr>
+                  <w:rFonts w:asciiTheme="minorHAnsi" w:hAnsiTheme="minorHAnsi"/>
+                  <w:bCs/>
+                </w:rPr>
+                <w:t xml:space="preserve">Y </w:t>
+              </w:r>
+            </w:ins>
+          </w:p>
+        </w:tc>
+        <w:tc>
+          <w:tcPr>
+            <w:tcW w:w="2880" w:type="dxa"/>
+          </w:tcPr>
+          <w:p>
+            <w:pPr>
+              <w:rPr>
+                <w:ins w:id="163" w:author="Palacherla, Susmitha C" w:date="2022-12-19T11:27:00Z"/>
+                <w:rFonts w:asciiTheme="minorHAnsi" w:hAnsiTheme="minorHAnsi"/>
+                <w:bCs/>
+              </w:rPr>
+            </w:pPr>
+            <w:ins w:id="164" w:author="Palacherla, Susmitha C" w:date="2022-12-19T15:15:00Z">
+              <w:r>
+                <w:t>Pass</w:t>
+              </w:r>
+            </w:ins>
           </w:p>
         </w:tc>
       </w:tr>
@@ -6931,85 +8201,37 @@
                 <w:bCs/>
               </w:rPr>
             </w:pPr>
-            <w:r>
-              <w:rPr>
-                <w:bCs/>
-              </w:rPr>
-              <w:t>ATM</w:t>
-            </w:r>
-            <w:r>
-              <w:rPr>
-                <w:rFonts w:asciiTheme="minorHAnsi" w:hAnsiTheme="minorHAnsi"/>
-                <w:bCs/>
-              </w:rPr>
-              <w:t>-</w:t>
-            </w:r>
-            <w:r>
-              <w:rPr>
-                <w:rFonts w:asciiTheme="minorHAnsi" w:hAnsiTheme="minorHAnsi"/>
-                <w:bCs/>
-              </w:rPr>
-              <w:t>2.1.5</w:t>
-            </w:r>
           </w:p>
         </w:tc>
         <w:tc>
           <w:tcPr>
             <w:tcW w:w="3690" w:type="dxa"/>
           </w:tcPr>
-          <w:p>
-            <w:r>
-              <w:t xml:space="preserve">Select a Log to </w:t>
-            </w:r>
-            <w:r>
-              <w:t>Reactivate</w:t>
-            </w:r>
-            <w:r>
-              <w:t xml:space="preserve"> and Click </w:t>
-            </w:r>
-            <w:r>
-              <w:t>Reactivate</w:t>
-            </w:r>
-          </w:p>
+          <w:p/>
         </w:tc>
         <w:tc>
           <w:tcPr>
             <w:tcW w:w="4500" w:type="dxa"/>
           </w:tcPr>
-          <w:p>
-            <w:r>
-              <w:t>Should have Reasons related to Coaching Inactivation in Reason dropdown</w:t>
-            </w:r>
-          </w:p>
+          <w:p/>
         </w:tc>
         <w:tc>
           <w:tcPr>
             <w:tcW w:w="1260" w:type="dxa"/>
           </w:tcPr>
-          <w:p>
-            <w:pPr>
-              <w:rPr>
-                <w:rFonts w:asciiTheme="minorHAnsi" w:hAnsiTheme="minorHAnsi"/>
-                <w:bCs/>
-              </w:rPr>
-            </w:pPr>
-            <w:r>
-              <w:rPr>
-                <w:rFonts w:asciiTheme="minorHAnsi" w:hAnsiTheme="minorHAnsi"/>
-                <w:bCs/>
-              </w:rPr>
-              <w:t>N</w:t>
-            </w:r>
-          </w:p>
+          <w:p/>
         </w:tc>
         <w:tc>
           <w:tcPr>
             <w:tcW w:w="2880" w:type="dxa"/>
           </w:tcPr>
           <w:p>
-            <w:r>
-              <w:t>NA</w:t>
-            </w:r>
+            <w:pPr>
+              <w:rPr>
+                <w:rFonts w:asciiTheme="minorHAnsi" w:hAnsiTheme="minorHAnsi"/>
+                <w:bCs/>
+              </w:rPr>
+            </w:pPr>
           </w:p>
         </w:tc>
       </w:tr>
@@ -7033,32 +8255,46 @@
           <w:tcPr>
             <w:tcW w:w="3690" w:type="dxa"/>
           </w:tcPr>
+          <w:p>
+            <w:pPr>
+              <w:rPr>
+                <w:b/>
+                <w:bCs/>
+              </w:rPr>
+            </w:pPr>
+            <w:r>
+              <w:rPr>
+                <w:b/>
+                <w:bCs/>
+              </w:rPr>
+              <w:t>Reassign Coaching Log(s)</w:t>
+            </w:r>
+          </w:p>
+        </w:tc>
+        <w:tc>
+          <w:tcPr>
+            <w:tcW w:w="4500" w:type="dxa"/>
+          </w:tcPr>
           <w:p/>
         </w:tc>
         <w:tc>
           <w:tcPr>
-            <w:tcW w:w="4500" w:type="dxa"/>
+            <w:tcW w:w="1260" w:type="dxa"/>
           </w:tcPr>
           <w:p/>
         </w:tc>
         <w:tc>
           <w:tcPr>
-            <w:tcW w:w="1260" w:type="dxa"/>
-          </w:tcPr>
-          <w:p>
-            <w:pPr>
-              <w:rPr>
-                <w:rFonts w:asciiTheme="minorHAnsi" w:hAnsiTheme="minorHAnsi"/>
-                <w:bCs/>
-              </w:rPr>
-            </w:pPr>
-          </w:p>
-        </w:tc>
-        <w:tc>
-          <w:tcPr>
             <w:tcW w:w="2880" w:type="dxa"/>
           </w:tcPr>
-          <w:p/>
+          <w:p>
+            <w:pPr>
+              <w:rPr>
+                <w:rFonts w:asciiTheme="minorHAnsi" w:hAnsiTheme="minorHAnsi"/>
+                <w:bCs/>
+              </w:rPr>
+            </w:pPr>
+          </w:p>
         </w:tc>
       </w:tr>
       <w:tr>
@@ -7079,21 +8315,192 @@
               <w:rPr>
                 <w:bCs/>
               </w:rPr>
-              <w:t>ATM-2.</w:t>
-            </w:r>
-            <w:r>
-              <w:rPr>
-                <w:rFonts w:asciiTheme="minorHAnsi" w:hAnsiTheme="minorHAnsi"/>
-                <w:bCs/>
-              </w:rPr>
-              <w:t>1.</w:t>
-            </w:r>
-            <w:r>
-              <w:rPr>
-                <w:rFonts w:asciiTheme="minorHAnsi" w:hAnsiTheme="minorHAnsi"/>
-                <w:bCs/>
-              </w:rPr>
-              <w:t>6</w:t>
+              <w:t>ATM-3.</w:t>
+            </w:r>
+            <w:r>
+              <w:rPr>
+                <w:rFonts w:asciiTheme="minorHAnsi" w:hAnsiTheme="minorHAnsi"/>
+                <w:bCs/>
+              </w:rPr>
+              <w:t>1.1</w:t>
+            </w:r>
+          </w:p>
+        </w:tc>
+        <w:tc>
+          <w:tcPr>
+            <w:tcW w:w="3690" w:type="dxa"/>
+          </w:tcPr>
+          <w:p>
+            <w:r>
+              <w:t>Reassign a coaching Log(s) from Backend</w:t>
+            </w:r>
+          </w:p>
+          <w:p>
+            <w:r>
+              <w:t xml:space="preserve">Check status of log in Coaching Log Table </w:t>
+            </w:r>
+          </w:p>
+        </w:tc>
+        <w:tc>
+          <w:tcPr>
+            <w:tcW w:w="4500" w:type="dxa"/>
+          </w:tcPr>
+          <w:p>
+            <w:r>
+              <w:t xml:space="preserve">ReassignedToID, ReassignDate and ReassignCount should be updated in Coaching Log Table. </w:t>
+            </w:r>
+          </w:p>
+        </w:tc>
+        <w:tc>
+          <w:tcPr>
+            <w:tcW w:w="1260" w:type="dxa"/>
+          </w:tcPr>
+          <w:p>
+            <w:r>
+              <w:rPr>
+                <w:rFonts w:asciiTheme="minorHAnsi" w:hAnsiTheme="minorHAnsi"/>
+                <w:bCs/>
+              </w:rPr>
+              <w:t>N</w:t>
+            </w:r>
+          </w:p>
+        </w:tc>
+        <w:tc>
+          <w:tcPr>
+            <w:tcW w:w="2880" w:type="dxa"/>
+          </w:tcPr>
+          <w:p>
+            <w:pPr>
+              <w:rPr>
+                <w:rFonts w:asciiTheme="minorHAnsi" w:hAnsiTheme="minorHAnsi"/>
+                <w:bCs/>
+              </w:rPr>
+            </w:pPr>
+            <w:r>
+              <w:t>NA</w:t>
+            </w:r>
+          </w:p>
+        </w:tc>
+      </w:tr>
+      <w:tr>
+        <w:trPr>
+          <w:cantSplit/>
+        </w:trPr>
+        <w:tc>
+          <w:tcPr>
+            <w:tcW w:w="1170" w:type="dxa"/>
+          </w:tcPr>
+          <w:p>
+            <w:pPr>
+              <w:rPr>
+                <w:bCs/>
+              </w:rPr>
+            </w:pPr>
+            <w:r>
+              <w:rPr>
+                <w:bCs/>
+              </w:rPr>
+              <w:t>ATM-3.</w:t>
+            </w:r>
+            <w:r>
+              <w:rPr>
+                <w:rFonts w:asciiTheme="minorHAnsi" w:hAnsiTheme="minorHAnsi"/>
+                <w:bCs/>
+              </w:rPr>
+              <w:t>1.2</w:t>
+            </w:r>
+          </w:p>
+        </w:tc>
+        <w:tc>
+          <w:tcPr>
+            <w:tcW w:w="3690" w:type="dxa"/>
+          </w:tcPr>
+          <w:p>
+            <w:r>
+              <w:t>Check the contents of the Coaching_Reassign_Reassign_Audit Table</w:t>
+            </w:r>
+          </w:p>
+        </w:tc>
+        <w:tc>
+          <w:tcPr>
+            <w:tcW w:w="4500" w:type="dxa"/>
+          </w:tcPr>
+          <w:p>
+            <w:r>
+              <w:t xml:space="preserve">Logs Reassignd in </w:t>
+            </w:r>
+            <w:r>
+              <w:rPr>
+                <w:bCs/>
+              </w:rPr>
+              <w:t>ATM-</w:t>
+            </w:r>
+            <w:r>
+              <w:rPr>
+                <w:rFonts w:asciiTheme="minorHAnsi" w:hAnsiTheme="minorHAnsi"/>
+                <w:bCs/>
+              </w:rPr>
+              <w:t xml:space="preserve">3.1.1 should have an Audit record present with required Details </w:t>
+            </w:r>
+          </w:p>
+        </w:tc>
+        <w:tc>
+          <w:tcPr>
+            <w:tcW w:w="1260" w:type="dxa"/>
+          </w:tcPr>
+          <w:p>
+            <w:r>
+              <w:rPr>
+                <w:rFonts w:asciiTheme="minorHAnsi" w:hAnsiTheme="minorHAnsi"/>
+                <w:bCs/>
+              </w:rPr>
+              <w:t>N</w:t>
+            </w:r>
+          </w:p>
+        </w:tc>
+        <w:tc>
+          <w:tcPr>
+            <w:tcW w:w="2880" w:type="dxa"/>
+          </w:tcPr>
+          <w:p>
+            <w:pPr>
+              <w:rPr>
+                <w:rFonts w:asciiTheme="minorHAnsi" w:hAnsiTheme="minorHAnsi"/>
+                <w:bCs/>
+              </w:rPr>
+            </w:pPr>
+            <w:r>
+              <w:t>NA</w:t>
+            </w:r>
+          </w:p>
+        </w:tc>
+      </w:tr>
+      <w:tr>
+        <w:trPr>
+          <w:cantSplit/>
+        </w:trPr>
+        <w:tc>
+          <w:tcPr>
+            <w:tcW w:w="1170" w:type="dxa"/>
+          </w:tcPr>
+          <w:p>
+            <w:pPr>
+              <w:rPr>
+                <w:bCs/>
+              </w:rPr>
+            </w:pPr>
+            <w:r>
+              <w:rPr>
+                <w:bCs/>
+              </w:rPr>
+              <w:t>ATM-3.</w:t>
+            </w:r>
+            <w:r>
+              <w:rPr>
+                <w:rFonts w:asciiTheme="minorHAnsi" w:hAnsiTheme="minorHAnsi"/>
+                <w:bCs/>
+              </w:rPr>
+              <w:t>1.3.1</w:t>
             </w:r>
           </w:p>
         </w:tc>
@@ -7116,15 +8523,21 @@
           </w:p>
           <w:p>
             <w:r>
-              <w:t>As an non-admin user (ops)</w:t>
-            </w:r>
-          </w:p>
-          <w:p>
-            <w:r>
               <w:t>Manage Employee Logs</w:t>
             </w:r>
           </w:p>
+          <w:p>
+            <w:r>
+              <w:t>Reassign Employee logs</w:t>
+            </w:r>
+          </w:p>
+          <w:p>
+            <w:r>
+              <w:t>Select Search by Log Type, Employee Level, and Employee</w:t>
+            </w:r>
+          </w:p>
           <w:p/>
+          <w:p/>
         </w:tc>
         <w:tc>
           <w:tcPr>
@@ -7132,7 +8545,22 @@
           </w:tcPr>
           <w:p>
             <w:r>
-              <w:t>Reactivate Employee Logs option is not available</w:t>
+              <w:t xml:space="preserve">Should see 3 drop downs for Employee level, Status and Pending Reviewer. </w:t>
+            </w:r>
+          </w:p>
+          <w:p>
+            <w:r>
+              <w:t>Admin Users should see all 5 Modules</w:t>
+            </w:r>
+          </w:p>
+          <w:p>
+            <w:r>
+              <w:t>Users belonging to specific Module will see their specific Module. Training Managers will see CSR Module in addition to Training.</w:t>
+            </w:r>
+          </w:p>
+          <w:p>
+            <w:r>
+              <w:t>Sups and Mgrs should only see employees from their site or employees in their hierarchy</w:t>
             </w:r>
           </w:p>
         </w:tc>
@@ -7181,25 +8609,65 @@
                 <w:bCs/>
               </w:rPr>
             </w:pPr>
+            <w:r>
+              <w:rPr>
+                <w:bCs/>
+              </w:rPr>
+              <w:t>ATM-3.</w:t>
+            </w:r>
+            <w:r>
+              <w:rPr>
+                <w:rFonts w:asciiTheme="minorHAnsi" w:hAnsiTheme="minorHAnsi"/>
+                <w:bCs/>
+              </w:rPr>
+              <w:t>1.3.2</w:t>
+            </w:r>
           </w:p>
         </w:tc>
         <w:tc>
           <w:tcPr>
             <w:tcW w:w="3690" w:type="dxa"/>
           </w:tcPr>
+          <w:p>
+            <w:r>
+              <w:t>Select an Employee Level</w:t>
+            </w:r>
+          </w:p>
+          <w:p>
+            <w:r>
+              <w:t>Status</w:t>
+            </w:r>
+          </w:p>
+          <w:p>
+            <w:r>
+              <w:t>And the Pending Reviewer</w:t>
+            </w:r>
+          </w:p>
           <w:p/>
         </w:tc>
         <w:tc>
           <w:tcPr>
             <w:tcW w:w="4500" w:type="dxa"/>
           </w:tcPr>
-          <w:p/>
+          <w:p>
+            <w:r>
+              <w:t>A list of logs in the module and status selected that are pending at the selected Reviewer are displayed</w:t>
+            </w:r>
+          </w:p>
         </w:tc>
         <w:tc>
           <w:tcPr>
             <w:tcW w:w="1260" w:type="dxa"/>
           </w:tcPr>
-          <w:p/>
+          <w:p>
+            <w:r>
+              <w:rPr>
+                <w:rFonts w:asciiTheme="minorHAnsi" w:hAnsiTheme="minorHAnsi"/>
+                <w:bCs/>
+              </w:rPr>
+              <w:t>N</w:t>
+            </w:r>
+          </w:p>
         </w:tc>
         <w:tc>
           <w:tcPr>
@@ -7212,6 +8680,9 @@
                 <w:bCs/>
               </w:rPr>
             </w:pPr>
+            <w:r>
+              <w:t>NA</w:t>
+            </w:r>
           </w:p>
         </w:tc>
       </w:tr>
@@ -7229,68 +8700,6 @@
                 <w:bCs/>
               </w:rPr>
             </w:pPr>
-          </w:p>
-        </w:tc>
-        <w:tc>
-          <w:tcPr>
-            <w:tcW w:w="3690" w:type="dxa"/>
-          </w:tcPr>
-          <w:p>
-            <w:pPr>
-              <w:rPr>
-                <w:b/>
-                <w:bCs/>
-              </w:rPr>
-            </w:pPr>
-            <w:r>
-              <w:rPr>
-                <w:b/>
-                <w:bCs/>
-              </w:rPr>
-              <w:t>Reassign Coaching Log(s)</w:t>
-            </w:r>
-          </w:p>
-        </w:tc>
-        <w:tc>
-          <w:tcPr>
-            <w:tcW w:w="4500" w:type="dxa"/>
-          </w:tcPr>
-          <w:p/>
-        </w:tc>
-        <w:tc>
-          <w:tcPr>
-            <w:tcW w:w="1260" w:type="dxa"/>
-          </w:tcPr>
-          <w:p/>
-        </w:tc>
-        <w:tc>
-          <w:tcPr>
-            <w:tcW w:w="2880" w:type="dxa"/>
-          </w:tcPr>
-          <w:p>
-            <w:pPr>
-              <w:rPr>
-                <w:rFonts w:asciiTheme="minorHAnsi" w:hAnsiTheme="minorHAnsi"/>
-                <w:bCs/>
-              </w:rPr>
-            </w:pPr>
-          </w:p>
-        </w:tc>
-      </w:tr>
-      <w:tr>
-        <w:trPr>
-          <w:cantSplit/>
-        </w:trPr>
-        <w:tc>
-          <w:tcPr>
-            <w:tcW w:w="1170" w:type="dxa"/>
-          </w:tcPr>
-          <w:p>
-            <w:pPr>
-              <w:rPr>
-                <w:bCs/>
-              </w:rPr>
-            </w:pPr>
             <w:r>
               <w:rPr>
                 <w:bCs/>
@@ -7302,214 +8711,7 @@
                 <w:rFonts w:asciiTheme="minorHAnsi" w:hAnsiTheme="minorHAnsi"/>
                 <w:bCs/>
               </w:rPr>
-              <w:t>1.1</w:t>
-            </w:r>
-          </w:p>
-        </w:tc>
-        <w:tc>
-          <w:tcPr>
-            <w:tcW w:w="3690" w:type="dxa"/>
-          </w:tcPr>
-          <w:p>
-            <w:r>
-              <w:t>Reassign a coaching Log(s) from Backend</w:t>
-            </w:r>
-          </w:p>
-          <w:p>
-            <w:r>
-              <w:t xml:space="preserve">Check status of log in Coaching Log Table </w:t>
-            </w:r>
-          </w:p>
-        </w:tc>
-        <w:tc>
-          <w:tcPr>
-            <w:tcW w:w="4500" w:type="dxa"/>
-          </w:tcPr>
-          <w:p>
-            <w:proofErr w:type="spellStart"/>
-            <w:r>
-              <w:t>ReassignedToID</w:t>
-            </w:r>
-            <w:proofErr w:type="spellEnd"/>
-            <w:r>
-              <w:t xml:space="preserve">, ReassignDate and </w:t>
-            </w:r>
-            <w:proofErr w:type="spellStart"/>
-            <w:r>
-              <w:t>ReassignCount</w:t>
-            </w:r>
-            <w:proofErr w:type="spellEnd"/>
-            <w:r>
-              <w:t xml:space="preserve"> should be updated in Coaching Log Table. </w:t>
-            </w:r>
-          </w:p>
-        </w:tc>
-        <w:tc>
-          <w:tcPr>
-            <w:tcW w:w="1260" w:type="dxa"/>
-          </w:tcPr>
-          <w:p>
-            <w:r>
-              <w:rPr>
-                <w:rFonts w:asciiTheme="minorHAnsi" w:hAnsiTheme="minorHAnsi"/>
-                <w:bCs/>
-              </w:rPr>
-              <w:t>N</w:t>
-            </w:r>
-          </w:p>
-        </w:tc>
-        <w:tc>
-          <w:tcPr>
-            <w:tcW w:w="2880" w:type="dxa"/>
-          </w:tcPr>
-          <w:p>
-            <w:pPr>
-              <w:rPr>
-                <w:rFonts w:asciiTheme="minorHAnsi" w:hAnsiTheme="minorHAnsi"/>
-                <w:bCs/>
-              </w:rPr>
-            </w:pPr>
-            <w:r>
-              <w:t>NA</w:t>
-            </w:r>
-          </w:p>
-        </w:tc>
-      </w:tr>
-      <w:tr>
-        <w:trPr>
-          <w:cantSplit/>
-        </w:trPr>
-        <w:tc>
-          <w:tcPr>
-            <w:tcW w:w="1170" w:type="dxa"/>
-          </w:tcPr>
-          <w:p>
-            <w:pPr>
-              <w:rPr>
-                <w:bCs/>
-              </w:rPr>
-            </w:pPr>
-            <w:r>
-              <w:rPr>
-                <w:bCs/>
-              </w:rPr>
-              <w:t>ATM-3.</w:t>
-            </w:r>
-            <w:r>
-              <w:rPr>
-                <w:rFonts w:asciiTheme="minorHAnsi" w:hAnsiTheme="minorHAnsi"/>
-                <w:bCs/>
-              </w:rPr>
-              <w:t>1.2</w:t>
-            </w:r>
-          </w:p>
-        </w:tc>
-        <w:tc>
-          <w:tcPr>
-            <w:tcW w:w="3690" w:type="dxa"/>
-          </w:tcPr>
-          <w:p>
-            <w:r>
-              <w:t xml:space="preserve">Check the contents of the </w:t>
-            </w:r>
-            <w:proofErr w:type="spellStart"/>
-            <w:r>
-              <w:t>Coaching_Reassign_Reassign_Audit</w:t>
-            </w:r>
-            <w:proofErr w:type="spellEnd"/>
-            <w:r>
-              <w:t xml:space="preserve"> Table</w:t>
-            </w:r>
-          </w:p>
-        </w:tc>
-        <w:tc>
-          <w:tcPr>
-            <w:tcW w:w="4500" w:type="dxa"/>
-          </w:tcPr>
-          <w:p>
-            <w:r>
-              <w:t xml:space="preserve">Logs </w:t>
-            </w:r>
-            <w:proofErr w:type="spellStart"/>
-            <w:r>
-              <w:t>Reassignd</w:t>
-            </w:r>
-            <w:proofErr w:type="spellEnd"/>
-            <w:r>
-              <w:t xml:space="preserve"> in </w:t>
-            </w:r>
-            <w:r>
-              <w:rPr>
-                <w:bCs/>
-              </w:rPr>
-              <w:t>ATM-</w:t>
-            </w:r>
-            <w:r>
-              <w:rPr>
-                <w:rFonts w:asciiTheme="minorHAnsi" w:hAnsiTheme="minorHAnsi"/>
-                <w:bCs/>
-              </w:rPr>
-              <w:t xml:space="preserve">3.1.1 should have an Audit record present with required Details </w:t>
-            </w:r>
-          </w:p>
-        </w:tc>
-        <w:tc>
-          <w:tcPr>
-            <w:tcW w:w="1260" w:type="dxa"/>
-          </w:tcPr>
-          <w:p>
-            <w:r>
-              <w:rPr>
-                <w:rFonts w:asciiTheme="minorHAnsi" w:hAnsiTheme="minorHAnsi"/>
-                <w:bCs/>
-              </w:rPr>
-              <w:t>N</w:t>
-            </w:r>
-          </w:p>
-        </w:tc>
-        <w:tc>
-          <w:tcPr>
-            <w:tcW w:w="2880" w:type="dxa"/>
-          </w:tcPr>
-          <w:p>
-            <w:pPr>
-              <w:rPr>
-                <w:rFonts w:asciiTheme="minorHAnsi" w:hAnsiTheme="minorHAnsi"/>
-                <w:bCs/>
-              </w:rPr>
-            </w:pPr>
-            <w:r>
-              <w:t>NA</w:t>
-            </w:r>
-          </w:p>
-        </w:tc>
-      </w:tr>
-      <w:tr>
-        <w:trPr>
-          <w:cantSplit/>
-        </w:trPr>
-        <w:tc>
-          <w:tcPr>
-            <w:tcW w:w="1170" w:type="dxa"/>
-          </w:tcPr>
-          <w:p>
-            <w:pPr>
-              <w:rPr>
-                <w:bCs/>
-              </w:rPr>
-            </w:pPr>
-            <w:r>
-              <w:rPr>
-                <w:bCs/>
-              </w:rPr>
-              <w:t>ATM-3.</w:t>
-            </w:r>
-            <w:r>
-              <w:rPr>
-                <w:rFonts w:asciiTheme="minorHAnsi" w:hAnsiTheme="minorHAnsi"/>
-                <w:bCs/>
-              </w:rPr>
-              <w:t>1.3.1</w:t>
+              <w:t>1.4.1</w:t>
             </w:r>
           </w:p>
         </w:tc>
@@ -7542,7 +8744,7 @@
           </w:p>
           <w:p>
             <w:r>
-              <w:t>Select Search by Log Type, Employee Level, and Employee</w:t>
+              <w:t>Select Search by Log Name</w:t>
             </w:r>
           </w:p>
           <w:p/>
@@ -7554,22 +8756,7 @@
           </w:tcPr>
           <w:p>
             <w:r>
-              <w:t xml:space="preserve">Should see 3 drop downs for Employee level, Status and Pending Reviewer. </w:t>
-            </w:r>
-          </w:p>
-          <w:p>
-            <w:r>
-              <w:t>Admin Users should see all 5 Modules</w:t>
-            </w:r>
-          </w:p>
-          <w:p>
-            <w:r>
-              <w:t>Users belonging to specific Module will see their specific Module. Training Managers will see CSR Module in addition to Training.</w:t>
-            </w:r>
-          </w:p>
-          <w:p>
-            <w:r>
-              <w:t>Sups and Mgrs should only see employees from their site or employees in their hierarchy</w:t>
+              <w:t>A dropdown for Log Type and text box for log name are displayed</w:t>
             </w:r>
           </w:p>
         </w:tc>
@@ -7578,20 +8765,13 @@
             <w:tcW w:w="1260" w:type="dxa"/>
           </w:tcPr>
           <w:p>
-            <w:ins w:id="65" w:author="Palacherla, Susmitha C" w:date="2022-11-21T09:43:00Z">
-              <w:r>
-                <w:rPr>
-                  <w:rFonts w:asciiTheme="minorHAnsi" w:hAnsiTheme="minorHAnsi"/>
-                  <w:bCs/>
-                </w:rPr>
-                <w:t>N</w:t>
-              </w:r>
-            </w:ins>
-            <w:del w:id="66" w:author="Palacherla, Susmitha C" w:date="2022-11-21T09:43:00Z">
-              <w:r>
-                <w:delText>Y</w:delText>
-              </w:r>
-            </w:del>
+            <w:r>
+              <w:rPr>
+                <w:rFonts w:asciiTheme="minorHAnsi" w:hAnsiTheme="minorHAnsi"/>
+                <w:bCs/>
+              </w:rPr>
+              <w:t>N</w:t>
+            </w:r>
           </w:p>
         </w:tc>
         <w:tc>
@@ -7599,22 +8779,9 @@
             <w:tcW w:w="2880" w:type="dxa"/>
           </w:tcPr>
           <w:p>
-            <w:pPr>
-              <w:rPr>
-                <w:rFonts w:asciiTheme="minorHAnsi" w:hAnsiTheme="minorHAnsi"/>
-                <w:bCs/>
-              </w:rPr>
-            </w:pPr>
-            <w:ins w:id="67" w:author="Palacherla, Susmitha C" w:date="2022-11-21T09:43:00Z">
-              <w:r>
-                <w:t>NA</w:t>
-              </w:r>
-            </w:ins>
-            <w:del w:id="68" w:author="Palacherla, Susmitha C" w:date="2022-11-21T09:43:00Z">
-              <w:r>
-                <w:delText>Pass</w:delText>
-              </w:r>
-            </w:del>
+            <w:r>
+              <w:t>NA</w:t>
+            </w:r>
           </w:p>
         </w:tc>
       </w:tr>
@@ -7643,7 +8810,7 @@
                 <w:rFonts w:asciiTheme="minorHAnsi" w:hAnsiTheme="minorHAnsi"/>
                 <w:bCs/>
               </w:rPr>
-              <w:t>1.3.2</w:t>
+              <w:t>1.4.2</w:t>
             </w:r>
           </w:p>
         </w:tc>
@@ -7653,20 +8820,14 @@
           </w:tcPr>
           <w:p>
             <w:r>
-              <w:t>Select an Employee Level</w:t>
-            </w:r>
-          </w:p>
-          <w:p>
-            <w:r>
-              <w:t>Status</w:t>
-            </w:r>
-          </w:p>
-          <w:p>
-            <w:r>
-              <w:t>And the Pending Reviewer</w:t>
-            </w:r>
-          </w:p>
-          <w:p/>
+              <w:t>Select Coaching</w:t>
+            </w:r>
+          </w:p>
+          <w:p>
+            <w:r>
+              <w:t xml:space="preserve">Type in a Form Name </w:t>
+            </w:r>
+          </w:p>
         </w:tc>
         <w:tc>
           <w:tcPr>
@@ -7683,20 +8844,13 @@
             <w:tcW w:w="1260" w:type="dxa"/>
           </w:tcPr>
           <w:p>
-            <w:ins w:id="69" w:author="Palacherla, Susmitha C" w:date="2022-11-21T09:43:00Z">
-              <w:r>
-                <w:rPr>
-                  <w:rFonts w:asciiTheme="minorHAnsi" w:hAnsiTheme="minorHAnsi"/>
-                  <w:bCs/>
-                </w:rPr>
-                <w:t>N</w:t>
-              </w:r>
-            </w:ins>
-            <w:del w:id="70" w:author="Palacherla, Susmitha C" w:date="2022-11-21T09:43:00Z">
-              <w:r>
-                <w:delText>Y</w:delText>
-              </w:r>
-            </w:del>
+            <w:r>
+              <w:rPr>
+                <w:rFonts w:asciiTheme="minorHAnsi" w:hAnsiTheme="minorHAnsi"/>
+                <w:bCs/>
+              </w:rPr>
+              <w:t>N</w:t>
+            </w:r>
           </w:p>
         </w:tc>
         <w:tc>
@@ -7704,22 +8858,9 @@
             <w:tcW w:w="2880" w:type="dxa"/>
           </w:tcPr>
           <w:p>
-            <w:pPr>
-              <w:rPr>
-                <w:rFonts w:asciiTheme="minorHAnsi" w:hAnsiTheme="minorHAnsi"/>
-                <w:bCs/>
-              </w:rPr>
-            </w:pPr>
-            <w:ins w:id="71" w:author="Palacherla, Susmitha C" w:date="2022-11-21T09:43:00Z">
-              <w:r>
-                <w:t>NA</w:t>
-              </w:r>
-            </w:ins>
-            <w:del w:id="72" w:author="Palacherla, Susmitha C" w:date="2022-11-21T09:43:00Z">
-              <w:r>
-                <w:delText>Pass</w:delText>
-              </w:r>
-            </w:del>
+            <w:r>
+              <w:t>NA</w:t>
+            </w:r>
           </w:p>
         </w:tc>
       </w:tr>
@@ -7741,123 +8882,6 @@
               <w:rPr>
                 <w:bCs/>
               </w:rPr>
-              <w:t>ATM-3.</w:t>
-            </w:r>
-            <w:r>
-              <w:rPr>
-                <w:rFonts w:asciiTheme="minorHAnsi" w:hAnsiTheme="minorHAnsi"/>
-                <w:bCs/>
-              </w:rPr>
-              <w:t>1.4.1</w:t>
-            </w:r>
-          </w:p>
-        </w:tc>
-        <w:tc>
-          <w:tcPr>
-            <w:tcW w:w="3690" w:type="dxa"/>
-          </w:tcPr>
-          <w:p>
-            <w:r>
-              <w:t xml:space="preserve">Navigate to </w:t>
-            </w:r>
-            <w:hyperlink r:id="rId18" w:history="1">
-              <w:r>
-                <w:rPr>
-                  <w:rStyle w:val="Hyperlink"/>
-                </w:rPr>
-                <w:t>eCL Admin - eCL Admin</w:t>
-              </w:r>
-            </w:hyperlink>
-          </w:p>
-          <w:p>
-            <w:r>
-              <w:t>Manage Employee Logs</w:t>
-            </w:r>
-          </w:p>
-          <w:p>
-            <w:r>
-              <w:t>Reassign Employee logs</w:t>
-            </w:r>
-          </w:p>
-          <w:p>
-            <w:r>
-              <w:t>Select Search by Log Name</w:t>
-            </w:r>
-          </w:p>
-          <w:p/>
-          <w:p/>
-        </w:tc>
-        <w:tc>
-          <w:tcPr>
-            <w:tcW w:w="4500" w:type="dxa"/>
-          </w:tcPr>
-          <w:p>
-            <w:r>
-              <w:t>A dropdown for Log Type and text box for log name are displayed</w:t>
-            </w:r>
-          </w:p>
-        </w:tc>
-        <w:tc>
-          <w:tcPr>
-            <w:tcW w:w="1260" w:type="dxa"/>
-          </w:tcPr>
-          <w:p>
-            <w:ins w:id="73" w:author="Palacherla, Susmitha C" w:date="2022-11-21T09:43:00Z">
-              <w:r>
-                <w:rPr>
-                  <w:rFonts w:asciiTheme="minorHAnsi" w:hAnsiTheme="minorHAnsi"/>
-                  <w:bCs/>
-                </w:rPr>
-                <w:t>N</w:t>
-              </w:r>
-            </w:ins>
-            <w:del w:id="74" w:author="Palacherla, Susmitha C" w:date="2022-11-21T09:43:00Z">
-              <w:r>
-                <w:rPr>
-                  <w:rFonts w:asciiTheme="minorHAnsi" w:hAnsiTheme="minorHAnsi"/>
-                  <w:bCs/>
-                </w:rPr>
-                <w:delText>Y</w:delText>
-              </w:r>
-            </w:del>
-          </w:p>
-        </w:tc>
-        <w:tc>
-          <w:tcPr>
-            <w:tcW w:w="2880" w:type="dxa"/>
-          </w:tcPr>
-          <w:p>
-            <w:ins w:id="75" w:author="Palacherla, Susmitha C" w:date="2022-11-21T09:43:00Z">
-              <w:r>
-                <w:t>NA</w:t>
-              </w:r>
-            </w:ins>
-            <w:del w:id="76" w:author="Palacherla, Susmitha C" w:date="2022-11-21T09:43:00Z">
-              <w:r>
-                <w:delText>Pass</w:delText>
-              </w:r>
-            </w:del>
-          </w:p>
-        </w:tc>
-      </w:tr>
-      <w:tr>
-        <w:trPr>
-          <w:cantSplit/>
-        </w:trPr>
-        <w:tc>
-          <w:tcPr>
-            <w:tcW w:w="1170" w:type="dxa"/>
-          </w:tcPr>
-          <w:p>
-            <w:pPr>
-              <w:rPr>
-                <w:bCs/>
-              </w:rPr>
-            </w:pPr>
-            <w:r>
-              <w:rPr>
-                <w:bCs/>
-              </w:rPr>
               <w:lastRenderedPageBreak/>
               <w:t>ATM-3.</w:t>
             </w:r>
@@ -7866,7 +8890,7 @@
                 <w:rFonts w:asciiTheme="minorHAnsi" w:hAnsiTheme="minorHAnsi"/>
                 <w:bCs/>
               </w:rPr>
-              <w:t>1.4.2</w:t>
+              <w:t>1.5</w:t>
             </w:r>
           </w:p>
         </w:tc>
@@ -7876,12 +8900,7 @@
           </w:tcPr>
           <w:p>
             <w:r>
-              <w:t>Select Coaching</w:t>
-            </w:r>
-          </w:p>
-          <w:p>
-            <w:r>
-              <w:t xml:space="preserve">Type in a Form Name </w:t>
+              <w:t>Reassign Coaching Log(s) by selecting one or more logs and picking a Reason</w:t>
             </w:r>
           </w:p>
         </w:tc>
@@ -7891,7 +8910,7 @@
           </w:tcPr>
           <w:p>
             <w:r>
-              <w:t>A list of logs in the module and status selected that are pending at the selected Reviewer are displayed</w:t>
+              <w:t>In Reassign to Drop Down list of Reviewers that are at the same site as logged in user or for Managers any employees reporting to them are available to choose from</w:t>
             </w:r>
           </w:p>
         </w:tc>
@@ -7900,20 +8919,13 @@
             <w:tcW w:w="1260" w:type="dxa"/>
           </w:tcPr>
           <w:p>
-            <w:ins w:id="77" w:author="Palacherla, Susmitha C" w:date="2022-11-21T09:44:00Z">
-              <w:r>
-                <w:rPr>
-                  <w:rFonts w:asciiTheme="minorHAnsi" w:hAnsiTheme="minorHAnsi"/>
-                  <w:bCs/>
-                </w:rPr>
-                <w:t>N</w:t>
-              </w:r>
-            </w:ins>
-            <w:del w:id="78" w:author="Palacherla, Susmitha C" w:date="2022-11-21T09:44:00Z">
-              <w:r>
-                <w:delText>Y</w:delText>
-              </w:r>
-            </w:del>
+            <w:r>
+              <w:rPr>
+                <w:rFonts w:asciiTheme="minorHAnsi" w:hAnsiTheme="minorHAnsi"/>
+                <w:bCs/>
+              </w:rPr>
+              <w:t>N</w:t>
+            </w:r>
           </w:p>
         </w:tc>
         <w:tc>
@@ -7921,110 +8933,15 @@
             <w:tcW w:w="2880" w:type="dxa"/>
           </w:tcPr>
           <w:p>
-            <w:ins w:id="79" w:author="Palacherla, Susmitha C" w:date="2022-11-21T09:44:00Z">
-              <w:r>
-                <w:t>NA</w:t>
-              </w:r>
-            </w:ins>
-            <w:del w:id="80" w:author="Palacherla, Susmitha C" w:date="2022-11-21T09:44:00Z">
-              <w:r>
-                <w:delText>Pass</w:delText>
-              </w:r>
-            </w:del>
-          </w:p>
-        </w:tc>
-      </w:tr>
-      <w:tr>
-        <w:trPr>
-          <w:cantSplit/>
-        </w:trPr>
-        <w:tc>
-          <w:tcPr>
-            <w:tcW w:w="1170" w:type="dxa"/>
-          </w:tcPr>
-          <w:p>
-            <w:pPr>
-              <w:rPr>
-                <w:bCs/>
-              </w:rPr>
-            </w:pPr>
-            <w:r>
-              <w:rPr>
-                <w:bCs/>
-              </w:rPr>
-              <w:t>ATM-3.</w:t>
-            </w:r>
-            <w:r>
-              <w:rPr>
-                <w:rFonts w:asciiTheme="minorHAnsi" w:hAnsiTheme="minorHAnsi"/>
-                <w:bCs/>
-              </w:rPr>
-              <w:t>1.5</w:t>
-            </w:r>
-          </w:p>
-        </w:tc>
-        <w:tc>
-          <w:tcPr>
-            <w:tcW w:w="3690" w:type="dxa"/>
-          </w:tcPr>
-          <w:p>
-            <w:r>
-              <w:t>Reassign Coaching Log(s) by selecting one or more logs and picking a Reason</w:t>
-            </w:r>
-          </w:p>
-        </w:tc>
-        <w:tc>
-          <w:tcPr>
-            <w:tcW w:w="4500" w:type="dxa"/>
-          </w:tcPr>
-          <w:p>
-            <w:r>
-              <w:t>In Reassign to Drop Down list of Reviewers that are at the same site as logged in user or for Managers any employees reporting to them are available to choose from</w:t>
-            </w:r>
-          </w:p>
-        </w:tc>
-        <w:tc>
-          <w:tcPr>
-            <w:tcW w:w="1260" w:type="dxa"/>
-          </w:tcPr>
-          <w:p>
-            <w:ins w:id="81" w:author="Palacherla, Susmitha C" w:date="2022-11-21T09:44:00Z">
-              <w:r>
-                <w:rPr>
-                  <w:rFonts w:asciiTheme="minorHAnsi" w:hAnsiTheme="minorHAnsi"/>
-                  <w:bCs/>
-                </w:rPr>
-                <w:t>N</w:t>
-              </w:r>
-            </w:ins>
-            <w:del w:id="82" w:author="Palacherla, Susmitha C" w:date="2022-11-21T09:44:00Z">
-              <w:r>
-                <w:delText>Y</w:delText>
-              </w:r>
-            </w:del>
-          </w:p>
-        </w:tc>
-        <w:tc>
-          <w:tcPr>
-            <w:tcW w:w="2880" w:type="dxa"/>
-          </w:tcPr>
-          <w:p>
-            <w:pPr>
-              <w:rPr>
-                <w:rFonts w:asciiTheme="minorHAnsi" w:hAnsiTheme="minorHAnsi"/>
-                <w:bCs/>
-              </w:rPr>
-            </w:pPr>
-            <w:ins w:id="83" w:author="Palacherla, Susmitha C" w:date="2022-11-21T09:44:00Z">
-              <w:r>
-                <w:t>NA</w:t>
-              </w:r>
-            </w:ins>
-            <w:del w:id="84" w:author="Palacherla, Susmitha C" w:date="2022-11-21T09:44:00Z">
-              <w:r>
-                <w:delText>Pass</w:delText>
-              </w:r>
-            </w:del>
+            <w:pPr>
+              <w:rPr>
+                <w:rFonts w:asciiTheme="minorHAnsi" w:hAnsiTheme="minorHAnsi"/>
+                <w:bCs/>
+              </w:rPr>
+            </w:pPr>
+            <w:r>
+              <w:t>NA</w:t>
+            </w:r>
           </w:p>
         </w:tc>
       </w:tr>
@@ -8303,12 +9220,22 @@
                 <w:rFonts w:ascii="Arial" w:hAnsi="Arial" w:cs="Arial"/>
               </w:rPr>
             </w:pPr>
-            <w:r>
-              <w:rPr>
-                <w:rFonts w:ascii="Arial" w:hAnsi="Arial" w:cs="Arial"/>
-              </w:rPr>
-              <w:t>09/08/2022</w:t>
-            </w:r>
+            <w:del w:id="165" w:author="Palacherla, Susmitha C" w:date="2022-12-19T15:15:00Z">
+              <w:r>
+                <w:rPr>
+                  <w:rFonts w:ascii="Arial" w:hAnsi="Arial" w:cs="Arial"/>
+                </w:rPr>
+                <w:delText>09/08/2022</w:delText>
+              </w:r>
+            </w:del>
+            <w:ins w:id="166" w:author="Palacherla, Susmitha C" w:date="2022-12-19T15:15:00Z">
+              <w:r>
+                <w:rPr>
+                  <w:rFonts w:ascii="Arial" w:hAnsi="Arial" w:cs="Arial"/>
+                </w:rPr>
+                <w:t>12/19/2022</w:t>
+              </w:r>
+            </w:ins>
           </w:p>
         </w:tc>
       </w:tr>
@@ -8663,11 +9590,11 @@
           <w:numId w:val="2"/>
         </w:numPr>
       </w:pPr>
-      <w:bookmarkStart w:id="85" w:name="_Toc86652903"/>
+      <w:bookmarkStart w:id="167" w:name="_Toc86652903"/>
       <w:r>
         <w:t>Admin Tool – Reporting</w:t>
       </w:r>
-      <w:bookmarkEnd w:id="85"/>
+      <w:bookmarkEnd w:id="167"/>
     </w:p>
     <w:p/>
     <w:p/>
@@ -8847,7 +9774,6 @@
                 <w:szCs w:val="22"/>
               </w:rPr>
             </w:pPr>
-            <w:proofErr w:type="spellStart"/>
             <w:r>
               <w:rPr>
                 <w:sz w:val="22"/>
@@ -8867,26 +9793,18 @@
                 <w:sz w:val="22"/>
                 <w:szCs w:val="22"/>
               </w:rPr>
-              <w:t>_Dev</w:t>
-            </w:r>
-            <w:proofErr w:type="spellEnd"/>
+              <w:t xml:space="preserve">_Dev database on </w:t>
+            </w:r>
             <w:r>
               <w:rPr>
                 <w:sz w:val="22"/>
                 <w:szCs w:val="22"/>
               </w:rPr>
-              <w:t xml:space="preserve"> database on </w:t>
-            </w:r>
-            <w:r>
-              <w:rPr>
-                <w:sz w:val="22"/>
-                <w:szCs w:val="22"/>
-              </w:rPr>
               <w:t>UVAADADSQL50CCO</w:t>
             </w:r>
           </w:p>
           <w:p>
-            <w:hyperlink r:id="rId19" w:history="1">
+            <w:hyperlink r:id="rId18" w:history="1">
               <w:r>
                 <w:rPr>
                   <w:rStyle w:val="Hyperlink"/>
@@ -9214,24 +10132,13 @@
                 <w:bCs/>
               </w:rPr>
             </w:pPr>
-            <w:ins w:id="86" w:author="Palacherla, Susmitha C" w:date="2022-11-21T09:44:00Z">
-              <w:r>
-                <w:rPr>
-                  <w:rFonts w:asciiTheme="minorHAnsi" w:hAnsiTheme="minorHAnsi"/>
-                  <w:bCs/>
-                </w:rPr>
-                <w:t>N</w:t>
-              </w:r>
-            </w:ins>
-            <w:del w:id="87" w:author="Palacherla, Susmitha C" w:date="2022-11-21T09:44:00Z">
-              <w:r>
-                <w:rPr>
-                  <w:rFonts w:asciiTheme="minorHAnsi" w:hAnsiTheme="minorHAnsi"/>
-                  <w:bCs/>
-                </w:rPr>
-                <w:delText>Y</w:delText>
-              </w:r>
-            </w:del>
+            <w:r>
+              <w:rPr>
+                <w:rFonts w:asciiTheme="minorHAnsi" w:hAnsiTheme="minorHAnsi"/>
+                <w:bCs/>
+              </w:rPr>
+              <w:t>N</w:t>
+            </w:r>
           </w:p>
         </w:tc>
         <w:tc>
@@ -9245,20 +10152,9 @@
                 <w:bCs/>
               </w:rPr>
             </w:pPr>
-            <w:ins w:id="88" w:author="Palacherla, Susmitha C" w:date="2022-11-21T09:44:00Z">
-              <w:r>
-                <w:t>NA</w:t>
-              </w:r>
-            </w:ins>
-            <w:del w:id="89" w:author="Palacherla, Susmitha C" w:date="2022-11-21T09:44:00Z">
-              <w:r>
-                <w:rPr>
-                  <w:rFonts w:asciiTheme="minorHAnsi" w:hAnsiTheme="minorHAnsi"/>
-                  <w:bCs/>
-                </w:rPr>
-                <w:delText>Pass</w:delText>
-              </w:r>
-            </w:del>
+            <w:r>
+              <w:t>NA</w:t>
+            </w:r>
           </w:p>
         </w:tc>
       </w:tr>
@@ -9328,20 +10224,13 @@
             <w:tcW w:w="1260" w:type="dxa"/>
           </w:tcPr>
           <w:p>
-            <w:ins w:id="90" w:author="Palacherla, Susmitha C" w:date="2022-11-21T09:44:00Z">
-              <w:r>
-                <w:rPr>
-                  <w:rFonts w:asciiTheme="minorHAnsi" w:hAnsiTheme="minorHAnsi"/>
-                  <w:bCs/>
-                </w:rPr>
-                <w:t>N</w:t>
-              </w:r>
-            </w:ins>
-            <w:del w:id="91" w:author="Palacherla, Susmitha C" w:date="2022-11-21T09:44:00Z">
-              <w:r>
-                <w:delText>Y</w:delText>
-              </w:r>
-            </w:del>
+            <w:r>
+              <w:rPr>
+                <w:rFonts w:asciiTheme="minorHAnsi" w:hAnsiTheme="minorHAnsi"/>
+                <w:bCs/>
+              </w:rPr>
+              <w:t>N</w:t>
+            </w:r>
           </w:p>
         </w:tc>
         <w:tc>
@@ -9355,20 +10244,9 @@
                 <w:bCs/>
               </w:rPr>
             </w:pPr>
-            <w:ins w:id="92" w:author="Palacherla, Susmitha C" w:date="2022-11-21T09:44:00Z">
-              <w:r>
-                <w:t>NA</w:t>
-              </w:r>
-            </w:ins>
-            <w:del w:id="93" w:author="Palacherla, Susmitha C" w:date="2022-11-21T09:44:00Z">
-              <w:r>
-                <w:rPr>
-                  <w:rFonts w:asciiTheme="minorHAnsi" w:hAnsiTheme="minorHAnsi"/>
-                  <w:bCs/>
-                </w:rPr>
-                <w:delText>Pass</w:delText>
-              </w:r>
-            </w:del>
+            <w:r>
+              <w:t>NA</w:t>
+            </w:r>
           </w:p>
         </w:tc>
       </w:tr>
@@ -9479,7 +10357,6 @@
               <w:rPr>
                 <w:bCs/>
               </w:rPr>
-              <w:lastRenderedPageBreak/>
               <w:t>ATR</w:t>
             </w:r>
             <w:r>
@@ -9529,24 +10406,13 @@
             <w:tcW w:w="1260" w:type="dxa"/>
           </w:tcPr>
           <w:p>
-            <w:ins w:id="94" w:author="Palacherla, Susmitha C" w:date="2022-11-21T09:44:00Z">
-              <w:r>
-                <w:rPr>
-                  <w:rFonts w:asciiTheme="minorHAnsi" w:hAnsiTheme="minorHAnsi"/>
-                  <w:bCs/>
-                </w:rPr>
-                <w:t>N</w:t>
-              </w:r>
-            </w:ins>
-            <w:del w:id="95" w:author="Palacherla, Susmitha C" w:date="2022-11-21T09:44:00Z">
-              <w:r>
-                <w:rPr>
-                  <w:rFonts w:asciiTheme="minorHAnsi" w:hAnsiTheme="minorHAnsi"/>
-                  <w:bCs/>
-                </w:rPr>
-                <w:delText>Y</w:delText>
-              </w:r>
-            </w:del>
+            <w:r>
+              <w:rPr>
+                <w:rFonts w:asciiTheme="minorHAnsi" w:hAnsiTheme="minorHAnsi"/>
+                <w:bCs/>
+              </w:rPr>
+              <w:t>N</w:t>
+            </w:r>
           </w:p>
         </w:tc>
         <w:tc>
@@ -9560,20 +10426,9 @@
                 <w:bCs/>
               </w:rPr>
             </w:pPr>
-            <w:ins w:id="96" w:author="Palacherla, Susmitha C" w:date="2022-11-21T09:44:00Z">
-              <w:r>
-                <w:t>NA</w:t>
-              </w:r>
-            </w:ins>
-            <w:del w:id="97" w:author="Palacherla, Susmitha C" w:date="2022-11-21T09:44:00Z">
-              <w:r>
-                <w:rPr>
-                  <w:rFonts w:asciiTheme="minorHAnsi" w:hAnsiTheme="minorHAnsi"/>
-                  <w:bCs/>
-                </w:rPr>
-                <w:delText>Pass</w:delText>
-              </w:r>
-            </w:del>
+            <w:r>
+              <w:t>NA</w:t>
+            </w:r>
           </w:p>
         </w:tc>
       </w:tr>
@@ -9590,6 +10445,7 @@
               <w:rPr>
                 <w:bCs/>
               </w:rPr>
+              <w:lastRenderedPageBreak/>
               <w:t>ATR</w:t>
             </w:r>
             <w:r>
@@ -9639,20 +10495,13 @@
             <w:tcW w:w="1260" w:type="dxa"/>
           </w:tcPr>
           <w:p>
-            <w:ins w:id="98" w:author="Palacherla, Susmitha C" w:date="2022-11-21T09:44:00Z">
-              <w:r>
-                <w:rPr>
-                  <w:rFonts w:asciiTheme="minorHAnsi" w:hAnsiTheme="minorHAnsi"/>
-                  <w:bCs/>
-                </w:rPr>
-                <w:t>N</w:t>
-              </w:r>
-            </w:ins>
-            <w:del w:id="99" w:author="Palacherla, Susmitha C" w:date="2022-11-21T09:44:00Z">
-              <w:r>
-                <w:delText>Y</w:delText>
-              </w:r>
-            </w:del>
+            <w:r>
+              <w:rPr>
+                <w:rFonts w:asciiTheme="minorHAnsi" w:hAnsiTheme="minorHAnsi"/>
+                <w:bCs/>
+              </w:rPr>
+              <w:t>N</w:t>
+            </w:r>
           </w:p>
         </w:tc>
         <w:tc>
@@ -9666,20 +10515,9 @@
                 <w:bCs/>
               </w:rPr>
             </w:pPr>
-            <w:ins w:id="100" w:author="Palacherla, Susmitha C" w:date="2022-11-21T09:44:00Z">
-              <w:r>
-                <w:t>NA</w:t>
-              </w:r>
-            </w:ins>
-            <w:del w:id="101" w:author="Palacherla, Susmitha C" w:date="2022-11-21T09:44:00Z">
-              <w:r>
-                <w:rPr>
-                  <w:rFonts w:asciiTheme="minorHAnsi" w:hAnsiTheme="minorHAnsi"/>
-                  <w:bCs/>
-                </w:rPr>
-                <w:delText>Pass</w:delText>
-              </w:r>
-            </w:del>
+            <w:r>
+              <w:t>NA</w:t>
+            </w:r>
           </w:p>
         </w:tc>
       </w:tr>
@@ -9820,7 +10658,6 @@
             <w:r>
               <w:t xml:space="preserve">Execute Stored procedure </w:t>
             </w:r>
-            <w:proofErr w:type="spellStart"/>
             <w:r>
               <w:t>sp_rpt</w:t>
             </w:r>
@@ -9828,11 +10665,7 @@
               <w:t>Warning</w:t>
             </w:r>
             <w:r>
-              <w:t>Summary</w:t>
-            </w:r>
-            <w:proofErr w:type="spellEnd"/>
-            <w:r>
-              <w:t xml:space="preserve"> in database with required parameters</w:t>
+              <w:t>Summary in database with required parameters</w:t>
             </w:r>
           </w:p>
         </w:tc>
@@ -9842,15 +10675,7 @@
           </w:tcPr>
           <w:p>
             <w:r>
-              <w:t xml:space="preserve">Result set for selected Module, Status, Site, employee, Warning Reason, Warning </w:t>
-            </w:r>
-            <w:proofErr w:type="spellStart"/>
-            <w:r>
-              <w:t>SubReason</w:t>
-            </w:r>
-            <w:proofErr w:type="spellEnd"/>
-            <w:r>
-              <w:t xml:space="preserve"> and Submitted Date Range should be returned.</w:t>
+              <w:t>Result set for selected Module, Status, Site, employee, Warning Reason, Warning SubReason and Submitted Date Range should be returned.</w:t>
             </w:r>
           </w:p>
         </w:tc>
@@ -9859,24 +10684,13 @@
             <w:tcW w:w="1260" w:type="dxa"/>
           </w:tcPr>
           <w:p>
-            <w:ins w:id="102" w:author="Palacherla, Susmitha C" w:date="2022-11-21T09:44:00Z">
-              <w:r>
-                <w:rPr>
-                  <w:rFonts w:asciiTheme="minorHAnsi" w:hAnsiTheme="minorHAnsi"/>
-                  <w:bCs/>
-                </w:rPr>
-                <w:t>N</w:t>
-              </w:r>
-            </w:ins>
-            <w:del w:id="103" w:author="Palacherla, Susmitha C" w:date="2022-11-21T09:44:00Z">
-              <w:r>
-                <w:rPr>
-                  <w:rFonts w:asciiTheme="minorHAnsi" w:hAnsiTheme="minorHAnsi"/>
-                  <w:bCs/>
-                </w:rPr>
-                <w:delText>Y</w:delText>
-              </w:r>
-            </w:del>
+            <w:r>
+              <w:rPr>
+                <w:rFonts w:asciiTheme="minorHAnsi" w:hAnsiTheme="minorHAnsi"/>
+                <w:bCs/>
+              </w:rPr>
+              <w:t>N</w:t>
+            </w:r>
           </w:p>
         </w:tc>
         <w:tc>
@@ -9890,20 +10704,9 @@
                 <w:bCs/>
               </w:rPr>
             </w:pPr>
-            <w:ins w:id="104" w:author="Palacherla, Susmitha C" w:date="2022-11-21T09:44:00Z">
-              <w:r>
-                <w:t>NA</w:t>
-              </w:r>
-            </w:ins>
-            <w:del w:id="105" w:author="Palacherla, Susmitha C" w:date="2022-11-21T09:44:00Z">
-              <w:r>
-                <w:rPr>
-                  <w:rFonts w:asciiTheme="minorHAnsi" w:hAnsiTheme="minorHAnsi"/>
-                  <w:bCs/>
-                </w:rPr>
-                <w:delText>Pass</w:delText>
-              </w:r>
-            </w:del>
+            <w:r>
+              <w:t>NA</w:t>
+            </w:r>
           </w:p>
         </w:tc>
       </w:tr>
@@ -9965,15 +10768,7 @@
           </w:tcPr>
           <w:p>
             <w:r>
-              <w:t xml:space="preserve">Result set for selected Module, Status, Site, employee, Warning Reason, Warning </w:t>
-            </w:r>
-            <w:proofErr w:type="spellStart"/>
-            <w:r>
-              <w:t>SubReason</w:t>
-            </w:r>
-            <w:proofErr w:type="spellEnd"/>
-            <w:r>
-              <w:t xml:space="preserve"> and Submitted Date Range should be returned.</w:t>
+              <w:t>Result set for selected Module, Status, Site, employee, Warning Reason, Warning SubReason and Submitted Date Range should be returned.</w:t>
             </w:r>
           </w:p>
         </w:tc>
@@ -9982,20 +10777,13 @@
             <w:tcW w:w="1260" w:type="dxa"/>
           </w:tcPr>
           <w:p>
-            <w:ins w:id="106" w:author="Palacherla, Susmitha C" w:date="2022-11-21T09:44:00Z">
-              <w:r>
-                <w:rPr>
-                  <w:rFonts w:asciiTheme="minorHAnsi" w:hAnsiTheme="minorHAnsi"/>
-                  <w:bCs/>
-                </w:rPr>
-                <w:t>N</w:t>
-              </w:r>
-            </w:ins>
-            <w:del w:id="107" w:author="Palacherla, Susmitha C" w:date="2022-11-21T09:44:00Z">
-              <w:r>
-                <w:delText>Y</w:delText>
-              </w:r>
-            </w:del>
+            <w:r>
+              <w:rPr>
+                <w:rFonts w:asciiTheme="minorHAnsi" w:hAnsiTheme="minorHAnsi"/>
+                <w:bCs/>
+              </w:rPr>
+              <w:t>N</w:t>
+            </w:r>
           </w:p>
         </w:tc>
         <w:tc>
@@ -10009,20 +10797,9 @@
                 <w:bCs/>
               </w:rPr>
             </w:pPr>
-            <w:ins w:id="108" w:author="Palacherla, Susmitha C" w:date="2022-11-21T09:44:00Z">
-              <w:r>
-                <w:t>NA</w:t>
-              </w:r>
-            </w:ins>
-            <w:del w:id="109" w:author="Palacherla, Susmitha C" w:date="2022-11-21T09:44:00Z">
-              <w:r>
-                <w:rPr>
-                  <w:rFonts w:asciiTheme="minorHAnsi" w:hAnsiTheme="minorHAnsi"/>
-                  <w:bCs/>
-                </w:rPr>
-                <w:delText>Pass</w:delText>
-              </w:r>
-            </w:del>
+            <w:r>
+              <w:t>NA</w:t>
+            </w:r>
           </w:p>
         </w:tc>
       </w:tr>
@@ -10189,24 +10966,13 @@
             <w:tcW w:w="1260" w:type="dxa"/>
           </w:tcPr>
           <w:p>
-            <w:ins w:id="110" w:author="Palacherla, Susmitha C" w:date="2022-11-21T09:44:00Z">
-              <w:r>
-                <w:rPr>
-                  <w:rFonts w:asciiTheme="minorHAnsi" w:hAnsiTheme="minorHAnsi"/>
-                  <w:bCs/>
-                </w:rPr>
-                <w:t>N</w:t>
-              </w:r>
-            </w:ins>
-            <w:del w:id="111" w:author="Palacherla, Susmitha C" w:date="2022-11-21T09:44:00Z">
-              <w:r>
-                <w:rPr>
-                  <w:rFonts w:asciiTheme="minorHAnsi" w:hAnsiTheme="minorHAnsi"/>
-                  <w:bCs/>
-                </w:rPr>
-                <w:delText>Y</w:delText>
-              </w:r>
-            </w:del>
+            <w:r>
+              <w:rPr>
+                <w:rFonts w:asciiTheme="minorHAnsi" w:hAnsiTheme="minorHAnsi"/>
+                <w:bCs/>
+              </w:rPr>
+              <w:t>N</w:t>
+            </w:r>
           </w:p>
         </w:tc>
         <w:tc>
@@ -10220,20 +10986,9 @@
                 <w:bCs/>
               </w:rPr>
             </w:pPr>
-            <w:ins w:id="112" w:author="Palacherla, Susmitha C" w:date="2022-11-21T09:44:00Z">
-              <w:r>
-                <w:t>NA</w:t>
-              </w:r>
-            </w:ins>
-            <w:del w:id="113" w:author="Palacherla, Susmitha C" w:date="2022-11-21T09:44:00Z">
-              <w:r>
-                <w:rPr>
-                  <w:rFonts w:asciiTheme="minorHAnsi" w:hAnsiTheme="minorHAnsi"/>
-                  <w:bCs/>
-                </w:rPr>
-                <w:delText>Pass</w:delText>
-              </w:r>
-            </w:del>
+            <w:r>
+              <w:t>NA</w:t>
+            </w:r>
           </w:p>
         </w:tc>
       </w:tr>
@@ -10304,20 +11059,13 @@
             <w:tcW w:w="1260" w:type="dxa"/>
           </w:tcPr>
           <w:p>
-            <w:ins w:id="114" w:author="Palacherla, Susmitha C" w:date="2022-11-21T09:44:00Z">
-              <w:r>
-                <w:rPr>
-                  <w:rFonts w:asciiTheme="minorHAnsi" w:hAnsiTheme="minorHAnsi"/>
-                  <w:bCs/>
-                </w:rPr>
-                <w:t>N</w:t>
-              </w:r>
-            </w:ins>
-            <w:del w:id="115" w:author="Palacherla, Susmitha C" w:date="2022-11-21T09:44:00Z">
-              <w:r>
-                <w:delText>Y</w:delText>
-              </w:r>
-            </w:del>
+            <w:r>
+              <w:rPr>
+                <w:rFonts w:asciiTheme="minorHAnsi" w:hAnsiTheme="minorHAnsi"/>
+                <w:bCs/>
+              </w:rPr>
+              <w:t>N</w:t>
+            </w:r>
           </w:p>
         </w:tc>
         <w:tc>
@@ -10331,20 +11079,9 @@
                 <w:bCs/>
               </w:rPr>
             </w:pPr>
-            <w:ins w:id="116" w:author="Palacherla, Susmitha C" w:date="2022-11-21T09:44:00Z">
-              <w:r>
-                <w:t>NA</w:t>
-              </w:r>
-            </w:ins>
-            <w:del w:id="117" w:author="Palacherla, Susmitha C" w:date="2022-11-21T09:44:00Z">
-              <w:r>
-                <w:rPr>
-                  <w:rFonts w:asciiTheme="minorHAnsi" w:hAnsiTheme="minorHAnsi"/>
-                  <w:bCs/>
-                </w:rPr>
-                <w:delText>Pass</w:delText>
-              </w:r>
-            </w:del>
+            <w:r>
+              <w:t>NA</w:t>
+            </w:r>
           </w:p>
         </w:tc>
       </w:tr>
@@ -10511,24 +11248,13 @@
             <w:tcW w:w="1260" w:type="dxa"/>
           </w:tcPr>
           <w:p>
-            <w:ins w:id="118" w:author="Palacherla, Susmitha C" w:date="2022-11-21T09:44:00Z">
-              <w:r>
-                <w:rPr>
-                  <w:rFonts w:asciiTheme="minorHAnsi" w:hAnsiTheme="minorHAnsi"/>
-                  <w:bCs/>
-                </w:rPr>
-                <w:t>N</w:t>
-              </w:r>
-            </w:ins>
-            <w:del w:id="119" w:author="Palacherla, Susmitha C" w:date="2022-11-21T09:44:00Z">
-              <w:r>
-                <w:rPr>
-                  <w:rFonts w:asciiTheme="minorHAnsi" w:hAnsiTheme="minorHAnsi"/>
-                  <w:bCs/>
-                </w:rPr>
-                <w:delText>Y</w:delText>
-              </w:r>
-            </w:del>
+            <w:r>
+              <w:rPr>
+                <w:rFonts w:asciiTheme="minorHAnsi" w:hAnsiTheme="minorHAnsi"/>
+                <w:bCs/>
+              </w:rPr>
+              <w:t>N</w:t>
+            </w:r>
           </w:p>
         </w:tc>
         <w:tc>
@@ -10542,20 +11268,9 @@
                 <w:bCs/>
               </w:rPr>
             </w:pPr>
-            <w:ins w:id="120" w:author="Palacherla, Susmitha C" w:date="2022-11-21T09:44:00Z">
-              <w:r>
-                <w:t>NA</w:t>
-              </w:r>
-            </w:ins>
-            <w:del w:id="121" w:author="Palacherla, Susmitha C" w:date="2022-11-21T09:44:00Z">
-              <w:r>
-                <w:rPr>
-                  <w:rFonts w:asciiTheme="minorHAnsi" w:hAnsiTheme="minorHAnsi"/>
-                  <w:bCs/>
-                </w:rPr>
-                <w:delText>Pass</w:delText>
-              </w:r>
-            </w:del>
+            <w:r>
+              <w:t>NA</w:t>
+            </w:r>
           </w:p>
         </w:tc>
       </w:tr>
@@ -10626,20 +11341,13 @@
             <w:tcW w:w="1260" w:type="dxa"/>
           </w:tcPr>
           <w:p>
-            <w:ins w:id="122" w:author="Palacherla, Susmitha C" w:date="2022-11-21T09:44:00Z">
-              <w:r>
-                <w:rPr>
-                  <w:rFonts w:asciiTheme="minorHAnsi" w:hAnsiTheme="minorHAnsi"/>
-                  <w:bCs/>
-                </w:rPr>
-                <w:t>N</w:t>
-              </w:r>
-            </w:ins>
-            <w:del w:id="123" w:author="Palacherla, Susmitha C" w:date="2022-11-21T09:44:00Z">
-              <w:r>
-                <w:delText>Y</w:delText>
-              </w:r>
-            </w:del>
+            <w:r>
+              <w:rPr>
+                <w:rFonts w:asciiTheme="minorHAnsi" w:hAnsiTheme="minorHAnsi"/>
+                <w:bCs/>
+              </w:rPr>
+              <w:t>N</w:t>
+            </w:r>
           </w:p>
         </w:tc>
         <w:tc>
@@ -10653,20 +11361,9 @@
                 <w:bCs/>
               </w:rPr>
             </w:pPr>
-            <w:ins w:id="124" w:author="Palacherla, Susmitha C" w:date="2022-11-21T09:44:00Z">
-              <w:r>
-                <w:t>NA</w:t>
-              </w:r>
-            </w:ins>
-            <w:del w:id="125" w:author="Palacherla, Susmitha C" w:date="2022-11-21T09:44:00Z">
-              <w:r>
-                <w:rPr>
-                  <w:rFonts w:asciiTheme="minorHAnsi" w:hAnsiTheme="minorHAnsi"/>
-                  <w:bCs/>
-                </w:rPr>
-                <w:delText>Pass</w:delText>
-              </w:r>
-            </w:del>
+            <w:r>
+              <w:t>NA</w:t>
+            </w:r>
           </w:p>
         </w:tc>
       </w:tr>
@@ -10843,7 +11540,6 @@
               <w:rPr>
                 <w:rFonts w:ascii="Arial" w:hAnsi="Arial" w:cs="Arial"/>
               </w:rPr>
-              <w:lastRenderedPageBreak/>
               <w:t>Initial Tester</w:t>
             </w:r>
           </w:p>
@@ -10929,6 +11625,7 @@
               <w:rPr>
                 <w:rFonts w:ascii="Arial" w:hAnsi="Arial" w:cs="Arial"/>
               </w:rPr>
+              <w:lastRenderedPageBreak/>
               <w:t>Susmitha Palacherla</w:t>
             </w:r>
           </w:p>
@@ -11109,7 +11806,6 @@
     <w:p>
       <w:pPr>
         <w:rPr>
-          <w:ins w:id="126" w:author="Palacherla, Susmitha C" w:date="2022-11-21T09:44:00Z"/>
           <w:rFonts w:ascii="Courier New" w:hAnsi="Courier New" w:cs="Courier New"/>
           <w:noProof/>
         </w:rPr>
@@ -11118,7 +11814,6 @@
     <w:p>
       <w:pPr>
         <w:rPr>
-          <w:ins w:id="127" w:author="Palacherla, Susmitha C" w:date="2022-11-21T09:44:00Z"/>
           <w:rFonts w:ascii="Courier New" w:hAnsi="Courier New" w:cs="Courier New"/>
           <w:noProof/>
         </w:rPr>
@@ -11324,11 +12019,11 @@
           <w:numId w:val="2"/>
         </w:numPr>
       </w:pPr>
-      <w:bookmarkStart w:id="128" w:name="_Toc86652904"/>
+      <w:bookmarkStart w:id="168" w:name="_Toc86652904"/>
       <w:r>
         <w:t>Admin Tool – Users</w:t>
       </w:r>
-      <w:bookmarkEnd w:id="128"/>
+      <w:bookmarkEnd w:id="168"/>
     </w:p>
     <w:p/>
     <w:p/>
@@ -11341,6 +12036,7 @@
         </w:rPr>
       </w:pPr>
       <w:r>
+        <w:lastRenderedPageBreak/>
         <w:t xml:space="preserve"> </w:t>
       </w:r>
       <w:r>
@@ -11505,7 +12201,6 @@
                 <w:szCs w:val="22"/>
               </w:rPr>
             </w:pPr>
-            <w:proofErr w:type="spellStart"/>
             <w:r>
               <w:rPr>
                 <w:sz w:val="22"/>
@@ -11525,26 +12220,18 @@
                 <w:sz w:val="22"/>
                 <w:szCs w:val="22"/>
               </w:rPr>
-              <w:t>_Dev</w:t>
-            </w:r>
-            <w:proofErr w:type="spellEnd"/>
+              <w:t xml:space="preserve">_Dev database on </w:t>
+            </w:r>
             <w:r>
               <w:rPr>
                 <w:sz w:val="22"/>
                 <w:szCs w:val="22"/>
               </w:rPr>
-              <w:t xml:space="preserve"> database on </w:t>
-            </w:r>
-            <w:r>
-              <w:rPr>
-                <w:sz w:val="22"/>
-                <w:szCs w:val="22"/>
-              </w:rPr>
               <w:t>UVAADADSQL50CCO</w:t>
             </w:r>
           </w:p>
           <w:p>
-            <w:hyperlink r:id="rId20" w:history="1">
+            <w:hyperlink r:id="rId19" w:history="1">
               <w:r>
                 <w:rPr>
                   <w:rStyle w:val="Hyperlink"/>
@@ -11763,24 +12450,13 @@
                 <w:bCs/>
               </w:rPr>
             </w:pPr>
-            <w:ins w:id="129" w:author="Palacherla, Susmitha C" w:date="2022-11-21T09:44:00Z">
-              <w:r>
-                <w:rPr>
-                  <w:rFonts w:asciiTheme="minorHAnsi" w:hAnsiTheme="minorHAnsi"/>
-                  <w:bCs/>
-                </w:rPr>
-                <w:t>N</w:t>
-              </w:r>
-            </w:ins>
-            <w:del w:id="130" w:author="Palacherla, Susmitha C" w:date="2022-11-21T09:44:00Z">
-              <w:r>
-                <w:rPr>
-                  <w:rFonts w:asciiTheme="minorHAnsi" w:hAnsiTheme="minorHAnsi"/>
-                  <w:bCs/>
-                </w:rPr>
-                <w:delText>Y</w:delText>
-              </w:r>
-            </w:del>
+            <w:r>
+              <w:rPr>
+                <w:rFonts w:asciiTheme="minorHAnsi" w:hAnsiTheme="minorHAnsi"/>
+                <w:bCs/>
+              </w:rPr>
+              <w:t>N</w:t>
+            </w:r>
           </w:p>
         </w:tc>
         <w:tc>
@@ -11794,20 +12470,9 @@
                 <w:bCs/>
               </w:rPr>
             </w:pPr>
-            <w:ins w:id="131" w:author="Palacherla, Susmitha C" w:date="2022-11-21T09:44:00Z">
-              <w:r>
-                <w:t>NA</w:t>
-              </w:r>
-            </w:ins>
-            <w:del w:id="132" w:author="Palacherla, Susmitha C" w:date="2022-11-21T09:44:00Z">
-              <w:r>
-                <w:rPr>
-                  <w:rFonts w:asciiTheme="minorHAnsi" w:hAnsiTheme="minorHAnsi"/>
-                  <w:bCs/>
-                </w:rPr>
-                <w:delText>Pass</w:delText>
-              </w:r>
-            </w:del>
+            <w:r>
+              <w:t>NA</w:t>
+            </w:r>
           </w:p>
         </w:tc>
       </w:tr>
@@ -11872,20 +12537,13 @@
             <w:tcW w:w="1260" w:type="dxa"/>
           </w:tcPr>
           <w:p>
-            <w:ins w:id="133" w:author="Palacherla, Susmitha C" w:date="2022-11-21T09:44:00Z">
-              <w:r>
-                <w:rPr>
-                  <w:rFonts w:asciiTheme="minorHAnsi" w:hAnsiTheme="minorHAnsi"/>
-                  <w:bCs/>
-                </w:rPr>
-                <w:t>N</w:t>
-              </w:r>
-            </w:ins>
-            <w:del w:id="134" w:author="Palacherla, Susmitha C" w:date="2022-11-21T09:44:00Z">
-              <w:r>
-                <w:delText>Y</w:delText>
-              </w:r>
-            </w:del>
+            <w:r>
+              <w:rPr>
+                <w:rFonts w:asciiTheme="minorHAnsi" w:hAnsiTheme="minorHAnsi"/>
+                <w:bCs/>
+              </w:rPr>
+              <w:t>N</w:t>
+            </w:r>
           </w:p>
         </w:tc>
         <w:tc>
@@ -11899,20 +12557,9 @@
                 <w:bCs/>
               </w:rPr>
             </w:pPr>
-            <w:ins w:id="135" w:author="Palacherla, Susmitha C" w:date="2022-11-21T09:44:00Z">
-              <w:r>
-                <w:t>NA</w:t>
-              </w:r>
-            </w:ins>
-            <w:del w:id="136" w:author="Palacherla, Susmitha C" w:date="2022-11-21T09:44:00Z">
-              <w:r>
-                <w:rPr>
-                  <w:rFonts w:asciiTheme="minorHAnsi" w:hAnsiTheme="minorHAnsi"/>
-                  <w:bCs/>
-                </w:rPr>
-                <w:delText>Pass</w:delText>
-              </w:r>
-            </w:del>
+            <w:r>
+              <w:t>NA</w:t>
+            </w:r>
           </w:p>
         </w:tc>
       </w:tr>
@@ -11952,15 +12599,7 @@
               <w:t>sp_UpdateHistorical_Dashboard_ACL_EndDate</w:t>
             </w:r>
             <w:r>
-              <w:t xml:space="preserve"> passing in </w:t>
-            </w:r>
-            <w:proofErr w:type="spellStart"/>
-            <w:r>
-              <w:t>RowID</w:t>
-            </w:r>
-            <w:proofErr w:type="spellEnd"/>
-            <w:r>
-              <w:t xml:space="preserve"> and an end Date</w:t>
+              <w:t xml:space="preserve"> passing in RowID and an end Date</w:t>
             </w:r>
           </w:p>
         </w:tc>
@@ -11979,20 +12618,13 @@
             <w:tcW w:w="1260" w:type="dxa"/>
           </w:tcPr>
           <w:p>
-            <w:ins w:id="137" w:author="Palacherla, Susmitha C" w:date="2022-11-21T09:44:00Z">
-              <w:r>
-                <w:rPr>
-                  <w:rFonts w:asciiTheme="minorHAnsi" w:hAnsiTheme="minorHAnsi"/>
-                  <w:bCs/>
-                </w:rPr>
-                <w:t>N</w:t>
-              </w:r>
-            </w:ins>
-            <w:del w:id="138" w:author="Palacherla, Susmitha C" w:date="2022-11-21T09:44:00Z">
-              <w:r>
-                <w:delText>Y</w:delText>
-              </w:r>
-            </w:del>
+            <w:r>
+              <w:rPr>
+                <w:rFonts w:asciiTheme="minorHAnsi" w:hAnsiTheme="minorHAnsi"/>
+                <w:bCs/>
+              </w:rPr>
+              <w:t>N</w:t>
+            </w:r>
           </w:p>
         </w:tc>
         <w:tc>
@@ -12006,20 +12638,9 @@
                 <w:bCs/>
               </w:rPr>
             </w:pPr>
-            <w:ins w:id="139" w:author="Palacherla, Susmitha C" w:date="2022-11-21T09:44:00Z">
-              <w:r>
-                <w:t>NA</w:t>
-              </w:r>
-            </w:ins>
-            <w:del w:id="140" w:author="Palacherla, Susmitha C" w:date="2022-11-21T09:44:00Z">
-              <w:r>
-                <w:rPr>
-                  <w:rFonts w:asciiTheme="minorHAnsi" w:hAnsiTheme="minorHAnsi"/>
-                  <w:bCs/>
-                </w:rPr>
-                <w:delText>Pass</w:delText>
-              </w:r>
-            </w:del>
+            <w:r>
+              <w:t>NA</w:t>
+            </w:r>
           </w:p>
         </w:tc>
       </w:tr>
@@ -12063,15 +12684,7 @@
               <w:t>sp_UpdateHistorical_Dashboard_ACL_</w:t>
             </w:r>
             <w:r>
-              <w:t xml:space="preserve">Role passing in </w:t>
-            </w:r>
-            <w:proofErr w:type="spellStart"/>
-            <w:r>
-              <w:t>RowID</w:t>
-            </w:r>
-            <w:proofErr w:type="spellEnd"/>
-            <w:r>
-              <w:t xml:space="preserve"> and an end Date</w:t>
+              <w:t>Role passing in RowID and an end Date</w:t>
             </w:r>
           </w:p>
         </w:tc>
@@ -12090,20 +12703,13 @@
             <w:tcW w:w="1260" w:type="dxa"/>
           </w:tcPr>
           <w:p>
-            <w:ins w:id="141" w:author="Palacherla, Susmitha C" w:date="2022-11-21T09:44:00Z">
-              <w:r>
-                <w:rPr>
-                  <w:rFonts w:asciiTheme="minorHAnsi" w:hAnsiTheme="minorHAnsi"/>
-                  <w:bCs/>
-                </w:rPr>
-                <w:t>N</w:t>
-              </w:r>
-            </w:ins>
-            <w:del w:id="142" w:author="Palacherla, Susmitha C" w:date="2022-11-21T09:44:00Z">
-              <w:r>
-                <w:delText>Y</w:delText>
-              </w:r>
-            </w:del>
+            <w:r>
+              <w:rPr>
+                <w:rFonts w:asciiTheme="minorHAnsi" w:hAnsiTheme="minorHAnsi"/>
+                <w:bCs/>
+              </w:rPr>
+              <w:t>N</w:t>
+            </w:r>
           </w:p>
         </w:tc>
         <w:tc>
@@ -12117,20 +12723,9 @@
                 <w:bCs/>
               </w:rPr>
             </w:pPr>
-            <w:ins w:id="143" w:author="Palacherla, Susmitha C" w:date="2022-11-21T09:44:00Z">
-              <w:r>
-                <w:t>NA</w:t>
-              </w:r>
-            </w:ins>
-            <w:del w:id="144" w:author="Palacherla, Susmitha C" w:date="2022-11-21T09:44:00Z">
-              <w:r>
-                <w:rPr>
-                  <w:rFonts w:asciiTheme="minorHAnsi" w:hAnsiTheme="minorHAnsi"/>
-                  <w:bCs/>
-                </w:rPr>
-                <w:delText>Pass</w:delText>
-              </w:r>
-            </w:del>
+            <w:r>
+              <w:t>NA</w:t>
+            </w:r>
           </w:p>
         </w:tc>
       </w:tr>
@@ -12363,7 +12958,6 @@
               <w:rPr>
                 <w:rFonts w:ascii="Arial" w:hAnsi="Arial" w:cs="Arial"/>
               </w:rPr>
-              <w:lastRenderedPageBreak/>
               <w:t>Initial Tester</w:t>
             </w:r>
           </w:p>
@@ -12449,6 +13043,7 @@
               <w:rPr>
                 <w:rFonts w:ascii="Arial" w:hAnsi="Arial" w:cs="Arial"/>
               </w:rPr>
+              <w:lastRenderedPageBreak/>
               <w:t>Susmitha Palacherla</w:t>
             </w:r>
           </w:p>
@@ -12595,9 +13190,9 @@
       </w:pPr>
     </w:p>
     <w:sectPr>
-      <w:headerReference w:type="default" r:id="rId21"/>
-      <w:footerReference w:type="default" r:id="rId22"/>
-      <w:footerReference w:type="first" r:id="rId23"/>
+      <w:headerReference w:type="default" r:id="rId20"/>
+      <w:footerReference w:type="default" r:id="rId21"/>
+      <w:footerReference w:type="first" r:id="rId22"/>
       <w:pgSz w:w="16838" w:h="11906" w:orient="landscape" w:code="9"/>
       <w:pgMar w:top="720" w:right="1080" w:bottom="720" w:left="1080" w:header="720" w:footer="720" w:gutter="0"/>
       <w:cols w:space="720"/>
@@ -12670,7 +13265,7 @@
       <w:rPr>
         <w:noProof/>
       </w:rPr>
-      <w:t>11/21/2022</w:t>
+      <w:t>12/19/2022</w:t>
     </w:r>
     <w:r>
       <w:fldChar w:fldCharType="end"/>

</xml_diff>

<commit_message>
TFS 26048- Display only latest last known status of log during reactivation
git-tfs-id: [https://tfs.omnicloud.local/tfs/cco%20program/]$/eCoaching_V2;C52417
</commit_message>
<xml_diff>
--- a/Unit Test/DB/CCO_eCoaching_Log_Admin_Tool_DB_UTD.docx
+++ b/Unit Test/DB/CCO_eCoaching_Log_Admin_Tool_DB_UTD.docx
@@ -1,6 +1,6 @@
 
 <file path=word/document.xml><?xml version="1.0" encoding="utf-8"?>
-<w:document xmlns:wpc="http://schemas.microsoft.com/office/word/2010/wordprocessingCanvas" xmlns:cx="http://schemas.microsoft.com/office/drawing/2014/chartex" xmlns:cx1="http://schemas.microsoft.com/office/drawing/2015/9/8/chartex" xmlns:cx2="http://schemas.microsoft.com/office/drawing/2015/10/21/chartex" xmlns:cx3="http://schemas.microsoft.com/office/drawing/2016/5/9/chartex" xmlns:cx4="http://schemas.microsoft.com/office/drawing/2016/5/10/chartex" xmlns:cx5="http://schemas.microsoft.com/office/drawing/2016/5/11/chartex" xmlns:cx6="http://schemas.microsoft.com/office/drawing/2016/5/12/chartex" xmlns:cx7="http://schemas.microsoft.com/office/drawing/2016/5/13/chartex" xmlns:cx8="http://schemas.microsoft.com/office/drawing/2016/5/14/chartex" xmlns:mc="http://schemas.openxmlformats.org/markup-compatibility/2006" xmlns:aink="http://schemas.microsoft.com/office/drawing/2016/ink" xmlns:am3d="http://schemas.microsoft.com/office/drawing/2017/model3d" xmlns:o="urn:schemas-microsoft-com:office:office" xmlns:r="http://schemas.openxmlformats.org/officeDocument/2006/relationships" xmlns:m="http://schemas.openxmlformats.org/officeDocument/2006/math" xmlns:v="urn:schemas-microsoft-com:vml" xmlns:wp14="http://schemas.microsoft.com/office/word/2010/wordprocessingDrawing" xmlns:wp="http://schemas.openxmlformats.org/drawingml/2006/wordprocessingDrawing" xmlns:w10="urn:schemas-microsoft-com:office:word" xmlns:w="http://schemas.openxmlformats.org/wordprocessingml/2006/main" xmlns:w14="http://schemas.microsoft.com/office/word/2010/wordml" xmlns:w15="http://schemas.microsoft.com/office/word/2012/wordml" xmlns:w16cex="http://schemas.microsoft.com/office/word/2018/wordml/cex" xmlns:w16cid="http://schemas.microsoft.com/office/word/2016/wordml/cid" xmlns:w16="http://schemas.microsoft.com/office/word/2018/wordml" xmlns:w16sdtdh="http://schemas.microsoft.com/office/word/2020/wordml/sdtdatahash" xmlns:w16se="http://schemas.microsoft.com/office/word/2015/wordml/symex" xmlns:wpg="http://schemas.microsoft.com/office/word/2010/wordprocessingGroup" xmlns:wpi="http://schemas.microsoft.com/office/word/2010/wordprocessingInk" xmlns:wne="http://schemas.microsoft.com/office/word/2006/wordml" xmlns:wps="http://schemas.microsoft.com/office/word/2010/wordprocessingShape" mc:Ignorable="w14 w15 w16se w16cid w16 w16cex w16sdtdh wp14">
+<w:document xmlns:wpc="http://schemas.microsoft.com/office/word/2010/wordprocessingCanvas" xmlns:cx="http://schemas.microsoft.com/office/drawing/2014/chartex" xmlns:cx1="http://schemas.microsoft.com/office/drawing/2015/9/8/chartex" xmlns:cx2="http://schemas.microsoft.com/office/drawing/2015/10/21/chartex" xmlns:cx3="http://schemas.microsoft.com/office/drawing/2016/5/9/chartex" xmlns:cx4="http://schemas.microsoft.com/office/drawing/2016/5/10/chartex" xmlns:cx5="http://schemas.microsoft.com/office/drawing/2016/5/11/chartex" xmlns:cx6="http://schemas.microsoft.com/office/drawing/2016/5/12/chartex" xmlns:cx7="http://schemas.microsoft.com/office/drawing/2016/5/13/chartex" xmlns:cx8="http://schemas.microsoft.com/office/drawing/2016/5/14/chartex" xmlns:mc="http://schemas.openxmlformats.org/markup-compatibility/2006" xmlns:aink="http://schemas.microsoft.com/office/drawing/2016/ink" xmlns:am3d="http://schemas.microsoft.com/office/drawing/2017/model3d" xmlns:o="urn:schemas-microsoft-com:office:office" xmlns:oel="http://schemas.microsoft.com/office/2019/extlst" xmlns:r="http://schemas.openxmlformats.org/officeDocument/2006/relationships" xmlns:m="http://schemas.openxmlformats.org/officeDocument/2006/math" xmlns:v="urn:schemas-microsoft-com:vml" xmlns:wp14="http://schemas.microsoft.com/office/word/2010/wordprocessingDrawing" xmlns:wp="http://schemas.openxmlformats.org/drawingml/2006/wordprocessingDrawing" xmlns:w10="urn:schemas-microsoft-com:office:word" xmlns:w="http://schemas.openxmlformats.org/wordprocessingml/2006/main" xmlns:w14="http://schemas.microsoft.com/office/word/2010/wordml" xmlns:w15="http://schemas.microsoft.com/office/word/2012/wordml" xmlns:w16cex="http://schemas.microsoft.com/office/word/2018/wordml/cex" xmlns:w16cid="http://schemas.microsoft.com/office/word/2016/wordml/cid" xmlns:w16="http://schemas.microsoft.com/office/word/2018/wordml" xmlns:w16sdtdh="http://schemas.microsoft.com/office/word/2020/wordml/sdtdatahash" xmlns:w16se="http://schemas.microsoft.com/office/word/2015/wordml/symex" xmlns:wpg="http://schemas.microsoft.com/office/word/2010/wordprocessingGroup" xmlns:wpi="http://schemas.microsoft.com/office/word/2010/wordprocessingInk" xmlns:wne="http://schemas.microsoft.com/office/word/2006/wordml" xmlns:wps="http://schemas.microsoft.com/office/word/2010/wordprocessingShape" mc:Ignorable="w14 w15 w16se w16cid w16 w16cex w16sdtdh wp14">
   <w:body>
     <w:p>
       <w:pPr>
@@ -1242,8 +1242,21 @@
           </w:tcPr>
           <w:p>
             <w:r>
-              <w:t>TFS 16529 – Support using MaxCorp EmpID as LanIds</w:t>
-            </w:r>
+              <w:t xml:space="preserve">TFS 16529 – Support using </w:t>
+            </w:r>
+            <w:proofErr w:type="spellStart"/>
+            <w:r>
+              <w:t>MaxCorp</w:t>
+            </w:r>
+            <w:proofErr w:type="spellEnd"/>
+            <w:r>
+              <w:t xml:space="preserve"> EmpID as </w:t>
+            </w:r>
+            <w:proofErr w:type="spellStart"/>
+            <w:r>
+              <w:t>LanIds</w:t>
+            </w:r>
+            <w:proofErr w:type="spellEnd"/>
           </w:p>
         </w:tc>
         <w:tc>
@@ -1606,9 +1619,6 @@
         </w:tc>
       </w:tr>
       <w:tr>
-        <w:trPr>
-          <w:ins w:id="15" w:author="Palacherla, Susmitha C" w:date="2022-12-19T11:07:00Z"/>
-        </w:trPr>
         <w:tc>
           <w:tcPr>
             <w:tcW w:w="0" w:type="auto"/>
@@ -1620,16 +1630,9 @@
             </w:tcBorders>
           </w:tcPr>
           <w:p>
-            <w:pPr>
-              <w:rPr>
-                <w:ins w:id="16" w:author="Palacherla, Susmitha C" w:date="2022-12-19T11:07:00Z"/>
-              </w:rPr>
-            </w:pPr>
-            <w:ins w:id="17" w:author="Palacherla, Susmitha C" w:date="2022-12-19T11:07:00Z">
-              <w:r>
-                <w:t>12/19/2022</w:t>
-              </w:r>
-            </w:ins>
+            <w:r>
+              <w:t>12/19/2022</w:t>
+            </w:r>
           </w:p>
         </w:tc>
         <w:tc>
@@ -1643,16 +1646,9 @@
             </w:tcBorders>
           </w:tcPr>
           <w:p>
-            <w:pPr>
-              <w:rPr>
-                <w:ins w:id="18" w:author="Palacherla, Susmitha C" w:date="2022-12-19T11:07:00Z"/>
-              </w:rPr>
-            </w:pPr>
-            <w:ins w:id="19" w:author="Palacherla, Susmitha C" w:date="2022-12-19T11:07:00Z">
-              <w:r>
-                <w:t>19.0</w:t>
-              </w:r>
-            </w:ins>
+            <w:r>
+              <w:t>19.0</w:t>
+            </w:r>
           </w:p>
         </w:tc>
         <w:tc>
@@ -1666,16 +1662,9 @@
             </w:tcBorders>
           </w:tcPr>
           <w:p>
-            <w:pPr>
-              <w:rPr>
-                <w:ins w:id="20" w:author="Palacherla, Susmitha C" w:date="2022-12-19T11:07:00Z"/>
-              </w:rPr>
-            </w:pPr>
-            <w:ins w:id="21" w:author="Palacherla, Susmitha C" w:date="2022-12-19T11:08:00Z">
-              <w:r>
-                <w:t>TFS 25961- Update Manager permissions to reactivate Coaching Logs</w:t>
-              </w:r>
-            </w:ins>
+            <w:r>
+              <w:t>TFS 25961- Update Manager permissions to reactivate Coaching Logs</w:t>
+            </w:r>
           </w:p>
         </w:tc>
         <w:tc>
@@ -1689,12 +1678,102 @@
             </w:tcBorders>
           </w:tcPr>
           <w:p>
-            <w:pPr>
-              <w:rPr>
-                <w:ins w:id="22" w:author="Palacherla, Susmitha C" w:date="2022-12-19T11:07:00Z"/>
-              </w:rPr>
-            </w:pPr>
-            <w:ins w:id="23" w:author="Palacherla, Susmitha C" w:date="2022-12-19T11:08:00Z">
+            <w:r>
+              <w:t>Susmitha Palacherla</w:t>
+            </w:r>
+          </w:p>
+        </w:tc>
+      </w:tr>
+      <w:tr>
+        <w:trPr>
+          <w:ins w:id="15" w:author="Palacherla, Susmitha C" w:date="2023-01-23T10:11:00Z"/>
+        </w:trPr>
+        <w:tc>
+          <w:tcPr>
+            <w:tcW w:w="0" w:type="auto"/>
+            <w:tcBorders>
+              <w:top w:val="single" w:sz="6" w:space="0" w:color="C0C0C0"/>
+              <w:left w:val="single" w:sz="6" w:space="0" w:color="C0C0C0"/>
+              <w:bottom w:val="single" w:sz="6" w:space="0" w:color="C0C0C0"/>
+              <w:right w:val="single" w:sz="6" w:space="0" w:color="C0C0C0"/>
+            </w:tcBorders>
+          </w:tcPr>
+          <w:p>
+            <w:pPr>
+              <w:rPr>
+                <w:ins w:id="16" w:author="Palacherla, Susmitha C" w:date="2023-01-23T10:11:00Z"/>
+              </w:rPr>
+            </w:pPr>
+            <w:ins w:id="17" w:author="Palacherla, Susmitha C" w:date="2023-01-23T10:11:00Z">
+              <w:r>
+                <w:t>1/23/2023</w:t>
+              </w:r>
+            </w:ins>
+          </w:p>
+        </w:tc>
+        <w:tc>
+          <w:tcPr>
+            <w:tcW w:w="0" w:type="auto"/>
+            <w:tcBorders>
+              <w:top w:val="single" w:sz="6" w:space="0" w:color="C0C0C0"/>
+              <w:left w:val="single" w:sz="6" w:space="0" w:color="C0C0C0"/>
+              <w:bottom w:val="single" w:sz="6" w:space="0" w:color="C0C0C0"/>
+              <w:right w:val="single" w:sz="6" w:space="0" w:color="C0C0C0"/>
+            </w:tcBorders>
+          </w:tcPr>
+          <w:p>
+            <w:pPr>
+              <w:rPr>
+                <w:ins w:id="18" w:author="Palacherla, Susmitha C" w:date="2023-01-23T10:11:00Z"/>
+              </w:rPr>
+            </w:pPr>
+            <w:ins w:id="19" w:author="Palacherla, Susmitha C" w:date="2023-01-23T10:11:00Z">
+              <w:r>
+                <w:t>20.0</w:t>
+              </w:r>
+            </w:ins>
+          </w:p>
+        </w:tc>
+        <w:tc>
+          <w:tcPr>
+            <w:tcW w:w="6082" w:type="dxa"/>
+            <w:tcBorders>
+              <w:top w:val="single" w:sz="6" w:space="0" w:color="C0C0C0"/>
+              <w:left w:val="single" w:sz="6" w:space="0" w:color="C0C0C0"/>
+              <w:bottom w:val="single" w:sz="6" w:space="0" w:color="C0C0C0"/>
+              <w:right w:val="single" w:sz="6" w:space="0" w:color="C0C0C0"/>
+            </w:tcBorders>
+          </w:tcPr>
+          <w:p>
+            <w:pPr>
+              <w:rPr>
+                <w:ins w:id="20" w:author="Palacherla, Susmitha C" w:date="2023-01-23T10:11:00Z"/>
+              </w:rPr>
+            </w:pPr>
+            <w:ins w:id="21" w:author="Palacherla, Susmitha C" w:date="2023-01-23T10:12:00Z">
+              <w:r>
+                <w:t>TFS 26048- Display only latest last known status of log during reactivation</w:t>
+              </w:r>
+            </w:ins>
+          </w:p>
+        </w:tc>
+        <w:tc>
+          <w:tcPr>
+            <w:tcW w:w="1980" w:type="dxa"/>
+            <w:tcBorders>
+              <w:top w:val="single" w:sz="6" w:space="0" w:color="C0C0C0"/>
+              <w:left w:val="single" w:sz="6" w:space="0" w:color="C0C0C0"/>
+              <w:bottom w:val="single" w:sz="6" w:space="0" w:color="C0C0C0"/>
+              <w:right w:val="single" w:sz="6" w:space="0" w:color="C0C0C0"/>
+            </w:tcBorders>
+          </w:tcPr>
+          <w:p>
+            <w:pPr>
+              <w:rPr>
+                <w:ins w:id="22" w:author="Palacherla, Susmitha C" w:date="2023-01-23T10:11:00Z"/>
+              </w:rPr>
+            </w:pPr>
+            <w:ins w:id="23" w:author="Palacherla, Susmitha C" w:date="2023-01-23T10:11:00Z">
               <w:r>
                 <w:t>Susmitha Palacherla</w:t>
               </w:r>
@@ -2345,12 +2424,21 @@
                 <w:szCs w:val="22"/>
               </w:rPr>
             </w:pPr>
+            <w:proofErr w:type="spellStart"/>
             <w:r>
               <w:rPr>
                 <w:sz w:val="22"/>
                 <w:szCs w:val="22"/>
               </w:rPr>
-              <w:t xml:space="preserve">eCoaching_Dev database on </w:t>
+              <w:t>eCoaching_Dev</w:t>
+            </w:r>
+            <w:proofErr w:type="spellEnd"/>
+            <w:r>
+              <w:rPr>
+                <w:sz w:val="22"/>
+                <w:szCs w:val="22"/>
+              </w:rPr>
+              <w:t xml:space="preserve"> database on </w:t>
             </w:r>
             <w:r>
               <w:rPr>
@@ -3883,14 +3971,14 @@
             <w:tcW w:w="10861" w:type="dxa"/>
           </w:tcPr>
           <w:p>
-            <w:ins w:id="26" w:author="Palacherla, Susmitha C" w:date="2022-12-19T11:08:00Z">
+            <w:ins w:id="26" w:author="Palacherla, Susmitha C" w:date="2023-01-23T10:13:00Z">
               <w:r>
-                <w:t>TFS 25961- Update Manager permissions to reactivate Coaching Logs</w:t>
+                <w:t>TFS 26048- Display only latest last known status of log during reactivation</w:t>
               </w:r>
             </w:ins>
-            <w:del w:id="27" w:author="Palacherla, Susmitha C" w:date="2022-12-19T11:08:00Z">
+            <w:del w:id="27" w:author="Palacherla, Susmitha C" w:date="2023-01-23T10:13:00Z">
               <w:r>
-                <w:delText>TFS 25731 - Non-Coachable logs not being written to audit tables</w:delText>
+                <w:delText>TFS 25961- Update Manager permissions to reactivate Coaching Logs</w:delText>
               </w:r>
             </w:del>
           </w:p>
@@ -3918,12 +4006,21 @@
                 <w:szCs w:val="22"/>
               </w:rPr>
             </w:pPr>
+            <w:proofErr w:type="spellStart"/>
             <w:r>
               <w:rPr>
                 <w:sz w:val="22"/>
                 <w:szCs w:val="22"/>
               </w:rPr>
-              <w:t xml:space="preserve">eCoaching_Dev database on </w:t>
+              <w:t>eCoaching_Dev</w:t>
+            </w:r>
+            <w:proofErr w:type="spellEnd"/>
+            <w:r>
+              <w:rPr>
+                <w:sz w:val="22"/>
+                <w:szCs w:val="22"/>
+              </w:rPr>
+              <w:t xml:space="preserve"> database on </w:t>
             </w:r>
             <w:r>
               <w:rPr>
@@ -4279,7 +4376,15 @@
               <w:textAlignment w:val="auto"/>
             </w:pPr>
             <w:r>
-              <w:t>Check the contents of the Coaching_Inactivate_Reactivate_Audit Table</w:t>
+              <w:t xml:space="preserve">Check the contents of the </w:t>
+            </w:r>
+            <w:proofErr w:type="spellStart"/>
+            <w:r>
+              <w:t>Coaching_Inactivate_Reactivate_Audit</w:t>
+            </w:r>
+            <w:proofErr w:type="spellEnd"/>
+            <w:r>
+              <w:t xml:space="preserve"> Table</w:t>
             </w:r>
           </w:p>
         </w:tc>
@@ -4625,7 +4730,15 @@
           </w:p>
           <w:p>
             <w:r>
-              <w:t>Select an Employee level</w:t>
+              <w:t xml:space="preserve">Select an </w:t>
+            </w:r>
+            <w:proofErr w:type="gramStart"/>
+            <w:r>
+              <w:t>Employee</w:t>
+            </w:r>
+            <w:proofErr w:type="gramEnd"/>
+            <w:r>
+              <w:t xml:space="preserve"> level</w:t>
             </w:r>
           </w:p>
           <w:p>
@@ -4640,7 +4753,15 @@
           </w:tcPr>
           <w:p>
             <w:r>
-              <w:t>All Coaching Logs not Completed or Inactive for selected Employee need to displayed</w:t>
+              <w:t xml:space="preserve">All Coaching Logs </w:t>
+            </w:r>
+            <w:proofErr w:type="gramStart"/>
+            <w:r>
+              <w:t>not</w:t>
+            </w:r>
+            <w:proofErr w:type="gramEnd"/>
+            <w:r>
+              <w:t xml:space="preserve"> Completed or Inactive for selected Employee need to displayed</w:t>
             </w:r>
           </w:p>
         </w:tc>
@@ -5149,7 +5270,15 @@
           </w:tcPr>
           <w:p>
             <w:r>
-              <w:t>Check the contents of the Warning_Inactivate_Reactivate_Audit Table</w:t>
+              <w:t xml:space="preserve">Check the contents of the </w:t>
+            </w:r>
+            <w:proofErr w:type="spellStart"/>
+            <w:r>
+              <w:t>Warning_Inactivate_Reactivate_Audit</w:t>
+            </w:r>
+            <w:proofErr w:type="spellEnd"/>
+            <w:r>
+              <w:t xml:space="preserve"> Table</w:t>
             </w:r>
           </w:p>
         </w:tc>
@@ -5513,7 +5642,15 @@
           </w:p>
           <w:p>
             <w:r>
-              <w:t>Select an Employee level</w:t>
+              <w:t xml:space="preserve">Select an </w:t>
+            </w:r>
+            <w:proofErr w:type="gramStart"/>
+            <w:r>
+              <w:t>Employee</w:t>
+            </w:r>
+            <w:proofErr w:type="gramEnd"/>
+            <w:r>
+              <w:t xml:space="preserve"> level</w:t>
             </w:r>
           </w:p>
           <w:p>
@@ -5528,7 +5665,15 @@
           </w:tcPr>
           <w:p>
             <w:r>
-              <w:t>All Warning Logs not Completed or Inactive for selected Employee need to displayed</w:t>
+              <w:t xml:space="preserve">All Warning Logs </w:t>
+            </w:r>
+            <w:proofErr w:type="gramStart"/>
+            <w:r>
+              <w:t>not</w:t>
+            </w:r>
+            <w:proofErr w:type="gramEnd"/>
+            <w:r>
+              <w:t xml:space="preserve"> Completed or Inactive for selected Employee need to displayed</w:t>
             </w:r>
           </w:p>
         </w:tc>
@@ -6084,23 +6229,21 @@
           </w:tcPr>
           <w:p>
             <w:r>
-              <w:t>Check the contents of the Coaching_</w:t>
-            </w:r>
-            <w:del w:id="28" w:author="Palacherla, Susmitha C" w:date="2022-12-19T11:09:00Z">
-              <w:r>
-                <w:delText>Reactivate</w:delText>
-              </w:r>
-            </w:del>
-            <w:ins w:id="29" w:author="Palacherla, Susmitha C" w:date="2022-12-19T11:09:00Z">
-              <w:r>
-                <w:t>In</w:t>
-              </w:r>
-              <w:r>
-                <w:t>activate</w:t>
-              </w:r>
-            </w:ins>
-            <w:r>
-              <w:t>_Reactivate_Audit Table</w:t>
+              <w:t xml:space="preserve">Check the contents of the </w:t>
+            </w:r>
+            <w:proofErr w:type="spellStart"/>
+            <w:r>
+              <w:t>Coaching_</w:t>
+            </w:r>
+            <w:r>
+              <w:t>Inactivate</w:t>
+            </w:r>
+            <w:r>
+              <w:t>_Reactivate_Audit</w:t>
+            </w:r>
+            <w:proofErr w:type="spellEnd"/>
+            <w:r>
+              <w:t xml:space="preserve"> Table</w:t>
             </w:r>
           </w:p>
         </w:tc>
@@ -6113,25 +6256,7 @@
               <w:t xml:space="preserve">Logs Reactivated in </w:t>
             </w:r>
             <w:r>
-              <w:rPr>
-                <w:rPrChange w:id="30" w:author="Palacherla, Susmitha C" w:date="2022-12-19T11:13:00Z">
-                  <w:rPr>
-                    <w:bCs/>
-                  </w:rPr>
-                </w:rPrChange>
-              </w:rPr>
-              <w:t>ATM-</w:t>
-            </w:r>
-            <w:r>
-              <w:rPr>
-                <w:rPrChange w:id="31" w:author="Palacherla, Susmitha C" w:date="2022-12-19T11:13:00Z">
-                  <w:rPr>
-                    <w:rFonts w:asciiTheme="minorHAnsi" w:hAnsiTheme="minorHAnsi"/>
-                    <w:bCs/>
-                  </w:rPr>
-                </w:rPrChange>
-              </w:rPr>
-              <w:t>2.1.1 should have an Audit record present with required Details and StatusID 2</w:t>
+              <w:t>ATM-2.1.1 should have an Audit record present with required Details and StatusID 2</w:t>
             </w:r>
             <w:r>
               <w:rPr>
@@ -6418,7 +6543,15 @@
           </w:tcPr>
           <w:p>
             <w:r>
-              <w:t>Select an Employee level in level dropdown</w:t>
+              <w:t xml:space="preserve">Select an </w:t>
+            </w:r>
+            <w:proofErr w:type="gramStart"/>
+            <w:r>
+              <w:t>Employee</w:t>
+            </w:r>
+            <w:proofErr w:type="gramEnd"/>
+            <w:r>
+              <w:t xml:space="preserve"> level in level dropdown</w:t>
             </w:r>
           </w:p>
           <w:p>
@@ -6494,14 +6627,7 @@
                 <w:rFonts w:asciiTheme="minorHAnsi" w:hAnsiTheme="minorHAnsi"/>
                 <w:bCs/>
               </w:rPr>
-              <w:t>-</w:t>
-            </w:r>
-            <w:r>
-              <w:rPr>
-                <w:rFonts w:asciiTheme="minorHAnsi" w:hAnsiTheme="minorHAnsi"/>
-                <w:bCs/>
-              </w:rPr>
-              <w:t>2.1.3.4</w:t>
+              <w:t>-2.1.3.4</w:t>
             </w:r>
           </w:p>
         </w:tc>
@@ -6516,7 +6642,15 @@
           </w:p>
           <w:p>
             <w:r>
-              <w:t>Select an Employee level</w:t>
+              <w:t xml:space="preserve">Select an </w:t>
+            </w:r>
+            <w:proofErr w:type="gramStart"/>
+            <w:r>
+              <w:t>Employee</w:t>
+            </w:r>
+            <w:proofErr w:type="gramEnd"/>
+            <w:r>
+              <w:t xml:space="preserve"> level</w:t>
             </w:r>
           </w:p>
           <w:p>
@@ -6540,6 +6674,16 @@
             </w:r>
           </w:p>
           <w:p>
+            <w:pPr>
+              <w:rPr>
+                <w:ins w:id="28" w:author="Palacherla, Susmitha C" w:date="2023-01-23T10:15:00Z"/>
+              </w:rPr>
+            </w:pPr>
+            <w:ins w:id="29" w:author="Palacherla, Susmitha C" w:date="2023-01-23T10:17:00Z">
+              <w:r>
+                <w:t>*</w:t>
+              </w:r>
+            </w:ins>
             <w:r>
               <w:t>Logs that were in Inactivation Reactivation audit table with Reason ‘</w:t>
             </w:r>
@@ -6549,6 +6693,38 @@
             <w:r>
               <w:t>’ not displayed</w:t>
             </w:r>
+            <w:ins w:id="30" w:author="Palacherla, Susmitha C" w:date="2023-01-23T10:15:00Z">
+              <w:r>
+                <w:t>.</w:t>
+              </w:r>
+            </w:ins>
+          </w:p>
+          <w:p>
+            <w:ins w:id="31" w:author="Palacherla, Susmitha C" w:date="2023-01-23T10:16:00Z">
+              <w:r>
+                <w:t>*</w:t>
+              </w:r>
+            </w:ins>
+            <w:ins w:id="32" w:author="Palacherla, Susmitha C" w:date="2023-01-23T10:15:00Z">
+              <w:r>
+                <w:t>For logs that have b</w:t>
+              </w:r>
+            </w:ins>
+            <w:ins w:id="33" w:author="Palacherla, Susmitha C" w:date="2023-01-23T10:17:00Z">
+              <w:r>
+                <w:t>e</w:t>
+              </w:r>
+            </w:ins>
+            <w:ins w:id="34" w:author="Palacherla, Susmitha C" w:date="2023-01-23T10:15:00Z">
+              <w:r>
+                <w:t xml:space="preserve">en inactivated multiple times, only the </w:t>
+              </w:r>
+            </w:ins>
+            <w:ins w:id="35" w:author="Palacherla, Susmitha C" w:date="2023-01-23T10:16:00Z">
+              <w:r>
+                <w:t>record for the latest Inactivation should be displayed for Reactivation.</w:t>
+              </w:r>
+            </w:ins>
           </w:p>
         </w:tc>
         <w:tc>
@@ -6562,13 +6738,24 @@
                 <w:bCs/>
               </w:rPr>
             </w:pPr>
-            <w:r>
-              <w:rPr>
-                <w:rFonts w:asciiTheme="minorHAnsi" w:hAnsiTheme="minorHAnsi"/>
-                <w:bCs/>
-              </w:rPr>
-              <w:t>Y</w:t>
-            </w:r>
+            <w:ins w:id="36" w:author="Palacherla, Susmitha C" w:date="2023-01-23T10:16:00Z">
+              <w:r>
+                <w:rPr>
+                  <w:rFonts w:asciiTheme="minorHAnsi" w:hAnsiTheme="minorHAnsi"/>
+                  <w:bCs/>
+                </w:rPr>
+                <w:t>Y</w:t>
+              </w:r>
+            </w:ins>
+            <w:del w:id="37" w:author="Palacherla, Susmitha C" w:date="2023-01-23T10:13:00Z">
+              <w:r>
+                <w:rPr>
+                  <w:rFonts w:asciiTheme="minorHAnsi" w:hAnsiTheme="minorHAnsi"/>
+                  <w:bCs/>
+                </w:rPr>
+                <w:delText>Y</w:delText>
+              </w:r>
+            </w:del>
           </w:p>
         </w:tc>
         <w:tc>
@@ -6576,9 +6763,16 @@
             <w:tcW w:w="2880" w:type="dxa"/>
           </w:tcPr>
           <w:p>
-            <w:r>
-              <w:t>Pass</w:t>
-            </w:r>
+            <w:ins w:id="38" w:author="Palacherla, Susmitha C" w:date="2023-01-23T10:16:00Z">
+              <w:r>
+                <w:t>Pass</w:t>
+              </w:r>
+            </w:ins>
+            <w:del w:id="39" w:author="Palacherla, Susmitha C" w:date="2023-01-23T10:13:00Z">
+              <w:r>
+                <w:delText>Pass</w:delText>
+              </w:r>
+            </w:del>
           </w:p>
         </w:tc>
       </w:tr>
@@ -6600,6 +6794,7 @@
               <w:rPr>
                 <w:bCs/>
               </w:rPr>
+              <w:lastRenderedPageBreak/>
               <w:t>ATM-2.</w:t>
             </w:r>
             <w:r>
@@ -6703,7 +6898,6 @@
               <w:rPr>
                 <w:bCs/>
               </w:rPr>
-              <w:lastRenderedPageBreak/>
               <w:t>ATM-</w:t>
             </w:r>
             <w:r>
@@ -6745,6 +6939,16 @@
             </w:r>
           </w:p>
           <w:p>
+            <w:pPr>
+              <w:rPr>
+                <w:ins w:id="40" w:author="Palacherla, Susmitha C" w:date="2023-01-23T10:17:00Z"/>
+              </w:rPr>
+            </w:pPr>
+            <w:ins w:id="41" w:author="Palacherla, Susmitha C" w:date="2023-01-23T10:17:00Z">
+              <w:r>
+                <w:t>*</w:t>
+              </w:r>
+            </w:ins>
             <w:r>
               <w:t>Logs that were in Inactivation Reactivation audit table with Reason ‘</w:t>
             </w:r>
@@ -6754,6 +6958,19 @@
             <w:r>
               <w:t>’ not displayed</w:t>
             </w:r>
+          </w:p>
+          <w:p>
+            <w:ins w:id="42" w:author="Palacherla, Susmitha C" w:date="2023-01-23T10:17:00Z">
+              <w:r>
+                <w:t xml:space="preserve">*For logs that have </w:t>
+              </w:r>
+              <w:r>
+                <w:t>been</w:t>
+              </w:r>
+              <w:r>
+                <w:t xml:space="preserve"> inactivated multiple times, only the record for the latest Inactivation should be displayed for Reactivation.</w:t>
+              </w:r>
+            </w:ins>
           </w:p>
         </w:tc>
         <w:tc>
@@ -6945,1562 +7162,18 @@
                 <w:bCs/>
               </w:rPr>
             </w:pPr>
-            <w:ins w:id="32" w:author="Palacherla, Susmitha C" w:date="2022-12-19T11:28:00Z">
-              <w:r>
-                <w:rPr>
-                  <w:bCs/>
-                </w:rPr>
-                <w:t>ATM-2.</w:t>
-              </w:r>
-              <w:r>
-                <w:rPr>
-                  <w:rFonts w:asciiTheme="minorHAnsi" w:hAnsiTheme="minorHAnsi"/>
-                  <w:bCs/>
-                </w:rPr>
-                <w:t>1.</w:t>
-              </w:r>
-              <w:r>
-                <w:rPr>
-                  <w:rFonts w:asciiTheme="minorHAnsi" w:hAnsiTheme="minorHAnsi"/>
-                  <w:bCs/>
-                </w:rPr>
-                <w:t>6</w:t>
-              </w:r>
-              <w:r>
-                <w:rPr>
-                  <w:rFonts w:asciiTheme="minorHAnsi" w:hAnsiTheme="minorHAnsi"/>
-                  <w:bCs/>
-                </w:rPr>
-                <w:t>.1</w:t>
-              </w:r>
-            </w:ins>
-            <w:del w:id="33" w:author="Palacherla, Susmitha C" w:date="2022-12-19T11:28:00Z">
-              <w:r>
-                <w:rPr>
-                  <w:bCs/>
-                </w:rPr>
-                <w:delText>ATM-2.</w:delText>
-              </w:r>
-              <w:r>
-                <w:rPr>
-                  <w:rFonts w:asciiTheme="minorHAnsi" w:hAnsiTheme="minorHAnsi"/>
-                  <w:bCs/>
-                </w:rPr>
-                <w:delText>1.6</w:delText>
-              </w:r>
-            </w:del>
-          </w:p>
-        </w:tc>
-        <w:tc>
-          <w:tcPr>
-            <w:tcW w:w="3690" w:type="dxa"/>
-          </w:tcPr>
-          <w:p>
-            <w:pPr>
-              <w:rPr>
-                <w:ins w:id="34" w:author="Palacherla, Susmitha C" w:date="2022-12-19T11:28:00Z"/>
-              </w:rPr>
-            </w:pPr>
-            <w:ins w:id="35" w:author="Palacherla, Susmitha C" w:date="2022-12-19T11:28:00Z">
-              <w:r>
-                <w:t xml:space="preserve">Navigate to </w:t>
-              </w:r>
-              <w:r>
-                <w:fldChar w:fldCharType="begin"/>
-              </w:r>
-              <w:r>
-                <w:instrText xml:space="preserve"> HYPERLINK "https://uvaadadweb50cco.ad.local/ecl_admin_dev/" </w:instrText>
-              </w:r>
-              <w:r>
-                <w:fldChar w:fldCharType="separate"/>
-              </w:r>
-              <w:r>
-                <w:rPr>
-                  <w:rStyle w:val="Hyperlink"/>
-                </w:rPr>
-                <w:t>eCL Admin - eCL Admin</w:t>
-              </w:r>
-              <w:r>
-                <w:rPr>
-                  <w:rStyle w:val="Hyperlink"/>
-                </w:rPr>
-                <w:fldChar w:fldCharType="end"/>
-              </w:r>
-            </w:ins>
-          </w:p>
-          <w:p>
-            <w:pPr>
-              <w:rPr>
-                <w:ins w:id="36" w:author="Palacherla, Susmitha C" w:date="2022-12-19T11:28:00Z"/>
-              </w:rPr>
-            </w:pPr>
-            <w:ins w:id="37" w:author="Palacherla, Susmitha C" w:date="2022-12-19T11:28:00Z">
-              <w:r>
-                <w:t>As a</w:t>
-              </w:r>
-            </w:ins>
-            <w:ins w:id="38" w:author="Palacherla, Susmitha C" w:date="2022-12-19T11:31:00Z">
-              <w:r>
-                <w:t xml:space="preserve"> </w:t>
-              </w:r>
-            </w:ins>
-            <w:ins w:id="39" w:author="Palacherla, Susmitha C" w:date="2022-12-19T11:28:00Z">
-              <w:r>
-                <w:t>n</w:t>
-              </w:r>
-            </w:ins>
-            <w:ins w:id="40" w:author="Palacherla, Susmitha C" w:date="2022-12-19T11:31:00Z">
-              <w:r>
-                <w:t xml:space="preserve">on </w:t>
-              </w:r>
-            </w:ins>
-            <w:ins w:id="41" w:author="Palacherla, Susmitha C" w:date="2022-12-19T11:28:00Z">
-              <w:r>
-                <w:t>admin user</w:t>
-              </w:r>
-            </w:ins>
-          </w:p>
-          <w:p>
-            <w:pPr>
-              <w:rPr>
-                <w:ins w:id="42" w:author="Palacherla, Susmitha C" w:date="2022-12-19T11:28:00Z"/>
-              </w:rPr>
-            </w:pPr>
-            <w:ins w:id="43" w:author="Palacherla, Susmitha C" w:date="2022-12-19T11:28:00Z">
-              <w:r>
-                <w:t>Manage Employee Logs</w:t>
-              </w:r>
-            </w:ins>
-          </w:p>
-          <w:p>
-            <w:pPr>
-              <w:rPr>
-                <w:ins w:id="44" w:author="Palacherla, Susmitha C" w:date="2022-12-19T11:28:00Z"/>
-              </w:rPr>
-            </w:pPr>
-            <w:ins w:id="45" w:author="Palacherla, Susmitha C" w:date="2022-12-19T11:28:00Z">
-              <w:r>
-                <w:t>Reactivate Employee Logs</w:t>
-              </w:r>
-            </w:ins>
-          </w:p>
-          <w:p>
-            <w:pPr>
-              <w:rPr>
-                <w:ins w:id="46" w:author="Palacherla, Susmitha C" w:date="2022-12-19T11:28:00Z"/>
-              </w:rPr>
-            </w:pPr>
-            <w:ins w:id="47" w:author="Palacherla, Susmitha C" w:date="2022-12-19T11:28:00Z">
-              <w:r>
-                <w:t>Search by Log Type, Employee Level, and Employee</w:t>
-              </w:r>
-            </w:ins>
-          </w:p>
-          <w:p>
-            <w:pPr>
-              <w:rPr>
-                <w:del w:id="48" w:author="Palacherla, Susmitha C" w:date="2022-12-19T11:28:00Z"/>
-              </w:rPr>
-            </w:pPr>
-            <w:del w:id="49" w:author="Palacherla, Susmitha C" w:date="2022-12-19T11:28:00Z">
-              <w:r>
-                <w:delText xml:space="preserve">Navigate to </w:delText>
-              </w:r>
-              <w:r>
-                <w:fldChar w:fldCharType="begin"/>
-              </w:r>
-              <w:r>
-                <w:delInstrText xml:space="preserve"> HYPERLINK "https://uvaadadweb50cco.ad.local/ecl_admin_dev/" </w:delInstrText>
-              </w:r>
-              <w:r>
-                <w:fldChar w:fldCharType="separate"/>
-              </w:r>
-              <w:r>
-                <w:rPr>
-                  <w:rStyle w:val="Hyperlink"/>
-                </w:rPr>
-                <w:delText>eCL Admin - eCL Admin</w:delText>
-              </w:r>
-              <w:r>
-                <w:rPr>
-                  <w:rStyle w:val="Hyperlink"/>
-                </w:rPr>
-                <w:fldChar w:fldCharType="end"/>
-              </w:r>
-            </w:del>
-          </w:p>
-          <w:p>
-            <w:pPr>
-              <w:rPr>
-                <w:del w:id="50" w:author="Palacherla, Susmitha C" w:date="2022-12-19T11:28:00Z"/>
-              </w:rPr>
-            </w:pPr>
-            <w:del w:id="51" w:author="Palacherla, Susmitha C" w:date="2022-12-19T11:28:00Z">
-              <w:r>
-                <w:delText>As an non-admin user (ops)</w:delText>
-              </w:r>
-            </w:del>
-          </w:p>
-          <w:p>
-            <w:pPr>
-              <w:rPr>
-                <w:del w:id="52" w:author="Palacherla, Susmitha C" w:date="2022-12-19T11:28:00Z"/>
-              </w:rPr>
-            </w:pPr>
-            <w:del w:id="53" w:author="Palacherla, Susmitha C" w:date="2022-12-19T11:28:00Z">
-              <w:r>
-                <w:delText>Manage Employee Logs</w:delText>
-              </w:r>
-            </w:del>
-          </w:p>
-          <w:p/>
-        </w:tc>
-        <w:tc>
-          <w:tcPr>
-            <w:tcW w:w="4500" w:type="dxa"/>
-          </w:tcPr>
-          <w:p>
-            <w:pPr>
-              <w:rPr>
-                <w:ins w:id="54" w:author="Palacherla, Susmitha C" w:date="2022-12-19T11:28:00Z"/>
-              </w:rPr>
-            </w:pPr>
-            <w:ins w:id="55" w:author="Palacherla, Susmitha C" w:date="2022-12-19T11:28:00Z">
-              <w:r>
-                <w:t>Three dropdowns are displayed</w:t>
-              </w:r>
-            </w:ins>
-          </w:p>
-          <w:p>
-            <w:pPr>
-              <w:rPr>
-                <w:ins w:id="56" w:author="Palacherla, Susmitha C" w:date="2022-12-19T11:28:00Z"/>
-              </w:rPr>
-            </w:pPr>
-            <w:ins w:id="57" w:author="Palacherla, Susmitha C" w:date="2022-12-19T11:28:00Z">
-              <w:r>
-                <w:t>Please Select Type</w:t>
-              </w:r>
-            </w:ins>
-          </w:p>
-          <w:p>
-            <w:pPr>
-              <w:rPr>
-                <w:ins w:id="58" w:author="Palacherla, Susmitha C" w:date="2022-12-19T11:28:00Z"/>
-              </w:rPr>
-            </w:pPr>
-            <w:ins w:id="59" w:author="Palacherla, Susmitha C" w:date="2022-12-19T11:28:00Z">
-              <w:r>
-                <w:t>Please Select Employee Level</w:t>
-              </w:r>
-            </w:ins>
-          </w:p>
-          <w:p>
-            <w:ins w:id="60" w:author="Palacherla, Susmitha C" w:date="2022-12-19T11:28:00Z">
-              <w:r>
-                <w:t xml:space="preserve">Please Select an employee </w:t>
-              </w:r>
-            </w:ins>
-            <w:del w:id="61" w:author="Palacherla, Susmitha C" w:date="2022-12-19T11:28:00Z">
-              <w:r>
-                <w:delText>Reactivate Employee Logs option is not available</w:delText>
-              </w:r>
-            </w:del>
-          </w:p>
-        </w:tc>
-        <w:tc>
-          <w:tcPr>
-            <w:tcW w:w="1260" w:type="dxa"/>
-          </w:tcPr>
-          <w:p>
-            <w:ins w:id="62" w:author="Palacherla, Susmitha C" w:date="2022-12-19T15:11:00Z">
-              <w:r>
-                <w:rPr>
-                  <w:rFonts w:asciiTheme="minorHAnsi" w:hAnsiTheme="minorHAnsi"/>
-                  <w:bCs/>
-                </w:rPr>
-                <w:t>Y</w:t>
-              </w:r>
-            </w:ins>
-            <w:del w:id="63" w:author="Palacherla, Susmitha C" w:date="2022-12-19T11:28:00Z">
-              <w:r>
-                <w:rPr>
-                  <w:rFonts w:asciiTheme="minorHAnsi" w:hAnsiTheme="minorHAnsi"/>
-                  <w:bCs/>
-                </w:rPr>
-                <w:delText>N</w:delText>
-              </w:r>
-            </w:del>
-          </w:p>
-        </w:tc>
-        <w:tc>
-          <w:tcPr>
-            <w:tcW w:w="2880" w:type="dxa"/>
-          </w:tcPr>
-          <w:p>
-            <w:pPr>
-              <w:rPr>
-                <w:rFonts w:asciiTheme="minorHAnsi" w:hAnsiTheme="minorHAnsi"/>
-                <w:bCs/>
-              </w:rPr>
-            </w:pPr>
-            <w:ins w:id="64" w:author="Palacherla, Susmitha C" w:date="2022-12-19T15:11:00Z">
-              <w:r>
-                <w:t>Pass</w:t>
-              </w:r>
-            </w:ins>
-            <w:del w:id="65" w:author="Palacherla, Susmitha C" w:date="2022-12-19T11:28:00Z">
-              <w:r>
-                <w:delText>NA</w:delText>
-              </w:r>
-            </w:del>
-          </w:p>
-        </w:tc>
-      </w:tr>
-      <w:tr>
-        <w:trPr>
-          <w:cantSplit/>
-          <w:ins w:id="66" w:author="Palacherla, Susmitha C" w:date="2022-12-19T11:27:00Z"/>
-        </w:trPr>
-        <w:tc>
-          <w:tcPr>
-            <w:tcW w:w="1170" w:type="dxa"/>
-          </w:tcPr>
-          <w:p>
-            <w:pPr>
-              <w:rPr>
-                <w:ins w:id="67" w:author="Palacherla, Susmitha C" w:date="2022-12-19T11:27:00Z"/>
-                <w:bCs/>
-              </w:rPr>
-            </w:pPr>
-            <w:ins w:id="68" w:author="Palacherla, Susmitha C" w:date="2022-12-19T11:28:00Z">
-              <w:r>
-                <w:rPr>
-                  <w:bCs/>
-                </w:rPr>
-                <w:t>ATM</w:t>
-              </w:r>
-              <w:r>
-                <w:rPr>
-                  <w:rFonts w:asciiTheme="minorHAnsi" w:hAnsiTheme="minorHAnsi"/>
-                  <w:bCs/>
-                </w:rPr>
-                <w:t>-2.1.</w:t>
-              </w:r>
-              <w:r>
-                <w:rPr>
-                  <w:rFonts w:asciiTheme="minorHAnsi" w:hAnsiTheme="minorHAnsi"/>
-                  <w:bCs/>
-                </w:rPr>
-                <w:t>6</w:t>
-              </w:r>
-              <w:r>
-                <w:rPr>
-                  <w:rFonts w:asciiTheme="minorHAnsi" w:hAnsiTheme="minorHAnsi"/>
-                  <w:bCs/>
-                </w:rPr>
-                <w:t>.2</w:t>
-              </w:r>
-            </w:ins>
-          </w:p>
-        </w:tc>
-        <w:tc>
-          <w:tcPr>
-            <w:tcW w:w="3690" w:type="dxa"/>
-          </w:tcPr>
-          <w:p>
-            <w:pPr>
-              <w:rPr>
-                <w:ins w:id="69" w:author="Palacherla, Susmitha C" w:date="2022-12-19T11:28:00Z"/>
-              </w:rPr>
-            </w:pPr>
-            <w:ins w:id="70" w:author="Palacherla, Susmitha C" w:date="2022-12-19T11:28:00Z">
-              <w:r>
-                <w:t>Select Coaching in Type dropdown</w:t>
-              </w:r>
-            </w:ins>
-          </w:p>
-          <w:p>
-            <w:pPr>
-              <w:rPr>
-                <w:ins w:id="71" w:author="Palacherla, Susmitha C" w:date="2022-12-19T11:27:00Z"/>
-              </w:rPr>
-            </w:pPr>
-            <w:ins w:id="72" w:author="Palacherla, Susmitha C" w:date="2022-12-19T11:28:00Z">
-              <w:r>
-                <w:t>Verify values in Employee Level</w:t>
-              </w:r>
-            </w:ins>
-          </w:p>
-        </w:tc>
-        <w:tc>
-          <w:tcPr>
-            <w:tcW w:w="4500" w:type="dxa"/>
-          </w:tcPr>
-          <w:p>
-            <w:pPr>
-              <w:rPr>
-                <w:ins w:id="73" w:author="Palacherla, Susmitha C" w:date="2022-12-19T11:28:00Z"/>
-              </w:rPr>
-            </w:pPr>
-            <w:ins w:id="74" w:author="Palacherla, Susmitha C" w:date="2022-12-19T15:10:00Z">
-              <w:r>
-                <w:t>As non admin user should only see CSR a</w:t>
-              </w:r>
-            </w:ins>
-            <w:ins w:id="75" w:author="Palacherla, Susmitha C" w:date="2022-12-19T15:11:00Z">
-              <w:r>
-                <w:t>nd Supervisor Modules</w:t>
-              </w:r>
-            </w:ins>
-          </w:p>
-          <w:p>
-            <w:pPr>
-              <w:rPr>
-                <w:ins w:id="76" w:author="Palacherla, Susmitha C" w:date="2022-12-19T11:27:00Z"/>
-              </w:rPr>
-            </w:pPr>
-          </w:p>
-        </w:tc>
-        <w:tc>
-          <w:tcPr>
-            <w:tcW w:w="1260" w:type="dxa"/>
-          </w:tcPr>
-          <w:p>
-            <w:pPr>
-              <w:rPr>
-                <w:ins w:id="77" w:author="Palacherla, Susmitha C" w:date="2022-12-19T11:27:00Z"/>
-              </w:rPr>
-            </w:pPr>
-            <w:ins w:id="78" w:author="Palacherla, Susmitha C" w:date="2022-12-19T15:14:00Z">
-              <w:r>
-                <w:rPr>
-                  <w:rFonts w:asciiTheme="minorHAnsi" w:hAnsiTheme="minorHAnsi"/>
-                  <w:bCs/>
-                </w:rPr>
-                <w:t xml:space="preserve">Y </w:t>
-              </w:r>
-            </w:ins>
-          </w:p>
-        </w:tc>
-        <w:tc>
-          <w:tcPr>
-            <w:tcW w:w="2880" w:type="dxa"/>
-          </w:tcPr>
-          <w:p>
-            <w:pPr>
-              <w:rPr>
-                <w:ins w:id="79" w:author="Palacherla, Susmitha C" w:date="2022-12-19T11:27:00Z"/>
-                <w:rFonts w:asciiTheme="minorHAnsi" w:hAnsiTheme="minorHAnsi"/>
-                <w:bCs/>
-              </w:rPr>
-            </w:pPr>
-            <w:ins w:id="80" w:author="Palacherla, Susmitha C" w:date="2022-12-19T15:14:00Z">
-              <w:r>
-                <w:t>Pass</w:t>
-              </w:r>
-            </w:ins>
-          </w:p>
-        </w:tc>
-      </w:tr>
-      <w:tr>
-        <w:trPr>
-          <w:cantSplit/>
-          <w:ins w:id="81" w:author="Palacherla, Susmitha C" w:date="2022-12-19T11:27:00Z"/>
-        </w:trPr>
-        <w:tc>
-          <w:tcPr>
-            <w:tcW w:w="1170" w:type="dxa"/>
-          </w:tcPr>
-          <w:p>
-            <w:pPr>
-              <w:rPr>
-                <w:ins w:id="82" w:author="Palacherla, Susmitha C" w:date="2022-12-19T11:27:00Z"/>
-                <w:bCs/>
-              </w:rPr>
-            </w:pPr>
-            <w:ins w:id="83" w:author="Palacherla, Susmitha C" w:date="2022-12-19T11:28:00Z">
-              <w:r>
-                <w:rPr>
-                  <w:bCs/>
-                </w:rPr>
-                <w:t>ATM</w:t>
-              </w:r>
-              <w:r>
-                <w:rPr>
-                  <w:rFonts w:asciiTheme="minorHAnsi" w:hAnsiTheme="minorHAnsi"/>
-                  <w:bCs/>
-                </w:rPr>
-                <w:t>-2.1.</w:t>
-              </w:r>
-            </w:ins>
-            <w:ins w:id="84" w:author="Palacherla, Susmitha C" w:date="2022-12-19T11:29:00Z">
-              <w:r>
-                <w:rPr>
-                  <w:rFonts w:asciiTheme="minorHAnsi" w:hAnsiTheme="minorHAnsi"/>
-                  <w:bCs/>
-                </w:rPr>
-                <w:t>6</w:t>
-              </w:r>
-            </w:ins>
-            <w:ins w:id="85" w:author="Palacherla, Susmitha C" w:date="2022-12-19T11:28:00Z">
-              <w:r>
-                <w:rPr>
-                  <w:rFonts w:asciiTheme="minorHAnsi" w:hAnsiTheme="minorHAnsi"/>
-                  <w:bCs/>
-                </w:rPr>
-                <w:t>.3</w:t>
-              </w:r>
-            </w:ins>
-          </w:p>
-        </w:tc>
-        <w:tc>
-          <w:tcPr>
-            <w:tcW w:w="3690" w:type="dxa"/>
-          </w:tcPr>
-          <w:p>
-            <w:pPr>
-              <w:rPr>
-                <w:ins w:id="86" w:author="Palacherla, Susmitha C" w:date="2022-12-19T11:28:00Z"/>
-              </w:rPr>
-            </w:pPr>
-            <w:ins w:id="87" w:author="Palacherla, Susmitha C" w:date="2022-12-19T11:28:00Z">
-              <w:r>
-                <w:t>Select an Employee level in level dropdown</w:t>
-              </w:r>
-            </w:ins>
-          </w:p>
-          <w:p>
-            <w:pPr>
-              <w:rPr>
-                <w:ins w:id="88" w:author="Palacherla, Susmitha C" w:date="2022-12-19T11:27:00Z"/>
-              </w:rPr>
-            </w:pPr>
-            <w:ins w:id="89" w:author="Palacherla, Susmitha C" w:date="2022-12-19T11:28:00Z">
-              <w:r>
-                <w:t>Verify values under Employees</w:t>
-              </w:r>
-            </w:ins>
-          </w:p>
-        </w:tc>
-        <w:tc>
-          <w:tcPr>
-            <w:tcW w:w="4500" w:type="dxa"/>
-          </w:tcPr>
-          <w:p>
-            <w:pPr>
-              <w:rPr>
-                <w:ins w:id="90" w:author="Palacherla, Susmitha C" w:date="2022-12-19T11:27:00Z"/>
-              </w:rPr>
-            </w:pPr>
-            <w:ins w:id="91" w:author="Palacherla, Susmitha C" w:date="2022-12-19T15:11:00Z">
-              <w:r>
-                <w:t xml:space="preserve">As non admin user should only see </w:t>
-              </w:r>
-              <w:r>
-                <w:t>Empl</w:t>
-              </w:r>
-            </w:ins>
-            <w:ins w:id="92" w:author="Palacherla, Susmitha C" w:date="2022-12-19T15:12:00Z">
-              <w:r>
-                <w:t>oyees that have Coaching logs at the same site as the logged in user or within their Hierarchy</w:t>
-              </w:r>
-            </w:ins>
-          </w:p>
-        </w:tc>
-        <w:tc>
-          <w:tcPr>
-            <w:tcW w:w="1260" w:type="dxa"/>
-          </w:tcPr>
-          <w:p>
-            <w:pPr>
-              <w:rPr>
-                <w:ins w:id="93" w:author="Palacherla, Susmitha C" w:date="2022-12-19T11:27:00Z"/>
-              </w:rPr>
-            </w:pPr>
-            <w:ins w:id="94" w:author="Palacherla, Susmitha C" w:date="2022-12-19T15:14:00Z">
-              <w:r>
-                <w:rPr>
-                  <w:rFonts w:asciiTheme="minorHAnsi" w:hAnsiTheme="minorHAnsi"/>
-                  <w:bCs/>
-                </w:rPr>
-                <w:t xml:space="preserve">Y </w:t>
-              </w:r>
-            </w:ins>
-          </w:p>
-        </w:tc>
-        <w:tc>
-          <w:tcPr>
-            <w:tcW w:w="2880" w:type="dxa"/>
-          </w:tcPr>
-          <w:p>
-            <w:pPr>
-              <w:rPr>
-                <w:ins w:id="95" w:author="Palacherla, Susmitha C" w:date="2022-12-19T11:27:00Z"/>
-                <w:rFonts w:asciiTheme="minorHAnsi" w:hAnsiTheme="minorHAnsi"/>
-                <w:bCs/>
-              </w:rPr>
-            </w:pPr>
-            <w:ins w:id="96" w:author="Palacherla, Susmitha C" w:date="2022-12-19T15:14:00Z">
-              <w:r>
-                <w:t>Pass</w:t>
-              </w:r>
-            </w:ins>
-          </w:p>
-        </w:tc>
-      </w:tr>
-      <w:tr>
-        <w:trPr>
-          <w:cantSplit/>
-          <w:ins w:id="97" w:author="Palacherla, Susmitha C" w:date="2022-12-19T11:27:00Z"/>
-        </w:trPr>
-        <w:tc>
-          <w:tcPr>
-            <w:tcW w:w="1170" w:type="dxa"/>
-          </w:tcPr>
-          <w:p>
-            <w:pPr>
-              <w:rPr>
-                <w:ins w:id="98" w:author="Palacherla, Susmitha C" w:date="2022-12-19T11:27:00Z"/>
-                <w:bCs/>
-              </w:rPr>
-            </w:pPr>
-            <w:ins w:id="99" w:author="Palacherla, Susmitha C" w:date="2022-12-19T11:28:00Z">
-              <w:r>
-                <w:rPr>
-                  <w:bCs/>
-                </w:rPr>
-                <w:t>ATM</w:t>
-              </w:r>
-              <w:r>
-                <w:rPr>
-                  <w:rFonts w:asciiTheme="minorHAnsi" w:hAnsiTheme="minorHAnsi"/>
-                  <w:bCs/>
-                </w:rPr>
-                <w:t>-2.1.</w:t>
-              </w:r>
-            </w:ins>
-            <w:ins w:id="100" w:author="Palacherla, Susmitha C" w:date="2022-12-19T11:29:00Z">
-              <w:r>
-                <w:rPr>
-                  <w:rFonts w:asciiTheme="minorHAnsi" w:hAnsiTheme="minorHAnsi"/>
-                  <w:bCs/>
-                </w:rPr>
-                <w:t>6</w:t>
-              </w:r>
-            </w:ins>
-            <w:ins w:id="101" w:author="Palacherla, Susmitha C" w:date="2022-12-19T11:28:00Z">
-              <w:r>
-                <w:rPr>
-                  <w:rFonts w:asciiTheme="minorHAnsi" w:hAnsiTheme="minorHAnsi"/>
-                  <w:bCs/>
-                </w:rPr>
-                <w:t>.4</w:t>
-              </w:r>
-            </w:ins>
-          </w:p>
-        </w:tc>
-        <w:tc>
-          <w:tcPr>
-            <w:tcW w:w="3690" w:type="dxa"/>
-          </w:tcPr>
-          <w:p>
-            <w:pPr>
-              <w:rPr>
-                <w:ins w:id="102" w:author="Palacherla, Susmitha C" w:date="2022-12-19T11:28:00Z"/>
-              </w:rPr>
-            </w:pPr>
-            <w:ins w:id="103" w:author="Palacherla, Susmitha C" w:date="2022-12-19T11:28:00Z">
-              <w:r>
-                <w:t>Select Coaching</w:t>
-              </w:r>
-            </w:ins>
-          </w:p>
-          <w:p>
-            <w:pPr>
-              <w:rPr>
-                <w:ins w:id="104" w:author="Palacherla, Susmitha C" w:date="2022-12-19T11:28:00Z"/>
-              </w:rPr>
-            </w:pPr>
-            <w:ins w:id="105" w:author="Palacherla, Susmitha C" w:date="2022-12-19T11:28:00Z">
-              <w:r>
-                <w:t>Select an Employee level</w:t>
-              </w:r>
-            </w:ins>
-          </w:p>
-          <w:p>
-            <w:pPr>
-              <w:rPr>
-                <w:ins w:id="106" w:author="Palacherla, Susmitha C" w:date="2022-12-19T11:28:00Z"/>
-              </w:rPr>
-            </w:pPr>
-            <w:ins w:id="107" w:author="Palacherla, Susmitha C" w:date="2022-12-19T11:28:00Z">
-              <w:r>
-                <w:t>Select an Employee</w:t>
-              </w:r>
-            </w:ins>
-          </w:p>
-          <w:p>
-            <w:pPr>
-              <w:rPr>
-                <w:ins w:id="108" w:author="Palacherla, Susmitha C" w:date="2022-12-19T11:27:00Z"/>
-              </w:rPr>
-            </w:pPr>
-            <w:ins w:id="109" w:author="Palacherla, Susmitha C" w:date="2022-12-19T11:28:00Z">
-              <w:r>
-                <w:t>Hit Search</w:t>
-              </w:r>
-            </w:ins>
-          </w:p>
-        </w:tc>
-        <w:tc>
-          <w:tcPr>
-            <w:tcW w:w="4500" w:type="dxa"/>
-          </w:tcPr>
-          <w:p>
-            <w:pPr>
-              <w:rPr>
-                <w:ins w:id="110" w:author="Palacherla, Susmitha C" w:date="2022-12-19T11:28:00Z"/>
-              </w:rPr>
-            </w:pPr>
-            <w:ins w:id="111" w:author="Palacherla, Susmitha C" w:date="2022-12-19T11:28:00Z">
-              <w:r>
-                <w:t>The details for the Coaching Logs for given employee meeting conditions for reactivation exists.</w:t>
-              </w:r>
-            </w:ins>
-          </w:p>
-          <w:p>
-            <w:pPr>
-              <w:rPr>
-                <w:ins w:id="112" w:author="Palacherla, Susmitha C" w:date="2022-12-19T11:27:00Z"/>
-              </w:rPr>
-            </w:pPr>
-            <w:ins w:id="113" w:author="Palacherla, Susmitha C" w:date="2022-12-19T11:28:00Z">
-              <w:r>
-                <w:t>Logs that were in Inactivation Reactivation audit table with Reason ‘</w:t>
-              </w:r>
-              <w:r>
-                <w:t>Other - Coaching not required</w:t>
-              </w:r>
-              <w:r>
-                <w:t>’ not displayed</w:t>
-              </w:r>
-            </w:ins>
-          </w:p>
-        </w:tc>
-        <w:tc>
-          <w:tcPr>
-            <w:tcW w:w="1260" w:type="dxa"/>
-          </w:tcPr>
-          <w:p>
-            <w:pPr>
-              <w:rPr>
-                <w:ins w:id="114" w:author="Palacherla, Susmitha C" w:date="2022-12-19T11:27:00Z"/>
-              </w:rPr>
-            </w:pPr>
-            <w:ins w:id="115" w:author="Palacherla, Susmitha C" w:date="2022-12-19T15:14:00Z">
-              <w:r>
-                <w:rPr>
-                  <w:rFonts w:asciiTheme="minorHAnsi" w:hAnsiTheme="minorHAnsi"/>
-                  <w:bCs/>
-                </w:rPr>
-                <w:t xml:space="preserve">Y </w:t>
-              </w:r>
-            </w:ins>
-          </w:p>
-        </w:tc>
-        <w:tc>
-          <w:tcPr>
-            <w:tcW w:w="2880" w:type="dxa"/>
-          </w:tcPr>
-          <w:p>
-            <w:pPr>
-              <w:rPr>
-                <w:ins w:id="116" w:author="Palacherla, Susmitha C" w:date="2022-12-19T11:27:00Z"/>
-                <w:rFonts w:asciiTheme="minorHAnsi" w:hAnsiTheme="minorHAnsi"/>
-                <w:bCs/>
-              </w:rPr>
-            </w:pPr>
-            <w:ins w:id="117" w:author="Palacherla, Susmitha C" w:date="2022-12-19T15:14:00Z">
-              <w:r>
-                <w:t>Pass</w:t>
-              </w:r>
-            </w:ins>
-          </w:p>
-        </w:tc>
-      </w:tr>
-      <w:tr>
-        <w:trPr>
-          <w:cantSplit/>
-          <w:ins w:id="118" w:author="Palacherla, Susmitha C" w:date="2022-12-19T11:27:00Z"/>
-        </w:trPr>
-        <w:tc>
-          <w:tcPr>
-            <w:tcW w:w="1170" w:type="dxa"/>
-          </w:tcPr>
-          <w:p>
-            <w:pPr>
-              <w:rPr>
-                <w:ins w:id="119" w:author="Palacherla, Susmitha C" w:date="2022-12-19T11:27:00Z"/>
-                <w:bCs/>
-              </w:rPr>
-            </w:pPr>
-            <w:ins w:id="120" w:author="Palacherla, Susmitha C" w:date="2022-12-19T11:29:00Z">
-              <w:r>
-                <w:rPr>
-                  <w:bCs/>
-                </w:rPr>
-                <w:t>ATM-2.</w:t>
-              </w:r>
-              <w:r>
-                <w:rPr>
-                  <w:rFonts w:asciiTheme="minorHAnsi" w:hAnsiTheme="minorHAnsi"/>
-                  <w:bCs/>
-                </w:rPr>
-                <w:t>1.</w:t>
-              </w:r>
-              <w:r>
-                <w:rPr>
-                  <w:rFonts w:asciiTheme="minorHAnsi" w:hAnsiTheme="minorHAnsi"/>
-                  <w:bCs/>
-                </w:rPr>
-                <w:t>2</w:t>
-              </w:r>
-              <w:r>
-                <w:rPr>
-                  <w:rFonts w:asciiTheme="minorHAnsi" w:hAnsiTheme="minorHAnsi"/>
-                  <w:bCs/>
-                </w:rPr>
-                <w:t>1</w:t>
-              </w:r>
-            </w:ins>
-          </w:p>
-        </w:tc>
-        <w:tc>
-          <w:tcPr>
-            <w:tcW w:w="3690" w:type="dxa"/>
-          </w:tcPr>
-          <w:p>
-            <w:pPr>
-              <w:rPr>
-                <w:ins w:id="121" w:author="Palacherla, Susmitha C" w:date="2022-12-19T11:29:00Z"/>
-              </w:rPr>
-            </w:pPr>
-            <w:ins w:id="122" w:author="Palacherla, Susmitha C" w:date="2022-12-19T11:29:00Z">
-              <w:r>
-                <w:t xml:space="preserve">Navigate to </w:t>
-              </w:r>
-              <w:r>
-                <w:fldChar w:fldCharType="begin"/>
-              </w:r>
-              <w:r>
-                <w:instrText xml:space="preserve"> HYPERLINK "https://uvaadadweb50cco.ad.local/ecl_admin_dev/" </w:instrText>
-              </w:r>
-              <w:r>
-                <w:fldChar w:fldCharType="separate"/>
-              </w:r>
-              <w:r>
-                <w:rPr>
-                  <w:rStyle w:val="Hyperlink"/>
-                </w:rPr>
-                <w:t>eCL Admin - eCL Admin</w:t>
-              </w:r>
-              <w:r>
-                <w:rPr>
-                  <w:rStyle w:val="Hyperlink"/>
-                </w:rPr>
-                <w:fldChar w:fldCharType="end"/>
-              </w:r>
-            </w:ins>
-          </w:p>
-          <w:p>
-            <w:pPr>
-              <w:rPr>
-                <w:ins w:id="123" w:author="Palacherla, Susmitha C" w:date="2022-12-19T11:29:00Z"/>
-              </w:rPr>
-            </w:pPr>
-            <w:ins w:id="124" w:author="Palacherla, Susmitha C" w:date="2022-12-19T11:29:00Z">
-              <w:r>
-                <w:t>Manage Employee Logs</w:t>
-              </w:r>
-            </w:ins>
-          </w:p>
-          <w:p>
-            <w:pPr>
-              <w:rPr>
-                <w:ins w:id="125" w:author="Palacherla, Susmitha C" w:date="2022-12-19T11:29:00Z"/>
-              </w:rPr>
-            </w:pPr>
-            <w:ins w:id="126" w:author="Palacherla, Susmitha C" w:date="2022-12-19T11:29:00Z">
-              <w:r>
-                <w:t>Reactivate Employee Logs</w:t>
-              </w:r>
-            </w:ins>
-          </w:p>
-          <w:p>
-            <w:pPr>
-              <w:rPr>
-                <w:ins w:id="127" w:author="Palacherla, Susmitha C" w:date="2022-12-19T11:27:00Z"/>
-              </w:rPr>
-            </w:pPr>
-            <w:ins w:id="128" w:author="Palacherla, Susmitha C" w:date="2022-12-19T11:29:00Z">
-              <w:r>
-                <w:t>Search by Log Name</w:t>
-              </w:r>
-            </w:ins>
-          </w:p>
-        </w:tc>
-        <w:tc>
-          <w:tcPr>
-            <w:tcW w:w="4500" w:type="dxa"/>
-          </w:tcPr>
-          <w:p>
-            <w:pPr>
-              <w:rPr>
-                <w:ins w:id="129" w:author="Palacherla, Susmitha C" w:date="2022-12-19T11:27:00Z"/>
-              </w:rPr>
-            </w:pPr>
-            <w:ins w:id="130" w:author="Palacherla, Susmitha C" w:date="2022-12-19T11:29:00Z">
-              <w:r>
-                <w:t>A dropdown for Log Type and text box for log name are displayed</w:t>
-              </w:r>
-            </w:ins>
-          </w:p>
-        </w:tc>
-        <w:tc>
-          <w:tcPr>
-            <w:tcW w:w="1260" w:type="dxa"/>
-          </w:tcPr>
-          <w:p>
-            <w:pPr>
-              <w:rPr>
-                <w:ins w:id="131" w:author="Palacherla, Susmitha C" w:date="2022-12-19T11:27:00Z"/>
-              </w:rPr>
-            </w:pPr>
-            <w:ins w:id="132" w:author="Palacherla, Susmitha C" w:date="2022-12-19T15:14:00Z">
-              <w:r>
-                <w:rPr>
-                  <w:rFonts w:asciiTheme="minorHAnsi" w:hAnsiTheme="minorHAnsi"/>
-                  <w:bCs/>
-                </w:rPr>
-                <w:t xml:space="preserve">Y </w:t>
-              </w:r>
-            </w:ins>
-          </w:p>
-        </w:tc>
-        <w:tc>
-          <w:tcPr>
-            <w:tcW w:w="2880" w:type="dxa"/>
-          </w:tcPr>
-          <w:p>
-            <w:pPr>
-              <w:rPr>
-                <w:ins w:id="133" w:author="Palacherla, Susmitha C" w:date="2022-12-19T11:27:00Z"/>
-                <w:rFonts w:asciiTheme="minorHAnsi" w:hAnsiTheme="minorHAnsi"/>
-                <w:bCs/>
-              </w:rPr>
-            </w:pPr>
-            <w:ins w:id="134" w:author="Palacherla, Susmitha C" w:date="2022-12-19T15:14:00Z">
-              <w:r>
-                <w:t>Pass</w:t>
-              </w:r>
-            </w:ins>
-          </w:p>
-        </w:tc>
-      </w:tr>
-      <w:tr>
-        <w:trPr>
-          <w:cantSplit/>
-          <w:ins w:id="135" w:author="Palacherla, Susmitha C" w:date="2022-12-19T11:27:00Z"/>
-        </w:trPr>
-        <w:tc>
-          <w:tcPr>
-            <w:tcW w:w="1170" w:type="dxa"/>
-          </w:tcPr>
-          <w:p>
-            <w:pPr>
-              <w:rPr>
-                <w:ins w:id="136" w:author="Palacherla, Susmitha C" w:date="2022-12-19T11:27:00Z"/>
-                <w:bCs/>
-              </w:rPr>
-            </w:pPr>
-            <w:ins w:id="137" w:author="Palacherla, Susmitha C" w:date="2022-12-19T11:29:00Z">
-              <w:r>
-                <w:rPr>
-                  <w:bCs/>
-                </w:rPr>
-                <w:lastRenderedPageBreak/>
-                <w:t>ATM-2.1.</w:t>
-              </w:r>
-              <w:r>
-                <w:rPr>
-                  <w:bCs/>
-                </w:rPr>
-                <w:t>6</w:t>
-              </w:r>
-              <w:r>
-                <w:rPr>
-                  <w:bCs/>
-                </w:rPr>
-                <w:t>.2</w:t>
-              </w:r>
-            </w:ins>
-          </w:p>
-        </w:tc>
-        <w:tc>
-          <w:tcPr>
-            <w:tcW w:w="3690" w:type="dxa"/>
-          </w:tcPr>
-          <w:p>
-            <w:pPr>
-              <w:rPr>
-                <w:ins w:id="138" w:author="Palacherla, Susmitha C" w:date="2022-12-19T11:29:00Z"/>
-              </w:rPr>
-            </w:pPr>
-            <w:ins w:id="139" w:author="Palacherla, Susmitha C" w:date="2022-12-19T11:29:00Z">
-              <w:r>
-                <w:t>Select Coaching</w:t>
-              </w:r>
-            </w:ins>
-          </w:p>
-          <w:p>
-            <w:pPr>
-              <w:rPr>
-                <w:ins w:id="140" w:author="Palacherla, Susmitha C" w:date="2022-12-19T11:27:00Z"/>
-              </w:rPr>
-            </w:pPr>
-            <w:ins w:id="141" w:author="Palacherla, Susmitha C" w:date="2022-12-19T11:29:00Z">
-              <w:r>
-                <w:t>Type in a Form Name</w:t>
-              </w:r>
-            </w:ins>
-          </w:p>
-        </w:tc>
-        <w:tc>
-          <w:tcPr>
-            <w:tcW w:w="4500" w:type="dxa"/>
-          </w:tcPr>
-          <w:p>
-            <w:pPr>
-              <w:rPr>
-                <w:ins w:id="142" w:author="Palacherla, Susmitha C" w:date="2022-12-19T11:29:00Z"/>
-              </w:rPr>
-            </w:pPr>
-            <w:ins w:id="143" w:author="Palacherla, Susmitha C" w:date="2022-12-19T11:29:00Z">
-              <w:r>
-                <w:t xml:space="preserve">The details for the Coaching Log for given form name are displayed </w:t>
-              </w:r>
-            </w:ins>
-            <w:ins w:id="144" w:author="Palacherla, Susmitha C" w:date="2022-12-19T15:13:00Z">
-              <w:r>
-                <w:t>only if the site associated with the log is the same site as the logged in</w:t>
-              </w:r>
-            </w:ins>
-            <w:ins w:id="145" w:author="Palacherla, Susmitha C" w:date="2022-12-19T15:14:00Z">
-              <w:r>
-                <w:t xml:space="preserve"> </w:t>
-              </w:r>
-            </w:ins>
-            <w:ins w:id="146" w:author="Palacherla, Susmitha C" w:date="2022-12-19T15:13:00Z">
-              <w:r>
-                <w:t>u</w:t>
-              </w:r>
-            </w:ins>
-            <w:ins w:id="147" w:author="Palacherla, Susmitha C" w:date="2022-12-19T15:14:00Z">
-              <w:r>
-                <w:t>ser or if the log owner is within the hierarchy of the logged in user.</w:t>
-              </w:r>
-            </w:ins>
-          </w:p>
-          <w:p>
-            <w:pPr>
-              <w:rPr>
-                <w:ins w:id="148" w:author="Palacherla, Susmitha C" w:date="2022-12-19T11:27:00Z"/>
-              </w:rPr>
-            </w:pPr>
-            <w:ins w:id="149" w:author="Palacherla, Susmitha C" w:date="2022-12-19T11:29:00Z">
-              <w:r>
-                <w:t>Logs that were in Inactivation Reactivation audit table with Reason ‘</w:t>
-              </w:r>
-              <w:r>
-                <w:t>Other - Coaching not required</w:t>
-              </w:r>
-              <w:r>
-                <w:t>’ not displayed</w:t>
-              </w:r>
-            </w:ins>
-          </w:p>
-        </w:tc>
-        <w:tc>
-          <w:tcPr>
-            <w:tcW w:w="1260" w:type="dxa"/>
-          </w:tcPr>
-          <w:p>
-            <w:pPr>
-              <w:rPr>
-                <w:ins w:id="150" w:author="Palacherla, Susmitha C" w:date="2022-12-19T11:27:00Z"/>
-              </w:rPr>
-            </w:pPr>
-            <w:ins w:id="151" w:author="Palacherla, Susmitha C" w:date="2022-12-19T11:29:00Z">
-              <w:r>
-                <w:rPr>
-                  <w:rFonts w:asciiTheme="minorHAnsi" w:hAnsiTheme="minorHAnsi"/>
-                  <w:bCs/>
-                </w:rPr>
-                <w:t xml:space="preserve">Y </w:t>
-              </w:r>
-            </w:ins>
-          </w:p>
-        </w:tc>
-        <w:tc>
-          <w:tcPr>
-            <w:tcW w:w="2880" w:type="dxa"/>
-          </w:tcPr>
-          <w:p>
-            <w:pPr>
-              <w:rPr>
-                <w:ins w:id="152" w:author="Palacherla, Susmitha C" w:date="2022-12-19T11:27:00Z"/>
-                <w:rFonts w:asciiTheme="minorHAnsi" w:hAnsiTheme="minorHAnsi"/>
-                <w:bCs/>
-              </w:rPr>
-            </w:pPr>
-            <w:ins w:id="153" w:author="Palacherla, Susmitha C" w:date="2022-12-19T11:29:00Z">
-              <w:r>
-                <w:t>Pass</w:t>
-              </w:r>
-            </w:ins>
-          </w:p>
-        </w:tc>
-      </w:tr>
-      <w:tr>
-        <w:trPr>
-          <w:cantSplit/>
-          <w:ins w:id="154" w:author="Palacherla, Susmitha C" w:date="2022-12-19T11:27:00Z"/>
-        </w:trPr>
-        <w:tc>
-          <w:tcPr>
-            <w:tcW w:w="1170" w:type="dxa"/>
-          </w:tcPr>
-          <w:p>
-            <w:pPr>
-              <w:rPr>
-                <w:ins w:id="155" w:author="Palacherla, Susmitha C" w:date="2022-12-19T11:27:00Z"/>
-                <w:bCs/>
-              </w:rPr>
-            </w:pPr>
-            <w:ins w:id="156" w:author="Palacherla, Susmitha C" w:date="2022-12-19T11:29:00Z">
-              <w:r>
-                <w:rPr>
-                  <w:bCs/>
-                </w:rPr>
-                <w:t>ATM</w:t>
-              </w:r>
-              <w:r>
-                <w:rPr>
-                  <w:rFonts w:asciiTheme="minorHAnsi" w:hAnsiTheme="minorHAnsi"/>
-                  <w:bCs/>
-                </w:rPr>
-                <w:t>-2.1.</w:t>
-              </w:r>
-              <w:r>
-                <w:rPr>
-                  <w:rFonts w:asciiTheme="minorHAnsi" w:hAnsiTheme="minorHAnsi"/>
-                  <w:bCs/>
-                </w:rPr>
-                <w:t>7</w:t>
-              </w:r>
-            </w:ins>
-          </w:p>
-        </w:tc>
-        <w:tc>
-          <w:tcPr>
-            <w:tcW w:w="3690" w:type="dxa"/>
-          </w:tcPr>
-          <w:p>
-            <w:pPr>
-              <w:rPr>
-                <w:ins w:id="157" w:author="Palacherla, Susmitha C" w:date="2022-12-19T11:27:00Z"/>
-              </w:rPr>
-            </w:pPr>
-            <w:ins w:id="158" w:author="Palacherla, Susmitha C" w:date="2022-12-19T11:29:00Z">
-              <w:r>
-                <w:t>Select a Log to Reactivate and Click Reactivate</w:t>
-              </w:r>
-            </w:ins>
-          </w:p>
-        </w:tc>
-        <w:tc>
-          <w:tcPr>
-            <w:tcW w:w="4500" w:type="dxa"/>
-          </w:tcPr>
-          <w:p>
-            <w:pPr>
-              <w:rPr>
-                <w:ins w:id="159" w:author="Palacherla, Susmitha C" w:date="2022-12-19T11:27:00Z"/>
-              </w:rPr>
-            </w:pPr>
-            <w:ins w:id="160" w:author="Palacherla, Susmitha C" w:date="2022-12-19T11:29:00Z">
-              <w:r>
-                <w:t>Should have Reasons related to Coaching Inactivation in Reason dropdown</w:t>
-              </w:r>
-            </w:ins>
-          </w:p>
-        </w:tc>
-        <w:tc>
-          <w:tcPr>
-            <w:tcW w:w="1260" w:type="dxa"/>
-          </w:tcPr>
-          <w:p>
-            <w:pPr>
-              <w:rPr>
-                <w:ins w:id="161" w:author="Palacherla, Susmitha C" w:date="2022-12-19T11:27:00Z"/>
-              </w:rPr>
-            </w:pPr>
-            <w:ins w:id="162" w:author="Palacherla, Susmitha C" w:date="2022-12-19T15:15:00Z">
-              <w:r>
-                <w:rPr>
-                  <w:rFonts w:asciiTheme="minorHAnsi" w:hAnsiTheme="minorHAnsi"/>
-                  <w:bCs/>
-                </w:rPr>
-                <w:t xml:space="preserve">Y </w:t>
-              </w:r>
-            </w:ins>
-          </w:p>
-        </w:tc>
-        <w:tc>
-          <w:tcPr>
-            <w:tcW w:w="2880" w:type="dxa"/>
-          </w:tcPr>
-          <w:p>
-            <w:pPr>
-              <w:rPr>
-                <w:ins w:id="163" w:author="Palacherla, Susmitha C" w:date="2022-12-19T11:27:00Z"/>
-                <w:rFonts w:asciiTheme="minorHAnsi" w:hAnsiTheme="minorHAnsi"/>
-                <w:bCs/>
-              </w:rPr>
-            </w:pPr>
-            <w:ins w:id="164" w:author="Palacherla, Susmitha C" w:date="2022-12-19T15:15:00Z">
-              <w:r>
-                <w:t>Pass</w:t>
-              </w:r>
-            </w:ins>
-          </w:p>
-        </w:tc>
-      </w:tr>
-      <w:tr>
-        <w:trPr>
-          <w:cantSplit/>
-        </w:trPr>
-        <w:tc>
-          <w:tcPr>
-            <w:tcW w:w="1170" w:type="dxa"/>
-          </w:tcPr>
-          <w:p>
-            <w:pPr>
-              <w:rPr>
-                <w:bCs/>
-              </w:rPr>
-            </w:pPr>
-          </w:p>
-        </w:tc>
-        <w:tc>
-          <w:tcPr>
-            <w:tcW w:w="3690" w:type="dxa"/>
-          </w:tcPr>
-          <w:p/>
-        </w:tc>
-        <w:tc>
-          <w:tcPr>
-            <w:tcW w:w="4500" w:type="dxa"/>
-          </w:tcPr>
-          <w:p/>
-        </w:tc>
-        <w:tc>
-          <w:tcPr>
-            <w:tcW w:w="1260" w:type="dxa"/>
-          </w:tcPr>
-          <w:p/>
-        </w:tc>
-        <w:tc>
-          <w:tcPr>
-            <w:tcW w:w="2880" w:type="dxa"/>
-          </w:tcPr>
-          <w:p>
-            <w:pPr>
-              <w:rPr>
-                <w:rFonts w:asciiTheme="minorHAnsi" w:hAnsiTheme="minorHAnsi"/>
-                <w:bCs/>
-              </w:rPr>
-            </w:pPr>
-          </w:p>
-        </w:tc>
-      </w:tr>
-      <w:tr>
-        <w:trPr>
-          <w:cantSplit/>
-        </w:trPr>
-        <w:tc>
-          <w:tcPr>
-            <w:tcW w:w="1170" w:type="dxa"/>
-          </w:tcPr>
-          <w:p>
-            <w:pPr>
-              <w:rPr>
-                <w:bCs/>
-              </w:rPr>
-            </w:pPr>
-          </w:p>
-        </w:tc>
-        <w:tc>
-          <w:tcPr>
-            <w:tcW w:w="3690" w:type="dxa"/>
-          </w:tcPr>
-          <w:p>
-            <w:pPr>
-              <w:rPr>
-                <w:b/>
-                <w:bCs/>
-              </w:rPr>
-            </w:pPr>
-            <w:r>
-              <w:rPr>
-                <w:b/>
-                <w:bCs/>
-              </w:rPr>
-              <w:t>Reassign Coaching Log(s)</w:t>
-            </w:r>
-          </w:p>
-        </w:tc>
-        <w:tc>
-          <w:tcPr>
-            <w:tcW w:w="4500" w:type="dxa"/>
-          </w:tcPr>
-          <w:p/>
-        </w:tc>
-        <w:tc>
-          <w:tcPr>
-            <w:tcW w:w="1260" w:type="dxa"/>
-          </w:tcPr>
-          <w:p/>
-        </w:tc>
-        <w:tc>
-          <w:tcPr>
-            <w:tcW w:w="2880" w:type="dxa"/>
-          </w:tcPr>
-          <w:p>
-            <w:pPr>
-              <w:rPr>
-                <w:rFonts w:asciiTheme="minorHAnsi" w:hAnsiTheme="minorHAnsi"/>
-                <w:bCs/>
-              </w:rPr>
-            </w:pPr>
-          </w:p>
-        </w:tc>
-      </w:tr>
-      <w:tr>
-        <w:trPr>
-          <w:cantSplit/>
-        </w:trPr>
-        <w:tc>
-          <w:tcPr>
-            <w:tcW w:w="1170" w:type="dxa"/>
-          </w:tcPr>
-          <w:p>
-            <w:pPr>
-              <w:rPr>
-                <w:bCs/>
-              </w:rPr>
-            </w:pPr>
-            <w:r>
-              <w:rPr>
-                <w:bCs/>
-              </w:rPr>
-              <w:t>ATM-3.</w:t>
-            </w:r>
-            <w:r>
-              <w:rPr>
-                <w:rFonts w:asciiTheme="minorHAnsi" w:hAnsiTheme="minorHAnsi"/>
-                <w:bCs/>
-              </w:rPr>
-              <w:t>1.1</w:t>
-            </w:r>
-          </w:p>
-        </w:tc>
-        <w:tc>
-          <w:tcPr>
-            <w:tcW w:w="3690" w:type="dxa"/>
-          </w:tcPr>
-          <w:p>
-            <w:r>
-              <w:t>Reassign a coaching Log(s) from Backend</w:t>
-            </w:r>
-          </w:p>
-          <w:p>
-            <w:r>
-              <w:t xml:space="preserve">Check status of log in Coaching Log Table </w:t>
-            </w:r>
-          </w:p>
-        </w:tc>
-        <w:tc>
-          <w:tcPr>
-            <w:tcW w:w="4500" w:type="dxa"/>
-          </w:tcPr>
-          <w:p>
-            <w:r>
-              <w:t xml:space="preserve">ReassignedToID, ReassignDate and ReassignCount should be updated in Coaching Log Table. </w:t>
-            </w:r>
-          </w:p>
-        </w:tc>
-        <w:tc>
-          <w:tcPr>
-            <w:tcW w:w="1260" w:type="dxa"/>
-          </w:tcPr>
-          <w:p>
-            <w:r>
-              <w:rPr>
-                <w:rFonts w:asciiTheme="minorHAnsi" w:hAnsiTheme="minorHAnsi"/>
-                <w:bCs/>
-              </w:rPr>
-              <w:t>N</w:t>
-            </w:r>
-          </w:p>
-        </w:tc>
-        <w:tc>
-          <w:tcPr>
-            <w:tcW w:w="2880" w:type="dxa"/>
-          </w:tcPr>
-          <w:p>
-            <w:pPr>
-              <w:rPr>
-                <w:rFonts w:asciiTheme="minorHAnsi" w:hAnsiTheme="minorHAnsi"/>
-                <w:bCs/>
-              </w:rPr>
-            </w:pPr>
-            <w:r>
-              <w:t>NA</w:t>
-            </w:r>
-          </w:p>
-        </w:tc>
-      </w:tr>
-      <w:tr>
-        <w:trPr>
-          <w:cantSplit/>
-        </w:trPr>
-        <w:tc>
-          <w:tcPr>
-            <w:tcW w:w="1170" w:type="dxa"/>
-          </w:tcPr>
-          <w:p>
-            <w:pPr>
-              <w:rPr>
-                <w:bCs/>
-              </w:rPr>
-            </w:pPr>
-            <w:r>
-              <w:rPr>
-                <w:bCs/>
-              </w:rPr>
-              <w:t>ATM-3.</w:t>
-            </w:r>
-            <w:r>
-              <w:rPr>
-                <w:rFonts w:asciiTheme="minorHAnsi" w:hAnsiTheme="minorHAnsi"/>
-                <w:bCs/>
-              </w:rPr>
-              <w:t>1.2</w:t>
-            </w:r>
-          </w:p>
-        </w:tc>
-        <w:tc>
-          <w:tcPr>
-            <w:tcW w:w="3690" w:type="dxa"/>
-          </w:tcPr>
-          <w:p>
-            <w:r>
-              <w:t>Check the contents of the Coaching_Reassign_Reassign_Audit Table</w:t>
-            </w:r>
-          </w:p>
-        </w:tc>
-        <w:tc>
-          <w:tcPr>
-            <w:tcW w:w="4500" w:type="dxa"/>
-          </w:tcPr>
-          <w:p>
-            <w:r>
-              <w:t xml:space="preserve">Logs Reassignd in </w:t>
-            </w:r>
-            <w:r>
-              <w:rPr>
-                <w:bCs/>
-              </w:rPr>
-              <w:t>ATM-</w:t>
-            </w:r>
-            <w:r>
-              <w:rPr>
-                <w:rFonts w:asciiTheme="minorHAnsi" w:hAnsiTheme="minorHAnsi"/>
-                <w:bCs/>
-              </w:rPr>
-              <w:t xml:space="preserve">3.1.1 should have an Audit record present with required Details </w:t>
-            </w:r>
-          </w:p>
-        </w:tc>
-        <w:tc>
-          <w:tcPr>
-            <w:tcW w:w="1260" w:type="dxa"/>
-          </w:tcPr>
-          <w:p>
-            <w:r>
-              <w:rPr>
-                <w:rFonts w:asciiTheme="minorHAnsi" w:hAnsiTheme="minorHAnsi"/>
-                <w:bCs/>
-              </w:rPr>
-              <w:t>N</w:t>
-            </w:r>
-          </w:p>
-        </w:tc>
-        <w:tc>
-          <w:tcPr>
-            <w:tcW w:w="2880" w:type="dxa"/>
-          </w:tcPr>
-          <w:p>
-            <w:pPr>
-              <w:rPr>
-                <w:rFonts w:asciiTheme="minorHAnsi" w:hAnsiTheme="minorHAnsi"/>
-                <w:bCs/>
-              </w:rPr>
-            </w:pPr>
-            <w:r>
-              <w:t>NA</w:t>
-            </w:r>
-          </w:p>
-        </w:tc>
-      </w:tr>
-      <w:tr>
-        <w:trPr>
-          <w:cantSplit/>
-        </w:trPr>
-        <w:tc>
-          <w:tcPr>
-            <w:tcW w:w="1170" w:type="dxa"/>
-          </w:tcPr>
-          <w:p>
-            <w:pPr>
-              <w:rPr>
-                <w:bCs/>
-              </w:rPr>
-            </w:pPr>
-            <w:r>
-              <w:rPr>
-                <w:bCs/>
-              </w:rPr>
-              <w:t>ATM-3.</w:t>
-            </w:r>
-            <w:r>
-              <w:rPr>
-                <w:rFonts w:asciiTheme="minorHAnsi" w:hAnsiTheme="minorHAnsi"/>
-                <w:bCs/>
-              </w:rPr>
-              <w:t>1.3.1</w:t>
+            <w:r>
+              <w:rPr>
+                <w:bCs/>
+              </w:rPr>
+              <w:t>ATM-2.</w:t>
+            </w:r>
+            <w:r>
+              <w:rPr>
+                <w:rFonts w:asciiTheme="minorHAnsi" w:hAnsiTheme="minorHAnsi"/>
+                <w:bCs/>
+              </w:rPr>
+              <w:t>1.6.1</w:t>
             </w:r>
           </w:p>
         </w:tc>
@@ -8523,21 +7196,25 @@
           </w:p>
           <w:p>
             <w:r>
+              <w:t>As a non admin user</w:t>
+            </w:r>
+          </w:p>
+          <w:p>
+            <w:r>
               <w:t>Manage Employee Logs</w:t>
             </w:r>
           </w:p>
           <w:p>
             <w:r>
-              <w:t>Reassign Employee logs</w:t>
-            </w:r>
-          </w:p>
-          <w:p>
-            <w:r>
-              <w:t>Select Search by Log Type, Employee Level, and Employee</w:t>
+              <w:t>Reactivate Employee Logs</w:t>
+            </w:r>
+          </w:p>
+          <w:p>
+            <w:r>
+              <w:t>Search by Log Type, Employee Level, and Employee</w:t>
             </w:r>
           </w:p>
           <w:p/>
-          <w:p/>
         </w:tc>
         <w:tc>
           <w:tcPr>
@@ -8545,22 +7222,22 @@
           </w:tcPr>
           <w:p>
             <w:r>
-              <w:t xml:space="preserve">Should see 3 drop downs for Employee level, Status and Pending Reviewer. </w:t>
-            </w:r>
-          </w:p>
-          <w:p>
-            <w:r>
-              <w:t>Admin Users should see all 5 Modules</w:t>
-            </w:r>
-          </w:p>
-          <w:p>
-            <w:r>
-              <w:t>Users belonging to specific Module will see their specific Module. Training Managers will see CSR Module in addition to Training.</w:t>
-            </w:r>
-          </w:p>
-          <w:p>
-            <w:r>
-              <w:t>Sups and Mgrs should only see employees from their site or employees in their hierarchy</w:t>
+              <w:t>Three dropdowns are displayed</w:t>
+            </w:r>
+          </w:p>
+          <w:p>
+            <w:r>
+              <w:t>Please Select Type</w:t>
+            </w:r>
+          </w:p>
+          <w:p>
+            <w:r>
+              <w:t>Please Select Employee Level</w:t>
+            </w:r>
+          </w:p>
+          <w:p>
+            <w:r>
+              <w:t xml:space="preserve">Please Select an employee </w:t>
             </w:r>
           </w:p>
         </w:tc>
@@ -8569,13 +7246,24 @@
             <w:tcW w:w="1260" w:type="dxa"/>
           </w:tcPr>
           <w:p>
-            <w:r>
-              <w:rPr>
-                <w:rFonts w:asciiTheme="minorHAnsi" w:hAnsiTheme="minorHAnsi"/>
-                <w:bCs/>
-              </w:rPr>
-              <w:t>N</w:t>
-            </w:r>
+            <w:ins w:id="43" w:author="Palacherla, Susmitha C" w:date="2023-01-23T10:13:00Z">
+              <w:r>
+                <w:rPr>
+                  <w:rFonts w:asciiTheme="minorHAnsi" w:hAnsiTheme="minorHAnsi"/>
+                  <w:bCs/>
+                </w:rPr>
+                <w:t>N</w:t>
+              </w:r>
+            </w:ins>
+            <w:del w:id="44" w:author="Palacherla, Susmitha C" w:date="2023-01-23T10:13:00Z">
+              <w:r>
+                <w:rPr>
+                  <w:rFonts w:asciiTheme="minorHAnsi" w:hAnsiTheme="minorHAnsi"/>
+                  <w:bCs/>
+                </w:rPr>
+                <w:delText>Y</w:delText>
+              </w:r>
+            </w:del>
           </w:p>
         </w:tc>
         <w:tc>
@@ -8589,9 +7277,16 @@
                 <w:bCs/>
               </w:rPr>
             </w:pPr>
-            <w:r>
-              <w:t>NA</w:t>
-            </w:r>
+            <w:ins w:id="45" w:author="Palacherla, Susmitha C" w:date="2023-01-23T10:13:00Z">
+              <w:r>
+                <w:t>NA</w:t>
+              </w:r>
+            </w:ins>
+            <w:del w:id="46" w:author="Palacherla, Susmitha C" w:date="2023-01-23T10:13:00Z">
+              <w:r>
+                <w:delText>Pass</w:delText>
+              </w:r>
+            </w:del>
           </w:p>
         </w:tc>
       </w:tr>
@@ -8613,14 +7308,14 @@
               <w:rPr>
                 <w:bCs/>
               </w:rPr>
-              <w:t>ATM-3.</w:t>
-            </w:r>
-            <w:r>
-              <w:rPr>
-                <w:rFonts w:asciiTheme="minorHAnsi" w:hAnsiTheme="minorHAnsi"/>
-                <w:bCs/>
-              </w:rPr>
-              <w:t>1.3.2</w:t>
+              <w:t>ATM</w:t>
+            </w:r>
+            <w:r>
+              <w:rPr>
+                <w:rFonts w:asciiTheme="minorHAnsi" w:hAnsiTheme="minorHAnsi"/>
+                <w:bCs/>
+              </w:rPr>
+              <w:t>-2.1.6.2</w:t>
             </w:r>
           </w:p>
         </w:tc>
@@ -8630,33 +7325,28 @@
           </w:tcPr>
           <w:p>
             <w:r>
-              <w:t>Select an Employee Level</w:t>
-            </w:r>
-          </w:p>
-          <w:p>
-            <w:r>
-              <w:t>Status</w:t>
-            </w:r>
-          </w:p>
-          <w:p>
-            <w:r>
-              <w:t>And the Pending Reviewer</w:t>
+              <w:t>Select Coaching in Type dropdown</w:t>
+            </w:r>
+          </w:p>
+          <w:p>
+            <w:r>
+              <w:t>Verify values in Employee Level</w:t>
+            </w:r>
+          </w:p>
+        </w:tc>
+        <w:tc>
+          <w:tcPr>
+            <w:tcW w:w="4500" w:type="dxa"/>
+          </w:tcPr>
+          <w:p>
+            <w:r>
+              <w:t>As non admin user should only see CSR and Supervisor Modules</w:t>
             </w:r>
           </w:p>
           <w:p/>
         </w:tc>
         <w:tc>
           <w:tcPr>
-            <w:tcW w:w="4500" w:type="dxa"/>
-          </w:tcPr>
-          <w:p>
-            <w:r>
-              <w:t>A list of logs in the module and status selected that are pending at the selected Reviewer are displayed</w:t>
-            </w:r>
-          </w:p>
-        </w:tc>
-        <w:tc>
-          <w:tcPr>
             <w:tcW w:w="1260" w:type="dxa"/>
           </w:tcPr>
           <w:p>
@@ -8665,7 +7355,7 @@
                 <w:rFonts w:asciiTheme="minorHAnsi" w:hAnsiTheme="minorHAnsi"/>
                 <w:bCs/>
               </w:rPr>
-              <w:t>N</w:t>
+              <w:t xml:space="preserve">Y </w:t>
             </w:r>
           </w:p>
         </w:tc>
@@ -8681,7 +7371,7 @@
               </w:rPr>
             </w:pPr>
             <w:r>
-              <w:t>NA</w:t>
+              <w:t>Pass</w:t>
             </w:r>
           </w:p>
         </w:tc>
@@ -8704,14 +7394,222 @@
               <w:rPr>
                 <w:bCs/>
               </w:rPr>
-              <w:t>ATM-3.</w:t>
-            </w:r>
-            <w:r>
-              <w:rPr>
-                <w:rFonts w:asciiTheme="minorHAnsi" w:hAnsiTheme="minorHAnsi"/>
-                <w:bCs/>
-              </w:rPr>
-              <w:t>1.4.1</w:t>
+              <w:t>ATM</w:t>
+            </w:r>
+            <w:r>
+              <w:rPr>
+                <w:rFonts w:asciiTheme="minorHAnsi" w:hAnsiTheme="minorHAnsi"/>
+                <w:bCs/>
+              </w:rPr>
+              <w:t>-2.1.6.3</w:t>
+            </w:r>
+          </w:p>
+        </w:tc>
+        <w:tc>
+          <w:tcPr>
+            <w:tcW w:w="3690" w:type="dxa"/>
+          </w:tcPr>
+          <w:p>
+            <w:r>
+              <w:t xml:space="preserve">Select an </w:t>
+            </w:r>
+            <w:proofErr w:type="gramStart"/>
+            <w:r>
+              <w:t>Employee</w:t>
+            </w:r>
+            <w:proofErr w:type="gramEnd"/>
+            <w:r>
+              <w:t xml:space="preserve"> level in level dropdown</w:t>
+            </w:r>
+          </w:p>
+          <w:p>
+            <w:r>
+              <w:t>Verify values under Employees</w:t>
+            </w:r>
+          </w:p>
+        </w:tc>
+        <w:tc>
+          <w:tcPr>
+            <w:tcW w:w="4500" w:type="dxa"/>
+          </w:tcPr>
+          <w:p>
+            <w:r>
+              <w:t>As non admin user should only see Employees that have Coaching logs at the same site as the logged in user or within their Hierarchy</w:t>
+            </w:r>
+          </w:p>
+        </w:tc>
+        <w:tc>
+          <w:tcPr>
+            <w:tcW w:w="1260" w:type="dxa"/>
+          </w:tcPr>
+          <w:p>
+            <w:r>
+              <w:rPr>
+                <w:rFonts w:asciiTheme="minorHAnsi" w:hAnsiTheme="minorHAnsi"/>
+                <w:bCs/>
+              </w:rPr>
+              <w:t xml:space="preserve">Y </w:t>
+            </w:r>
+          </w:p>
+        </w:tc>
+        <w:tc>
+          <w:tcPr>
+            <w:tcW w:w="2880" w:type="dxa"/>
+          </w:tcPr>
+          <w:p>
+            <w:pPr>
+              <w:rPr>
+                <w:rFonts w:asciiTheme="minorHAnsi" w:hAnsiTheme="minorHAnsi"/>
+                <w:bCs/>
+              </w:rPr>
+            </w:pPr>
+            <w:r>
+              <w:t>Pass</w:t>
+            </w:r>
+          </w:p>
+        </w:tc>
+      </w:tr>
+      <w:tr>
+        <w:trPr>
+          <w:cantSplit/>
+        </w:trPr>
+        <w:tc>
+          <w:tcPr>
+            <w:tcW w:w="1170" w:type="dxa"/>
+          </w:tcPr>
+          <w:p>
+            <w:pPr>
+              <w:rPr>
+                <w:bCs/>
+              </w:rPr>
+            </w:pPr>
+            <w:r>
+              <w:rPr>
+                <w:bCs/>
+              </w:rPr>
+              <w:t>ATM</w:t>
+            </w:r>
+            <w:r>
+              <w:rPr>
+                <w:rFonts w:asciiTheme="minorHAnsi" w:hAnsiTheme="minorHAnsi"/>
+                <w:bCs/>
+              </w:rPr>
+              <w:t>-2.1.6.4</w:t>
+            </w:r>
+          </w:p>
+        </w:tc>
+        <w:tc>
+          <w:tcPr>
+            <w:tcW w:w="3690" w:type="dxa"/>
+          </w:tcPr>
+          <w:p>
+            <w:r>
+              <w:t>Select Coaching</w:t>
+            </w:r>
+          </w:p>
+          <w:p>
+            <w:r>
+              <w:t xml:space="preserve">Select an </w:t>
+            </w:r>
+            <w:proofErr w:type="gramStart"/>
+            <w:r>
+              <w:t>Employee</w:t>
+            </w:r>
+            <w:proofErr w:type="gramEnd"/>
+            <w:r>
+              <w:t xml:space="preserve"> level</w:t>
+            </w:r>
+          </w:p>
+          <w:p>
+            <w:r>
+              <w:t>Select an Employee</w:t>
+            </w:r>
+          </w:p>
+          <w:p>
+            <w:r>
+              <w:t>Hit Search</w:t>
+            </w:r>
+          </w:p>
+        </w:tc>
+        <w:tc>
+          <w:tcPr>
+            <w:tcW w:w="4500" w:type="dxa"/>
+          </w:tcPr>
+          <w:p>
+            <w:r>
+              <w:t>The details for the Coaching Logs for given employee meeting conditions for reactivation exists.</w:t>
+            </w:r>
+          </w:p>
+          <w:p>
+            <w:r>
+              <w:t>Logs that were in Inactivation Reactivation audit table with Reason ‘</w:t>
+            </w:r>
+            <w:r>
+              <w:t>Other - Coaching not required</w:t>
+            </w:r>
+            <w:r>
+              <w:t>’ not displayed</w:t>
+            </w:r>
+          </w:p>
+        </w:tc>
+        <w:tc>
+          <w:tcPr>
+            <w:tcW w:w="1260" w:type="dxa"/>
+          </w:tcPr>
+          <w:p>
+            <w:r>
+              <w:rPr>
+                <w:rFonts w:asciiTheme="minorHAnsi" w:hAnsiTheme="minorHAnsi"/>
+                <w:bCs/>
+              </w:rPr>
+              <w:t xml:space="preserve">Y </w:t>
+            </w:r>
+          </w:p>
+        </w:tc>
+        <w:tc>
+          <w:tcPr>
+            <w:tcW w:w="2880" w:type="dxa"/>
+          </w:tcPr>
+          <w:p>
+            <w:pPr>
+              <w:rPr>
+                <w:rFonts w:asciiTheme="minorHAnsi" w:hAnsiTheme="minorHAnsi"/>
+                <w:bCs/>
+              </w:rPr>
+            </w:pPr>
+            <w:r>
+              <w:t>Pass</w:t>
+            </w:r>
+          </w:p>
+        </w:tc>
+      </w:tr>
+      <w:tr>
+        <w:trPr>
+          <w:cantSplit/>
+        </w:trPr>
+        <w:tc>
+          <w:tcPr>
+            <w:tcW w:w="1170" w:type="dxa"/>
+          </w:tcPr>
+          <w:p>
+            <w:pPr>
+              <w:rPr>
+                <w:bCs/>
+              </w:rPr>
+            </w:pPr>
+            <w:r>
+              <w:rPr>
+                <w:bCs/>
+              </w:rPr>
+              <w:lastRenderedPageBreak/>
+              <w:t>ATM-2.</w:t>
+            </w:r>
+            <w:r>
+              <w:rPr>
+                <w:rFonts w:asciiTheme="minorHAnsi" w:hAnsiTheme="minorHAnsi"/>
+                <w:bCs/>
+              </w:rPr>
+              <w:t>1.21</w:t>
             </w:r>
           </w:p>
         </w:tc>
@@ -8739,16 +7637,14 @@
           </w:p>
           <w:p>
             <w:r>
-              <w:t>Reassign Employee logs</w:t>
-            </w:r>
-          </w:p>
-          <w:p>
-            <w:r>
-              <w:t>Select Search by Log Name</w:t>
-            </w:r>
-          </w:p>
-          <w:p/>
-          <w:p/>
+              <w:t>Reactivate Employee Logs</w:t>
+            </w:r>
+          </w:p>
+          <w:p>
+            <w:r>
+              <w:t>Search by Log Name</w:t>
+            </w:r>
+          </w:p>
         </w:tc>
         <w:tc>
           <w:tcPr>
@@ -8770,7 +7666,7 @@
                 <w:rFonts w:asciiTheme="minorHAnsi" w:hAnsiTheme="minorHAnsi"/>
                 <w:bCs/>
               </w:rPr>
-              <w:t>N</w:t>
+              <w:t xml:space="preserve">Y </w:t>
             </w:r>
           </w:p>
         </w:tc>
@@ -8779,8 +7675,14 @@
             <w:tcW w:w="2880" w:type="dxa"/>
           </w:tcPr>
           <w:p>
-            <w:r>
-              <w:t>NA</w:t>
+            <w:pPr>
+              <w:rPr>
+                <w:rFonts w:asciiTheme="minorHAnsi" w:hAnsiTheme="minorHAnsi"/>
+                <w:bCs/>
+              </w:rPr>
+            </w:pPr>
+            <w:r>
+              <w:t>Pass</w:t>
             </w:r>
           </w:p>
         </w:tc>
@@ -8803,14 +7705,7 @@
               <w:rPr>
                 <w:bCs/>
               </w:rPr>
-              <w:t>ATM-3.</w:t>
-            </w:r>
-            <w:r>
-              <w:rPr>
-                <w:rFonts w:asciiTheme="minorHAnsi" w:hAnsiTheme="minorHAnsi"/>
-                <w:bCs/>
-              </w:rPr>
-              <w:t>1.4.2</w:t>
+              <w:t>ATM-2.1.6.2</w:t>
             </w:r>
           </w:p>
         </w:tc>
@@ -8825,7 +7720,7 @@
           </w:p>
           <w:p>
             <w:r>
-              <w:t xml:space="preserve">Type in a Form Name </w:t>
+              <w:t>Type in a Form Name</w:t>
             </w:r>
           </w:p>
         </w:tc>
@@ -8835,7 +7730,18 @@
           </w:tcPr>
           <w:p>
             <w:r>
-              <w:t>A list of logs in the module and status selected that are pending at the selected Reviewer are displayed</w:t>
+              <w:t>The details for the Coaching Log for given form name are displayed only if the site associated with the log is the same site as the logged in user or if the log owner is within the hierarchy of the logged in user.</w:t>
+            </w:r>
+          </w:p>
+          <w:p>
+            <w:r>
+              <w:t>Logs that were in Inactivation Reactivation audit table with Reason ‘</w:t>
+            </w:r>
+            <w:r>
+              <w:t>Other - Coaching not required</w:t>
+            </w:r>
+            <w:r>
+              <w:t>’ not displayed</w:t>
             </w:r>
           </w:p>
         </w:tc>
@@ -8844,13 +7750,24 @@
             <w:tcW w:w="1260" w:type="dxa"/>
           </w:tcPr>
           <w:p>
-            <w:r>
-              <w:rPr>
-                <w:rFonts w:asciiTheme="minorHAnsi" w:hAnsiTheme="minorHAnsi"/>
-                <w:bCs/>
-              </w:rPr>
-              <w:t>N</w:t>
-            </w:r>
+            <w:ins w:id="47" w:author="Palacherla, Susmitha C" w:date="2023-01-23T10:13:00Z">
+              <w:r>
+                <w:rPr>
+                  <w:rFonts w:asciiTheme="minorHAnsi" w:hAnsiTheme="minorHAnsi"/>
+                  <w:bCs/>
+                </w:rPr>
+                <w:t>N</w:t>
+              </w:r>
+            </w:ins>
+            <w:del w:id="48" w:author="Palacherla, Susmitha C" w:date="2023-01-23T10:13:00Z">
+              <w:r>
+                <w:rPr>
+                  <w:rFonts w:asciiTheme="minorHAnsi" w:hAnsiTheme="minorHAnsi"/>
+                  <w:bCs/>
+                </w:rPr>
+                <w:delText xml:space="preserve">Y </w:delText>
+              </w:r>
+            </w:del>
           </w:p>
         </w:tc>
         <w:tc>
@@ -8858,9 +7775,22 @@
             <w:tcW w:w="2880" w:type="dxa"/>
           </w:tcPr>
           <w:p>
-            <w:r>
-              <w:t>NA</w:t>
-            </w:r>
+            <w:pPr>
+              <w:rPr>
+                <w:rFonts w:asciiTheme="minorHAnsi" w:hAnsiTheme="minorHAnsi"/>
+                <w:bCs/>
+              </w:rPr>
+            </w:pPr>
+            <w:ins w:id="49" w:author="Palacherla, Susmitha C" w:date="2023-01-23T10:13:00Z">
+              <w:r>
+                <w:t>NA</w:t>
+              </w:r>
+            </w:ins>
+            <w:del w:id="50" w:author="Palacherla, Susmitha C" w:date="2023-01-23T10:13:00Z">
+              <w:r>
+                <w:delText>Pass</w:delText>
+              </w:r>
+            </w:del>
           </w:p>
         </w:tc>
       </w:tr>
@@ -8882,7 +7812,811 @@
               <w:rPr>
                 <w:bCs/>
               </w:rPr>
+              <w:t>ATM</w:t>
+            </w:r>
+            <w:r>
+              <w:rPr>
+                <w:rFonts w:asciiTheme="minorHAnsi" w:hAnsiTheme="minorHAnsi"/>
+                <w:bCs/>
+              </w:rPr>
+              <w:t>-2.1.7</w:t>
+            </w:r>
+          </w:p>
+        </w:tc>
+        <w:tc>
+          <w:tcPr>
+            <w:tcW w:w="3690" w:type="dxa"/>
+          </w:tcPr>
+          <w:p>
+            <w:r>
+              <w:t>Select a Log to Reactivate and Click Reactivate</w:t>
+            </w:r>
+          </w:p>
+        </w:tc>
+        <w:tc>
+          <w:tcPr>
+            <w:tcW w:w="4500" w:type="dxa"/>
+          </w:tcPr>
+          <w:p>
+            <w:r>
+              <w:t>Should have Reasons related to Coaching Inactivation in Reason dropdown</w:t>
+            </w:r>
+          </w:p>
+        </w:tc>
+        <w:tc>
+          <w:tcPr>
+            <w:tcW w:w="1260" w:type="dxa"/>
+          </w:tcPr>
+          <w:p>
+            <w:ins w:id="51" w:author="Palacherla, Susmitha C" w:date="2023-01-23T10:13:00Z">
+              <w:r>
+                <w:rPr>
+                  <w:rFonts w:asciiTheme="minorHAnsi" w:hAnsiTheme="minorHAnsi"/>
+                  <w:bCs/>
+                </w:rPr>
+                <w:t>N</w:t>
+              </w:r>
+            </w:ins>
+            <w:del w:id="52" w:author="Palacherla, Susmitha C" w:date="2023-01-23T10:13:00Z">
+              <w:r>
+                <w:rPr>
+                  <w:rFonts w:asciiTheme="minorHAnsi" w:hAnsiTheme="minorHAnsi"/>
+                  <w:bCs/>
+                </w:rPr>
+                <w:delText xml:space="preserve">Y </w:delText>
+              </w:r>
+            </w:del>
+          </w:p>
+        </w:tc>
+        <w:tc>
+          <w:tcPr>
+            <w:tcW w:w="2880" w:type="dxa"/>
+          </w:tcPr>
+          <w:p>
+            <w:pPr>
+              <w:rPr>
+                <w:rFonts w:asciiTheme="minorHAnsi" w:hAnsiTheme="minorHAnsi"/>
+                <w:bCs/>
+              </w:rPr>
+            </w:pPr>
+            <w:ins w:id="53" w:author="Palacherla, Susmitha C" w:date="2023-01-23T10:13:00Z">
+              <w:r>
+                <w:t>NA</w:t>
+              </w:r>
+            </w:ins>
+            <w:del w:id="54" w:author="Palacherla, Susmitha C" w:date="2023-01-23T10:13:00Z">
+              <w:r>
+                <w:delText>Pass</w:delText>
+              </w:r>
+            </w:del>
+          </w:p>
+        </w:tc>
+      </w:tr>
+      <w:tr>
+        <w:trPr>
+          <w:cantSplit/>
+        </w:trPr>
+        <w:tc>
+          <w:tcPr>
+            <w:tcW w:w="1170" w:type="dxa"/>
+          </w:tcPr>
+          <w:p>
+            <w:pPr>
+              <w:rPr>
+                <w:bCs/>
+              </w:rPr>
+            </w:pPr>
+          </w:p>
+        </w:tc>
+        <w:tc>
+          <w:tcPr>
+            <w:tcW w:w="3690" w:type="dxa"/>
+          </w:tcPr>
+          <w:p/>
+        </w:tc>
+        <w:tc>
+          <w:tcPr>
+            <w:tcW w:w="4500" w:type="dxa"/>
+          </w:tcPr>
+          <w:p/>
+        </w:tc>
+        <w:tc>
+          <w:tcPr>
+            <w:tcW w:w="1260" w:type="dxa"/>
+          </w:tcPr>
+          <w:p/>
+        </w:tc>
+        <w:tc>
+          <w:tcPr>
+            <w:tcW w:w="2880" w:type="dxa"/>
+          </w:tcPr>
+          <w:p>
+            <w:pPr>
+              <w:rPr>
+                <w:rFonts w:asciiTheme="minorHAnsi" w:hAnsiTheme="minorHAnsi"/>
+                <w:bCs/>
+              </w:rPr>
+            </w:pPr>
+          </w:p>
+        </w:tc>
+      </w:tr>
+      <w:tr>
+        <w:trPr>
+          <w:cantSplit/>
+        </w:trPr>
+        <w:tc>
+          <w:tcPr>
+            <w:tcW w:w="1170" w:type="dxa"/>
+          </w:tcPr>
+          <w:p>
+            <w:pPr>
+              <w:rPr>
+                <w:bCs/>
+              </w:rPr>
+            </w:pPr>
+          </w:p>
+        </w:tc>
+        <w:tc>
+          <w:tcPr>
+            <w:tcW w:w="3690" w:type="dxa"/>
+          </w:tcPr>
+          <w:p>
+            <w:pPr>
+              <w:rPr>
+                <w:b/>
+                <w:bCs/>
+              </w:rPr>
+            </w:pPr>
+            <w:r>
+              <w:rPr>
+                <w:b/>
+                <w:bCs/>
+              </w:rPr>
+              <w:t>Reassign Coaching Log(s)</w:t>
+            </w:r>
+          </w:p>
+        </w:tc>
+        <w:tc>
+          <w:tcPr>
+            <w:tcW w:w="4500" w:type="dxa"/>
+          </w:tcPr>
+          <w:p/>
+        </w:tc>
+        <w:tc>
+          <w:tcPr>
+            <w:tcW w:w="1260" w:type="dxa"/>
+          </w:tcPr>
+          <w:p/>
+        </w:tc>
+        <w:tc>
+          <w:tcPr>
+            <w:tcW w:w="2880" w:type="dxa"/>
+          </w:tcPr>
+          <w:p>
+            <w:pPr>
+              <w:rPr>
+                <w:rFonts w:asciiTheme="minorHAnsi" w:hAnsiTheme="minorHAnsi"/>
+                <w:bCs/>
+              </w:rPr>
+            </w:pPr>
+          </w:p>
+        </w:tc>
+      </w:tr>
+      <w:tr>
+        <w:trPr>
+          <w:cantSplit/>
+        </w:trPr>
+        <w:tc>
+          <w:tcPr>
+            <w:tcW w:w="1170" w:type="dxa"/>
+          </w:tcPr>
+          <w:p>
+            <w:pPr>
+              <w:rPr>
+                <w:bCs/>
+              </w:rPr>
+            </w:pPr>
+            <w:r>
+              <w:rPr>
+                <w:bCs/>
+              </w:rPr>
+              <w:t>ATM-3.</w:t>
+            </w:r>
+            <w:r>
+              <w:rPr>
+                <w:rFonts w:asciiTheme="minorHAnsi" w:hAnsiTheme="minorHAnsi"/>
+                <w:bCs/>
+              </w:rPr>
+              <w:t>1.1</w:t>
+            </w:r>
+          </w:p>
+        </w:tc>
+        <w:tc>
+          <w:tcPr>
+            <w:tcW w:w="3690" w:type="dxa"/>
+          </w:tcPr>
+          <w:p>
+            <w:r>
+              <w:t>Reassign a coaching Log(s) from Backend</w:t>
+            </w:r>
+          </w:p>
+          <w:p>
+            <w:r>
+              <w:t xml:space="preserve">Check status of log in Coaching Log Table </w:t>
+            </w:r>
+          </w:p>
+        </w:tc>
+        <w:tc>
+          <w:tcPr>
+            <w:tcW w:w="4500" w:type="dxa"/>
+          </w:tcPr>
+          <w:p>
+            <w:proofErr w:type="spellStart"/>
+            <w:r>
+              <w:t>ReassignedToID</w:t>
+            </w:r>
+            <w:proofErr w:type="spellEnd"/>
+            <w:r>
+              <w:t xml:space="preserve">, ReassignDate and </w:t>
+            </w:r>
+            <w:proofErr w:type="spellStart"/>
+            <w:r>
+              <w:t>ReassignCount</w:t>
+            </w:r>
+            <w:proofErr w:type="spellEnd"/>
+            <w:r>
+              <w:t xml:space="preserve"> should be updated in Coaching Log Table. </w:t>
+            </w:r>
+          </w:p>
+        </w:tc>
+        <w:tc>
+          <w:tcPr>
+            <w:tcW w:w="1260" w:type="dxa"/>
+          </w:tcPr>
+          <w:p>
+            <w:r>
+              <w:rPr>
+                <w:rFonts w:asciiTheme="minorHAnsi" w:hAnsiTheme="minorHAnsi"/>
+                <w:bCs/>
+              </w:rPr>
+              <w:t>N</w:t>
+            </w:r>
+          </w:p>
+        </w:tc>
+        <w:tc>
+          <w:tcPr>
+            <w:tcW w:w="2880" w:type="dxa"/>
+          </w:tcPr>
+          <w:p>
+            <w:pPr>
+              <w:rPr>
+                <w:rFonts w:asciiTheme="minorHAnsi" w:hAnsiTheme="minorHAnsi"/>
+                <w:bCs/>
+              </w:rPr>
+            </w:pPr>
+            <w:r>
+              <w:t>NA</w:t>
+            </w:r>
+          </w:p>
+        </w:tc>
+      </w:tr>
+      <w:tr>
+        <w:trPr>
+          <w:cantSplit/>
+        </w:trPr>
+        <w:tc>
+          <w:tcPr>
+            <w:tcW w:w="1170" w:type="dxa"/>
+          </w:tcPr>
+          <w:p>
+            <w:pPr>
+              <w:rPr>
+                <w:bCs/>
+              </w:rPr>
+            </w:pPr>
+            <w:r>
+              <w:rPr>
+                <w:bCs/>
+              </w:rPr>
+              <w:t>ATM-3.</w:t>
+            </w:r>
+            <w:r>
+              <w:rPr>
+                <w:rFonts w:asciiTheme="minorHAnsi" w:hAnsiTheme="minorHAnsi"/>
+                <w:bCs/>
+              </w:rPr>
+              <w:t>1.2</w:t>
+            </w:r>
+          </w:p>
+        </w:tc>
+        <w:tc>
+          <w:tcPr>
+            <w:tcW w:w="3690" w:type="dxa"/>
+          </w:tcPr>
+          <w:p>
+            <w:r>
+              <w:t xml:space="preserve">Check the contents of the </w:t>
+            </w:r>
+            <w:proofErr w:type="spellStart"/>
+            <w:r>
+              <w:t>Coaching_Reassign_Reassign_Audit</w:t>
+            </w:r>
+            <w:proofErr w:type="spellEnd"/>
+            <w:r>
+              <w:t xml:space="preserve"> Table</w:t>
+            </w:r>
+          </w:p>
+        </w:tc>
+        <w:tc>
+          <w:tcPr>
+            <w:tcW w:w="4500" w:type="dxa"/>
+          </w:tcPr>
+          <w:p>
+            <w:r>
+              <w:t xml:space="preserve">Logs </w:t>
+            </w:r>
+            <w:proofErr w:type="spellStart"/>
+            <w:r>
+              <w:t>Reassignd</w:t>
+            </w:r>
+            <w:proofErr w:type="spellEnd"/>
+            <w:r>
+              <w:t xml:space="preserve"> in </w:t>
+            </w:r>
+            <w:r>
+              <w:rPr>
+                <w:bCs/>
+              </w:rPr>
+              <w:t>ATM-</w:t>
+            </w:r>
+            <w:r>
+              <w:rPr>
+                <w:rFonts w:asciiTheme="minorHAnsi" w:hAnsiTheme="minorHAnsi"/>
+                <w:bCs/>
+              </w:rPr>
+              <w:t xml:space="preserve">3.1.1 should have an Audit record present with required Details </w:t>
+            </w:r>
+          </w:p>
+        </w:tc>
+        <w:tc>
+          <w:tcPr>
+            <w:tcW w:w="1260" w:type="dxa"/>
+          </w:tcPr>
+          <w:p>
+            <w:r>
+              <w:rPr>
+                <w:rFonts w:asciiTheme="minorHAnsi" w:hAnsiTheme="minorHAnsi"/>
+                <w:bCs/>
+              </w:rPr>
+              <w:t>N</w:t>
+            </w:r>
+          </w:p>
+        </w:tc>
+        <w:tc>
+          <w:tcPr>
+            <w:tcW w:w="2880" w:type="dxa"/>
+          </w:tcPr>
+          <w:p>
+            <w:pPr>
+              <w:rPr>
+                <w:rFonts w:asciiTheme="minorHAnsi" w:hAnsiTheme="minorHAnsi"/>
+                <w:bCs/>
+              </w:rPr>
+            </w:pPr>
+            <w:r>
+              <w:t>NA</w:t>
+            </w:r>
+          </w:p>
+        </w:tc>
+      </w:tr>
+      <w:tr>
+        <w:trPr>
+          <w:cantSplit/>
+        </w:trPr>
+        <w:tc>
+          <w:tcPr>
+            <w:tcW w:w="1170" w:type="dxa"/>
+          </w:tcPr>
+          <w:p>
+            <w:pPr>
+              <w:rPr>
+                <w:bCs/>
+              </w:rPr>
+            </w:pPr>
+            <w:r>
+              <w:rPr>
+                <w:bCs/>
+              </w:rPr>
+              <w:t>ATM-3.</w:t>
+            </w:r>
+            <w:r>
+              <w:rPr>
+                <w:rFonts w:asciiTheme="minorHAnsi" w:hAnsiTheme="minorHAnsi"/>
+                <w:bCs/>
+              </w:rPr>
+              <w:t>1.3.1</w:t>
+            </w:r>
+          </w:p>
+        </w:tc>
+        <w:tc>
+          <w:tcPr>
+            <w:tcW w:w="3690" w:type="dxa"/>
+          </w:tcPr>
+          <w:p>
+            <w:r>
+              <w:t xml:space="preserve">Navigate to </w:t>
+            </w:r>
+            <w:hyperlink r:id="rId18" w:history="1">
+              <w:r>
+                <w:rPr>
+                  <w:rStyle w:val="Hyperlink"/>
+                </w:rPr>
+                <w:t>eCL Admin - eCL Admin</w:t>
+              </w:r>
+            </w:hyperlink>
+          </w:p>
+          <w:p>
+            <w:r>
+              <w:t>Manage Employee Logs</w:t>
+            </w:r>
+          </w:p>
+          <w:p>
+            <w:r>
+              <w:t>Reassign Employee logs</w:t>
+            </w:r>
+          </w:p>
+          <w:p>
+            <w:r>
+              <w:t>Select Search by Log Type, Employee Level, and Employee</w:t>
+            </w:r>
+          </w:p>
+          <w:p/>
+          <w:p/>
+        </w:tc>
+        <w:tc>
+          <w:tcPr>
+            <w:tcW w:w="4500" w:type="dxa"/>
+          </w:tcPr>
+          <w:p>
+            <w:r>
+              <w:t xml:space="preserve">Should see 3 drop downs for Employee level, Status and Pending Reviewer. </w:t>
+            </w:r>
+          </w:p>
+          <w:p>
+            <w:r>
+              <w:t>Admin Users should see all 5 Modules</w:t>
+            </w:r>
+          </w:p>
+          <w:p>
+            <w:r>
+              <w:t>Users belonging to specific Module will see their specific Module. Training Managers will see CSR Module in addition to Training.</w:t>
+            </w:r>
+          </w:p>
+          <w:p>
+            <w:r>
+              <w:t>Sups and Mgrs should only see employees from their site or employees in their hierarchy</w:t>
+            </w:r>
+          </w:p>
+        </w:tc>
+        <w:tc>
+          <w:tcPr>
+            <w:tcW w:w="1260" w:type="dxa"/>
+          </w:tcPr>
+          <w:p>
+            <w:r>
+              <w:rPr>
+                <w:rFonts w:asciiTheme="minorHAnsi" w:hAnsiTheme="minorHAnsi"/>
+                <w:bCs/>
+              </w:rPr>
+              <w:t>N</w:t>
+            </w:r>
+          </w:p>
+        </w:tc>
+        <w:tc>
+          <w:tcPr>
+            <w:tcW w:w="2880" w:type="dxa"/>
+          </w:tcPr>
+          <w:p>
+            <w:pPr>
+              <w:rPr>
+                <w:rFonts w:asciiTheme="minorHAnsi" w:hAnsiTheme="minorHAnsi"/>
+                <w:bCs/>
+              </w:rPr>
+            </w:pPr>
+            <w:r>
+              <w:t>NA</w:t>
+            </w:r>
+          </w:p>
+        </w:tc>
+      </w:tr>
+      <w:tr>
+        <w:trPr>
+          <w:cantSplit/>
+        </w:trPr>
+        <w:tc>
+          <w:tcPr>
+            <w:tcW w:w="1170" w:type="dxa"/>
+          </w:tcPr>
+          <w:p>
+            <w:pPr>
+              <w:rPr>
+                <w:bCs/>
+              </w:rPr>
+            </w:pPr>
+            <w:r>
+              <w:rPr>
+                <w:bCs/>
+              </w:rPr>
+              <w:t>ATM-3.</w:t>
+            </w:r>
+            <w:r>
+              <w:rPr>
+                <w:rFonts w:asciiTheme="minorHAnsi" w:hAnsiTheme="minorHAnsi"/>
+                <w:bCs/>
+              </w:rPr>
+              <w:t>1.3.2</w:t>
+            </w:r>
+          </w:p>
+        </w:tc>
+        <w:tc>
+          <w:tcPr>
+            <w:tcW w:w="3690" w:type="dxa"/>
+          </w:tcPr>
+          <w:p>
+            <w:r>
+              <w:t>Select an Employee Level</w:t>
+            </w:r>
+          </w:p>
+          <w:p>
+            <w:r>
+              <w:t>Status</w:t>
+            </w:r>
+          </w:p>
+          <w:p>
+            <w:r>
+              <w:t>And the Pending Reviewer</w:t>
+            </w:r>
+          </w:p>
+          <w:p/>
+        </w:tc>
+        <w:tc>
+          <w:tcPr>
+            <w:tcW w:w="4500" w:type="dxa"/>
+          </w:tcPr>
+          <w:p>
+            <w:r>
+              <w:t>A list of logs in the module and status selected that are pending at the selected Reviewer are displayed</w:t>
+            </w:r>
+          </w:p>
+        </w:tc>
+        <w:tc>
+          <w:tcPr>
+            <w:tcW w:w="1260" w:type="dxa"/>
+          </w:tcPr>
+          <w:p>
+            <w:r>
+              <w:rPr>
+                <w:rFonts w:asciiTheme="minorHAnsi" w:hAnsiTheme="minorHAnsi"/>
+                <w:bCs/>
+              </w:rPr>
+              <w:t>N</w:t>
+            </w:r>
+          </w:p>
+        </w:tc>
+        <w:tc>
+          <w:tcPr>
+            <w:tcW w:w="2880" w:type="dxa"/>
+          </w:tcPr>
+          <w:p>
+            <w:pPr>
+              <w:rPr>
+                <w:rFonts w:asciiTheme="minorHAnsi" w:hAnsiTheme="minorHAnsi"/>
+                <w:bCs/>
+              </w:rPr>
+            </w:pPr>
+            <w:r>
+              <w:t>NA</w:t>
+            </w:r>
+          </w:p>
+        </w:tc>
+      </w:tr>
+      <w:tr>
+        <w:trPr>
+          <w:cantSplit/>
+        </w:trPr>
+        <w:tc>
+          <w:tcPr>
+            <w:tcW w:w="1170" w:type="dxa"/>
+          </w:tcPr>
+          <w:p>
+            <w:pPr>
+              <w:rPr>
+                <w:bCs/>
+              </w:rPr>
+            </w:pPr>
+            <w:r>
+              <w:rPr>
+                <w:bCs/>
+              </w:rPr>
               <w:lastRenderedPageBreak/>
+              <w:t>ATM-3.</w:t>
+            </w:r>
+            <w:r>
+              <w:rPr>
+                <w:rFonts w:asciiTheme="minorHAnsi" w:hAnsiTheme="minorHAnsi"/>
+                <w:bCs/>
+              </w:rPr>
+              <w:t>1.4.1</w:t>
+            </w:r>
+          </w:p>
+        </w:tc>
+        <w:tc>
+          <w:tcPr>
+            <w:tcW w:w="3690" w:type="dxa"/>
+          </w:tcPr>
+          <w:p>
+            <w:r>
+              <w:t xml:space="preserve">Navigate to </w:t>
+            </w:r>
+            <w:hyperlink r:id="rId19" w:history="1">
+              <w:r>
+                <w:rPr>
+                  <w:rStyle w:val="Hyperlink"/>
+                </w:rPr>
+                <w:t>eCL Admin - eCL Admin</w:t>
+              </w:r>
+            </w:hyperlink>
+          </w:p>
+          <w:p>
+            <w:r>
+              <w:t>Manage Employee Logs</w:t>
+            </w:r>
+          </w:p>
+          <w:p>
+            <w:r>
+              <w:t>Reassign Employee logs</w:t>
+            </w:r>
+          </w:p>
+          <w:p>
+            <w:r>
+              <w:t>Select Search by Log Name</w:t>
+            </w:r>
+          </w:p>
+          <w:p/>
+          <w:p/>
+        </w:tc>
+        <w:tc>
+          <w:tcPr>
+            <w:tcW w:w="4500" w:type="dxa"/>
+          </w:tcPr>
+          <w:p>
+            <w:r>
+              <w:t>A dropdown for Log Type and text box for log name are displayed</w:t>
+            </w:r>
+          </w:p>
+        </w:tc>
+        <w:tc>
+          <w:tcPr>
+            <w:tcW w:w="1260" w:type="dxa"/>
+          </w:tcPr>
+          <w:p>
+            <w:r>
+              <w:rPr>
+                <w:rFonts w:asciiTheme="minorHAnsi" w:hAnsiTheme="minorHAnsi"/>
+                <w:bCs/>
+              </w:rPr>
+              <w:t>N</w:t>
+            </w:r>
+          </w:p>
+        </w:tc>
+        <w:tc>
+          <w:tcPr>
+            <w:tcW w:w="2880" w:type="dxa"/>
+          </w:tcPr>
+          <w:p>
+            <w:r>
+              <w:t>NA</w:t>
+            </w:r>
+          </w:p>
+        </w:tc>
+      </w:tr>
+      <w:tr>
+        <w:trPr>
+          <w:cantSplit/>
+        </w:trPr>
+        <w:tc>
+          <w:tcPr>
+            <w:tcW w:w="1170" w:type="dxa"/>
+          </w:tcPr>
+          <w:p>
+            <w:pPr>
+              <w:rPr>
+                <w:bCs/>
+              </w:rPr>
+            </w:pPr>
+            <w:r>
+              <w:rPr>
+                <w:bCs/>
+              </w:rPr>
+              <w:t>ATM-3.</w:t>
+            </w:r>
+            <w:r>
+              <w:rPr>
+                <w:rFonts w:asciiTheme="minorHAnsi" w:hAnsiTheme="minorHAnsi"/>
+                <w:bCs/>
+              </w:rPr>
+              <w:t>1.4.2</w:t>
+            </w:r>
+          </w:p>
+        </w:tc>
+        <w:tc>
+          <w:tcPr>
+            <w:tcW w:w="3690" w:type="dxa"/>
+          </w:tcPr>
+          <w:p>
+            <w:r>
+              <w:t>Select Coaching</w:t>
+            </w:r>
+          </w:p>
+          <w:p>
+            <w:r>
+              <w:t xml:space="preserve">Type in a Form Name </w:t>
+            </w:r>
+          </w:p>
+        </w:tc>
+        <w:tc>
+          <w:tcPr>
+            <w:tcW w:w="4500" w:type="dxa"/>
+          </w:tcPr>
+          <w:p>
+            <w:r>
+              <w:t>A list of logs in the module and status selected that are pending at the selected Reviewer are displayed</w:t>
+            </w:r>
+          </w:p>
+        </w:tc>
+        <w:tc>
+          <w:tcPr>
+            <w:tcW w:w="1260" w:type="dxa"/>
+          </w:tcPr>
+          <w:p>
+            <w:r>
+              <w:rPr>
+                <w:rFonts w:asciiTheme="minorHAnsi" w:hAnsiTheme="minorHAnsi"/>
+                <w:bCs/>
+              </w:rPr>
+              <w:t>N</w:t>
+            </w:r>
+          </w:p>
+        </w:tc>
+        <w:tc>
+          <w:tcPr>
+            <w:tcW w:w="2880" w:type="dxa"/>
+          </w:tcPr>
+          <w:p>
+            <w:r>
+              <w:t>NA</w:t>
+            </w:r>
+          </w:p>
+        </w:tc>
+      </w:tr>
+      <w:tr>
+        <w:trPr>
+          <w:cantSplit/>
+        </w:trPr>
+        <w:tc>
+          <w:tcPr>
+            <w:tcW w:w="1170" w:type="dxa"/>
+          </w:tcPr>
+          <w:p>
+            <w:pPr>
+              <w:rPr>
+                <w:bCs/>
+              </w:rPr>
+            </w:pPr>
+            <w:r>
+              <w:rPr>
+                <w:bCs/>
+              </w:rPr>
               <w:t>ATM-3.</w:t>
             </w:r>
             <w:r>
@@ -9220,20 +8954,20 @@
                 <w:rFonts w:ascii="Arial" w:hAnsi="Arial" w:cs="Arial"/>
               </w:rPr>
             </w:pPr>
-            <w:del w:id="165" w:author="Palacherla, Susmitha C" w:date="2022-12-19T15:15:00Z">
+            <w:del w:id="55" w:author="Palacherla, Susmitha C" w:date="2023-01-23T10:13:00Z">
               <w:r>
                 <w:rPr>
                   <w:rFonts w:ascii="Arial" w:hAnsi="Arial" w:cs="Arial"/>
                 </w:rPr>
-                <w:delText>09/08/2022</w:delText>
+                <w:delText>12/19/2022</w:delText>
               </w:r>
             </w:del>
-            <w:ins w:id="166" w:author="Palacherla, Susmitha C" w:date="2022-12-19T15:15:00Z">
+            <w:ins w:id="56" w:author="Palacherla, Susmitha C" w:date="2023-01-23T10:13:00Z">
               <w:r>
                 <w:rPr>
                   <w:rFonts w:ascii="Arial" w:hAnsi="Arial" w:cs="Arial"/>
                 </w:rPr>
-                <w:t>12/19/2022</w:t>
+                <w:t>1/23/2023</w:t>
               </w:r>
             </w:ins>
           </w:p>
@@ -9590,11 +9324,11 @@
           <w:numId w:val="2"/>
         </w:numPr>
       </w:pPr>
-      <w:bookmarkStart w:id="167" w:name="_Toc86652903"/>
+      <w:bookmarkStart w:id="57" w:name="_Toc86652903"/>
       <w:r>
         <w:t>Admin Tool – Reporting</w:t>
       </w:r>
-      <w:bookmarkEnd w:id="167"/>
+      <w:bookmarkEnd w:id="57"/>
     </w:p>
     <w:p/>
     <w:p/>
@@ -9774,6 +9508,7 @@
                 <w:szCs w:val="22"/>
               </w:rPr>
             </w:pPr>
+            <w:proofErr w:type="spellStart"/>
             <w:r>
               <w:rPr>
                 <w:sz w:val="22"/>
@@ -9793,18 +9528,26 @@
                 <w:sz w:val="22"/>
                 <w:szCs w:val="22"/>
               </w:rPr>
-              <w:t xml:space="preserve">_Dev database on </w:t>
-            </w:r>
+              <w:t>_Dev</w:t>
+            </w:r>
+            <w:proofErr w:type="spellEnd"/>
             <w:r>
               <w:rPr>
                 <w:sz w:val="22"/>
                 <w:szCs w:val="22"/>
               </w:rPr>
+              <w:t xml:space="preserve"> database on </w:t>
+            </w:r>
+            <w:r>
+              <w:rPr>
+                <w:sz w:val="22"/>
+                <w:szCs w:val="22"/>
+              </w:rPr>
               <w:t>UVAADADSQL50CCO</w:t>
             </w:r>
           </w:p>
           <w:p>
-            <w:hyperlink r:id="rId18" w:history="1">
+            <w:hyperlink r:id="rId20" w:history="1">
               <w:r>
                 <w:rPr>
                   <w:rStyle w:val="Hyperlink"/>
@@ -10117,7 +9860,15 @@
           </w:tcPr>
           <w:p>
             <w:r>
-              <w:t>Result set for selected Module, Status, Site, Employee, Coaching Reason, sub Coaching Reason and Submitted Date Range should be returned.</w:t>
+              <w:t xml:space="preserve">Result set for selected Module, Status, Site, Employee, Coaching Reason, </w:t>
+            </w:r>
+            <w:proofErr w:type="gramStart"/>
+            <w:r>
+              <w:t>sub Coaching</w:t>
+            </w:r>
+            <w:proofErr w:type="gramEnd"/>
+            <w:r>
+              <w:t xml:space="preserve"> Reason and Submitted Date Range should be returned.</w:t>
             </w:r>
           </w:p>
         </w:tc>
@@ -10171,6 +9922,7 @@
               <w:rPr>
                 <w:bCs/>
               </w:rPr>
+              <w:lastRenderedPageBreak/>
               <w:t>ATR</w:t>
             </w:r>
             <w:r>
@@ -10215,7 +9967,15 @@
           </w:tcPr>
           <w:p>
             <w:r>
-              <w:t>Result set for selected Module, Status, Site, employee, Coaching Reason, sub Coaching Reason and Submitted Date Range should be returned.</w:t>
+              <w:t xml:space="preserve">Result set for selected Module, Status, Site, employee, Coaching Reason, </w:t>
+            </w:r>
+            <w:proofErr w:type="gramStart"/>
+            <w:r>
+              <w:t>sub Coaching</w:t>
+            </w:r>
+            <w:proofErr w:type="gramEnd"/>
+            <w:r>
+              <w:t xml:space="preserve"> Reason and Submitted Date Range should be returned.</w:t>
             </w:r>
           </w:p>
         </w:tc>
@@ -10397,7 +10157,15 @@
           </w:tcPr>
           <w:p>
             <w:r>
-              <w:t>Result set for selected Module, Status, Site, employee, Coaching Reason, sub Coaching Reason and Submitted Date Range should be returned.</w:t>
+              <w:t xml:space="preserve">Result set for selected Module, Status, Site, employee, Coaching Reason, </w:t>
+            </w:r>
+            <w:proofErr w:type="gramStart"/>
+            <w:r>
+              <w:t>sub Coaching</w:t>
+            </w:r>
+            <w:proofErr w:type="gramEnd"/>
+            <w:r>
+              <w:t xml:space="preserve"> Reason and Submitted Date Range should be returned.</w:t>
             </w:r>
           </w:p>
         </w:tc>
@@ -10445,7 +10213,6 @@
               <w:rPr>
                 <w:bCs/>
               </w:rPr>
-              <w:lastRenderedPageBreak/>
               <w:t>ATR</w:t>
             </w:r>
             <w:r>
@@ -10658,6 +10425,7 @@
             <w:r>
               <w:t xml:space="preserve">Execute Stored procedure </w:t>
             </w:r>
+            <w:proofErr w:type="spellStart"/>
             <w:r>
               <w:t>sp_rpt</w:t>
             </w:r>
@@ -10665,7 +10433,11 @@
               <w:t>Warning</w:t>
             </w:r>
             <w:r>
-              <w:t>Summary in database with required parameters</w:t>
+              <w:t>Summary</w:t>
+            </w:r>
+            <w:proofErr w:type="spellEnd"/>
+            <w:r>
+              <w:t xml:space="preserve"> in database with required parameters</w:t>
             </w:r>
           </w:p>
         </w:tc>
@@ -10675,7 +10447,15 @@
           </w:tcPr>
           <w:p>
             <w:r>
-              <w:t>Result set for selected Module, Status, Site, employee, Warning Reason, Warning SubReason and Submitted Date Range should be returned.</w:t>
+              <w:t xml:space="preserve">Result set for selected Module, Status, Site, employee, Warning Reason, Warning </w:t>
+            </w:r>
+            <w:proofErr w:type="spellStart"/>
+            <w:r>
+              <w:t>SubReason</w:t>
+            </w:r>
+            <w:proofErr w:type="spellEnd"/>
+            <w:r>
+              <w:t xml:space="preserve"> and Submitted Date Range should be returned.</w:t>
             </w:r>
           </w:p>
         </w:tc>
@@ -10768,7 +10548,15 @@
           </w:tcPr>
           <w:p>
             <w:r>
-              <w:t>Result set for selected Module, Status, Site, employee, Warning Reason, Warning SubReason and Submitted Date Range should be returned.</w:t>
+              <w:t xml:space="preserve">Result set for selected Module, Status, Site, employee, Warning Reason, Warning </w:t>
+            </w:r>
+            <w:proofErr w:type="spellStart"/>
+            <w:r>
+              <w:t>SubReason</w:t>
+            </w:r>
+            <w:proofErr w:type="spellEnd"/>
+            <w:r>
+              <w:t xml:space="preserve"> and Submitted Date Range should be returned.</w:t>
             </w:r>
           </w:p>
         </w:tc>
@@ -11625,7 +11413,6 @@
               <w:rPr>
                 <w:rFonts w:ascii="Arial" w:hAnsi="Arial" w:cs="Arial"/>
               </w:rPr>
-              <w:lastRenderedPageBreak/>
               <w:t>Susmitha Palacherla</w:t>
             </w:r>
           </w:p>
@@ -12019,11 +11806,11 @@
           <w:numId w:val="2"/>
         </w:numPr>
       </w:pPr>
-      <w:bookmarkStart w:id="168" w:name="_Toc86652904"/>
+      <w:bookmarkStart w:id="58" w:name="_Toc86652904"/>
       <w:r>
         <w:t>Admin Tool – Users</w:t>
       </w:r>
-      <w:bookmarkEnd w:id="168"/>
+      <w:bookmarkEnd w:id="58"/>
     </w:p>
     <w:p/>
     <w:p/>
@@ -12036,7 +11823,6 @@
         </w:rPr>
       </w:pPr>
       <w:r>
-        <w:lastRenderedPageBreak/>
         <w:t xml:space="preserve"> </w:t>
       </w:r>
       <w:r>
@@ -12201,6 +11987,7 @@
                 <w:szCs w:val="22"/>
               </w:rPr>
             </w:pPr>
+            <w:proofErr w:type="spellStart"/>
             <w:r>
               <w:rPr>
                 <w:sz w:val="22"/>
@@ -12220,18 +12007,26 @@
                 <w:sz w:val="22"/>
                 <w:szCs w:val="22"/>
               </w:rPr>
-              <w:t xml:space="preserve">_Dev database on </w:t>
-            </w:r>
+              <w:t>_Dev</w:t>
+            </w:r>
+            <w:proofErr w:type="spellEnd"/>
             <w:r>
               <w:rPr>
                 <w:sz w:val="22"/>
                 <w:szCs w:val="22"/>
               </w:rPr>
+              <w:t xml:space="preserve"> database on </w:t>
+            </w:r>
+            <w:r>
+              <w:rPr>
+                <w:sz w:val="22"/>
+                <w:szCs w:val="22"/>
+              </w:rPr>
               <w:t>UVAADADSQL50CCO</w:t>
             </w:r>
           </w:p>
           <w:p>
-            <w:hyperlink r:id="rId19" w:history="1">
+            <w:hyperlink r:id="rId21" w:history="1">
               <w:r>
                 <w:rPr>
                   <w:rStyle w:val="Hyperlink"/>
@@ -12528,7 +12323,15 @@
           </w:tcPr>
           <w:p>
             <w:r>
-              <w:t xml:space="preserve">Existing record is Reactivated and the Role assigned </w:t>
+              <w:t xml:space="preserve">Existing record is </w:t>
+            </w:r>
+            <w:proofErr w:type="gramStart"/>
+            <w:r>
+              <w:t>Reactivated</w:t>
+            </w:r>
+            <w:proofErr w:type="gramEnd"/>
+            <w:r>
+              <w:t xml:space="preserve"> and the Role assigned </w:t>
             </w:r>
           </w:p>
         </w:tc>
@@ -12599,7 +12402,15 @@
               <w:t>sp_UpdateHistorical_Dashboard_ACL_EndDate</w:t>
             </w:r>
             <w:r>
-              <w:t xml:space="preserve"> passing in RowID and an end Date</w:t>
+              <w:t xml:space="preserve"> passing in </w:t>
+            </w:r>
+            <w:proofErr w:type="spellStart"/>
+            <w:r>
+              <w:t>RowID</w:t>
+            </w:r>
+            <w:proofErr w:type="spellEnd"/>
+            <w:r>
+              <w:t xml:space="preserve"> and an end Date</w:t>
             </w:r>
           </w:p>
         </w:tc>
@@ -12609,7 +12420,15 @@
           </w:tcPr>
           <w:p>
             <w:r>
-              <w:t>Corresponding record is updated and an end date is set</w:t>
+              <w:t xml:space="preserve">Corresponding record is </w:t>
+            </w:r>
+            <w:proofErr w:type="gramStart"/>
+            <w:r>
+              <w:t>updated</w:t>
+            </w:r>
+            <w:proofErr w:type="gramEnd"/>
+            <w:r>
+              <w:t xml:space="preserve"> and an end date is set</w:t>
             </w:r>
           </w:p>
         </w:tc>
@@ -12684,7 +12503,15 @@
               <w:t>sp_UpdateHistorical_Dashboard_ACL_</w:t>
             </w:r>
             <w:r>
-              <w:t>Role passing in RowID and an end Date</w:t>
+              <w:t xml:space="preserve">Role passing in </w:t>
+            </w:r>
+            <w:proofErr w:type="spellStart"/>
+            <w:r>
+              <w:t>RowID</w:t>
+            </w:r>
+            <w:proofErr w:type="spellEnd"/>
+            <w:r>
+              <w:t xml:space="preserve"> and an end Date</w:t>
             </w:r>
           </w:p>
         </w:tc>
@@ -13043,7 +12870,6 @@
               <w:rPr>
                 <w:rFonts w:ascii="Arial" w:hAnsi="Arial" w:cs="Arial"/>
               </w:rPr>
-              <w:lastRenderedPageBreak/>
               <w:t>Susmitha Palacherla</w:t>
             </w:r>
           </w:p>
@@ -13190,9 +13016,9 @@
       </w:pPr>
     </w:p>
     <w:sectPr>
-      <w:headerReference w:type="default" r:id="rId20"/>
-      <w:footerReference w:type="default" r:id="rId21"/>
-      <w:footerReference w:type="first" r:id="rId22"/>
+      <w:headerReference w:type="default" r:id="rId22"/>
+      <w:footerReference w:type="default" r:id="rId23"/>
+      <w:footerReference w:type="first" r:id="rId24"/>
       <w:pgSz w:w="16838" w:h="11906" w:orient="landscape" w:code="9"/>
       <w:pgMar w:top="720" w:right="1080" w:bottom="720" w:left="1080" w:header="720" w:footer="720" w:gutter="0"/>
       <w:cols w:space="720"/>
@@ -13203,7 +13029,7 @@
 </file>
 
 <file path=word/endnotes.xml><?xml version="1.0" encoding="utf-8"?>
-<w:endnotes xmlns:wpc="http://schemas.microsoft.com/office/word/2010/wordprocessingCanvas" xmlns:cx="http://schemas.microsoft.com/office/drawing/2014/chartex" xmlns:cx1="http://schemas.microsoft.com/office/drawing/2015/9/8/chartex" xmlns:cx2="http://schemas.microsoft.com/office/drawing/2015/10/21/chartex" xmlns:cx3="http://schemas.microsoft.com/office/drawing/2016/5/9/chartex" xmlns:cx4="http://schemas.microsoft.com/office/drawing/2016/5/10/chartex" xmlns:cx5="http://schemas.microsoft.com/office/drawing/2016/5/11/chartex" xmlns:cx6="http://schemas.microsoft.com/office/drawing/2016/5/12/chartex" xmlns:cx7="http://schemas.microsoft.com/office/drawing/2016/5/13/chartex" xmlns:cx8="http://schemas.microsoft.com/office/drawing/2016/5/14/chartex" xmlns:mc="http://schemas.openxmlformats.org/markup-compatibility/2006" xmlns:aink="http://schemas.microsoft.com/office/drawing/2016/ink" xmlns:am3d="http://schemas.microsoft.com/office/drawing/2017/model3d" xmlns:o="urn:schemas-microsoft-com:office:office" xmlns:r="http://schemas.openxmlformats.org/officeDocument/2006/relationships" xmlns:m="http://schemas.openxmlformats.org/officeDocument/2006/math" xmlns:v="urn:schemas-microsoft-com:vml" xmlns:wp14="http://schemas.microsoft.com/office/word/2010/wordprocessingDrawing" xmlns:wp="http://schemas.openxmlformats.org/drawingml/2006/wordprocessingDrawing" xmlns:w10="urn:schemas-microsoft-com:office:word" xmlns:w="http://schemas.openxmlformats.org/wordprocessingml/2006/main" xmlns:w14="http://schemas.microsoft.com/office/word/2010/wordml" xmlns:w15="http://schemas.microsoft.com/office/word/2012/wordml" xmlns:w16cex="http://schemas.microsoft.com/office/word/2018/wordml/cex" xmlns:w16cid="http://schemas.microsoft.com/office/word/2016/wordml/cid" xmlns:w16="http://schemas.microsoft.com/office/word/2018/wordml" xmlns:w16sdtdh="http://schemas.microsoft.com/office/word/2020/wordml/sdtdatahash" xmlns:w16se="http://schemas.microsoft.com/office/word/2015/wordml/symex" xmlns:wpg="http://schemas.microsoft.com/office/word/2010/wordprocessingGroup" xmlns:wpi="http://schemas.microsoft.com/office/word/2010/wordprocessingInk" xmlns:wne="http://schemas.microsoft.com/office/word/2006/wordml" xmlns:wps="http://schemas.microsoft.com/office/word/2010/wordprocessingShape" mc:Ignorable="w14 w15 w16se w16cid w16 w16cex w16sdtdh wp14">
+<w:endnotes xmlns:wpc="http://schemas.microsoft.com/office/word/2010/wordprocessingCanvas" xmlns:cx="http://schemas.microsoft.com/office/drawing/2014/chartex" xmlns:cx1="http://schemas.microsoft.com/office/drawing/2015/9/8/chartex" xmlns:cx2="http://schemas.microsoft.com/office/drawing/2015/10/21/chartex" xmlns:cx3="http://schemas.microsoft.com/office/drawing/2016/5/9/chartex" xmlns:cx4="http://schemas.microsoft.com/office/drawing/2016/5/10/chartex" xmlns:cx5="http://schemas.microsoft.com/office/drawing/2016/5/11/chartex" xmlns:cx6="http://schemas.microsoft.com/office/drawing/2016/5/12/chartex" xmlns:cx7="http://schemas.microsoft.com/office/drawing/2016/5/13/chartex" xmlns:cx8="http://schemas.microsoft.com/office/drawing/2016/5/14/chartex" xmlns:mc="http://schemas.openxmlformats.org/markup-compatibility/2006" xmlns:aink="http://schemas.microsoft.com/office/drawing/2016/ink" xmlns:am3d="http://schemas.microsoft.com/office/drawing/2017/model3d" xmlns:o="urn:schemas-microsoft-com:office:office" xmlns:oel="http://schemas.microsoft.com/office/2019/extlst" xmlns:r="http://schemas.openxmlformats.org/officeDocument/2006/relationships" xmlns:m="http://schemas.openxmlformats.org/officeDocument/2006/math" xmlns:v="urn:schemas-microsoft-com:vml" xmlns:wp14="http://schemas.microsoft.com/office/word/2010/wordprocessingDrawing" xmlns:wp="http://schemas.openxmlformats.org/drawingml/2006/wordprocessingDrawing" xmlns:w10="urn:schemas-microsoft-com:office:word" xmlns:w="http://schemas.openxmlformats.org/wordprocessingml/2006/main" xmlns:w14="http://schemas.microsoft.com/office/word/2010/wordml" xmlns:w15="http://schemas.microsoft.com/office/word/2012/wordml" xmlns:w16cex="http://schemas.microsoft.com/office/word/2018/wordml/cex" xmlns:w16cid="http://schemas.microsoft.com/office/word/2016/wordml/cid" xmlns:w16="http://schemas.microsoft.com/office/word/2018/wordml" xmlns:w16sdtdh="http://schemas.microsoft.com/office/word/2020/wordml/sdtdatahash" xmlns:w16se="http://schemas.microsoft.com/office/word/2015/wordml/symex" xmlns:wpg="http://schemas.microsoft.com/office/word/2010/wordprocessingGroup" xmlns:wpi="http://schemas.microsoft.com/office/word/2010/wordprocessingInk" xmlns:wne="http://schemas.microsoft.com/office/word/2006/wordml" xmlns:wps="http://schemas.microsoft.com/office/word/2010/wordprocessingShape" mc:Ignorable="w14 w15 w16se w16cid w16 w16cex w16sdtdh wp14">
   <w:endnote w:type="separator" w:id="-1">
     <w:p>
       <w:r>
@@ -13222,7 +13048,7 @@
 </file>
 
 <file path=word/footer1.xml><?xml version="1.0" encoding="utf-8"?>
-<w:ftr xmlns:wpc="http://schemas.microsoft.com/office/word/2010/wordprocessingCanvas" xmlns:cx="http://schemas.microsoft.com/office/drawing/2014/chartex" xmlns:cx1="http://schemas.microsoft.com/office/drawing/2015/9/8/chartex" xmlns:cx2="http://schemas.microsoft.com/office/drawing/2015/10/21/chartex" xmlns:cx3="http://schemas.microsoft.com/office/drawing/2016/5/9/chartex" xmlns:cx4="http://schemas.microsoft.com/office/drawing/2016/5/10/chartex" xmlns:cx5="http://schemas.microsoft.com/office/drawing/2016/5/11/chartex" xmlns:cx6="http://schemas.microsoft.com/office/drawing/2016/5/12/chartex" xmlns:cx7="http://schemas.microsoft.com/office/drawing/2016/5/13/chartex" xmlns:cx8="http://schemas.microsoft.com/office/drawing/2016/5/14/chartex" xmlns:mc="http://schemas.openxmlformats.org/markup-compatibility/2006" xmlns:aink="http://schemas.microsoft.com/office/drawing/2016/ink" xmlns:am3d="http://schemas.microsoft.com/office/drawing/2017/model3d" xmlns:o="urn:schemas-microsoft-com:office:office" xmlns:r="http://schemas.openxmlformats.org/officeDocument/2006/relationships" xmlns:m="http://schemas.openxmlformats.org/officeDocument/2006/math" xmlns:v="urn:schemas-microsoft-com:vml" xmlns:wp14="http://schemas.microsoft.com/office/word/2010/wordprocessingDrawing" xmlns:wp="http://schemas.openxmlformats.org/drawingml/2006/wordprocessingDrawing" xmlns:w10="urn:schemas-microsoft-com:office:word" xmlns:w="http://schemas.openxmlformats.org/wordprocessingml/2006/main" xmlns:w14="http://schemas.microsoft.com/office/word/2010/wordml" xmlns:w15="http://schemas.microsoft.com/office/word/2012/wordml" xmlns:w16cex="http://schemas.microsoft.com/office/word/2018/wordml/cex" xmlns:w16cid="http://schemas.microsoft.com/office/word/2016/wordml/cid" xmlns:w16="http://schemas.microsoft.com/office/word/2018/wordml" xmlns:w16sdtdh="http://schemas.microsoft.com/office/word/2020/wordml/sdtdatahash" xmlns:w16se="http://schemas.microsoft.com/office/word/2015/wordml/symex" xmlns:wpg="http://schemas.microsoft.com/office/word/2010/wordprocessingGroup" xmlns:wpi="http://schemas.microsoft.com/office/word/2010/wordprocessingInk" xmlns:wne="http://schemas.microsoft.com/office/word/2006/wordml" xmlns:wps="http://schemas.microsoft.com/office/word/2010/wordprocessingShape" mc:Ignorable="w14 w15 w16se w16cid w16 w16cex w16sdtdh wp14">
+<w:ftr xmlns:wpc="http://schemas.microsoft.com/office/word/2010/wordprocessingCanvas" xmlns:cx="http://schemas.microsoft.com/office/drawing/2014/chartex" xmlns:cx1="http://schemas.microsoft.com/office/drawing/2015/9/8/chartex" xmlns:cx2="http://schemas.microsoft.com/office/drawing/2015/10/21/chartex" xmlns:cx3="http://schemas.microsoft.com/office/drawing/2016/5/9/chartex" xmlns:cx4="http://schemas.microsoft.com/office/drawing/2016/5/10/chartex" xmlns:cx5="http://schemas.microsoft.com/office/drawing/2016/5/11/chartex" xmlns:cx6="http://schemas.microsoft.com/office/drawing/2016/5/12/chartex" xmlns:cx7="http://schemas.microsoft.com/office/drawing/2016/5/13/chartex" xmlns:cx8="http://schemas.microsoft.com/office/drawing/2016/5/14/chartex" xmlns:mc="http://schemas.openxmlformats.org/markup-compatibility/2006" xmlns:aink="http://schemas.microsoft.com/office/drawing/2016/ink" xmlns:am3d="http://schemas.microsoft.com/office/drawing/2017/model3d" xmlns:o="urn:schemas-microsoft-com:office:office" xmlns:oel="http://schemas.microsoft.com/office/2019/extlst" xmlns:r="http://schemas.openxmlformats.org/officeDocument/2006/relationships" xmlns:m="http://schemas.openxmlformats.org/officeDocument/2006/math" xmlns:v="urn:schemas-microsoft-com:vml" xmlns:wp14="http://schemas.microsoft.com/office/word/2010/wordprocessingDrawing" xmlns:wp="http://schemas.openxmlformats.org/drawingml/2006/wordprocessingDrawing" xmlns:w10="urn:schemas-microsoft-com:office:word" xmlns:w="http://schemas.openxmlformats.org/wordprocessingml/2006/main" xmlns:w14="http://schemas.microsoft.com/office/word/2010/wordml" xmlns:w15="http://schemas.microsoft.com/office/word/2012/wordml" xmlns:w16cex="http://schemas.microsoft.com/office/word/2018/wordml/cex" xmlns:w16cid="http://schemas.microsoft.com/office/word/2016/wordml/cid" xmlns:w16="http://schemas.microsoft.com/office/word/2018/wordml" xmlns:w16sdtdh="http://schemas.microsoft.com/office/word/2020/wordml/sdtdatahash" xmlns:w16se="http://schemas.microsoft.com/office/word/2015/wordml/symex" xmlns:wpg="http://schemas.microsoft.com/office/word/2010/wordprocessingGroup" xmlns:wpi="http://schemas.microsoft.com/office/word/2010/wordprocessingInk" xmlns:wne="http://schemas.microsoft.com/office/word/2006/wordml" xmlns:wps="http://schemas.microsoft.com/office/word/2010/wordprocessingShape" mc:Ignorable="w14 w15 w16se w16cid w16 w16cex w16sdtdh wp14">
   <w:p>
     <w:pPr>
       <w:pStyle w:val="Footertext1"/>
@@ -13265,7 +13091,7 @@
       <w:rPr>
         <w:noProof/>
       </w:rPr>
-      <w:t>12/19/2022</w:t>
+      <w:t>1/23/2023</w:t>
     </w:r>
     <w:r>
       <w:fldChar w:fldCharType="end"/>
@@ -13357,7 +13183,7 @@
 </file>
 
 <file path=word/footer2.xml><?xml version="1.0" encoding="utf-8"?>
-<w:ftr xmlns:wpc="http://schemas.microsoft.com/office/word/2010/wordprocessingCanvas" xmlns:cx="http://schemas.microsoft.com/office/drawing/2014/chartex" xmlns:cx1="http://schemas.microsoft.com/office/drawing/2015/9/8/chartex" xmlns:cx2="http://schemas.microsoft.com/office/drawing/2015/10/21/chartex" xmlns:cx3="http://schemas.microsoft.com/office/drawing/2016/5/9/chartex" xmlns:cx4="http://schemas.microsoft.com/office/drawing/2016/5/10/chartex" xmlns:cx5="http://schemas.microsoft.com/office/drawing/2016/5/11/chartex" xmlns:cx6="http://schemas.microsoft.com/office/drawing/2016/5/12/chartex" xmlns:cx7="http://schemas.microsoft.com/office/drawing/2016/5/13/chartex" xmlns:cx8="http://schemas.microsoft.com/office/drawing/2016/5/14/chartex" xmlns:mc="http://schemas.openxmlformats.org/markup-compatibility/2006" xmlns:aink="http://schemas.microsoft.com/office/drawing/2016/ink" xmlns:am3d="http://schemas.microsoft.com/office/drawing/2017/model3d" xmlns:o="urn:schemas-microsoft-com:office:office" xmlns:r="http://schemas.openxmlformats.org/officeDocument/2006/relationships" xmlns:m="http://schemas.openxmlformats.org/officeDocument/2006/math" xmlns:v="urn:schemas-microsoft-com:vml" xmlns:wp14="http://schemas.microsoft.com/office/word/2010/wordprocessingDrawing" xmlns:wp="http://schemas.openxmlformats.org/drawingml/2006/wordprocessingDrawing" xmlns:w10="urn:schemas-microsoft-com:office:word" xmlns:w="http://schemas.openxmlformats.org/wordprocessingml/2006/main" xmlns:w14="http://schemas.microsoft.com/office/word/2010/wordml" xmlns:w15="http://schemas.microsoft.com/office/word/2012/wordml" xmlns:w16cex="http://schemas.microsoft.com/office/word/2018/wordml/cex" xmlns:w16cid="http://schemas.microsoft.com/office/word/2016/wordml/cid" xmlns:w16="http://schemas.microsoft.com/office/word/2018/wordml" xmlns:w16sdtdh="http://schemas.microsoft.com/office/word/2020/wordml/sdtdatahash" xmlns:w16se="http://schemas.microsoft.com/office/word/2015/wordml/symex" xmlns:wpg="http://schemas.microsoft.com/office/word/2010/wordprocessingGroup" xmlns:wpi="http://schemas.microsoft.com/office/word/2010/wordprocessingInk" xmlns:wne="http://schemas.microsoft.com/office/word/2006/wordml" xmlns:wps="http://schemas.microsoft.com/office/word/2010/wordprocessingShape" mc:Ignorable="w14 w15 w16se w16cid w16 w16cex w16sdtdh wp14">
+<w:ftr xmlns:wpc="http://schemas.microsoft.com/office/word/2010/wordprocessingCanvas" xmlns:cx="http://schemas.microsoft.com/office/drawing/2014/chartex" xmlns:cx1="http://schemas.microsoft.com/office/drawing/2015/9/8/chartex" xmlns:cx2="http://schemas.microsoft.com/office/drawing/2015/10/21/chartex" xmlns:cx3="http://schemas.microsoft.com/office/drawing/2016/5/9/chartex" xmlns:cx4="http://schemas.microsoft.com/office/drawing/2016/5/10/chartex" xmlns:cx5="http://schemas.microsoft.com/office/drawing/2016/5/11/chartex" xmlns:cx6="http://schemas.microsoft.com/office/drawing/2016/5/12/chartex" xmlns:cx7="http://schemas.microsoft.com/office/drawing/2016/5/13/chartex" xmlns:cx8="http://schemas.microsoft.com/office/drawing/2016/5/14/chartex" xmlns:mc="http://schemas.openxmlformats.org/markup-compatibility/2006" xmlns:aink="http://schemas.microsoft.com/office/drawing/2016/ink" xmlns:am3d="http://schemas.microsoft.com/office/drawing/2017/model3d" xmlns:o="urn:schemas-microsoft-com:office:office" xmlns:oel="http://schemas.microsoft.com/office/2019/extlst" xmlns:r="http://schemas.openxmlformats.org/officeDocument/2006/relationships" xmlns:m="http://schemas.openxmlformats.org/officeDocument/2006/math" xmlns:v="urn:schemas-microsoft-com:vml" xmlns:wp14="http://schemas.microsoft.com/office/word/2010/wordprocessingDrawing" xmlns:wp="http://schemas.openxmlformats.org/drawingml/2006/wordprocessingDrawing" xmlns:w10="urn:schemas-microsoft-com:office:word" xmlns:w="http://schemas.openxmlformats.org/wordprocessingml/2006/main" xmlns:w14="http://schemas.microsoft.com/office/word/2010/wordml" xmlns:w15="http://schemas.microsoft.com/office/word/2012/wordml" xmlns:w16cex="http://schemas.microsoft.com/office/word/2018/wordml/cex" xmlns:w16cid="http://schemas.microsoft.com/office/word/2016/wordml/cid" xmlns:w16="http://schemas.microsoft.com/office/word/2018/wordml" xmlns:w16sdtdh="http://schemas.microsoft.com/office/word/2020/wordml/sdtdatahash" xmlns:w16se="http://schemas.microsoft.com/office/word/2015/wordml/symex" xmlns:wpg="http://schemas.microsoft.com/office/word/2010/wordprocessingGroup" xmlns:wpi="http://schemas.microsoft.com/office/word/2010/wordprocessingInk" xmlns:wne="http://schemas.microsoft.com/office/word/2006/wordml" xmlns:wps="http://schemas.microsoft.com/office/word/2010/wordprocessingShape" mc:Ignorable="w14 w15 w16se w16cid w16 w16cex w16sdtdh wp14">
   <w:p>
     <w:pPr>
       <w:pStyle w:val="Footer"/>
@@ -13483,7 +13309,7 @@
 </file>
 
 <file path=word/footnotes.xml><?xml version="1.0" encoding="utf-8"?>
-<w:footnotes xmlns:wpc="http://schemas.microsoft.com/office/word/2010/wordprocessingCanvas" xmlns:cx="http://schemas.microsoft.com/office/drawing/2014/chartex" xmlns:cx1="http://schemas.microsoft.com/office/drawing/2015/9/8/chartex" xmlns:cx2="http://schemas.microsoft.com/office/drawing/2015/10/21/chartex" xmlns:cx3="http://schemas.microsoft.com/office/drawing/2016/5/9/chartex" xmlns:cx4="http://schemas.microsoft.com/office/drawing/2016/5/10/chartex" xmlns:cx5="http://schemas.microsoft.com/office/drawing/2016/5/11/chartex" xmlns:cx6="http://schemas.microsoft.com/office/drawing/2016/5/12/chartex" xmlns:cx7="http://schemas.microsoft.com/office/drawing/2016/5/13/chartex" xmlns:cx8="http://schemas.microsoft.com/office/drawing/2016/5/14/chartex" xmlns:mc="http://schemas.openxmlformats.org/markup-compatibility/2006" xmlns:aink="http://schemas.microsoft.com/office/drawing/2016/ink" xmlns:am3d="http://schemas.microsoft.com/office/drawing/2017/model3d" xmlns:o="urn:schemas-microsoft-com:office:office" xmlns:r="http://schemas.openxmlformats.org/officeDocument/2006/relationships" xmlns:m="http://schemas.openxmlformats.org/officeDocument/2006/math" xmlns:v="urn:schemas-microsoft-com:vml" xmlns:wp14="http://schemas.microsoft.com/office/word/2010/wordprocessingDrawing" xmlns:wp="http://schemas.openxmlformats.org/drawingml/2006/wordprocessingDrawing" xmlns:w10="urn:schemas-microsoft-com:office:word" xmlns:w="http://schemas.openxmlformats.org/wordprocessingml/2006/main" xmlns:w14="http://schemas.microsoft.com/office/word/2010/wordml" xmlns:w15="http://schemas.microsoft.com/office/word/2012/wordml" xmlns:w16cex="http://schemas.microsoft.com/office/word/2018/wordml/cex" xmlns:w16cid="http://schemas.microsoft.com/office/word/2016/wordml/cid" xmlns:w16="http://schemas.microsoft.com/office/word/2018/wordml" xmlns:w16sdtdh="http://schemas.microsoft.com/office/word/2020/wordml/sdtdatahash" xmlns:w16se="http://schemas.microsoft.com/office/word/2015/wordml/symex" xmlns:wpg="http://schemas.microsoft.com/office/word/2010/wordprocessingGroup" xmlns:wpi="http://schemas.microsoft.com/office/word/2010/wordprocessingInk" xmlns:wne="http://schemas.microsoft.com/office/word/2006/wordml" xmlns:wps="http://schemas.microsoft.com/office/word/2010/wordprocessingShape" mc:Ignorable="w14 w15 w16se w16cid w16 w16cex w16sdtdh wp14">
+<w:footnotes xmlns:wpc="http://schemas.microsoft.com/office/word/2010/wordprocessingCanvas" xmlns:cx="http://schemas.microsoft.com/office/drawing/2014/chartex" xmlns:cx1="http://schemas.microsoft.com/office/drawing/2015/9/8/chartex" xmlns:cx2="http://schemas.microsoft.com/office/drawing/2015/10/21/chartex" xmlns:cx3="http://schemas.microsoft.com/office/drawing/2016/5/9/chartex" xmlns:cx4="http://schemas.microsoft.com/office/drawing/2016/5/10/chartex" xmlns:cx5="http://schemas.microsoft.com/office/drawing/2016/5/11/chartex" xmlns:cx6="http://schemas.microsoft.com/office/drawing/2016/5/12/chartex" xmlns:cx7="http://schemas.microsoft.com/office/drawing/2016/5/13/chartex" xmlns:cx8="http://schemas.microsoft.com/office/drawing/2016/5/14/chartex" xmlns:mc="http://schemas.openxmlformats.org/markup-compatibility/2006" xmlns:aink="http://schemas.microsoft.com/office/drawing/2016/ink" xmlns:am3d="http://schemas.microsoft.com/office/drawing/2017/model3d" xmlns:o="urn:schemas-microsoft-com:office:office" xmlns:oel="http://schemas.microsoft.com/office/2019/extlst" xmlns:r="http://schemas.openxmlformats.org/officeDocument/2006/relationships" xmlns:m="http://schemas.openxmlformats.org/officeDocument/2006/math" xmlns:v="urn:schemas-microsoft-com:vml" xmlns:wp14="http://schemas.microsoft.com/office/word/2010/wordprocessingDrawing" xmlns:wp="http://schemas.openxmlformats.org/drawingml/2006/wordprocessingDrawing" xmlns:w10="urn:schemas-microsoft-com:office:word" xmlns:w="http://schemas.openxmlformats.org/wordprocessingml/2006/main" xmlns:w14="http://schemas.microsoft.com/office/word/2010/wordml" xmlns:w15="http://schemas.microsoft.com/office/word/2012/wordml" xmlns:w16cex="http://schemas.microsoft.com/office/word/2018/wordml/cex" xmlns:w16cid="http://schemas.microsoft.com/office/word/2016/wordml/cid" xmlns:w16="http://schemas.microsoft.com/office/word/2018/wordml" xmlns:w16sdtdh="http://schemas.microsoft.com/office/word/2020/wordml/sdtdatahash" xmlns:w16se="http://schemas.microsoft.com/office/word/2015/wordml/symex" xmlns:wpg="http://schemas.microsoft.com/office/word/2010/wordprocessingGroup" xmlns:wpi="http://schemas.microsoft.com/office/word/2010/wordprocessingInk" xmlns:wne="http://schemas.microsoft.com/office/word/2006/wordml" xmlns:wps="http://schemas.microsoft.com/office/word/2010/wordprocessingShape" mc:Ignorable="w14 w15 w16se w16cid w16 w16cex w16sdtdh wp14">
   <w:footnote w:type="separator" w:id="-1">
     <w:p>
       <w:r>
@@ -13502,7 +13328,7 @@
 </file>
 
 <file path=word/header1.xml><?xml version="1.0" encoding="utf-8"?>
-<w:hdr xmlns:wpc="http://schemas.microsoft.com/office/word/2010/wordprocessingCanvas" xmlns:cx="http://schemas.microsoft.com/office/drawing/2014/chartex" xmlns:cx1="http://schemas.microsoft.com/office/drawing/2015/9/8/chartex" xmlns:cx2="http://schemas.microsoft.com/office/drawing/2015/10/21/chartex" xmlns:cx3="http://schemas.microsoft.com/office/drawing/2016/5/9/chartex" xmlns:cx4="http://schemas.microsoft.com/office/drawing/2016/5/10/chartex" xmlns:cx5="http://schemas.microsoft.com/office/drawing/2016/5/11/chartex" xmlns:cx6="http://schemas.microsoft.com/office/drawing/2016/5/12/chartex" xmlns:cx7="http://schemas.microsoft.com/office/drawing/2016/5/13/chartex" xmlns:cx8="http://schemas.microsoft.com/office/drawing/2016/5/14/chartex" xmlns:mc="http://schemas.openxmlformats.org/markup-compatibility/2006" xmlns:aink="http://schemas.microsoft.com/office/drawing/2016/ink" xmlns:am3d="http://schemas.microsoft.com/office/drawing/2017/model3d" xmlns:o="urn:schemas-microsoft-com:office:office" xmlns:r="http://schemas.openxmlformats.org/officeDocument/2006/relationships" xmlns:m="http://schemas.openxmlformats.org/officeDocument/2006/math" xmlns:v="urn:schemas-microsoft-com:vml" xmlns:wp14="http://schemas.microsoft.com/office/word/2010/wordprocessingDrawing" xmlns:wp="http://schemas.openxmlformats.org/drawingml/2006/wordprocessingDrawing" xmlns:w10="urn:schemas-microsoft-com:office:word" xmlns:w="http://schemas.openxmlformats.org/wordprocessingml/2006/main" xmlns:w14="http://schemas.microsoft.com/office/word/2010/wordml" xmlns:w15="http://schemas.microsoft.com/office/word/2012/wordml" xmlns:w16cex="http://schemas.microsoft.com/office/word/2018/wordml/cex" xmlns:w16cid="http://schemas.microsoft.com/office/word/2016/wordml/cid" xmlns:w16="http://schemas.microsoft.com/office/word/2018/wordml" xmlns:w16sdtdh="http://schemas.microsoft.com/office/word/2020/wordml/sdtdatahash" xmlns:w16se="http://schemas.microsoft.com/office/word/2015/wordml/symex" xmlns:wpg="http://schemas.microsoft.com/office/word/2010/wordprocessingGroup" xmlns:wpi="http://schemas.microsoft.com/office/word/2010/wordprocessingInk" xmlns:wne="http://schemas.microsoft.com/office/word/2006/wordml" xmlns:wps="http://schemas.microsoft.com/office/word/2010/wordprocessingShape" mc:Ignorable="w14 w15 w16se w16cid w16 w16cex w16sdtdh wp14">
+<w:hdr xmlns:wpc="http://schemas.microsoft.com/office/word/2010/wordprocessingCanvas" xmlns:cx="http://schemas.microsoft.com/office/drawing/2014/chartex" xmlns:cx1="http://schemas.microsoft.com/office/drawing/2015/9/8/chartex" xmlns:cx2="http://schemas.microsoft.com/office/drawing/2015/10/21/chartex" xmlns:cx3="http://schemas.microsoft.com/office/drawing/2016/5/9/chartex" xmlns:cx4="http://schemas.microsoft.com/office/drawing/2016/5/10/chartex" xmlns:cx5="http://schemas.microsoft.com/office/drawing/2016/5/11/chartex" xmlns:cx6="http://schemas.microsoft.com/office/drawing/2016/5/12/chartex" xmlns:cx7="http://schemas.microsoft.com/office/drawing/2016/5/13/chartex" xmlns:cx8="http://schemas.microsoft.com/office/drawing/2016/5/14/chartex" xmlns:mc="http://schemas.openxmlformats.org/markup-compatibility/2006" xmlns:aink="http://schemas.microsoft.com/office/drawing/2016/ink" xmlns:am3d="http://schemas.microsoft.com/office/drawing/2017/model3d" xmlns:o="urn:schemas-microsoft-com:office:office" xmlns:oel="http://schemas.microsoft.com/office/2019/extlst" xmlns:r="http://schemas.openxmlformats.org/officeDocument/2006/relationships" xmlns:m="http://schemas.openxmlformats.org/officeDocument/2006/math" xmlns:v="urn:schemas-microsoft-com:vml" xmlns:wp14="http://schemas.microsoft.com/office/word/2010/wordprocessingDrawing" xmlns:wp="http://schemas.openxmlformats.org/drawingml/2006/wordprocessingDrawing" xmlns:w10="urn:schemas-microsoft-com:office:word" xmlns:w="http://schemas.openxmlformats.org/wordprocessingml/2006/main" xmlns:w14="http://schemas.microsoft.com/office/word/2010/wordml" xmlns:w15="http://schemas.microsoft.com/office/word/2012/wordml" xmlns:w16cex="http://schemas.microsoft.com/office/word/2018/wordml/cex" xmlns:w16cid="http://schemas.microsoft.com/office/word/2016/wordml/cid" xmlns:w16="http://schemas.microsoft.com/office/word/2018/wordml" xmlns:w16sdtdh="http://schemas.microsoft.com/office/word/2020/wordml/sdtdatahash" xmlns:w16se="http://schemas.microsoft.com/office/word/2015/wordml/symex" xmlns:wpg="http://schemas.microsoft.com/office/word/2010/wordprocessingGroup" xmlns:wpi="http://schemas.microsoft.com/office/word/2010/wordprocessingInk" xmlns:wne="http://schemas.microsoft.com/office/word/2006/wordml" xmlns:wps="http://schemas.microsoft.com/office/word/2010/wordprocessingShape" mc:Ignorable="w14 w15 w16se w16cid w16 w16cex w16sdtdh wp14">
   <w:p>
     <w:pPr>
       <w:pStyle w:val="Header"/>
@@ -13553,7 +13379,7 @@
 </file>
 
 <file path=word/numbering.xml><?xml version="1.0" encoding="utf-8"?>
-<w:numbering xmlns:wpc="http://schemas.microsoft.com/office/word/2010/wordprocessingCanvas" xmlns:cx="http://schemas.microsoft.com/office/drawing/2014/chartex" xmlns:cx1="http://schemas.microsoft.com/office/drawing/2015/9/8/chartex" xmlns:cx2="http://schemas.microsoft.com/office/drawing/2015/10/21/chartex" xmlns:cx3="http://schemas.microsoft.com/office/drawing/2016/5/9/chartex" xmlns:cx4="http://schemas.microsoft.com/office/drawing/2016/5/10/chartex" xmlns:cx5="http://schemas.microsoft.com/office/drawing/2016/5/11/chartex" xmlns:cx6="http://schemas.microsoft.com/office/drawing/2016/5/12/chartex" xmlns:cx7="http://schemas.microsoft.com/office/drawing/2016/5/13/chartex" xmlns:cx8="http://schemas.microsoft.com/office/drawing/2016/5/14/chartex" xmlns:mc="http://schemas.openxmlformats.org/markup-compatibility/2006" xmlns:aink="http://schemas.microsoft.com/office/drawing/2016/ink" xmlns:am3d="http://schemas.microsoft.com/office/drawing/2017/model3d" xmlns:o="urn:schemas-microsoft-com:office:office" xmlns:r="http://schemas.openxmlformats.org/officeDocument/2006/relationships" xmlns:m="http://schemas.openxmlformats.org/officeDocument/2006/math" xmlns:v="urn:schemas-microsoft-com:vml" xmlns:wp14="http://schemas.microsoft.com/office/word/2010/wordprocessingDrawing" xmlns:wp="http://schemas.openxmlformats.org/drawingml/2006/wordprocessingDrawing" xmlns:w10="urn:schemas-microsoft-com:office:word" xmlns:w="http://schemas.openxmlformats.org/wordprocessingml/2006/main" xmlns:w14="http://schemas.microsoft.com/office/word/2010/wordml" xmlns:w15="http://schemas.microsoft.com/office/word/2012/wordml" xmlns:w16cex="http://schemas.microsoft.com/office/word/2018/wordml/cex" xmlns:w16cid="http://schemas.microsoft.com/office/word/2016/wordml/cid" xmlns:w16="http://schemas.microsoft.com/office/word/2018/wordml" xmlns:w16sdtdh="http://schemas.microsoft.com/office/word/2020/wordml/sdtdatahash" xmlns:w16se="http://schemas.microsoft.com/office/word/2015/wordml/symex" xmlns:wpg="http://schemas.microsoft.com/office/word/2010/wordprocessingGroup" xmlns:wpi="http://schemas.microsoft.com/office/word/2010/wordprocessingInk" xmlns:wne="http://schemas.microsoft.com/office/word/2006/wordml" xmlns:wps="http://schemas.microsoft.com/office/word/2010/wordprocessingShape" mc:Ignorable="w14 w15 w16se w16cid w16 w16cex w16sdtdh wp14">
+<w:numbering xmlns:wpc="http://schemas.microsoft.com/office/word/2010/wordprocessingCanvas" xmlns:cx="http://schemas.microsoft.com/office/drawing/2014/chartex" xmlns:cx1="http://schemas.microsoft.com/office/drawing/2015/9/8/chartex" xmlns:cx2="http://schemas.microsoft.com/office/drawing/2015/10/21/chartex" xmlns:cx3="http://schemas.microsoft.com/office/drawing/2016/5/9/chartex" xmlns:cx4="http://schemas.microsoft.com/office/drawing/2016/5/10/chartex" xmlns:cx5="http://schemas.microsoft.com/office/drawing/2016/5/11/chartex" xmlns:cx6="http://schemas.microsoft.com/office/drawing/2016/5/12/chartex" xmlns:cx7="http://schemas.microsoft.com/office/drawing/2016/5/13/chartex" xmlns:cx8="http://schemas.microsoft.com/office/drawing/2016/5/14/chartex" xmlns:mc="http://schemas.openxmlformats.org/markup-compatibility/2006" xmlns:aink="http://schemas.microsoft.com/office/drawing/2016/ink" xmlns:am3d="http://schemas.microsoft.com/office/drawing/2017/model3d" xmlns:o="urn:schemas-microsoft-com:office:office" xmlns:oel="http://schemas.microsoft.com/office/2019/extlst" xmlns:r="http://schemas.openxmlformats.org/officeDocument/2006/relationships" xmlns:m="http://schemas.openxmlformats.org/officeDocument/2006/math" xmlns:v="urn:schemas-microsoft-com:vml" xmlns:wp14="http://schemas.microsoft.com/office/word/2010/wordprocessingDrawing" xmlns:wp="http://schemas.openxmlformats.org/drawingml/2006/wordprocessingDrawing" xmlns:w10="urn:schemas-microsoft-com:office:word" xmlns:w="http://schemas.openxmlformats.org/wordprocessingml/2006/main" xmlns:w14="http://schemas.microsoft.com/office/word/2010/wordml" xmlns:w15="http://schemas.microsoft.com/office/word/2012/wordml" xmlns:w16cex="http://schemas.microsoft.com/office/word/2018/wordml/cex" xmlns:w16cid="http://schemas.microsoft.com/office/word/2016/wordml/cid" xmlns:w16="http://schemas.microsoft.com/office/word/2018/wordml" xmlns:w16sdtdh="http://schemas.microsoft.com/office/word/2020/wordml/sdtdatahash" xmlns:w16se="http://schemas.microsoft.com/office/word/2015/wordml/symex" xmlns:wpg="http://schemas.microsoft.com/office/word/2010/wordprocessingGroup" xmlns:wpi="http://schemas.microsoft.com/office/word/2010/wordprocessingInk" xmlns:wne="http://schemas.microsoft.com/office/word/2006/wordml" xmlns:wps="http://schemas.microsoft.com/office/word/2010/wordprocessingShape" mc:Ignorable="w14 w15 w16se w16cid w16 w16cex w16sdtdh wp14">
   <w:abstractNum w:abstractNumId="0" w15:restartNumberingAfterBreak="0">
     <w:nsid w:val="035C0C3B"/>
     <w:multiLevelType w:val="hybridMultilevel"/>
@@ -16280,79 +16106,79 @@
       </w:pPr>
     </w:lvl>
   </w:abstractNum>
-  <w:num w:numId="1">
+  <w:num w:numId="1" w16cid:durableId="724329339">
     <w:abstractNumId w:val="17"/>
   </w:num>
-  <w:num w:numId="2">
+  <w:num w:numId="2" w16cid:durableId="1240212832">
     <w:abstractNumId w:val="12"/>
   </w:num>
-  <w:num w:numId="3">
+  <w:num w:numId="3" w16cid:durableId="676806106">
     <w:abstractNumId w:val="19"/>
   </w:num>
-  <w:num w:numId="4">
+  <w:num w:numId="4" w16cid:durableId="59864939">
     <w:abstractNumId w:val="11"/>
   </w:num>
-  <w:num w:numId="5">
+  <w:num w:numId="5" w16cid:durableId="647364941">
     <w:abstractNumId w:val="1"/>
   </w:num>
-  <w:num w:numId="6">
+  <w:num w:numId="6" w16cid:durableId="1968511925">
     <w:abstractNumId w:val="8"/>
   </w:num>
-  <w:num w:numId="7">
+  <w:num w:numId="7" w16cid:durableId="779177588">
     <w:abstractNumId w:val="14"/>
   </w:num>
-  <w:num w:numId="8">
+  <w:num w:numId="8" w16cid:durableId="875893012">
     <w:abstractNumId w:val="2"/>
   </w:num>
-  <w:num w:numId="9">
+  <w:num w:numId="9" w16cid:durableId="1695426628">
     <w:abstractNumId w:val="23"/>
   </w:num>
-  <w:num w:numId="10">
+  <w:num w:numId="10" w16cid:durableId="984238210">
     <w:abstractNumId w:val="3"/>
   </w:num>
-  <w:num w:numId="11">
+  <w:num w:numId="11" w16cid:durableId="343634474">
     <w:abstractNumId w:val="4"/>
   </w:num>
-  <w:num w:numId="12">
+  <w:num w:numId="12" w16cid:durableId="1344555909">
     <w:abstractNumId w:val="5"/>
   </w:num>
-  <w:num w:numId="13">
+  <w:num w:numId="13" w16cid:durableId="1976325244">
     <w:abstractNumId w:val="24"/>
   </w:num>
-  <w:num w:numId="14">
+  <w:num w:numId="14" w16cid:durableId="175652156">
     <w:abstractNumId w:val="9"/>
   </w:num>
-  <w:num w:numId="15">
+  <w:num w:numId="15" w16cid:durableId="1129663106">
     <w:abstractNumId w:val="16"/>
   </w:num>
-  <w:num w:numId="16">
+  <w:num w:numId="16" w16cid:durableId="737702666">
     <w:abstractNumId w:val="0"/>
   </w:num>
-  <w:num w:numId="17">
+  <w:num w:numId="17" w16cid:durableId="420301098">
     <w:abstractNumId w:val="7"/>
   </w:num>
-  <w:num w:numId="18">
+  <w:num w:numId="18" w16cid:durableId="1873037266">
     <w:abstractNumId w:val="13"/>
   </w:num>
-  <w:num w:numId="19">
+  <w:num w:numId="19" w16cid:durableId="1920289657">
     <w:abstractNumId w:val="6"/>
   </w:num>
-  <w:num w:numId="20">
+  <w:num w:numId="20" w16cid:durableId="915555358">
     <w:abstractNumId w:val="22"/>
   </w:num>
-  <w:num w:numId="21">
+  <w:num w:numId="21" w16cid:durableId="2005165950">
     <w:abstractNumId w:val="15"/>
   </w:num>
-  <w:num w:numId="22">
+  <w:num w:numId="22" w16cid:durableId="1813325664">
     <w:abstractNumId w:val="18"/>
   </w:num>
-  <w:num w:numId="23">
+  <w:num w:numId="23" w16cid:durableId="1985308847">
     <w:abstractNumId w:val="10"/>
   </w:num>
-  <w:num w:numId="24">
+  <w:num w:numId="24" w16cid:durableId="1603030532">
     <w:abstractNumId w:val="21"/>
   </w:num>
-  <w:num w:numId="25">
+  <w:num w:numId="25" w16cid:durableId="885722737">
     <w:abstractNumId w:val="20"/>
   </w:num>
   <w:numIdMacAtCleanup w:val="2"/>
@@ -16360,7 +16186,7 @@
 </file>
 
 <file path=word/people.xml><?xml version="1.0" encoding="utf-8"?>
-<w15:people xmlns:wpc="http://schemas.microsoft.com/office/word/2010/wordprocessingCanvas" xmlns:cx="http://schemas.microsoft.com/office/drawing/2014/chartex" xmlns:cx1="http://schemas.microsoft.com/office/drawing/2015/9/8/chartex" xmlns:cx2="http://schemas.microsoft.com/office/drawing/2015/10/21/chartex" xmlns:cx3="http://schemas.microsoft.com/office/drawing/2016/5/9/chartex" xmlns:cx4="http://schemas.microsoft.com/office/drawing/2016/5/10/chartex" xmlns:cx5="http://schemas.microsoft.com/office/drawing/2016/5/11/chartex" xmlns:cx6="http://schemas.microsoft.com/office/drawing/2016/5/12/chartex" xmlns:cx7="http://schemas.microsoft.com/office/drawing/2016/5/13/chartex" xmlns:cx8="http://schemas.microsoft.com/office/drawing/2016/5/14/chartex" xmlns:mc="http://schemas.openxmlformats.org/markup-compatibility/2006" xmlns:aink="http://schemas.microsoft.com/office/drawing/2016/ink" xmlns:am3d="http://schemas.microsoft.com/office/drawing/2017/model3d" xmlns:o="urn:schemas-microsoft-com:office:office" xmlns:r="http://schemas.openxmlformats.org/officeDocument/2006/relationships" xmlns:m="http://schemas.openxmlformats.org/officeDocument/2006/math" xmlns:v="urn:schemas-microsoft-com:vml" xmlns:wp14="http://schemas.microsoft.com/office/word/2010/wordprocessingDrawing" xmlns:wp="http://schemas.openxmlformats.org/drawingml/2006/wordprocessingDrawing" xmlns:w10="urn:schemas-microsoft-com:office:word" xmlns:w="http://schemas.openxmlformats.org/wordprocessingml/2006/main" xmlns:w14="http://schemas.microsoft.com/office/word/2010/wordml" xmlns:w15="http://schemas.microsoft.com/office/word/2012/wordml" xmlns:w16cex="http://schemas.microsoft.com/office/word/2018/wordml/cex" xmlns:w16cid="http://schemas.microsoft.com/office/word/2016/wordml/cid" xmlns:w16="http://schemas.microsoft.com/office/word/2018/wordml" xmlns:w16sdtdh="http://schemas.microsoft.com/office/word/2020/wordml/sdtdatahash" xmlns:w16se="http://schemas.microsoft.com/office/word/2015/wordml/symex" xmlns:wpg="http://schemas.microsoft.com/office/word/2010/wordprocessingGroup" xmlns:wpi="http://schemas.microsoft.com/office/word/2010/wordprocessingInk" xmlns:wne="http://schemas.microsoft.com/office/word/2006/wordml" xmlns:wps="http://schemas.microsoft.com/office/word/2010/wordprocessingShape" mc:Ignorable="w14 w15 w16se w16cid w16 w16cex w16sdtdh wp14">
+<w15:people xmlns:wpc="http://schemas.microsoft.com/office/word/2010/wordprocessingCanvas" xmlns:cx="http://schemas.microsoft.com/office/drawing/2014/chartex" xmlns:cx1="http://schemas.microsoft.com/office/drawing/2015/9/8/chartex" xmlns:cx2="http://schemas.microsoft.com/office/drawing/2015/10/21/chartex" xmlns:cx3="http://schemas.microsoft.com/office/drawing/2016/5/9/chartex" xmlns:cx4="http://schemas.microsoft.com/office/drawing/2016/5/10/chartex" xmlns:cx5="http://schemas.microsoft.com/office/drawing/2016/5/11/chartex" xmlns:cx6="http://schemas.microsoft.com/office/drawing/2016/5/12/chartex" xmlns:cx7="http://schemas.microsoft.com/office/drawing/2016/5/13/chartex" xmlns:cx8="http://schemas.microsoft.com/office/drawing/2016/5/14/chartex" xmlns:mc="http://schemas.openxmlformats.org/markup-compatibility/2006" xmlns:aink="http://schemas.microsoft.com/office/drawing/2016/ink" xmlns:am3d="http://schemas.microsoft.com/office/drawing/2017/model3d" xmlns:o="urn:schemas-microsoft-com:office:office" xmlns:oel="http://schemas.microsoft.com/office/2019/extlst" xmlns:r="http://schemas.openxmlformats.org/officeDocument/2006/relationships" xmlns:m="http://schemas.openxmlformats.org/officeDocument/2006/math" xmlns:v="urn:schemas-microsoft-com:vml" xmlns:wp14="http://schemas.microsoft.com/office/word/2010/wordprocessingDrawing" xmlns:wp="http://schemas.openxmlformats.org/drawingml/2006/wordprocessingDrawing" xmlns:w10="urn:schemas-microsoft-com:office:word" xmlns:w="http://schemas.openxmlformats.org/wordprocessingml/2006/main" xmlns:w14="http://schemas.microsoft.com/office/word/2010/wordml" xmlns:w15="http://schemas.microsoft.com/office/word/2012/wordml" xmlns:w16cex="http://schemas.microsoft.com/office/word/2018/wordml/cex" xmlns:w16cid="http://schemas.microsoft.com/office/word/2016/wordml/cid" xmlns:w16="http://schemas.microsoft.com/office/word/2018/wordml" xmlns:w16sdtdh="http://schemas.microsoft.com/office/word/2020/wordml/sdtdatahash" xmlns:w16se="http://schemas.microsoft.com/office/word/2015/wordml/symex" xmlns:wpg="http://schemas.microsoft.com/office/word/2010/wordprocessingGroup" xmlns:wpi="http://schemas.microsoft.com/office/word/2010/wordprocessingInk" xmlns:wne="http://schemas.microsoft.com/office/word/2006/wordml" xmlns:wps="http://schemas.microsoft.com/office/word/2010/wordprocessingShape" mc:Ignorable="w14 w15 w16se w16cid w16 w16cex w16sdtdh wp14">
   <w15:person w15:author="Palacherla, Susmitha C">
     <w15:presenceInfo w15:providerId="AD" w15:userId="S::susmithacpalacherla@maximus.com::aca56eee-8690-4e75-b830-7830b36a59a2"/>
   </w15:person>
@@ -17431,6 +17257,13 @@
       <w:szCs w:val="18"/>
     </w:rPr>
   </w:style>
+  <w:style w:type="paragraph" w:styleId="Revision">
+    <w:name w:val="Revision"/>
+    <w:hidden/>
+    <w:uiPriority w:val="99"/>
+    <w:semiHidden/>
+    <w:rsid w:val="002314E7"/>
+  </w:style>
 </w:styles>
 </file>
 

</xml_diff>

<commit_message>
TFS 26216 - Expand Reassign To Supervisor list
git-tfs-id: [https://tfs.omnicloud.local/tfs/cco%20program/]$/eCoaching_V2;C52609
</commit_message>
<xml_diff>
--- a/Unit Test/DB/CCO_eCoaching_Log_Admin_Tool_DB_UTD.docx
+++ b/Unit Test/DB/CCO_eCoaching_Log_Admin_Tool_DB_UTD.docx
@@ -1242,21 +1242,8 @@
           </w:tcPr>
           <w:p>
             <w:r>
-              <w:t xml:space="preserve">TFS 16529 – Support using </w:t>
-            </w:r>
-            <w:proofErr w:type="spellStart"/>
-            <w:r>
-              <w:t>MaxCorp</w:t>
-            </w:r>
-            <w:proofErr w:type="spellEnd"/>
-            <w:r>
-              <w:t xml:space="preserve"> EmpID as </w:t>
-            </w:r>
-            <w:proofErr w:type="spellStart"/>
-            <w:r>
-              <w:t>LanIds</w:t>
-            </w:r>
-            <w:proofErr w:type="spellEnd"/>
+              <w:t>TFS 16529 – Support using MaxCorp EmpID as LanIds</w:t>
+            </w:r>
           </w:p>
         </w:tc>
         <w:tc>
@@ -1685,9 +1672,6 @@
         </w:tc>
       </w:tr>
       <w:tr>
-        <w:trPr>
-          <w:ins w:id="15" w:author="Palacherla, Susmitha C" w:date="2023-01-23T10:11:00Z"/>
-        </w:trPr>
         <w:tc>
           <w:tcPr>
             <w:tcW w:w="0" w:type="auto"/>
@@ -1699,16 +1683,9 @@
             </w:tcBorders>
           </w:tcPr>
           <w:p>
-            <w:pPr>
-              <w:rPr>
-                <w:ins w:id="16" w:author="Palacherla, Susmitha C" w:date="2023-01-23T10:11:00Z"/>
-              </w:rPr>
-            </w:pPr>
-            <w:ins w:id="17" w:author="Palacherla, Susmitha C" w:date="2023-01-23T10:11:00Z">
-              <w:r>
-                <w:t>1/23/2023</w:t>
-              </w:r>
-            </w:ins>
+            <w:r>
+              <w:t>1/23/2023</w:t>
+            </w:r>
           </w:p>
         </w:tc>
         <w:tc>
@@ -1722,16 +1699,9 @@
             </w:tcBorders>
           </w:tcPr>
           <w:p>
-            <w:pPr>
-              <w:rPr>
-                <w:ins w:id="18" w:author="Palacherla, Susmitha C" w:date="2023-01-23T10:11:00Z"/>
-              </w:rPr>
-            </w:pPr>
-            <w:ins w:id="19" w:author="Palacherla, Susmitha C" w:date="2023-01-23T10:11:00Z">
-              <w:r>
-                <w:t>20.0</w:t>
-              </w:r>
-            </w:ins>
+            <w:r>
+              <w:t>20.0</w:t>
+            </w:r>
           </w:p>
         </w:tc>
         <w:tc>
@@ -1745,16 +1715,9 @@
             </w:tcBorders>
           </w:tcPr>
           <w:p>
-            <w:pPr>
-              <w:rPr>
-                <w:ins w:id="20" w:author="Palacherla, Susmitha C" w:date="2023-01-23T10:11:00Z"/>
-              </w:rPr>
-            </w:pPr>
-            <w:ins w:id="21" w:author="Palacherla, Susmitha C" w:date="2023-01-23T10:12:00Z">
-              <w:r>
-                <w:t>TFS 26048- Display only latest last known status of log during reactivation</w:t>
-              </w:r>
-            </w:ins>
+            <w:r>
+              <w:t>TFS 26048- Display only latest last known status of log during reactivation</w:t>
+            </w:r>
           </w:p>
         </w:tc>
         <w:tc>
@@ -1768,12 +1731,111 @@
             </w:tcBorders>
           </w:tcPr>
           <w:p>
-            <w:pPr>
-              <w:rPr>
-                <w:ins w:id="22" w:author="Palacherla, Susmitha C" w:date="2023-01-23T10:11:00Z"/>
-              </w:rPr>
-            </w:pPr>
-            <w:ins w:id="23" w:author="Palacherla, Susmitha C" w:date="2023-01-23T10:11:00Z">
+            <w:r>
+              <w:t>Susmitha Palacherla</w:t>
+            </w:r>
+          </w:p>
+        </w:tc>
+      </w:tr>
+      <w:tr>
+        <w:trPr>
+          <w:ins w:id="15" w:author="Palacherla, Susmitha C" w:date="2023-03-24T09:13:00Z"/>
+        </w:trPr>
+        <w:tc>
+          <w:tcPr>
+            <w:tcW w:w="0" w:type="auto"/>
+            <w:tcBorders>
+              <w:top w:val="single" w:sz="6" w:space="0" w:color="C0C0C0"/>
+              <w:left w:val="single" w:sz="6" w:space="0" w:color="C0C0C0"/>
+              <w:bottom w:val="single" w:sz="6" w:space="0" w:color="C0C0C0"/>
+              <w:right w:val="single" w:sz="6" w:space="0" w:color="C0C0C0"/>
+            </w:tcBorders>
+          </w:tcPr>
+          <w:p>
+            <w:pPr>
+              <w:rPr>
+                <w:ins w:id="16" w:author="Palacherla, Susmitha C" w:date="2023-03-24T09:13:00Z"/>
+              </w:rPr>
+            </w:pPr>
+            <w:ins w:id="17" w:author="Palacherla, Susmitha C" w:date="2023-03-24T09:13:00Z">
+              <w:r>
+                <w:t>3</w:t>
+              </w:r>
+              <w:r>
+                <w:t>/23/2023</w:t>
+              </w:r>
+            </w:ins>
+          </w:p>
+        </w:tc>
+        <w:tc>
+          <w:tcPr>
+            <w:tcW w:w="0" w:type="auto"/>
+            <w:tcBorders>
+              <w:top w:val="single" w:sz="6" w:space="0" w:color="C0C0C0"/>
+              <w:left w:val="single" w:sz="6" w:space="0" w:color="C0C0C0"/>
+              <w:bottom w:val="single" w:sz="6" w:space="0" w:color="C0C0C0"/>
+              <w:right w:val="single" w:sz="6" w:space="0" w:color="C0C0C0"/>
+            </w:tcBorders>
+          </w:tcPr>
+          <w:p>
+            <w:pPr>
+              <w:rPr>
+                <w:ins w:id="18" w:author="Palacherla, Susmitha C" w:date="2023-03-24T09:13:00Z"/>
+              </w:rPr>
+            </w:pPr>
+            <w:ins w:id="19" w:author="Palacherla, Susmitha C" w:date="2023-03-24T09:13:00Z">
+              <w:r>
+                <w:t>2</w:t>
+              </w:r>
+              <w:r>
+                <w:t>1</w:t>
+              </w:r>
+              <w:r>
+                <w:t>.0</w:t>
+              </w:r>
+            </w:ins>
+          </w:p>
+        </w:tc>
+        <w:tc>
+          <w:tcPr>
+            <w:tcW w:w="6082" w:type="dxa"/>
+            <w:tcBorders>
+              <w:top w:val="single" w:sz="6" w:space="0" w:color="C0C0C0"/>
+              <w:left w:val="single" w:sz="6" w:space="0" w:color="C0C0C0"/>
+              <w:bottom w:val="single" w:sz="6" w:space="0" w:color="C0C0C0"/>
+              <w:right w:val="single" w:sz="6" w:space="0" w:color="C0C0C0"/>
+            </w:tcBorders>
+          </w:tcPr>
+          <w:p>
+            <w:pPr>
+              <w:rPr>
+                <w:ins w:id="20" w:author="Palacherla, Susmitha C" w:date="2023-03-24T09:13:00Z"/>
+              </w:rPr>
+            </w:pPr>
+            <w:ins w:id="21" w:author="Palacherla, Susmitha C" w:date="2023-03-24T09:13:00Z">
+              <w:r>
+                <w:t>TFS 26216 - Expand Reassign To Supervisor list</w:t>
+              </w:r>
+            </w:ins>
+          </w:p>
+        </w:tc>
+        <w:tc>
+          <w:tcPr>
+            <w:tcW w:w="1980" w:type="dxa"/>
+            <w:tcBorders>
+              <w:top w:val="single" w:sz="6" w:space="0" w:color="C0C0C0"/>
+              <w:left w:val="single" w:sz="6" w:space="0" w:color="C0C0C0"/>
+              <w:bottom w:val="single" w:sz="6" w:space="0" w:color="C0C0C0"/>
+              <w:right w:val="single" w:sz="6" w:space="0" w:color="C0C0C0"/>
+            </w:tcBorders>
+          </w:tcPr>
+          <w:p>
+            <w:pPr>
+              <w:rPr>
+                <w:ins w:id="22" w:author="Palacherla, Susmitha C" w:date="2023-03-24T09:13:00Z"/>
+              </w:rPr>
+            </w:pPr>
+            <w:ins w:id="23" w:author="Palacherla, Susmitha C" w:date="2023-03-24T09:13:00Z">
               <w:r>
                 <w:t>Susmitha Palacherla</w:t>
               </w:r>
@@ -2424,21 +2486,12 @@
                 <w:szCs w:val="22"/>
               </w:rPr>
             </w:pPr>
-            <w:proofErr w:type="spellStart"/>
             <w:r>
               <w:rPr>
                 <w:sz w:val="22"/>
                 <w:szCs w:val="22"/>
               </w:rPr>
-              <w:t>eCoaching_Dev</w:t>
-            </w:r>
-            <w:proofErr w:type="spellEnd"/>
-            <w:r>
-              <w:rPr>
-                <w:sz w:val="22"/>
-                <w:szCs w:val="22"/>
-              </w:rPr>
-              <w:t xml:space="preserve"> database on </w:t>
+              <w:t xml:space="preserve">eCoaching_Dev database on </w:t>
             </w:r>
             <w:r>
               <w:rPr>
@@ -3971,14 +4024,14 @@
             <w:tcW w:w="10861" w:type="dxa"/>
           </w:tcPr>
           <w:p>
-            <w:ins w:id="26" w:author="Palacherla, Susmitha C" w:date="2023-01-23T10:13:00Z">
+            <w:ins w:id="26" w:author="Palacherla, Susmitha C" w:date="2023-03-24T09:14:00Z">
               <w:r>
-                <w:t>TFS 26048- Display only latest last known status of log during reactivation</w:t>
+                <w:t>TFS 26216 - Expand Reassign To Supervisor list</w:t>
               </w:r>
             </w:ins>
-            <w:del w:id="27" w:author="Palacherla, Susmitha C" w:date="2023-01-23T10:13:00Z">
+            <w:del w:id="27" w:author="Palacherla, Susmitha C" w:date="2023-03-24T09:14:00Z">
               <w:r>
-                <w:delText>TFS 25961- Update Manager permissions to reactivate Coaching Logs</w:delText>
+                <w:delText>TFS 26048- Display only latest last known status of log during reactivation</w:delText>
               </w:r>
             </w:del>
           </w:p>
@@ -4006,21 +4059,12 @@
                 <w:szCs w:val="22"/>
               </w:rPr>
             </w:pPr>
-            <w:proofErr w:type="spellStart"/>
             <w:r>
               <w:rPr>
                 <w:sz w:val="22"/>
                 <w:szCs w:val="22"/>
               </w:rPr>
-              <w:t>eCoaching_Dev</w:t>
-            </w:r>
-            <w:proofErr w:type="spellEnd"/>
-            <w:r>
-              <w:rPr>
-                <w:sz w:val="22"/>
-                <w:szCs w:val="22"/>
-              </w:rPr>
-              <w:t xml:space="preserve"> database on </w:t>
+              <w:t xml:space="preserve">eCoaching_Dev database on </w:t>
             </w:r>
             <w:r>
               <w:rPr>
@@ -4376,15 +4420,7 @@
               <w:textAlignment w:val="auto"/>
             </w:pPr>
             <w:r>
-              <w:t xml:space="preserve">Check the contents of the </w:t>
-            </w:r>
-            <w:proofErr w:type="spellStart"/>
-            <w:r>
-              <w:t>Coaching_Inactivate_Reactivate_Audit</w:t>
-            </w:r>
-            <w:proofErr w:type="spellEnd"/>
-            <w:r>
-              <w:t xml:space="preserve"> Table</w:t>
+              <w:t>Check the contents of the Coaching_Inactivate_Reactivate_Audit Table</w:t>
             </w:r>
           </w:p>
         </w:tc>
@@ -4730,15 +4766,7 @@
           </w:p>
           <w:p>
             <w:r>
-              <w:t xml:space="preserve">Select an </w:t>
-            </w:r>
-            <w:proofErr w:type="gramStart"/>
-            <w:r>
-              <w:t>Employee</w:t>
-            </w:r>
-            <w:proofErr w:type="gramEnd"/>
-            <w:r>
-              <w:t xml:space="preserve"> level</w:t>
+              <w:t>Select an Employee level</w:t>
             </w:r>
           </w:p>
           <w:p>
@@ -4753,15 +4781,7 @@
           </w:tcPr>
           <w:p>
             <w:r>
-              <w:t xml:space="preserve">All Coaching Logs </w:t>
-            </w:r>
-            <w:proofErr w:type="gramStart"/>
-            <w:r>
-              <w:t>not</w:t>
-            </w:r>
-            <w:proofErr w:type="gramEnd"/>
-            <w:r>
-              <w:t xml:space="preserve"> Completed or Inactive for selected Employee need to displayed</w:t>
+              <w:t>All Coaching Logs not Completed or Inactive for selected Employee need to displayed</w:t>
             </w:r>
           </w:p>
         </w:tc>
@@ -5270,15 +5290,7 @@
           </w:tcPr>
           <w:p>
             <w:r>
-              <w:t xml:space="preserve">Check the contents of the </w:t>
-            </w:r>
-            <w:proofErr w:type="spellStart"/>
-            <w:r>
-              <w:t>Warning_Inactivate_Reactivate_Audit</w:t>
-            </w:r>
-            <w:proofErr w:type="spellEnd"/>
-            <w:r>
-              <w:t xml:space="preserve"> Table</w:t>
+              <w:t>Check the contents of the Warning_Inactivate_Reactivate_Audit Table</w:t>
             </w:r>
           </w:p>
         </w:tc>
@@ -5642,15 +5654,7 @@
           </w:p>
           <w:p>
             <w:r>
-              <w:t xml:space="preserve">Select an </w:t>
-            </w:r>
-            <w:proofErr w:type="gramStart"/>
-            <w:r>
-              <w:t>Employee</w:t>
-            </w:r>
-            <w:proofErr w:type="gramEnd"/>
-            <w:r>
-              <w:t xml:space="preserve"> level</w:t>
+              <w:t>Select an Employee level</w:t>
             </w:r>
           </w:p>
           <w:p>
@@ -5665,15 +5669,7 @@
           </w:tcPr>
           <w:p>
             <w:r>
-              <w:t xml:space="preserve">All Warning Logs </w:t>
-            </w:r>
-            <w:proofErr w:type="gramStart"/>
-            <w:r>
-              <w:t>not</w:t>
-            </w:r>
-            <w:proofErr w:type="gramEnd"/>
-            <w:r>
-              <w:t xml:space="preserve"> Completed or Inactive for selected Employee need to displayed</w:t>
+              <w:t>All Warning Logs not Completed or Inactive for selected Employee need to displayed</w:t>
             </w:r>
           </w:p>
         </w:tc>
@@ -6229,21 +6225,13 @@
           </w:tcPr>
           <w:p>
             <w:r>
-              <w:t xml:space="preserve">Check the contents of the </w:t>
-            </w:r>
-            <w:proofErr w:type="spellStart"/>
-            <w:r>
-              <w:t>Coaching_</w:t>
+              <w:t>Check the contents of the Coaching_</w:t>
             </w:r>
             <w:r>
               <w:t>Inactivate</w:t>
             </w:r>
             <w:r>
-              <w:t>_Reactivate_Audit</w:t>
-            </w:r>
-            <w:proofErr w:type="spellEnd"/>
-            <w:r>
-              <w:t xml:space="preserve"> Table</w:t>
+              <w:t>_Reactivate_Audit Table</w:t>
             </w:r>
           </w:p>
         </w:tc>
@@ -6543,15 +6531,7 @@
           </w:tcPr>
           <w:p>
             <w:r>
-              <w:t xml:space="preserve">Select an </w:t>
-            </w:r>
-            <w:proofErr w:type="gramStart"/>
-            <w:r>
-              <w:t>Employee</w:t>
-            </w:r>
-            <w:proofErr w:type="gramEnd"/>
-            <w:r>
-              <w:t xml:space="preserve"> level in level dropdown</w:t>
+              <w:t>Select an Employee level in level dropdown</w:t>
             </w:r>
           </w:p>
           <w:p>
@@ -6642,15 +6622,7 @@
           </w:p>
           <w:p>
             <w:r>
-              <w:t xml:space="preserve">Select an </w:t>
-            </w:r>
-            <w:proofErr w:type="gramStart"/>
-            <w:r>
-              <w:t>Employee</w:t>
-            </w:r>
-            <w:proofErr w:type="gramEnd"/>
-            <w:r>
-              <w:t xml:space="preserve"> level</w:t>
+              <w:t>Select an Employee level</w:t>
             </w:r>
           </w:p>
           <w:p>
@@ -6674,57 +6646,835 @@
             </w:r>
           </w:p>
           <w:p>
-            <w:pPr>
-              <w:rPr>
-                <w:ins w:id="28" w:author="Palacherla, Susmitha C" w:date="2023-01-23T10:15:00Z"/>
-              </w:rPr>
-            </w:pPr>
-            <w:ins w:id="29" w:author="Palacherla, Susmitha C" w:date="2023-01-23T10:17:00Z">
+            <w:r>
+              <w:t>*Logs that were in Inactivation Reactivation audit table with Reason ‘</w:t>
+            </w:r>
+            <w:r>
+              <w:t>Other - Coaching not required</w:t>
+            </w:r>
+            <w:r>
+              <w:t>’ not displayed.</w:t>
+            </w:r>
+          </w:p>
+          <w:p>
+            <w:r>
+              <w:t>*For logs that have been inactivated multiple times, only the record for the latest Inactivation should be displayed for Reactivation.</w:t>
+            </w:r>
+          </w:p>
+        </w:tc>
+        <w:tc>
+          <w:tcPr>
+            <w:tcW w:w="1260" w:type="dxa"/>
+          </w:tcPr>
+          <w:p>
+            <w:pPr>
+              <w:rPr>
+                <w:rFonts w:asciiTheme="minorHAnsi" w:hAnsiTheme="minorHAnsi"/>
+                <w:bCs/>
+              </w:rPr>
+            </w:pPr>
+            <w:ins w:id="28" w:author="Palacherla, Susmitha C" w:date="2023-03-24T09:15:00Z">
               <w:r>
-                <w:t>*</w:t>
+                <w:rPr>
+                  <w:rFonts w:asciiTheme="minorHAnsi" w:hAnsiTheme="minorHAnsi"/>
+                  <w:bCs/>
+                </w:rPr>
+                <w:t>N</w:t>
               </w:r>
             </w:ins>
-            <w:r>
-              <w:t>Logs that were in Inactivation Reactivation audit table with Reason ‘</w:t>
-            </w:r>
-            <w:r>
-              <w:t>Other - Coaching not required</w:t>
-            </w:r>
-            <w:r>
-              <w:t>’ not displayed</w:t>
-            </w:r>
-            <w:ins w:id="30" w:author="Palacherla, Susmitha C" w:date="2023-01-23T10:15:00Z">
+            <w:del w:id="29" w:author="Palacherla, Susmitha C" w:date="2023-03-24T09:15:00Z">
               <w:r>
-                <w:t>.</w:t>
+                <w:rPr>
+                  <w:rFonts w:asciiTheme="minorHAnsi" w:hAnsiTheme="minorHAnsi"/>
+                  <w:bCs/>
+                </w:rPr>
+                <w:delText>Y</w:delText>
+              </w:r>
+            </w:del>
+          </w:p>
+        </w:tc>
+        <w:tc>
+          <w:tcPr>
+            <w:tcW w:w="2880" w:type="dxa"/>
+          </w:tcPr>
+          <w:p>
+            <w:ins w:id="30" w:author="Palacherla, Susmitha C" w:date="2023-03-24T09:15:00Z">
+              <w:r>
+                <w:t>NA</w:t>
               </w:r>
             </w:ins>
-          </w:p>
-          <w:p>
-            <w:ins w:id="31" w:author="Palacherla, Susmitha C" w:date="2023-01-23T10:16:00Z">
+            <w:del w:id="31" w:author="Palacherla, Susmitha C" w:date="2023-03-24T09:15:00Z">
               <w:r>
-                <w:t>*</w:t>
+                <w:delText>Pass</w:delText>
+              </w:r>
+            </w:del>
+          </w:p>
+        </w:tc>
+      </w:tr>
+      <w:tr>
+        <w:trPr>
+          <w:cantSplit/>
+        </w:trPr>
+        <w:tc>
+          <w:tcPr>
+            <w:tcW w:w="1170" w:type="dxa"/>
+          </w:tcPr>
+          <w:p>
+            <w:pPr>
+              <w:rPr>
+                <w:bCs/>
+              </w:rPr>
+            </w:pPr>
+            <w:r>
+              <w:rPr>
+                <w:bCs/>
+              </w:rPr>
+              <w:lastRenderedPageBreak/>
+              <w:t>ATM-2.</w:t>
+            </w:r>
+            <w:r>
+              <w:rPr>
+                <w:rFonts w:asciiTheme="minorHAnsi" w:hAnsiTheme="minorHAnsi"/>
+                <w:bCs/>
+              </w:rPr>
+              <w:t>1.4.1</w:t>
+            </w:r>
+          </w:p>
+        </w:tc>
+        <w:tc>
+          <w:tcPr>
+            <w:tcW w:w="3690" w:type="dxa"/>
+          </w:tcPr>
+          <w:p>
+            <w:r>
+              <w:t xml:space="preserve">Navigate to </w:t>
+            </w:r>
+            <w:hyperlink r:id="rId15" w:history="1">
+              <w:r>
+                <w:rPr>
+                  <w:rStyle w:val="Hyperlink"/>
+                </w:rPr>
+                <w:t>eCL Admin - eCL Admin</w:t>
+              </w:r>
+            </w:hyperlink>
+          </w:p>
+          <w:p>
+            <w:r>
+              <w:t>Manage Employee Logs</w:t>
+            </w:r>
+          </w:p>
+          <w:p>
+            <w:r>
+              <w:t>Reactivate Employee Logs</w:t>
+            </w:r>
+          </w:p>
+          <w:p>
+            <w:r>
+              <w:t>Search by Log Name</w:t>
+            </w:r>
+          </w:p>
+        </w:tc>
+        <w:tc>
+          <w:tcPr>
+            <w:tcW w:w="4500" w:type="dxa"/>
+          </w:tcPr>
+          <w:p>
+            <w:r>
+              <w:t>A dropdown for Log Type and text box for log name are displayed</w:t>
+            </w:r>
+          </w:p>
+        </w:tc>
+        <w:tc>
+          <w:tcPr>
+            <w:tcW w:w="1260" w:type="dxa"/>
+          </w:tcPr>
+          <w:p>
+            <w:pPr>
+              <w:rPr>
+                <w:rFonts w:asciiTheme="minorHAnsi" w:hAnsiTheme="minorHAnsi"/>
+                <w:bCs/>
+              </w:rPr>
+            </w:pPr>
+            <w:r>
+              <w:rPr>
+                <w:rFonts w:asciiTheme="minorHAnsi" w:hAnsiTheme="minorHAnsi"/>
+                <w:bCs/>
+              </w:rPr>
+              <w:t>N</w:t>
+            </w:r>
+          </w:p>
+        </w:tc>
+        <w:tc>
+          <w:tcPr>
+            <w:tcW w:w="2880" w:type="dxa"/>
+          </w:tcPr>
+          <w:p>
+            <w:r>
+              <w:t>NA</w:t>
+            </w:r>
+          </w:p>
+        </w:tc>
+      </w:tr>
+      <w:tr>
+        <w:trPr>
+          <w:cantSplit/>
+        </w:trPr>
+        <w:tc>
+          <w:tcPr>
+            <w:tcW w:w="1170" w:type="dxa"/>
+          </w:tcPr>
+          <w:p>
+            <w:pPr>
+              <w:rPr>
+                <w:bCs/>
+              </w:rPr>
+            </w:pPr>
+            <w:r>
+              <w:rPr>
+                <w:bCs/>
+              </w:rPr>
+              <w:t>ATM-2.1.4.2</w:t>
+            </w:r>
+          </w:p>
+        </w:tc>
+        <w:tc>
+          <w:tcPr>
+            <w:tcW w:w="3690" w:type="dxa"/>
+          </w:tcPr>
+          <w:p>
+            <w:r>
+              <w:t>Select Coaching</w:t>
+            </w:r>
+          </w:p>
+          <w:p>
+            <w:r>
+              <w:t>Type in a Form Name</w:t>
+            </w:r>
+          </w:p>
+        </w:tc>
+        <w:tc>
+          <w:tcPr>
+            <w:tcW w:w="4500" w:type="dxa"/>
+          </w:tcPr>
+          <w:p>
+            <w:r>
+              <w:t>The details for the Coaching Log for given form name are displayed if record meets conditions for reactivation exists.</w:t>
+            </w:r>
+          </w:p>
+          <w:p>
+            <w:r>
+              <w:t>*Logs that were in Inactivation Reactivation audit table with Reason ‘</w:t>
+            </w:r>
+            <w:r>
+              <w:t>Other - Coaching not required</w:t>
+            </w:r>
+            <w:r>
+              <w:t>’ not displayed</w:t>
+            </w:r>
+          </w:p>
+          <w:p>
+            <w:r>
+              <w:t>*For logs that have been inactivated multiple times, only the record for the latest Inactivation should be displayed for Reactivation.</w:t>
+            </w:r>
+          </w:p>
+        </w:tc>
+        <w:tc>
+          <w:tcPr>
+            <w:tcW w:w="1260" w:type="dxa"/>
+          </w:tcPr>
+          <w:p>
+            <w:pPr>
+              <w:rPr>
+                <w:rFonts w:asciiTheme="minorHAnsi" w:hAnsiTheme="minorHAnsi"/>
+                <w:bCs/>
+              </w:rPr>
+            </w:pPr>
+            <w:ins w:id="32" w:author="Palacherla, Susmitha C" w:date="2023-03-24T09:15:00Z">
+              <w:r>
+                <w:rPr>
+                  <w:rFonts w:asciiTheme="minorHAnsi" w:hAnsiTheme="minorHAnsi"/>
+                  <w:bCs/>
+                </w:rPr>
+                <w:t>N</w:t>
               </w:r>
             </w:ins>
-            <w:ins w:id="32" w:author="Palacherla, Susmitha C" w:date="2023-01-23T10:15:00Z">
+            <w:del w:id="33" w:author="Palacherla, Susmitha C" w:date="2023-03-24T09:15:00Z">
               <w:r>
-                <w:t>For logs that have b</w:t>
+                <w:rPr>
+                  <w:rFonts w:asciiTheme="minorHAnsi" w:hAnsiTheme="minorHAnsi"/>
+                  <w:bCs/>
+                </w:rPr>
+                <w:delText xml:space="preserve">Y </w:delText>
+              </w:r>
+            </w:del>
+          </w:p>
+        </w:tc>
+        <w:tc>
+          <w:tcPr>
+            <w:tcW w:w="2880" w:type="dxa"/>
+          </w:tcPr>
+          <w:p>
+            <w:ins w:id="34" w:author="Palacherla, Susmitha C" w:date="2023-03-24T09:15:00Z">
+              <w:r>
+                <w:t>NA</w:t>
               </w:r>
             </w:ins>
-            <w:ins w:id="33" w:author="Palacherla, Susmitha C" w:date="2023-01-23T10:17:00Z">
+            <w:del w:id="35" w:author="Palacherla, Susmitha C" w:date="2023-03-24T09:15:00Z">
               <w:r>
-                <w:t>e</w:t>
+                <w:delText>Pass</w:delText>
+              </w:r>
+            </w:del>
+          </w:p>
+        </w:tc>
+      </w:tr>
+      <w:tr>
+        <w:trPr>
+          <w:cantSplit/>
+        </w:trPr>
+        <w:tc>
+          <w:tcPr>
+            <w:tcW w:w="1170" w:type="dxa"/>
+          </w:tcPr>
+          <w:p>
+            <w:pPr>
+              <w:rPr>
+                <w:bCs/>
+              </w:rPr>
+            </w:pPr>
+            <w:r>
+              <w:rPr>
+                <w:bCs/>
+              </w:rPr>
+              <w:t>ATM</w:t>
+            </w:r>
+            <w:r>
+              <w:rPr>
+                <w:rFonts w:asciiTheme="minorHAnsi" w:hAnsiTheme="minorHAnsi"/>
+                <w:bCs/>
+              </w:rPr>
+              <w:t>-</w:t>
+            </w:r>
+            <w:r>
+              <w:rPr>
+                <w:rFonts w:asciiTheme="minorHAnsi" w:hAnsiTheme="minorHAnsi"/>
+                <w:bCs/>
+              </w:rPr>
+              <w:t>2.1.5</w:t>
+            </w:r>
+          </w:p>
+        </w:tc>
+        <w:tc>
+          <w:tcPr>
+            <w:tcW w:w="3690" w:type="dxa"/>
+          </w:tcPr>
+          <w:p>
+            <w:r>
+              <w:t xml:space="preserve">Select a Log to </w:t>
+            </w:r>
+            <w:r>
+              <w:t>Reactivate</w:t>
+            </w:r>
+            <w:r>
+              <w:t xml:space="preserve"> and Click </w:t>
+            </w:r>
+            <w:r>
+              <w:t>Reactivate</w:t>
+            </w:r>
+          </w:p>
+        </w:tc>
+        <w:tc>
+          <w:tcPr>
+            <w:tcW w:w="4500" w:type="dxa"/>
+          </w:tcPr>
+          <w:p>
+            <w:r>
+              <w:t>Should have Reasons related to Coaching Inactivation in Reason dropdown</w:t>
+            </w:r>
+          </w:p>
+        </w:tc>
+        <w:tc>
+          <w:tcPr>
+            <w:tcW w:w="1260" w:type="dxa"/>
+          </w:tcPr>
+          <w:p>
+            <w:pPr>
+              <w:rPr>
+                <w:rFonts w:asciiTheme="minorHAnsi" w:hAnsiTheme="minorHAnsi"/>
+                <w:bCs/>
+              </w:rPr>
+            </w:pPr>
+            <w:r>
+              <w:rPr>
+                <w:rFonts w:asciiTheme="minorHAnsi" w:hAnsiTheme="minorHAnsi"/>
+                <w:bCs/>
+              </w:rPr>
+              <w:t>N</w:t>
+            </w:r>
+          </w:p>
+        </w:tc>
+        <w:tc>
+          <w:tcPr>
+            <w:tcW w:w="2880" w:type="dxa"/>
+          </w:tcPr>
+          <w:p>
+            <w:r>
+              <w:t>NA</w:t>
+            </w:r>
+          </w:p>
+        </w:tc>
+      </w:tr>
+      <w:tr>
+        <w:trPr>
+          <w:cantSplit/>
+        </w:trPr>
+        <w:tc>
+          <w:tcPr>
+            <w:tcW w:w="1170" w:type="dxa"/>
+          </w:tcPr>
+          <w:p>
+            <w:pPr>
+              <w:rPr>
+                <w:bCs/>
+              </w:rPr>
+            </w:pPr>
+          </w:p>
+        </w:tc>
+        <w:tc>
+          <w:tcPr>
+            <w:tcW w:w="3690" w:type="dxa"/>
+          </w:tcPr>
+          <w:p/>
+        </w:tc>
+        <w:tc>
+          <w:tcPr>
+            <w:tcW w:w="4500" w:type="dxa"/>
+          </w:tcPr>
+          <w:p/>
+        </w:tc>
+        <w:tc>
+          <w:tcPr>
+            <w:tcW w:w="1260" w:type="dxa"/>
+          </w:tcPr>
+          <w:p>
+            <w:pPr>
+              <w:rPr>
+                <w:rFonts w:asciiTheme="minorHAnsi" w:hAnsiTheme="minorHAnsi"/>
+                <w:bCs/>
+              </w:rPr>
+            </w:pPr>
+          </w:p>
+        </w:tc>
+        <w:tc>
+          <w:tcPr>
+            <w:tcW w:w="2880" w:type="dxa"/>
+          </w:tcPr>
+          <w:p/>
+        </w:tc>
+      </w:tr>
+      <w:tr>
+        <w:trPr>
+          <w:cantSplit/>
+        </w:trPr>
+        <w:tc>
+          <w:tcPr>
+            <w:tcW w:w="1170" w:type="dxa"/>
+          </w:tcPr>
+          <w:p>
+            <w:pPr>
+              <w:rPr>
+                <w:bCs/>
+              </w:rPr>
+            </w:pPr>
+            <w:r>
+              <w:rPr>
+                <w:bCs/>
+              </w:rPr>
+              <w:t>ATM-2.</w:t>
+            </w:r>
+            <w:r>
+              <w:rPr>
+                <w:rFonts w:asciiTheme="minorHAnsi" w:hAnsiTheme="minorHAnsi"/>
+                <w:bCs/>
+              </w:rPr>
+              <w:t>1.6.1</w:t>
+            </w:r>
+          </w:p>
+        </w:tc>
+        <w:tc>
+          <w:tcPr>
+            <w:tcW w:w="3690" w:type="dxa"/>
+          </w:tcPr>
+          <w:p>
+            <w:r>
+              <w:t xml:space="preserve">Navigate to </w:t>
+            </w:r>
+            <w:hyperlink r:id="rId16" w:history="1">
+              <w:r>
+                <w:rPr>
+                  <w:rStyle w:val="Hyperlink"/>
+                </w:rPr>
+                <w:t>eCL Admin - eCL Admin</w:t>
+              </w:r>
+            </w:hyperlink>
+          </w:p>
+          <w:p>
+            <w:r>
+              <w:t>As a non admin user</w:t>
+            </w:r>
+          </w:p>
+          <w:p>
+            <w:r>
+              <w:t>Manage Employee Logs</w:t>
+            </w:r>
+          </w:p>
+          <w:p>
+            <w:r>
+              <w:t>Reactivate Employee Logs</w:t>
+            </w:r>
+          </w:p>
+          <w:p>
+            <w:r>
+              <w:t>Search by Log Type, Employee Level, and Employee</w:t>
+            </w:r>
+          </w:p>
+          <w:p/>
+        </w:tc>
+        <w:tc>
+          <w:tcPr>
+            <w:tcW w:w="4500" w:type="dxa"/>
+          </w:tcPr>
+          <w:p>
+            <w:r>
+              <w:t>Three dropdowns are displayed</w:t>
+            </w:r>
+          </w:p>
+          <w:p>
+            <w:r>
+              <w:t>Please Select Type</w:t>
+            </w:r>
+          </w:p>
+          <w:p>
+            <w:r>
+              <w:t>Please Select Employee Level</w:t>
+            </w:r>
+          </w:p>
+          <w:p>
+            <w:r>
+              <w:t xml:space="preserve">Please Select an employee </w:t>
+            </w:r>
+          </w:p>
+        </w:tc>
+        <w:tc>
+          <w:tcPr>
+            <w:tcW w:w="1260" w:type="dxa"/>
+          </w:tcPr>
+          <w:p>
+            <w:r>
+              <w:rPr>
+                <w:rFonts w:asciiTheme="minorHAnsi" w:hAnsiTheme="minorHAnsi"/>
+                <w:bCs/>
+              </w:rPr>
+              <w:t>N</w:t>
+            </w:r>
+          </w:p>
+        </w:tc>
+        <w:tc>
+          <w:tcPr>
+            <w:tcW w:w="2880" w:type="dxa"/>
+          </w:tcPr>
+          <w:p>
+            <w:pPr>
+              <w:rPr>
+                <w:rFonts w:asciiTheme="minorHAnsi" w:hAnsiTheme="minorHAnsi"/>
+                <w:bCs/>
+              </w:rPr>
+            </w:pPr>
+            <w:r>
+              <w:t>NA</w:t>
+            </w:r>
+          </w:p>
+        </w:tc>
+      </w:tr>
+      <w:tr>
+        <w:trPr>
+          <w:cantSplit/>
+        </w:trPr>
+        <w:tc>
+          <w:tcPr>
+            <w:tcW w:w="1170" w:type="dxa"/>
+          </w:tcPr>
+          <w:p>
+            <w:pPr>
+              <w:rPr>
+                <w:bCs/>
+              </w:rPr>
+            </w:pPr>
+            <w:r>
+              <w:rPr>
+                <w:bCs/>
+              </w:rPr>
+              <w:t>ATM</w:t>
+            </w:r>
+            <w:r>
+              <w:rPr>
+                <w:rFonts w:asciiTheme="minorHAnsi" w:hAnsiTheme="minorHAnsi"/>
+                <w:bCs/>
+              </w:rPr>
+              <w:t>-2.1.6.2</w:t>
+            </w:r>
+          </w:p>
+        </w:tc>
+        <w:tc>
+          <w:tcPr>
+            <w:tcW w:w="3690" w:type="dxa"/>
+          </w:tcPr>
+          <w:p>
+            <w:r>
+              <w:t>Select Coaching in Type dropdown</w:t>
+            </w:r>
+          </w:p>
+          <w:p>
+            <w:r>
+              <w:t>Verify values in Employee Level</w:t>
+            </w:r>
+          </w:p>
+        </w:tc>
+        <w:tc>
+          <w:tcPr>
+            <w:tcW w:w="4500" w:type="dxa"/>
+          </w:tcPr>
+          <w:p>
+            <w:r>
+              <w:t>As non admin user should only see CSR and Supervisor Modules</w:t>
+            </w:r>
+          </w:p>
+          <w:p/>
+        </w:tc>
+        <w:tc>
+          <w:tcPr>
+            <w:tcW w:w="1260" w:type="dxa"/>
+          </w:tcPr>
+          <w:p>
+            <w:ins w:id="36" w:author="Palacherla, Susmitha C" w:date="2023-03-24T09:15:00Z">
+              <w:r>
+                <w:rPr>
+                  <w:rFonts w:asciiTheme="minorHAnsi" w:hAnsiTheme="minorHAnsi"/>
+                  <w:bCs/>
+                </w:rPr>
+                <w:t>N</w:t>
               </w:r>
             </w:ins>
-            <w:ins w:id="34" w:author="Palacherla, Susmitha C" w:date="2023-01-23T10:15:00Z">
+            <w:del w:id="37" w:author="Palacherla, Susmitha C" w:date="2023-03-24T09:15:00Z">
               <w:r>
-                <w:t xml:space="preserve">en inactivated multiple times, only the </w:t>
+                <w:rPr>
+                  <w:rFonts w:asciiTheme="minorHAnsi" w:hAnsiTheme="minorHAnsi"/>
+                  <w:bCs/>
+                </w:rPr>
+                <w:delText xml:space="preserve">Y </w:delText>
+              </w:r>
+            </w:del>
+          </w:p>
+        </w:tc>
+        <w:tc>
+          <w:tcPr>
+            <w:tcW w:w="2880" w:type="dxa"/>
+          </w:tcPr>
+          <w:p>
+            <w:pPr>
+              <w:rPr>
+                <w:rFonts w:asciiTheme="minorHAnsi" w:hAnsiTheme="minorHAnsi"/>
+                <w:bCs/>
+              </w:rPr>
+            </w:pPr>
+            <w:ins w:id="38" w:author="Palacherla, Susmitha C" w:date="2023-03-24T09:15:00Z">
+              <w:r>
+                <w:t>NA</w:t>
               </w:r>
             </w:ins>
-            <w:ins w:id="35" w:author="Palacherla, Susmitha C" w:date="2023-01-23T10:16:00Z">
+            <w:del w:id="39" w:author="Palacherla, Susmitha C" w:date="2023-03-24T09:15:00Z">
               <w:r>
-                <w:t>record for the latest Inactivation should be displayed for Reactivation.</w:t>
+                <w:delText>Pass</w:delText>
+              </w:r>
+            </w:del>
+          </w:p>
+        </w:tc>
+      </w:tr>
+      <w:tr>
+        <w:trPr>
+          <w:cantSplit/>
+        </w:trPr>
+        <w:tc>
+          <w:tcPr>
+            <w:tcW w:w="1170" w:type="dxa"/>
+          </w:tcPr>
+          <w:p>
+            <w:pPr>
+              <w:rPr>
+                <w:bCs/>
+              </w:rPr>
+            </w:pPr>
+            <w:r>
+              <w:rPr>
+                <w:bCs/>
+              </w:rPr>
+              <w:t>ATM</w:t>
+            </w:r>
+            <w:r>
+              <w:rPr>
+                <w:rFonts w:asciiTheme="minorHAnsi" w:hAnsiTheme="minorHAnsi"/>
+                <w:bCs/>
+              </w:rPr>
+              <w:t>-2.1.6.3</w:t>
+            </w:r>
+          </w:p>
+        </w:tc>
+        <w:tc>
+          <w:tcPr>
+            <w:tcW w:w="3690" w:type="dxa"/>
+          </w:tcPr>
+          <w:p>
+            <w:r>
+              <w:t>Select an Employee level in level dropdown</w:t>
+            </w:r>
+          </w:p>
+          <w:p>
+            <w:r>
+              <w:t>Verify values under Employees</w:t>
+            </w:r>
+          </w:p>
+        </w:tc>
+        <w:tc>
+          <w:tcPr>
+            <w:tcW w:w="4500" w:type="dxa"/>
+          </w:tcPr>
+          <w:p>
+            <w:r>
+              <w:t>As non admin user should only see Employees that have Coaching logs at the same site as the logged in user or within their Hierarchy</w:t>
+            </w:r>
+          </w:p>
+        </w:tc>
+        <w:tc>
+          <w:tcPr>
+            <w:tcW w:w="1260" w:type="dxa"/>
+          </w:tcPr>
+          <w:p>
+            <w:ins w:id="40" w:author="Palacherla, Susmitha C" w:date="2023-03-24T09:15:00Z">
+              <w:r>
+                <w:rPr>
+                  <w:rFonts w:asciiTheme="minorHAnsi" w:hAnsiTheme="minorHAnsi"/>
+                  <w:bCs/>
+                </w:rPr>
+                <w:t>N</w:t>
               </w:r>
             </w:ins>
+            <w:del w:id="41" w:author="Palacherla, Susmitha C" w:date="2023-03-24T09:15:00Z">
+              <w:r>
+                <w:rPr>
+                  <w:rFonts w:asciiTheme="minorHAnsi" w:hAnsiTheme="minorHAnsi"/>
+                  <w:bCs/>
+                </w:rPr>
+                <w:delText xml:space="preserve">Y </w:delText>
+              </w:r>
+            </w:del>
+          </w:p>
+        </w:tc>
+        <w:tc>
+          <w:tcPr>
+            <w:tcW w:w="2880" w:type="dxa"/>
+          </w:tcPr>
+          <w:p>
+            <w:pPr>
+              <w:rPr>
+                <w:rFonts w:asciiTheme="minorHAnsi" w:hAnsiTheme="minorHAnsi"/>
+                <w:bCs/>
+              </w:rPr>
+            </w:pPr>
+            <w:ins w:id="42" w:author="Palacherla, Susmitha C" w:date="2023-03-24T09:15:00Z">
+              <w:r>
+                <w:t>NA</w:t>
+              </w:r>
+            </w:ins>
+            <w:del w:id="43" w:author="Palacherla, Susmitha C" w:date="2023-03-24T09:15:00Z">
+              <w:r>
+                <w:delText>Pass</w:delText>
+              </w:r>
+            </w:del>
+          </w:p>
+        </w:tc>
+      </w:tr>
+      <w:tr>
+        <w:trPr>
+          <w:cantSplit/>
+        </w:trPr>
+        <w:tc>
+          <w:tcPr>
+            <w:tcW w:w="1170" w:type="dxa"/>
+          </w:tcPr>
+          <w:p>
+            <w:pPr>
+              <w:rPr>
+                <w:bCs/>
+              </w:rPr>
+            </w:pPr>
+            <w:r>
+              <w:rPr>
+                <w:bCs/>
+              </w:rPr>
+              <w:t>ATM</w:t>
+            </w:r>
+            <w:r>
+              <w:rPr>
+                <w:rFonts w:asciiTheme="minorHAnsi" w:hAnsiTheme="minorHAnsi"/>
+                <w:bCs/>
+              </w:rPr>
+              <w:t>-2.1.6.4</w:t>
+            </w:r>
+          </w:p>
+        </w:tc>
+        <w:tc>
+          <w:tcPr>
+            <w:tcW w:w="3690" w:type="dxa"/>
+          </w:tcPr>
+          <w:p>
+            <w:r>
+              <w:t>Select Coaching</w:t>
+            </w:r>
+          </w:p>
+          <w:p>
+            <w:r>
+              <w:t>Select an Employee level</w:t>
+            </w:r>
+          </w:p>
+          <w:p>
+            <w:r>
+              <w:t>Select an Employee</w:t>
+            </w:r>
+          </w:p>
+          <w:p>
+            <w:r>
+              <w:t>Hit Search</w:t>
+            </w:r>
+          </w:p>
+        </w:tc>
+        <w:tc>
+          <w:tcPr>
+            <w:tcW w:w="4500" w:type="dxa"/>
+          </w:tcPr>
+          <w:p>
+            <w:r>
+              <w:t>The details for the Coaching Logs for given employee meeting conditions for reactivation exists.</w:t>
+            </w:r>
+          </w:p>
+          <w:p>
+            <w:r>
+              <w:t>Logs that were in Inactivation Reactivation audit table with Reason ‘</w:t>
+            </w:r>
+            <w:r>
+              <w:t>Other - Coaching not required</w:t>
+            </w:r>
+            <w:r>
+              <w:t>’ not displayed</w:t>
+            </w:r>
           </w:p>
         </w:tc>
         <w:tc>
@@ -6732,13 +7482,845 @@
             <w:tcW w:w="1260" w:type="dxa"/>
           </w:tcPr>
           <w:p>
-            <w:pPr>
-              <w:rPr>
-                <w:rFonts w:asciiTheme="minorHAnsi" w:hAnsiTheme="minorHAnsi"/>
-                <w:bCs/>
-              </w:rPr>
-            </w:pPr>
-            <w:ins w:id="36" w:author="Palacherla, Susmitha C" w:date="2023-01-23T10:16:00Z">
+            <w:ins w:id="44" w:author="Palacherla, Susmitha C" w:date="2023-03-24T09:15:00Z">
+              <w:r>
+                <w:rPr>
+                  <w:rFonts w:asciiTheme="minorHAnsi" w:hAnsiTheme="minorHAnsi"/>
+                  <w:bCs/>
+                </w:rPr>
+                <w:t>N</w:t>
+              </w:r>
+            </w:ins>
+            <w:del w:id="45" w:author="Palacherla, Susmitha C" w:date="2023-03-24T09:15:00Z">
+              <w:r>
+                <w:rPr>
+                  <w:rFonts w:asciiTheme="minorHAnsi" w:hAnsiTheme="minorHAnsi"/>
+                  <w:bCs/>
+                </w:rPr>
+                <w:delText xml:space="preserve">Y </w:delText>
+              </w:r>
+            </w:del>
+          </w:p>
+        </w:tc>
+        <w:tc>
+          <w:tcPr>
+            <w:tcW w:w="2880" w:type="dxa"/>
+          </w:tcPr>
+          <w:p>
+            <w:pPr>
+              <w:rPr>
+                <w:rFonts w:asciiTheme="minorHAnsi" w:hAnsiTheme="minorHAnsi"/>
+                <w:bCs/>
+              </w:rPr>
+            </w:pPr>
+            <w:ins w:id="46" w:author="Palacherla, Susmitha C" w:date="2023-03-24T09:15:00Z">
+              <w:r>
+                <w:t>NA</w:t>
+              </w:r>
+            </w:ins>
+            <w:del w:id="47" w:author="Palacherla, Susmitha C" w:date="2023-03-24T09:15:00Z">
+              <w:r>
+                <w:delText>Pass</w:delText>
+              </w:r>
+            </w:del>
+          </w:p>
+        </w:tc>
+      </w:tr>
+      <w:tr>
+        <w:trPr>
+          <w:cantSplit/>
+        </w:trPr>
+        <w:tc>
+          <w:tcPr>
+            <w:tcW w:w="1170" w:type="dxa"/>
+          </w:tcPr>
+          <w:p>
+            <w:pPr>
+              <w:rPr>
+                <w:bCs/>
+              </w:rPr>
+            </w:pPr>
+            <w:r>
+              <w:rPr>
+                <w:bCs/>
+              </w:rPr>
+              <w:lastRenderedPageBreak/>
+              <w:t>ATM-2.</w:t>
+            </w:r>
+            <w:r>
+              <w:rPr>
+                <w:rFonts w:asciiTheme="minorHAnsi" w:hAnsiTheme="minorHAnsi"/>
+                <w:bCs/>
+              </w:rPr>
+              <w:t>1.21</w:t>
+            </w:r>
+          </w:p>
+        </w:tc>
+        <w:tc>
+          <w:tcPr>
+            <w:tcW w:w="3690" w:type="dxa"/>
+          </w:tcPr>
+          <w:p>
+            <w:r>
+              <w:t xml:space="preserve">Navigate to </w:t>
+            </w:r>
+            <w:hyperlink r:id="rId17" w:history="1">
+              <w:r>
+                <w:rPr>
+                  <w:rStyle w:val="Hyperlink"/>
+                </w:rPr>
+                <w:t>eCL Admin - eCL Admin</w:t>
+              </w:r>
+            </w:hyperlink>
+          </w:p>
+          <w:p>
+            <w:r>
+              <w:t>Manage Employee Logs</w:t>
+            </w:r>
+          </w:p>
+          <w:p>
+            <w:r>
+              <w:t>Reactivate Employee Logs</w:t>
+            </w:r>
+          </w:p>
+          <w:p>
+            <w:r>
+              <w:t>Search by Log Name</w:t>
+            </w:r>
+          </w:p>
+        </w:tc>
+        <w:tc>
+          <w:tcPr>
+            <w:tcW w:w="4500" w:type="dxa"/>
+          </w:tcPr>
+          <w:p>
+            <w:r>
+              <w:t>A dropdown for Log Type and text box for log name are displayed</w:t>
+            </w:r>
+          </w:p>
+        </w:tc>
+        <w:tc>
+          <w:tcPr>
+            <w:tcW w:w="1260" w:type="dxa"/>
+          </w:tcPr>
+          <w:p>
+            <w:ins w:id="48" w:author="Palacherla, Susmitha C" w:date="2023-03-24T09:15:00Z">
+              <w:r>
+                <w:rPr>
+                  <w:rFonts w:asciiTheme="minorHAnsi" w:hAnsiTheme="minorHAnsi"/>
+                  <w:bCs/>
+                </w:rPr>
+                <w:t>N</w:t>
+              </w:r>
+            </w:ins>
+            <w:del w:id="49" w:author="Palacherla, Susmitha C" w:date="2023-03-24T09:15:00Z">
+              <w:r>
+                <w:rPr>
+                  <w:rFonts w:asciiTheme="minorHAnsi" w:hAnsiTheme="minorHAnsi"/>
+                  <w:bCs/>
+                </w:rPr>
+                <w:delText xml:space="preserve">Y </w:delText>
+              </w:r>
+            </w:del>
+          </w:p>
+        </w:tc>
+        <w:tc>
+          <w:tcPr>
+            <w:tcW w:w="2880" w:type="dxa"/>
+          </w:tcPr>
+          <w:p>
+            <w:pPr>
+              <w:rPr>
+                <w:rFonts w:asciiTheme="minorHAnsi" w:hAnsiTheme="minorHAnsi"/>
+                <w:bCs/>
+              </w:rPr>
+            </w:pPr>
+            <w:ins w:id="50" w:author="Palacherla, Susmitha C" w:date="2023-03-24T09:15:00Z">
+              <w:r>
+                <w:t>NA</w:t>
+              </w:r>
+            </w:ins>
+            <w:del w:id="51" w:author="Palacherla, Susmitha C" w:date="2023-03-24T09:15:00Z">
+              <w:r>
+                <w:delText>Pass</w:delText>
+              </w:r>
+            </w:del>
+          </w:p>
+        </w:tc>
+      </w:tr>
+      <w:tr>
+        <w:trPr>
+          <w:cantSplit/>
+        </w:trPr>
+        <w:tc>
+          <w:tcPr>
+            <w:tcW w:w="1170" w:type="dxa"/>
+          </w:tcPr>
+          <w:p>
+            <w:pPr>
+              <w:rPr>
+                <w:bCs/>
+              </w:rPr>
+            </w:pPr>
+            <w:r>
+              <w:rPr>
+                <w:bCs/>
+              </w:rPr>
+              <w:t>ATM-2.1.6.2</w:t>
+            </w:r>
+          </w:p>
+        </w:tc>
+        <w:tc>
+          <w:tcPr>
+            <w:tcW w:w="3690" w:type="dxa"/>
+          </w:tcPr>
+          <w:p>
+            <w:r>
+              <w:t>Select Coaching</w:t>
+            </w:r>
+          </w:p>
+          <w:p>
+            <w:r>
+              <w:t>Type in a Form Name</w:t>
+            </w:r>
+          </w:p>
+        </w:tc>
+        <w:tc>
+          <w:tcPr>
+            <w:tcW w:w="4500" w:type="dxa"/>
+          </w:tcPr>
+          <w:p>
+            <w:r>
+              <w:t>The details for the Coaching Log for given form name are displayed only if the site associated with the log is the same site as the logged in user or if the log owner is within the hierarchy of the logged in user.</w:t>
+            </w:r>
+          </w:p>
+          <w:p>
+            <w:r>
+              <w:t>Logs that were in Inactivation Reactivation audit table with Reason ‘</w:t>
+            </w:r>
+            <w:r>
+              <w:t>Other - Coaching not required</w:t>
+            </w:r>
+            <w:r>
+              <w:t>’ not displayed</w:t>
+            </w:r>
+          </w:p>
+        </w:tc>
+        <w:tc>
+          <w:tcPr>
+            <w:tcW w:w="1260" w:type="dxa"/>
+          </w:tcPr>
+          <w:p>
+            <w:ins w:id="52" w:author="Palacherla, Susmitha C" w:date="2023-03-24T09:15:00Z">
+              <w:r>
+                <w:rPr>
+                  <w:rFonts w:asciiTheme="minorHAnsi" w:hAnsiTheme="minorHAnsi"/>
+                  <w:bCs/>
+                </w:rPr>
+                <w:t>N</w:t>
+              </w:r>
+            </w:ins>
+            <w:del w:id="53" w:author="Palacherla, Susmitha C" w:date="2023-03-24T09:15:00Z">
+              <w:r>
+                <w:rPr>
+                  <w:rFonts w:asciiTheme="minorHAnsi" w:hAnsiTheme="minorHAnsi"/>
+                  <w:bCs/>
+                </w:rPr>
+                <w:delText>N</w:delText>
+              </w:r>
+            </w:del>
+          </w:p>
+        </w:tc>
+        <w:tc>
+          <w:tcPr>
+            <w:tcW w:w="2880" w:type="dxa"/>
+          </w:tcPr>
+          <w:p>
+            <w:pPr>
+              <w:rPr>
+                <w:rFonts w:asciiTheme="minorHAnsi" w:hAnsiTheme="minorHAnsi"/>
+                <w:bCs/>
+              </w:rPr>
+            </w:pPr>
+            <w:ins w:id="54" w:author="Palacherla, Susmitha C" w:date="2023-03-24T09:15:00Z">
+              <w:r>
+                <w:t>NA</w:t>
+              </w:r>
+            </w:ins>
+            <w:del w:id="55" w:author="Palacherla, Susmitha C" w:date="2023-03-24T09:15:00Z">
+              <w:r>
+                <w:delText>NA</w:delText>
+              </w:r>
+            </w:del>
+          </w:p>
+        </w:tc>
+      </w:tr>
+      <w:tr>
+        <w:trPr>
+          <w:cantSplit/>
+        </w:trPr>
+        <w:tc>
+          <w:tcPr>
+            <w:tcW w:w="1170" w:type="dxa"/>
+          </w:tcPr>
+          <w:p>
+            <w:pPr>
+              <w:rPr>
+                <w:bCs/>
+              </w:rPr>
+            </w:pPr>
+            <w:r>
+              <w:rPr>
+                <w:bCs/>
+              </w:rPr>
+              <w:t>ATM</w:t>
+            </w:r>
+            <w:r>
+              <w:rPr>
+                <w:rFonts w:asciiTheme="minorHAnsi" w:hAnsiTheme="minorHAnsi"/>
+                <w:bCs/>
+              </w:rPr>
+              <w:t>-2.1.7</w:t>
+            </w:r>
+          </w:p>
+        </w:tc>
+        <w:tc>
+          <w:tcPr>
+            <w:tcW w:w="3690" w:type="dxa"/>
+          </w:tcPr>
+          <w:p>
+            <w:r>
+              <w:t>Select a Log to Reactivate and Click Reactivate</w:t>
+            </w:r>
+          </w:p>
+        </w:tc>
+        <w:tc>
+          <w:tcPr>
+            <w:tcW w:w="4500" w:type="dxa"/>
+          </w:tcPr>
+          <w:p>
+            <w:r>
+              <w:t>Should have Reasons related to Coaching Inactivation in Reason dropdown</w:t>
+            </w:r>
+          </w:p>
+        </w:tc>
+        <w:tc>
+          <w:tcPr>
+            <w:tcW w:w="1260" w:type="dxa"/>
+          </w:tcPr>
+          <w:p>
+            <w:r>
+              <w:rPr>
+                <w:rFonts w:asciiTheme="minorHAnsi" w:hAnsiTheme="minorHAnsi"/>
+                <w:bCs/>
+              </w:rPr>
+              <w:t>N</w:t>
+            </w:r>
+          </w:p>
+        </w:tc>
+        <w:tc>
+          <w:tcPr>
+            <w:tcW w:w="2880" w:type="dxa"/>
+          </w:tcPr>
+          <w:p>
+            <w:pPr>
+              <w:rPr>
+                <w:rFonts w:asciiTheme="minorHAnsi" w:hAnsiTheme="minorHAnsi"/>
+                <w:bCs/>
+              </w:rPr>
+            </w:pPr>
+            <w:r>
+              <w:t>NA</w:t>
+            </w:r>
+          </w:p>
+        </w:tc>
+      </w:tr>
+      <w:tr>
+        <w:trPr>
+          <w:cantSplit/>
+        </w:trPr>
+        <w:tc>
+          <w:tcPr>
+            <w:tcW w:w="1170" w:type="dxa"/>
+          </w:tcPr>
+          <w:p>
+            <w:pPr>
+              <w:rPr>
+                <w:bCs/>
+              </w:rPr>
+            </w:pPr>
+          </w:p>
+        </w:tc>
+        <w:tc>
+          <w:tcPr>
+            <w:tcW w:w="3690" w:type="dxa"/>
+          </w:tcPr>
+          <w:p/>
+        </w:tc>
+        <w:tc>
+          <w:tcPr>
+            <w:tcW w:w="4500" w:type="dxa"/>
+          </w:tcPr>
+          <w:p/>
+        </w:tc>
+        <w:tc>
+          <w:tcPr>
+            <w:tcW w:w="1260" w:type="dxa"/>
+          </w:tcPr>
+          <w:p/>
+        </w:tc>
+        <w:tc>
+          <w:tcPr>
+            <w:tcW w:w="2880" w:type="dxa"/>
+          </w:tcPr>
+          <w:p>
+            <w:pPr>
+              <w:rPr>
+                <w:rFonts w:asciiTheme="minorHAnsi" w:hAnsiTheme="minorHAnsi"/>
+                <w:bCs/>
+              </w:rPr>
+            </w:pPr>
+          </w:p>
+        </w:tc>
+      </w:tr>
+      <w:tr>
+        <w:trPr>
+          <w:cantSplit/>
+        </w:trPr>
+        <w:tc>
+          <w:tcPr>
+            <w:tcW w:w="1170" w:type="dxa"/>
+          </w:tcPr>
+          <w:p>
+            <w:pPr>
+              <w:rPr>
+                <w:bCs/>
+              </w:rPr>
+            </w:pPr>
+          </w:p>
+        </w:tc>
+        <w:tc>
+          <w:tcPr>
+            <w:tcW w:w="3690" w:type="dxa"/>
+          </w:tcPr>
+          <w:p>
+            <w:pPr>
+              <w:rPr>
+                <w:b/>
+                <w:bCs/>
+              </w:rPr>
+            </w:pPr>
+            <w:r>
+              <w:rPr>
+                <w:b/>
+                <w:bCs/>
+              </w:rPr>
+              <w:t>Reassign Coaching Log(s)</w:t>
+            </w:r>
+          </w:p>
+        </w:tc>
+        <w:tc>
+          <w:tcPr>
+            <w:tcW w:w="4500" w:type="dxa"/>
+          </w:tcPr>
+          <w:p/>
+        </w:tc>
+        <w:tc>
+          <w:tcPr>
+            <w:tcW w:w="1260" w:type="dxa"/>
+          </w:tcPr>
+          <w:p/>
+        </w:tc>
+        <w:tc>
+          <w:tcPr>
+            <w:tcW w:w="2880" w:type="dxa"/>
+          </w:tcPr>
+          <w:p>
+            <w:pPr>
+              <w:rPr>
+                <w:rFonts w:asciiTheme="minorHAnsi" w:hAnsiTheme="minorHAnsi"/>
+                <w:bCs/>
+              </w:rPr>
+            </w:pPr>
+          </w:p>
+        </w:tc>
+      </w:tr>
+      <w:tr>
+        <w:trPr>
+          <w:cantSplit/>
+        </w:trPr>
+        <w:tc>
+          <w:tcPr>
+            <w:tcW w:w="1170" w:type="dxa"/>
+          </w:tcPr>
+          <w:p>
+            <w:pPr>
+              <w:rPr>
+                <w:bCs/>
+              </w:rPr>
+            </w:pPr>
+            <w:r>
+              <w:rPr>
+                <w:bCs/>
+              </w:rPr>
+              <w:t>ATM-3.</w:t>
+            </w:r>
+            <w:r>
+              <w:rPr>
+                <w:rFonts w:asciiTheme="minorHAnsi" w:hAnsiTheme="minorHAnsi"/>
+                <w:bCs/>
+              </w:rPr>
+              <w:t>1.1</w:t>
+            </w:r>
+          </w:p>
+        </w:tc>
+        <w:tc>
+          <w:tcPr>
+            <w:tcW w:w="3690" w:type="dxa"/>
+          </w:tcPr>
+          <w:p>
+            <w:r>
+              <w:t>Reassign a coaching Log(s) from Backend</w:t>
+            </w:r>
+          </w:p>
+          <w:p>
+            <w:r>
+              <w:t xml:space="preserve">Check status of log in Coaching Log Table </w:t>
+            </w:r>
+          </w:p>
+        </w:tc>
+        <w:tc>
+          <w:tcPr>
+            <w:tcW w:w="4500" w:type="dxa"/>
+          </w:tcPr>
+          <w:p>
+            <w:r>
+              <w:t xml:space="preserve">ReassignedToID, ReassignDate and ReassignCount should be updated in Coaching Log Table. </w:t>
+            </w:r>
+          </w:p>
+        </w:tc>
+        <w:tc>
+          <w:tcPr>
+            <w:tcW w:w="1260" w:type="dxa"/>
+          </w:tcPr>
+          <w:p>
+            <w:r>
+              <w:rPr>
+                <w:rFonts w:asciiTheme="minorHAnsi" w:hAnsiTheme="minorHAnsi"/>
+                <w:bCs/>
+              </w:rPr>
+              <w:t>N</w:t>
+            </w:r>
+          </w:p>
+        </w:tc>
+        <w:tc>
+          <w:tcPr>
+            <w:tcW w:w="2880" w:type="dxa"/>
+          </w:tcPr>
+          <w:p>
+            <w:pPr>
+              <w:rPr>
+                <w:rFonts w:asciiTheme="minorHAnsi" w:hAnsiTheme="minorHAnsi"/>
+                <w:bCs/>
+              </w:rPr>
+            </w:pPr>
+            <w:r>
+              <w:t>NA</w:t>
+            </w:r>
+          </w:p>
+        </w:tc>
+      </w:tr>
+      <w:tr>
+        <w:trPr>
+          <w:cantSplit/>
+        </w:trPr>
+        <w:tc>
+          <w:tcPr>
+            <w:tcW w:w="1170" w:type="dxa"/>
+          </w:tcPr>
+          <w:p>
+            <w:pPr>
+              <w:rPr>
+                <w:bCs/>
+              </w:rPr>
+            </w:pPr>
+            <w:r>
+              <w:rPr>
+                <w:bCs/>
+              </w:rPr>
+              <w:t>ATM-3.</w:t>
+            </w:r>
+            <w:r>
+              <w:rPr>
+                <w:rFonts w:asciiTheme="minorHAnsi" w:hAnsiTheme="minorHAnsi"/>
+                <w:bCs/>
+              </w:rPr>
+              <w:t>1.2</w:t>
+            </w:r>
+          </w:p>
+        </w:tc>
+        <w:tc>
+          <w:tcPr>
+            <w:tcW w:w="3690" w:type="dxa"/>
+          </w:tcPr>
+          <w:p>
+            <w:r>
+              <w:t>Check the contents of the Coaching_Reassign_Reassign_Audit Table</w:t>
+            </w:r>
+          </w:p>
+        </w:tc>
+        <w:tc>
+          <w:tcPr>
+            <w:tcW w:w="4500" w:type="dxa"/>
+          </w:tcPr>
+          <w:p>
+            <w:r>
+              <w:t xml:space="preserve">Logs Reassignd in </w:t>
+            </w:r>
+            <w:r>
+              <w:rPr>
+                <w:bCs/>
+              </w:rPr>
+              <w:t>ATM-</w:t>
+            </w:r>
+            <w:r>
+              <w:rPr>
+                <w:rFonts w:asciiTheme="minorHAnsi" w:hAnsiTheme="minorHAnsi"/>
+                <w:bCs/>
+              </w:rPr>
+              <w:t xml:space="preserve">3.1.1 should have an Audit record present with required Details </w:t>
+            </w:r>
+          </w:p>
+        </w:tc>
+        <w:tc>
+          <w:tcPr>
+            <w:tcW w:w="1260" w:type="dxa"/>
+          </w:tcPr>
+          <w:p>
+            <w:r>
+              <w:rPr>
+                <w:rFonts w:asciiTheme="minorHAnsi" w:hAnsiTheme="minorHAnsi"/>
+                <w:bCs/>
+              </w:rPr>
+              <w:t>N</w:t>
+            </w:r>
+          </w:p>
+        </w:tc>
+        <w:tc>
+          <w:tcPr>
+            <w:tcW w:w="2880" w:type="dxa"/>
+          </w:tcPr>
+          <w:p>
+            <w:pPr>
+              <w:rPr>
+                <w:rFonts w:asciiTheme="minorHAnsi" w:hAnsiTheme="minorHAnsi"/>
+                <w:bCs/>
+              </w:rPr>
+            </w:pPr>
+            <w:r>
+              <w:t>NA</w:t>
+            </w:r>
+          </w:p>
+        </w:tc>
+      </w:tr>
+      <w:tr>
+        <w:trPr>
+          <w:cantSplit/>
+        </w:trPr>
+        <w:tc>
+          <w:tcPr>
+            <w:tcW w:w="1170" w:type="dxa"/>
+          </w:tcPr>
+          <w:p>
+            <w:pPr>
+              <w:rPr>
+                <w:bCs/>
+              </w:rPr>
+            </w:pPr>
+            <w:r>
+              <w:rPr>
+                <w:bCs/>
+              </w:rPr>
+              <w:t>ATM-3.</w:t>
+            </w:r>
+            <w:r>
+              <w:rPr>
+                <w:rFonts w:asciiTheme="minorHAnsi" w:hAnsiTheme="minorHAnsi"/>
+                <w:bCs/>
+              </w:rPr>
+              <w:t>1.3.1</w:t>
+            </w:r>
+          </w:p>
+        </w:tc>
+        <w:tc>
+          <w:tcPr>
+            <w:tcW w:w="3690" w:type="dxa"/>
+          </w:tcPr>
+          <w:p>
+            <w:r>
+              <w:t xml:space="preserve">Navigate to </w:t>
+            </w:r>
+            <w:hyperlink r:id="rId18" w:history="1">
+              <w:r>
+                <w:rPr>
+                  <w:rStyle w:val="Hyperlink"/>
+                </w:rPr>
+                <w:t>eCL Admin - eCL Admin</w:t>
+              </w:r>
+            </w:hyperlink>
+          </w:p>
+          <w:p>
+            <w:r>
+              <w:t>Manage Employee Logs</w:t>
+            </w:r>
+          </w:p>
+          <w:p>
+            <w:r>
+              <w:t>Reassign Employee logs</w:t>
+            </w:r>
+          </w:p>
+          <w:p>
+            <w:r>
+              <w:t>Select Search by Log Type, Employee Level, and Employee</w:t>
+            </w:r>
+          </w:p>
+          <w:p/>
+          <w:p/>
+        </w:tc>
+        <w:tc>
+          <w:tcPr>
+            <w:tcW w:w="4500" w:type="dxa"/>
+          </w:tcPr>
+          <w:p>
+            <w:r>
+              <w:t xml:space="preserve">Should see 3 drop downs for Employee level, Status and Pending Reviewer. </w:t>
+            </w:r>
+          </w:p>
+          <w:p>
+            <w:r>
+              <w:t>Admin Users should see all 5 Modules</w:t>
+            </w:r>
+          </w:p>
+          <w:p>
+            <w:r>
+              <w:t>Users belonging to specific Module will see their specific Module. Training Managers will see CSR Module in addition to Training.</w:t>
+            </w:r>
+          </w:p>
+          <w:p>
+            <w:r>
+              <w:t>Sups and Mgrs should only see employees from their site or employees in their hierarchy</w:t>
+            </w:r>
+          </w:p>
+        </w:tc>
+        <w:tc>
+          <w:tcPr>
+            <w:tcW w:w="1260" w:type="dxa"/>
+          </w:tcPr>
+          <w:p>
+            <w:r>
+              <w:rPr>
+                <w:rFonts w:asciiTheme="minorHAnsi" w:hAnsiTheme="minorHAnsi"/>
+                <w:bCs/>
+              </w:rPr>
+              <w:t>N</w:t>
+            </w:r>
+          </w:p>
+        </w:tc>
+        <w:tc>
+          <w:tcPr>
+            <w:tcW w:w="2880" w:type="dxa"/>
+          </w:tcPr>
+          <w:p>
+            <w:pPr>
+              <w:rPr>
+                <w:rFonts w:asciiTheme="minorHAnsi" w:hAnsiTheme="minorHAnsi"/>
+                <w:bCs/>
+              </w:rPr>
+            </w:pPr>
+            <w:r>
+              <w:t>NA</w:t>
+            </w:r>
+          </w:p>
+        </w:tc>
+      </w:tr>
+      <w:tr>
+        <w:trPr>
+          <w:cantSplit/>
+        </w:trPr>
+        <w:tc>
+          <w:tcPr>
+            <w:tcW w:w="1170" w:type="dxa"/>
+          </w:tcPr>
+          <w:p>
+            <w:pPr>
+              <w:rPr>
+                <w:bCs/>
+              </w:rPr>
+            </w:pPr>
+            <w:r>
+              <w:rPr>
+                <w:bCs/>
+              </w:rPr>
+              <w:t>ATM-3.</w:t>
+            </w:r>
+            <w:r>
+              <w:rPr>
+                <w:rFonts w:asciiTheme="minorHAnsi" w:hAnsiTheme="minorHAnsi"/>
+                <w:bCs/>
+              </w:rPr>
+              <w:t>1.3.2</w:t>
+            </w:r>
+          </w:p>
+        </w:tc>
+        <w:tc>
+          <w:tcPr>
+            <w:tcW w:w="3690" w:type="dxa"/>
+          </w:tcPr>
+          <w:p>
+            <w:r>
+              <w:t>Select an Employee Level</w:t>
+            </w:r>
+          </w:p>
+          <w:p>
+            <w:r>
+              <w:t>Status</w:t>
+            </w:r>
+          </w:p>
+          <w:p>
+            <w:r>
+              <w:t>And the Pending Reviewer</w:t>
+            </w:r>
+          </w:p>
+          <w:p/>
+        </w:tc>
+        <w:tc>
+          <w:tcPr>
+            <w:tcW w:w="4500" w:type="dxa"/>
+          </w:tcPr>
+          <w:p>
+            <w:pPr>
+              <w:rPr>
+                <w:ins w:id="56" w:author="Palacherla, Susmitha C" w:date="2023-03-24T09:18:00Z"/>
+              </w:rPr>
+            </w:pPr>
+            <w:r>
+              <w:t>A list of logs in the module and status selected that are pending at the selected Reviewer are displayed</w:t>
+            </w:r>
+          </w:p>
+          <w:p>
+            <w:ins w:id="57" w:author="Palacherla, Susmitha C" w:date="2023-03-24T09:18:00Z">
+              <w:r>
+                <w:t>With a check box for each log</w:t>
+              </w:r>
+            </w:ins>
+          </w:p>
+        </w:tc>
+        <w:tc>
+          <w:tcPr>
+            <w:tcW w:w="1260" w:type="dxa"/>
+          </w:tcPr>
+          <w:p>
+            <w:ins w:id="58" w:author="Palacherla, Susmitha C" w:date="2023-03-24T09:32:00Z">
               <w:r>
                 <w:rPr>
                   <w:rFonts w:asciiTheme="minorHAnsi" w:hAnsiTheme="minorHAnsi"/>
@@ -6747,13 +8329,13 @@
                 <w:t>Y</w:t>
               </w:r>
             </w:ins>
-            <w:del w:id="37" w:author="Palacherla, Susmitha C" w:date="2023-01-23T10:13:00Z">
+            <w:del w:id="59" w:author="Palacherla, Susmitha C" w:date="2023-03-24T09:32:00Z">
               <w:r>
                 <w:rPr>
                   <w:rFonts w:asciiTheme="minorHAnsi" w:hAnsiTheme="minorHAnsi"/>
                   <w:bCs/>
                 </w:rPr>
-                <w:delText>Y</w:delText>
+                <w:delText>N</w:delText>
               </w:r>
             </w:del>
           </w:p>
@@ -6763,16 +8345,214 @@
             <w:tcW w:w="2880" w:type="dxa"/>
           </w:tcPr>
           <w:p>
-            <w:ins w:id="38" w:author="Palacherla, Susmitha C" w:date="2023-01-23T10:16:00Z">
+            <w:pPr>
+              <w:rPr>
+                <w:rFonts w:asciiTheme="minorHAnsi" w:hAnsiTheme="minorHAnsi"/>
+                <w:bCs/>
+              </w:rPr>
+            </w:pPr>
+            <w:ins w:id="60" w:author="Palacherla, Susmitha C" w:date="2023-03-24T09:32:00Z">
               <w:r>
                 <w:t>Pass</w:t>
               </w:r>
             </w:ins>
-            <w:del w:id="39" w:author="Palacherla, Susmitha C" w:date="2023-01-23T10:13:00Z">
+            <w:del w:id="61" w:author="Palacherla, Susmitha C" w:date="2023-03-24T09:32:00Z">
               <w:r>
-                <w:delText>Pass</w:delText>
+                <w:delText>NA</w:delText>
               </w:r>
             </w:del>
+          </w:p>
+        </w:tc>
+      </w:tr>
+      <w:tr>
+        <w:trPr>
+          <w:cantSplit/>
+          <w:ins w:id="62" w:author="Palacherla, Susmitha C" w:date="2023-03-24T09:18:00Z"/>
+        </w:trPr>
+        <w:tc>
+          <w:tcPr>
+            <w:tcW w:w="1170" w:type="dxa"/>
+          </w:tcPr>
+          <w:p>
+            <w:pPr>
+              <w:rPr>
+                <w:ins w:id="63" w:author="Palacherla, Susmitha C" w:date="2023-03-24T09:18:00Z"/>
+                <w:bCs/>
+              </w:rPr>
+            </w:pPr>
+            <w:ins w:id="64" w:author="Palacherla, Susmitha C" w:date="2023-03-24T09:18:00Z">
+              <w:r>
+                <w:rPr>
+                  <w:bCs/>
+                </w:rPr>
+                <w:lastRenderedPageBreak/>
+                <w:t>ATM-3.</w:t>
+              </w:r>
+              <w:r>
+                <w:rPr>
+                  <w:rFonts w:asciiTheme="minorHAnsi" w:hAnsiTheme="minorHAnsi"/>
+                  <w:bCs/>
+                </w:rPr>
+                <w:t>1.3.</w:t>
+              </w:r>
+              <w:r>
+                <w:rPr>
+                  <w:rFonts w:asciiTheme="minorHAnsi" w:hAnsiTheme="minorHAnsi"/>
+                  <w:bCs/>
+                </w:rPr>
+                <w:t>3</w:t>
+              </w:r>
+            </w:ins>
+          </w:p>
+        </w:tc>
+        <w:tc>
+          <w:tcPr>
+            <w:tcW w:w="3690" w:type="dxa"/>
+          </w:tcPr>
+          <w:p>
+            <w:pPr>
+              <w:rPr>
+                <w:ins w:id="65" w:author="Palacherla, Susmitha C" w:date="2023-03-24T09:18:00Z"/>
+              </w:rPr>
+            </w:pPr>
+            <w:ins w:id="66" w:author="Palacherla, Susmitha C" w:date="2023-03-24T09:18:00Z">
+              <w:r>
+                <w:t>Check the bo</w:t>
+              </w:r>
+            </w:ins>
+            <w:ins w:id="67" w:author="Palacherla, Susmitha C" w:date="2023-03-24T09:19:00Z">
+              <w:r>
+                <w:t>x for one or more logs to select for Reassignment and Click on the Reassign button that pops up</w:t>
+              </w:r>
+            </w:ins>
+          </w:p>
+        </w:tc>
+        <w:tc>
+          <w:tcPr>
+            <w:tcW w:w="4500" w:type="dxa"/>
+          </w:tcPr>
+          <w:p>
+            <w:pPr>
+              <w:rPr>
+                <w:ins w:id="68" w:author="Palacherla, Susmitha C" w:date="2023-03-24T09:20:00Z"/>
+              </w:rPr>
+            </w:pPr>
+            <w:ins w:id="69" w:author="Palacherla, Susmitha C" w:date="2023-03-24T09:20:00Z">
+              <w:r>
+                <w:t>Reassign To page opens up with 3 drop downs for Reason, Site and Reassign to</w:t>
+              </w:r>
+            </w:ins>
+          </w:p>
+          <w:p>
+            <w:pPr>
+              <w:rPr>
+                <w:ins w:id="70" w:author="Palacherla, Susmitha C" w:date="2023-03-24T09:21:00Z"/>
+              </w:rPr>
+            </w:pPr>
+            <w:ins w:id="71" w:author="Palacherla, Susmitha C" w:date="2023-03-24T09:20:00Z">
+              <w:r>
+                <w:t xml:space="preserve">Reasons dropdown should display the </w:t>
+              </w:r>
+            </w:ins>
+            <w:ins w:id="72" w:author="Palacherla, Susmitha C" w:date="2023-03-24T09:21:00Z">
+              <w:r>
+                <w:t>predefined</w:t>
+              </w:r>
+            </w:ins>
+            <w:ins w:id="73" w:author="Palacherla, Susmitha C" w:date="2023-03-24T09:20:00Z">
+              <w:r>
+                <w:t xml:space="preserve"> reasons for reassignment</w:t>
+              </w:r>
+            </w:ins>
+          </w:p>
+          <w:p>
+            <w:pPr>
+              <w:rPr>
+                <w:ins w:id="74" w:author="Palacherla, Susmitha C" w:date="2023-03-24T09:21:00Z"/>
+              </w:rPr>
+            </w:pPr>
+            <w:ins w:id="75" w:author="Palacherla, Susmitha C" w:date="2023-03-24T09:21:00Z">
+              <w:r>
+                <w:t>Site dropdown displays a list of all Active sites along with a an ‘All’ option</w:t>
+              </w:r>
+            </w:ins>
+          </w:p>
+          <w:p>
+            <w:pPr>
+              <w:rPr>
+                <w:ins w:id="76" w:author="Palacherla, Susmitha C" w:date="2023-03-24T09:18:00Z"/>
+              </w:rPr>
+            </w:pPr>
+            <w:ins w:id="77" w:author="Palacherla, Susmitha C" w:date="2023-03-24T09:21:00Z">
+              <w:r>
+                <w:t xml:space="preserve">Once a site is </w:t>
+              </w:r>
+            </w:ins>
+            <w:ins w:id="78" w:author="Palacherla, Susmitha C" w:date="2023-03-24T09:31:00Z">
+              <w:r>
+                <w:t xml:space="preserve">selected the Reassign To is populated with all sups and </w:t>
+              </w:r>
+            </w:ins>
+            <w:ins w:id="79" w:author="Palacherla, Susmitha C" w:date="2023-03-24T09:36:00Z">
+              <w:r>
+                <w:t>Mgrs</w:t>
+              </w:r>
+            </w:ins>
+            <w:ins w:id="80" w:author="Palacherla, Susmitha C" w:date="2023-03-24T09:31:00Z">
+              <w:r>
+                <w:t xml:space="preserve"> at the selected site or all</w:t>
+              </w:r>
+            </w:ins>
+            <w:ins w:id="81" w:author="Palacherla, Susmitha C" w:date="2023-03-24T09:32:00Z">
+              <w:r>
+                <w:t xml:space="preserve"> sites that have employees with coaching logs reporting to them</w:t>
+              </w:r>
+            </w:ins>
+            <w:ins w:id="82" w:author="Palacherla, Susmitha C" w:date="2023-03-24T09:35:00Z">
+              <w:r>
+                <w:t>.</w:t>
+              </w:r>
+            </w:ins>
+          </w:p>
+        </w:tc>
+        <w:tc>
+          <w:tcPr>
+            <w:tcW w:w="1260" w:type="dxa"/>
+          </w:tcPr>
+          <w:p>
+            <w:pPr>
+              <w:rPr>
+                <w:ins w:id="83" w:author="Palacherla, Susmitha C" w:date="2023-03-24T09:18:00Z"/>
+                <w:rFonts w:asciiTheme="minorHAnsi" w:hAnsiTheme="minorHAnsi"/>
+                <w:bCs/>
+              </w:rPr>
+            </w:pPr>
+            <w:ins w:id="84" w:author="Palacherla, Susmitha C" w:date="2023-03-24T09:32:00Z">
+              <w:r>
+                <w:rPr>
+                  <w:rFonts w:asciiTheme="minorHAnsi" w:hAnsiTheme="minorHAnsi"/>
+                  <w:bCs/>
+                </w:rPr>
+                <w:t>Y</w:t>
+              </w:r>
+            </w:ins>
+          </w:p>
+        </w:tc>
+        <w:tc>
+          <w:tcPr>
+            <w:tcW w:w="2880" w:type="dxa"/>
+          </w:tcPr>
+          <w:p>
+            <w:pPr>
+              <w:rPr>
+                <w:ins w:id="85" w:author="Palacherla, Susmitha C" w:date="2023-03-24T09:18:00Z"/>
+              </w:rPr>
+            </w:pPr>
+            <w:ins w:id="86" w:author="Palacherla, Susmitha C" w:date="2023-03-24T09:32:00Z">
+              <w:r>
+                <w:t>Pass</w:t>
+              </w:r>
+            </w:ins>
           </w:p>
         </w:tc>
       </w:tr>
@@ -6794,1651 +8574,6 @@
               <w:rPr>
                 <w:bCs/>
               </w:rPr>
-              <w:lastRenderedPageBreak/>
-              <w:t>ATM-2.</w:t>
-            </w:r>
-            <w:r>
-              <w:rPr>
-                <w:rFonts w:asciiTheme="minorHAnsi" w:hAnsiTheme="minorHAnsi"/>
-                <w:bCs/>
-              </w:rPr>
-              <w:t>1.4.1</w:t>
-            </w:r>
-          </w:p>
-        </w:tc>
-        <w:tc>
-          <w:tcPr>
-            <w:tcW w:w="3690" w:type="dxa"/>
-          </w:tcPr>
-          <w:p>
-            <w:r>
-              <w:t xml:space="preserve">Navigate to </w:t>
-            </w:r>
-            <w:hyperlink r:id="rId15" w:history="1">
-              <w:r>
-                <w:rPr>
-                  <w:rStyle w:val="Hyperlink"/>
-                </w:rPr>
-                <w:t>eCL Admin - eCL Admin</w:t>
-              </w:r>
-            </w:hyperlink>
-          </w:p>
-          <w:p>
-            <w:r>
-              <w:t>Manage Employee Logs</w:t>
-            </w:r>
-          </w:p>
-          <w:p>
-            <w:r>
-              <w:t>Reactivate Employee Logs</w:t>
-            </w:r>
-          </w:p>
-          <w:p>
-            <w:r>
-              <w:t>Search by Log Name</w:t>
-            </w:r>
-          </w:p>
-        </w:tc>
-        <w:tc>
-          <w:tcPr>
-            <w:tcW w:w="4500" w:type="dxa"/>
-          </w:tcPr>
-          <w:p>
-            <w:r>
-              <w:t>A dropdown for Log Type and text box for log name are displayed</w:t>
-            </w:r>
-          </w:p>
-        </w:tc>
-        <w:tc>
-          <w:tcPr>
-            <w:tcW w:w="1260" w:type="dxa"/>
-          </w:tcPr>
-          <w:p>
-            <w:pPr>
-              <w:rPr>
-                <w:rFonts w:asciiTheme="minorHAnsi" w:hAnsiTheme="minorHAnsi"/>
-                <w:bCs/>
-              </w:rPr>
-            </w:pPr>
-            <w:r>
-              <w:rPr>
-                <w:rFonts w:asciiTheme="minorHAnsi" w:hAnsiTheme="minorHAnsi"/>
-                <w:bCs/>
-              </w:rPr>
-              <w:t>N</w:t>
-            </w:r>
-          </w:p>
-        </w:tc>
-        <w:tc>
-          <w:tcPr>
-            <w:tcW w:w="2880" w:type="dxa"/>
-          </w:tcPr>
-          <w:p>
-            <w:r>
-              <w:t>NA</w:t>
-            </w:r>
-          </w:p>
-        </w:tc>
-      </w:tr>
-      <w:tr>
-        <w:trPr>
-          <w:cantSplit/>
-        </w:trPr>
-        <w:tc>
-          <w:tcPr>
-            <w:tcW w:w="1170" w:type="dxa"/>
-          </w:tcPr>
-          <w:p>
-            <w:pPr>
-              <w:rPr>
-                <w:bCs/>
-              </w:rPr>
-            </w:pPr>
-            <w:r>
-              <w:rPr>
-                <w:bCs/>
-              </w:rPr>
-              <w:t>ATM-</w:t>
-            </w:r>
-            <w:r>
-              <w:rPr>
-                <w:bCs/>
-              </w:rPr>
-              <w:t>2.1.4.2</w:t>
-            </w:r>
-          </w:p>
-        </w:tc>
-        <w:tc>
-          <w:tcPr>
-            <w:tcW w:w="3690" w:type="dxa"/>
-          </w:tcPr>
-          <w:p>
-            <w:r>
-              <w:t>Select Coaching</w:t>
-            </w:r>
-          </w:p>
-          <w:p>
-            <w:r>
-              <w:t>Type in a Form Name</w:t>
-            </w:r>
-          </w:p>
-        </w:tc>
-        <w:tc>
-          <w:tcPr>
-            <w:tcW w:w="4500" w:type="dxa"/>
-          </w:tcPr>
-          <w:p>
-            <w:r>
-              <w:t xml:space="preserve">The details for the Coaching Log for given form name are displayed if record meets conditions for </w:t>
-            </w:r>
-            <w:r>
-              <w:t>reactivation</w:t>
-            </w:r>
-            <w:r>
-              <w:t xml:space="preserve"> exists.</w:t>
-            </w:r>
-          </w:p>
-          <w:p>
-            <w:pPr>
-              <w:rPr>
-                <w:ins w:id="40" w:author="Palacherla, Susmitha C" w:date="2023-01-23T10:17:00Z"/>
-              </w:rPr>
-            </w:pPr>
-            <w:ins w:id="41" w:author="Palacherla, Susmitha C" w:date="2023-01-23T10:17:00Z">
-              <w:r>
-                <w:t>*</w:t>
-              </w:r>
-            </w:ins>
-            <w:r>
-              <w:t>Logs that were in Inactivation Reactivation audit table with Reason ‘</w:t>
-            </w:r>
-            <w:r>
-              <w:t>Other - Coaching not required</w:t>
-            </w:r>
-            <w:r>
-              <w:t>’ not displayed</w:t>
-            </w:r>
-          </w:p>
-          <w:p>
-            <w:ins w:id="42" w:author="Palacherla, Susmitha C" w:date="2023-01-23T10:17:00Z">
-              <w:r>
-                <w:t xml:space="preserve">*For logs that have </w:t>
-              </w:r>
-              <w:r>
-                <w:t>been</w:t>
-              </w:r>
-              <w:r>
-                <w:t xml:space="preserve"> inactivated multiple times, only the record for the latest Inactivation should be displayed for Reactivation.</w:t>
-              </w:r>
-            </w:ins>
-          </w:p>
-        </w:tc>
-        <w:tc>
-          <w:tcPr>
-            <w:tcW w:w="1260" w:type="dxa"/>
-          </w:tcPr>
-          <w:p>
-            <w:pPr>
-              <w:rPr>
-                <w:rFonts w:asciiTheme="minorHAnsi" w:hAnsiTheme="minorHAnsi"/>
-                <w:bCs/>
-              </w:rPr>
-            </w:pPr>
-            <w:r>
-              <w:rPr>
-                <w:rFonts w:asciiTheme="minorHAnsi" w:hAnsiTheme="minorHAnsi"/>
-                <w:bCs/>
-              </w:rPr>
-              <w:t xml:space="preserve">Y </w:t>
-            </w:r>
-          </w:p>
-        </w:tc>
-        <w:tc>
-          <w:tcPr>
-            <w:tcW w:w="2880" w:type="dxa"/>
-          </w:tcPr>
-          <w:p>
-            <w:r>
-              <w:t>Pass</w:t>
-            </w:r>
-          </w:p>
-        </w:tc>
-      </w:tr>
-      <w:tr>
-        <w:trPr>
-          <w:cantSplit/>
-        </w:trPr>
-        <w:tc>
-          <w:tcPr>
-            <w:tcW w:w="1170" w:type="dxa"/>
-          </w:tcPr>
-          <w:p>
-            <w:pPr>
-              <w:rPr>
-                <w:bCs/>
-              </w:rPr>
-            </w:pPr>
-            <w:r>
-              <w:rPr>
-                <w:bCs/>
-              </w:rPr>
-              <w:t>ATM</w:t>
-            </w:r>
-            <w:r>
-              <w:rPr>
-                <w:rFonts w:asciiTheme="minorHAnsi" w:hAnsiTheme="minorHAnsi"/>
-                <w:bCs/>
-              </w:rPr>
-              <w:t>-</w:t>
-            </w:r>
-            <w:r>
-              <w:rPr>
-                <w:rFonts w:asciiTheme="minorHAnsi" w:hAnsiTheme="minorHAnsi"/>
-                <w:bCs/>
-              </w:rPr>
-              <w:t>2.1.5</w:t>
-            </w:r>
-          </w:p>
-        </w:tc>
-        <w:tc>
-          <w:tcPr>
-            <w:tcW w:w="3690" w:type="dxa"/>
-          </w:tcPr>
-          <w:p>
-            <w:r>
-              <w:t xml:space="preserve">Select a Log to </w:t>
-            </w:r>
-            <w:r>
-              <w:t>Reactivate</w:t>
-            </w:r>
-            <w:r>
-              <w:t xml:space="preserve"> and Click </w:t>
-            </w:r>
-            <w:r>
-              <w:t>Reactivate</w:t>
-            </w:r>
-          </w:p>
-        </w:tc>
-        <w:tc>
-          <w:tcPr>
-            <w:tcW w:w="4500" w:type="dxa"/>
-          </w:tcPr>
-          <w:p>
-            <w:r>
-              <w:t>Should have Reasons related to Coaching Inactivation in Reason dropdown</w:t>
-            </w:r>
-          </w:p>
-        </w:tc>
-        <w:tc>
-          <w:tcPr>
-            <w:tcW w:w="1260" w:type="dxa"/>
-          </w:tcPr>
-          <w:p>
-            <w:pPr>
-              <w:rPr>
-                <w:rFonts w:asciiTheme="minorHAnsi" w:hAnsiTheme="minorHAnsi"/>
-                <w:bCs/>
-              </w:rPr>
-            </w:pPr>
-            <w:r>
-              <w:rPr>
-                <w:rFonts w:asciiTheme="minorHAnsi" w:hAnsiTheme="minorHAnsi"/>
-                <w:bCs/>
-              </w:rPr>
-              <w:t>N</w:t>
-            </w:r>
-          </w:p>
-        </w:tc>
-        <w:tc>
-          <w:tcPr>
-            <w:tcW w:w="2880" w:type="dxa"/>
-          </w:tcPr>
-          <w:p>
-            <w:r>
-              <w:t>NA</w:t>
-            </w:r>
-          </w:p>
-        </w:tc>
-      </w:tr>
-      <w:tr>
-        <w:trPr>
-          <w:cantSplit/>
-        </w:trPr>
-        <w:tc>
-          <w:tcPr>
-            <w:tcW w:w="1170" w:type="dxa"/>
-          </w:tcPr>
-          <w:p>
-            <w:pPr>
-              <w:rPr>
-                <w:bCs/>
-              </w:rPr>
-            </w:pPr>
-          </w:p>
-        </w:tc>
-        <w:tc>
-          <w:tcPr>
-            <w:tcW w:w="3690" w:type="dxa"/>
-          </w:tcPr>
-          <w:p/>
-        </w:tc>
-        <w:tc>
-          <w:tcPr>
-            <w:tcW w:w="4500" w:type="dxa"/>
-          </w:tcPr>
-          <w:p/>
-        </w:tc>
-        <w:tc>
-          <w:tcPr>
-            <w:tcW w:w="1260" w:type="dxa"/>
-          </w:tcPr>
-          <w:p>
-            <w:pPr>
-              <w:rPr>
-                <w:rFonts w:asciiTheme="minorHAnsi" w:hAnsiTheme="minorHAnsi"/>
-                <w:bCs/>
-              </w:rPr>
-            </w:pPr>
-          </w:p>
-        </w:tc>
-        <w:tc>
-          <w:tcPr>
-            <w:tcW w:w="2880" w:type="dxa"/>
-          </w:tcPr>
-          <w:p/>
-        </w:tc>
-      </w:tr>
-      <w:tr>
-        <w:trPr>
-          <w:cantSplit/>
-        </w:trPr>
-        <w:tc>
-          <w:tcPr>
-            <w:tcW w:w="1170" w:type="dxa"/>
-          </w:tcPr>
-          <w:p>
-            <w:pPr>
-              <w:rPr>
-                <w:bCs/>
-              </w:rPr>
-            </w:pPr>
-            <w:r>
-              <w:rPr>
-                <w:bCs/>
-              </w:rPr>
-              <w:t>ATM-2.</w:t>
-            </w:r>
-            <w:r>
-              <w:rPr>
-                <w:rFonts w:asciiTheme="minorHAnsi" w:hAnsiTheme="minorHAnsi"/>
-                <w:bCs/>
-              </w:rPr>
-              <w:t>1.6.1</w:t>
-            </w:r>
-          </w:p>
-        </w:tc>
-        <w:tc>
-          <w:tcPr>
-            <w:tcW w:w="3690" w:type="dxa"/>
-          </w:tcPr>
-          <w:p>
-            <w:r>
-              <w:t xml:space="preserve">Navigate to </w:t>
-            </w:r>
-            <w:hyperlink r:id="rId16" w:history="1">
-              <w:r>
-                <w:rPr>
-                  <w:rStyle w:val="Hyperlink"/>
-                </w:rPr>
-                <w:t>eCL Admin - eCL Admin</w:t>
-              </w:r>
-            </w:hyperlink>
-          </w:p>
-          <w:p>
-            <w:r>
-              <w:t>As a non admin user</w:t>
-            </w:r>
-          </w:p>
-          <w:p>
-            <w:r>
-              <w:t>Manage Employee Logs</w:t>
-            </w:r>
-          </w:p>
-          <w:p>
-            <w:r>
-              <w:t>Reactivate Employee Logs</w:t>
-            </w:r>
-          </w:p>
-          <w:p>
-            <w:r>
-              <w:t>Search by Log Type, Employee Level, and Employee</w:t>
-            </w:r>
-          </w:p>
-          <w:p/>
-        </w:tc>
-        <w:tc>
-          <w:tcPr>
-            <w:tcW w:w="4500" w:type="dxa"/>
-          </w:tcPr>
-          <w:p>
-            <w:r>
-              <w:t>Three dropdowns are displayed</w:t>
-            </w:r>
-          </w:p>
-          <w:p>
-            <w:r>
-              <w:t>Please Select Type</w:t>
-            </w:r>
-          </w:p>
-          <w:p>
-            <w:r>
-              <w:t>Please Select Employee Level</w:t>
-            </w:r>
-          </w:p>
-          <w:p>
-            <w:r>
-              <w:t xml:space="preserve">Please Select an employee </w:t>
-            </w:r>
-          </w:p>
-        </w:tc>
-        <w:tc>
-          <w:tcPr>
-            <w:tcW w:w="1260" w:type="dxa"/>
-          </w:tcPr>
-          <w:p>
-            <w:ins w:id="43" w:author="Palacherla, Susmitha C" w:date="2023-01-23T10:13:00Z">
-              <w:r>
-                <w:rPr>
-                  <w:rFonts w:asciiTheme="minorHAnsi" w:hAnsiTheme="minorHAnsi"/>
-                  <w:bCs/>
-                </w:rPr>
-                <w:t>N</w:t>
-              </w:r>
-            </w:ins>
-            <w:del w:id="44" w:author="Palacherla, Susmitha C" w:date="2023-01-23T10:13:00Z">
-              <w:r>
-                <w:rPr>
-                  <w:rFonts w:asciiTheme="minorHAnsi" w:hAnsiTheme="minorHAnsi"/>
-                  <w:bCs/>
-                </w:rPr>
-                <w:delText>Y</w:delText>
-              </w:r>
-            </w:del>
-          </w:p>
-        </w:tc>
-        <w:tc>
-          <w:tcPr>
-            <w:tcW w:w="2880" w:type="dxa"/>
-          </w:tcPr>
-          <w:p>
-            <w:pPr>
-              <w:rPr>
-                <w:rFonts w:asciiTheme="minorHAnsi" w:hAnsiTheme="minorHAnsi"/>
-                <w:bCs/>
-              </w:rPr>
-            </w:pPr>
-            <w:ins w:id="45" w:author="Palacherla, Susmitha C" w:date="2023-01-23T10:13:00Z">
-              <w:r>
-                <w:t>NA</w:t>
-              </w:r>
-            </w:ins>
-            <w:del w:id="46" w:author="Palacherla, Susmitha C" w:date="2023-01-23T10:13:00Z">
-              <w:r>
-                <w:delText>Pass</w:delText>
-              </w:r>
-            </w:del>
-          </w:p>
-        </w:tc>
-      </w:tr>
-      <w:tr>
-        <w:trPr>
-          <w:cantSplit/>
-        </w:trPr>
-        <w:tc>
-          <w:tcPr>
-            <w:tcW w:w="1170" w:type="dxa"/>
-          </w:tcPr>
-          <w:p>
-            <w:pPr>
-              <w:rPr>
-                <w:bCs/>
-              </w:rPr>
-            </w:pPr>
-            <w:r>
-              <w:rPr>
-                <w:bCs/>
-              </w:rPr>
-              <w:t>ATM</w:t>
-            </w:r>
-            <w:r>
-              <w:rPr>
-                <w:rFonts w:asciiTheme="minorHAnsi" w:hAnsiTheme="minorHAnsi"/>
-                <w:bCs/>
-              </w:rPr>
-              <w:t>-2.1.6.2</w:t>
-            </w:r>
-          </w:p>
-        </w:tc>
-        <w:tc>
-          <w:tcPr>
-            <w:tcW w:w="3690" w:type="dxa"/>
-          </w:tcPr>
-          <w:p>
-            <w:r>
-              <w:t>Select Coaching in Type dropdown</w:t>
-            </w:r>
-          </w:p>
-          <w:p>
-            <w:r>
-              <w:t>Verify values in Employee Level</w:t>
-            </w:r>
-          </w:p>
-        </w:tc>
-        <w:tc>
-          <w:tcPr>
-            <w:tcW w:w="4500" w:type="dxa"/>
-          </w:tcPr>
-          <w:p>
-            <w:r>
-              <w:t>As non admin user should only see CSR and Supervisor Modules</w:t>
-            </w:r>
-          </w:p>
-          <w:p/>
-        </w:tc>
-        <w:tc>
-          <w:tcPr>
-            <w:tcW w:w="1260" w:type="dxa"/>
-          </w:tcPr>
-          <w:p>
-            <w:r>
-              <w:rPr>
-                <w:rFonts w:asciiTheme="minorHAnsi" w:hAnsiTheme="minorHAnsi"/>
-                <w:bCs/>
-              </w:rPr>
-              <w:t xml:space="preserve">Y </w:t>
-            </w:r>
-          </w:p>
-        </w:tc>
-        <w:tc>
-          <w:tcPr>
-            <w:tcW w:w="2880" w:type="dxa"/>
-          </w:tcPr>
-          <w:p>
-            <w:pPr>
-              <w:rPr>
-                <w:rFonts w:asciiTheme="minorHAnsi" w:hAnsiTheme="minorHAnsi"/>
-                <w:bCs/>
-              </w:rPr>
-            </w:pPr>
-            <w:r>
-              <w:t>Pass</w:t>
-            </w:r>
-          </w:p>
-        </w:tc>
-      </w:tr>
-      <w:tr>
-        <w:trPr>
-          <w:cantSplit/>
-        </w:trPr>
-        <w:tc>
-          <w:tcPr>
-            <w:tcW w:w="1170" w:type="dxa"/>
-          </w:tcPr>
-          <w:p>
-            <w:pPr>
-              <w:rPr>
-                <w:bCs/>
-              </w:rPr>
-            </w:pPr>
-            <w:r>
-              <w:rPr>
-                <w:bCs/>
-              </w:rPr>
-              <w:t>ATM</w:t>
-            </w:r>
-            <w:r>
-              <w:rPr>
-                <w:rFonts w:asciiTheme="minorHAnsi" w:hAnsiTheme="minorHAnsi"/>
-                <w:bCs/>
-              </w:rPr>
-              <w:t>-2.1.6.3</w:t>
-            </w:r>
-          </w:p>
-        </w:tc>
-        <w:tc>
-          <w:tcPr>
-            <w:tcW w:w="3690" w:type="dxa"/>
-          </w:tcPr>
-          <w:p>
-            <w:r>
-              <w:t xml:space="preserve">Select an </w:t>
-            </w:r>
-            <w:proofErr w:type="gramStart"/>
-            <w:r>
-              <w:t>Employee</w:t>
-            </w:r>
-            <w:proofErr w:type="gramEnd"/>
-            <w:r>
-              <w:t xml:space="preserve"> level in level dropdown</w:t>
-            </w:r>
-          </w:p>
-          <w:p>
-            <w:r>
-              <w:t>Verify values under Employees</w:t>
-            </w:r>
-          </w:p>
-        </w:tc>
-        <w:tc>
-          <w:tcPr>
-            <w:tcW w:w="4500" w:type="dxa"/>
-          </w:tcPr>
-          <w:p>
-            <w:r>
-              <w:t>As non admin user should only see Employees that have Coaching logs at the same site as the logged in user or within their Hierarchy</w:t>
-            </w:r>
-          </w:p>
-        </w:tc>
-        <w:tc>
-          <w:tcPr>
-            <w:tcW w:w="1260" w:type="dxa"/>
-          </w:tcPr>
-          <w:p>
-            <w:r>
-              <w:rPr>
-                <w:rFonts w:asciiTheme="minorHAnsi" w:hAnsiTheme="minorHAnsi"/>
-                <w:bCs/>
-              </w:rPr>
-              <w:t xml:space="preserve">Y </w:t>
-            </w:r>
-          </w:p>
-        </w:tc>
-        <w:tc>
-          <w:tcPr>
-            <w:tcW w:w="2880" w:type="dxa"/>
-          </w:tcPr>
-          <w:p>
-            <w:pPr>
-              <w:rPr>
-                <w:rFonts w:asciiTheme="minorHAnsi" w:hAnsiTheme="minorHAnsi"/>
-                <w:bCs/>
-              </w:rPr>
-            </w:pPr>
-            <w:r>
-              <w:t>Pass</w:t>
-            </w:r>
-          </w:p>
-        </w:tc>
-      </w:tr>
-      <w:tr>
-        <w:trPr>
-          <w:cantSplit/>
-        </w:trPr>
-        <w:tc>
-          <w:tcPr>
-            <w:tcW w:w="1170" w:type="dxa"/>
-          </w:tcPr>
-          <w:p>
-            <w:pPr>
-              <w:rPr>
-                <w:bCs/>
-              </w:rPr>
-            </w:pPr>
-            <w:r>
-              <w:rPr>
-                <w:bCs/>
-              </w:rPr>
-              <w:t>ATM</w:t>
-            </w:r>
-            <w:r>
-              <w:rPr>
-                <w:rFonts w:asciiTheme="minorHAnsi" w:hAnsiTheme="minorHAnsi"/>
-                <w:bCs/>
-              </w:rPr>
-              <w:t>-2.1.6.4</w:t>
-            </w:r>
-          </w:p>
-        </w:tc>
-        <w:tc>
-          <w:tcPr>
-            <w:tcW w:w="3690" w:type="dxa"/>
-          </w:tcPr>
-          <w:p>
-            <w:r>
-              <w:t>Select Coaching</w:t>
-            </w:r>
-          </w:p>
-          <w:p>
-            <w:r>
-              <w:t xml:space="preserve">Select an </w:t>
-            </w:r>
-            <w:proofErr w:type="gramStart"/>
-            <w:r>
-              <w:t>Employee</w:t>
-            </w:r>
-            <w:proofErr w:type="gramEnd"/>
-            <w:r>
-              <w:t xml:space="preserve"> level</w:t>
-            </w:r>
-          </w:p>
-          <w:p>
-            <w:r>
-              <w:t>Select an Employee</w:t>
-            </w:r>
-          </w:p>
-          <w:p>
-            <w:r>
-              <w:t>Hit Search</w:t>
-            </w:r>
-          </w:p>
-        </w:tc>
-        <w:tc>
-          <w:tcPr>
-            <w:tcW w:w="4500" w:type="dxa"/>
-          </w:tcPr>
-          <w:p>
-            <w:r>
-              <w:t>The details for the Coaching Logs for given employee meeting conditions for reactivation exists.</w:t>
-            </w:r>
-          </w:p>
-          <w:p>
-            <w:r>
-              <w:t>Logs that were in Inactivation Reactivation audit table with Reason ‘</w:t>
-            </w:r>
-            <w:r>
-              <w:t>Other - Coaching not required</w:t>
-            </w:r>
-            <w:r>
-              <w:t>’ not displayed</w:t>
-            </w:r>
-          </w:p>
-        </w:tc>
-        <w:tc>
-          <w:tcPr>
-            <w:tcW w:w="1260" w:type="dxa"/>
-          </w:tcPr>
-          <w:p>
-            <w:r>
-              <w:rPr>
-                <w:rFonts w:asciiTheme="minorHAnsi" w:hAnsiTheme="minorHAnsi"/>
-                <w:bCs/>
-              </w:rPr>
-              <w:t xml:space="preserve">Y </w:t>
-            </w:r>
-          </w:p>
-        </w:tc>
-        <w:tc>
-          <w:tcPr>
-            <w:tcW w:w="2880" w:type="dxa"/>
-          </w:tcPr>
-          <w:p>
-            <w:pPr>
-              <w:rPr>
-                <w:rFonts w:asciiTheme="minorHAnsi" w:hAnsiTheme="minorHAnsi"/>
-                <w:bCs/>
-              </w:rPr>
-            </w:pPr>
-            <w:r>
-              <w:t>Pass</w:t>
-            </w:r>
-          </w:p>
-        </w:tc>
-      </w:tr>
-      <w:tr>
-        <w:trPr>
-          <w:cantSplit/>
-        </w:trPr>
-        <w:tc>
-          <w:tcPr>
-            <w:tcW w:w="1170" w:type="dxa"/>
-          </w:tcPr>
-          <w:p>
-            <w:pPr>
-              <w:rPr>
-                <w:bCs/>
-              </w:rPr>
-            </w:pPr>
-            <w:r>
-              <w:rPr>
-                <w:bCs/>
-              </w:rPr>
-              <w:lastRenderedPageBreak/>
-              <w:t>ATM-2.</w:t>
-            </w:r>
-            <w:r>
-              <w:rPr>
-                <w:rFonts w:asciiTheme="minorHAnsi" w:hAnsiTheme="minorHAnsi"/>
-                <w:bCs/>
-              </w:rPr>
-              <w:t>1.21</w:t>
-            </w:r>
-          </w:p>
-        </w:tc>
-        <w:tc>
-          <w:tcPr>
-            <w:tcW w:w="3690" w:type="dxa"/>
-          </w:tcPr>
-          <w:p>
-            <w:r>
-              <w:t xml:space="preserve">Navigate to </w:t>
-            </w:r>
-            <w:hyperlink r:id="rId17" w:history="1">
-              <w:r>
-                <w:rPr>
-                  <w:rStyle w:val="Hyperlink"/>
-                </w:rPr>
-                <w:t>eCL Admin - eCL Admin</w:t>
-              </w:r>
-            </w:hyperlink>
-          </w:p>
-          <w:p>
-            <w:r>
-              <w:t>Manage Employee Logs</w:t>
-            </w:r>
-          </w:p>
-          <w:p>
-            <w:r>
-              <w:t>Reactivate Employee Logs</w:t>
-            </w:r>
-          </w:p>
-          <w:p>
-            <w:r>
-              <w:t>Search by Log Name</w:t>
-            </w:r>
-          </w:p>
-        </w:tc>
-        <w:tc>
-          <w:tcPr>
-            <w:tcW w:w="4500" w:type="dxa"/>
-          </w:tcPr>
-          <w:p>
-            <w:r>
-              <w:t>A dropdown for Log Type and text box for log name are displayed</w:t>
-            </w:r>
-          </w:p>
-        </w:tc>
-        <w:tc>
-          <w:tcPr>
-            <w:tcW w:w="1260" w:type="dxa"/>
-          </w:tcPr>
-          <w:p>
-            <w:r>
-              <w:rPr>
-                <w:rFonts w:asciiTheme="minorHAnsi" w:hAnsiTheme="minorHAnsi"/>
-                <w:bCs/>
-              </w:rPr>
-              <w:t xml:space="preserve">Y </w:t>
-            </w:r>
-          </w:p>
-        </w:tc>
-        <w:tc>
-          <w:tcPr>
-            <w:tcW w:w="2880" w:type="dxa"/>
-          </w:tcPr>
-          <w:p>
-            <w:pPr>
-              <w:rPr>
-                <w:rFonts w:asciiTheme="minorHAnsi" w:hAnsiTheme="minorHAnsi"/>
-                <w:bCs/>
-              </w:rPr>
-            </w:pPr>
-            <w:r>
-              <w:t>Pass</w:t>
-            </w:r>
-          </w:p>
-        </w:tc>
-      </w:tr>
-      <w:tr>
-        <w:trPr>
-          <w:cantSplit/>
-        </w:trPr>
-        <w:tc>
-          <w:tcPr>
-            <w:tcW w:w="1170" w:type="dxa"/>
-          </w:tcPr>
-          <w:p>
-            <w:pPr>
-              <w:rPr>
-                <w:bCs/>
-              </w:rPr>
-            </w:pPr>
-            <w:r>
-              <w:rPr>
-                <w:bCs/>
-              </w:rPr>
-              <w:t>ATM-2.1.6.2</w:t>
-            </w:r>
-          </w:p>
-        </w:tc>
-        <w:tc>
-          <w:tcPr>
-            <w:tcW w:w="3690" w:type="dxa"/>
-          </w:tcPr>
-          <w:p>
-            <w:r>
-              <w:t>Select Coaching</w:t>
-            </w:r>
-          </w:p>
-          <w:p>
-            <w:r>
-              <w:t>Type in a Form Name</w:t>
-            </w:r>
-          </w:p>
-        </w:tc>
-        <w:tc>
-          <w:tcPr>
-            <w:tcW w:w="4500" w:type="dxa"/>
-          </w:tcPr>
-          <w:p>
-            <w:r>
-              <w:t>The details for the Coaching Log for given form name are displayed only if the site associated with the log is the same site as the logged in user or if the log owner is within the hierarchy of the logged in user.</w:t>
-            </w:r>
-          </w:p>
-          <w:p>
-            <w:r>
-              <w:t>Logs that were in Inactivation Reactivation audit table with Reason ‘</w:t>
-            </w:r>
-            <w:r>
-              <w:t>Other - Coaching not required</w:t>
-            </w:r>
-            <w:r>
-              <w:t>’ not displayed</w:t>
-            </w:r>
-          </w:p>
-        </w:tc>
-        <w:tc>
-          <w:tcPr>
-            <w:tcW w:w="1260" w:type="dxa"/>
-          </w:tcPr>
-          <w:p>
-            <w:ins w:id="47" w:author="Palacherla, Susmitha C" w:date="2023-01-23T10:13:00Z">
-              <w:r>
-                <w:rPr>
-                  <w:rFonts w:asciiTheme="minorHAnsi" w:hAnsiTheme="minorHAnsi"/>
-                  <w:bCs/>
-                </w:rPr>
-                <w:t>N</w:t>
-              </w:r>
-            </w:ins>
-            <w:del w:id="48" w:author="Palacherla, Susmitha C" w:date="2023-01-23T10:13:00Z">
-              <w:r>
-                <w:rPr>
-                  <w:rFonts w:asciiTheme="minorHAnsi" w:hAnsiTheme="minorHAnsi"/>
-                  <w:bCs/>
-                </w:rPr>
-                <w:delText xml:space="preserve">Y </w:delText>
-              </w:r>
-            </w:del>
-          </w:p>
-        </w:tc>
-        <w:tc>
-          <w:tcPr>
-            <w:tcW w:w="2880" w:type="dxa"/>
-          </w:tcPr>
-          <w:p>
-            <w:pPr>
-              <w:rPr>
-                <w:rFonts w:asciiTheme="minorHAnsi" w:hAnsiTheme="minorHAnsi"/>
-                <w:bCs/>
-              </w:rPr>
-            </w:pPr>
-            <w:ins w:id="49" w:author="Palacherla, Susmitha C" w:date="2023-01-23T10:13:00Z">
-              <w:r>
-                <w:t>NA</w:t>
-              </w:r>
-            </w:ins>
-            <w:del w:id="50" w:author="Palacherla, Susmitha C" w:date="2023-01-23T10:13:00Z">
-              <w:r>
-                <w:delText>Pass</w:delText>
-              </w:r>
-            </w:del>
-          </w:p>
-        </w:tc>
-      </w:tr>
-      <w:tr>
-        <w:trPr>
-          <w:cantSplit/>
-        </w:trPr>
-        <w:tc>
-          <w:tcPr>
-            <w:tcW w:w="1170" w:type="dxa"/>
-          </w:tcPr>
-          <w:p>
-            <w:pPr>
-              <w:rPr>
-                <w:bCs/>
-              </w:rPr>
-            </w:pPr>
-            <w:r>
-              <w:rPr>
-                <w:bCs/>
-              </w:rPr>
-              <w:t>ATM</w:t>
-            </w:r>
-            <w:r>
-              <w:rPr>
-                <w:rFonts w:asciiTheme="minorHAnsi" w:hAnsiTheme="minorHAnsi"/>
-                <w:bCs/>
-              </w:rPr>
-              <w:t>-2.1.7</w:t>
-            </w:r>
-          </w:p>
-        </w:tc>
-        <w:tc>
-          <w:tcPr>
-            <w:tcW w:w="3690" w:type="dxa"/>
-          </w:tcPr>
-          <w:p>
-            <w:r>
-              <w:t>Select a Log to Reactivate and Click Reactivate</w:t>
-            </w:r>
-          </w:p>
-        </w:tc>
-        <w:tc>
-          <w:tcPr>
-            <w:tcW w:w="4500" w:type="dxa"/>
-          </w:tcPr>
-          <w:p>
-            <w:r>
-              <w:t>Should have Reasons related to Coaching Inactivation in Reason dropdown</w:t>
-            </w:r>
-          </w:p>
-        </w:tc>
-        <w:tc>
-          <w:tcPr>
-            <w:tcW w:w="1260" w:type="dxa"/>
-          </w:tcPr>
-          <w:p>
-            <w:ins w:id="51" w:author="Palacherla, Susmitha C" w:date="2023-01-23T10:13:00Z">
-              <w:r>
-                <w:rPr>
-                  <w:rFonts w:asciiTheme="minorHAnsi" w:hAnsiTheme="minorHAnsi"/>
-                  <w:bCs/>
-                </w:rPr>
-                <w:t>N</w:t>
-              </w:r>
-            </w:ins>
-            <w:del w:id="52" w:author="Palacherla, Susmitha C" w:date="2023-01-23T10:13:00Z">
-              <w:r>
-                <w:rPr>
-                  <w:rFonts w:asciiTheme="minorHAnsi" w:hAnsiTheme="minorHAnsi"/>
-                  <w:bCs/>
-                </w:rPr>
-                <w:delText xml:space="preserve">Y </w:delText>
-              </w:r>
-            </w:del>
-          </w:p>
-        </w:tc>
-        <w:tc>
-          <w:tcPr>
-            <w:tcW w:w="2880" w:type="dxa"/>
-          </w:tcPr>
-          <w:p>
-            <w:pPr>
-              <w:rPr>
-                <w:rFonts w:asciiTheme="minorHAnsi" w:hAnsiTheme="minorHAnsi"/>
-                <w:bCs/>
-              </w:rPr>
-            </w:pPr>
-            <w:ins w:id="53" w:author="Palacherla, Susmitha C" w:date="2023-01-23T10:13:00Z">
-              <w:r>
-                <w:t>NA</w:t>
-              </w:r>
-            </w:ins>
-            <w:del w:id="54" w:author="Palacherla, Susmitha C" w:date="2023-01-23T10:13:00Z">
-              <w:r>
-                <w:delText>Pass</w:delText>
-              </w:r>
-            </w:del>
-          </w:p>
-        </w:tc>
-      </w:tr>
-      <w:tr>
-        <w:trPr>
-          <w:cantSplit/>
-        </w:trPr>
-        <w:tc>
-          <w:tcPr>
-            <w:tcW w:w="1170" w:type="dxa"/>
-          </w:tcPr>
-          <w:p>
-            <w:pPr>
-              <w:rPr>
-                <w:bCs/>
-              </w:rPr>
-            </w:pPr>
-          </w:p>
-        </w:tc>
-        <w:tc>
-          <w:tcPr>
-            <w:tcW w:w="3690" w:type="dxa"/>
-          </w:tcPr>
-          <w:p/>
-        </w:tc>
-        <w:tc>
-          <w:tcPr>
-            <w:tcW w:w="4500" w:type="dxa"/>
-          </w:tcPr>
-          <w:p/>
-        </w:tc>
-        <w:tc>
-          <w:tcPr>
-            <w:tcW w:w="1260" w:type="dxa"/>
-          </w:tcPr>
-          <w:p/>
-        </w:tc>
-        <w:tc>
-          <w:tcPr>
-            <w:tcW w:w="2880" w:type="dxa"/>
-          </w:tcPr>
-          <w:p>
-            <w:pPr>
-              <w:rPr>
-                <w:rFonts w:asciiTheme="minorHAnsi" w:hAnsiTheme="minorHAnsi"/>
-                <w:bCs/>
-              </w:rPr>
-            </w:pPr>
-          </w:p>
-        </w:tc>
-      </w:tr>
-      <w:tr>
-        <w:trPr>
-          <w:cantSplit/>
-        </w:trPr>
-        <w:tc>
-          <w:tcPr>
-            <w:tcW w:w="1170" w:type="dxa"/>
-          </w:tcPr>
-          <w:p>
-            <w:pPr>
-              <w:rPr>
-                <w:bCs/>
-              </w:rPr>
-            </w:pPr>
-          </w:p>
-        </w:tc>
-        <w:tc>
-          <w:tcPr>
-            <w:tcW w:w="3690" w:type="dxa"/>
-          </w:tcPr>
-          <w:p>
-            <w:pPr>
-              <w:rPr>
-                <w:b/>
-                <w:bCs/>
-              </w:rPr>
-            </w:pPr>
-            <w:r>
-              <w:rPr>
-                <w:b/>
-                <w:bCs/>
-              </w:rPr>
-              <w:t>Reassign Coaching Log(s)</w:t>
-            </w:r>
-          </w:p>
-        </w:tc>
-        <w:tc>
-          <w:tcPr>
-            <w:tcW w:w="4500" w:type="dxa"/>
-          </w:tcPr>
-          <w:p/>
-        </w:tc>
-        <w:tc>
-          <w:tcPr>
-            <w:tcW w:w="1260" w:type="dxa"/>
-          </w:tcPr>
-          <w:p/>
-        </w:tc>
-        <w:tc>
-          <w:tcPr>
-            <w:tcW w:w="2880" w:type="dxa"/>
-          </w:tcPr>
-          <w:p>
-            <w:pPr>
-              <w:rPr>
-                <w:rFonts w:asciiTheme="minorHAnsi" w:hAnsiTheme="minorHAnsi"/>
-                <w:bCs/>
-              </w:rPr>
-            </w:pPr>
-          </w:p>
-        </w:tc>
-      </w:tr>
-      <w:tr>
-        <w:trPr>
-          <w:cantSplit/>
-        </w:trPr>
-        <w:tc>
-          <w:tcPr>
-            <w:tcW w:w="1170" w:type="dxa"/>
-          </w:tcPr>
-          <w:p>
-            <w:pPr>
-              <w:rPr>
-                <w:bCs/>
-              </w:rPr>
-            </w:pPr>
-            <w:r>
-              <w:rPr>
-                <w:bCs/>
-              </w:rPr>
-              <w:t>ATM-3.</w:t>
-            </w:r>
-            <w:r>
-              <w:rPr>
-                <w:rFonts w:asciiTheme="minorHAnsi" w:hAnsiTheme="minorHAnsi"/>
-                <w:bCs/>
-              </w:rPr>
-              <w:t>1.1</w:t>
-            </w:r>
-          </w:p>
-        </w:tc>
-        <w:tc>
-          <w:tcPr>
-            <w:tcW w:w="3690" w:type="dxa"/>
-          </w:tcPr>
-          <w:p>
-            <w:r>
-              <w:t>Reassign a coaching Log(s) from Backend</w:t>
-            </w:r>
-          </w:p>
-          <w:p>
-            <w:r>
-              <w:t xml:space="preserve">Check status of log in Coaching Log Table </w:t>
-            </w:r>
-          </w:p>
-        </w:tc>
-        <w:tc>
-          <w:tcPr>
-            <w:tcW w:w="4500" w:type="dxa"/>
-          </w:tcPr>
-          <w:p>
-            <w:proofErr w:type="spellStart"/>
-            <w:r>
-              <w:t>ReassignedToID</w:t>
-            </w:r>
-            <w:proofErr w:type="spellEnd"/>
-            <w:r>
-              <w:t xml:space="preserve">, ReassignDate and </w:t>
-            </w:r>
-            <w:proofErr w:type="spellStart"/>
-            <w:r>
-              <w:t>ReassignCount</w:t>
-            </w:r>
-            <w:proofErr w:type="spellEnd"/>
-            <w:r>
-              <w:t xml:space="preserve"> should be updated in Coaching Log Table. </w:t>
-            </w:r>
-          </w:p>
-        </w:tc>
-        <w:tc>
-          <w:tcPr>
-            <w:tcW w:w="1260" w:type="dxa"/>
-          </w:tcPr>
-          <w:p>
-            <w:r>
-              <w:rPr>
-                <w:rFonts w:asciiTheme="minorHAnsi" w:hAnsiTheme="minorHAnsi"/>
-                <w:bCs/>
-              </w:rPr>
-              <w:t>N</w:t>
-            </w:r>
-          </w:p>
-        </w:tc>
-        <w:tc>
-          <w:tcPr>
-            <w:tcW w:w="2880" w:type="dxa"/>
-          </w:tcPr>
-          <w:p>
-            <w:pPr>
-              <w:rPr>
-                <w:rFonts w:asciiTheme="minorHAnsi" w:hAnsiTheme="minorHAnsi"/>
-                <w:bCs/>
-              </w:rPr>
-            </w:pPr>
-            <w:r>
-              <w:t>NA</w:t>
-            </w:r>
-          </w:p>
-        </w:tc>
-      </w:tr>
-      <w:tr>
-        <w:trPr>
-          <w:cantSplit/>
-        </w:trPr>
-        <w:tc>
-          <w:tcPr>
-            <w:tcW w:w="1170" w:type="dxa"/>
-          </w:tcPr>
-          <w:p>
-            <w:pPr>
-              <w:rPr>
-                <w:bCs/>
-              </w:rPr>
-            </w:pPr>
-            <w:r>
-              <w:rPr>
-                <w:bCs/>
-              </w:rPr>
-              <w:t>ATM-3.</w:t>
-            </w:r>
-            <w:r>
-              <w:rPr>
-                <w:rFonts w:asciiTheme="minorHAnsi" w:hAnsiTheme="minorHAnsi"/>
-                <w:bCs/>
-              </w:rPr>
-              <w:t>1.2</w:t>
-            </w:r>
-          </w:p>
-        </w:tc>
-        <w:tc>
-          <w:tcPr>
-            <w:tcW w:w="3690" w:type="dxa"/>
-          </w:tcPr>
-          <w:p>
-            <w:r>
-              <w:t xml:space="preserve">Check the contents of the </w:t>
-            </w:r>
-            <w:proofErr w:type="spellStart"/>
-            <w:r>
-              <w:t>Coaching_Reassign_Reassign_Audit</w:t>
-            </w:r>
-            <w:proofErr w:type="spellEnd"/>
-            <w:r>
-              <w:t xml:space="preserve"> Table</w:t>
-            </w:r>
-          </w:p>
-        </w:tc>
-        <w:tc>
-          <w:tcPr>
-            <w:tcW w:w="4500" w:type="dxa"/>
-          </w:tcPr>
-          <w:p>
-            <w:r>
-              <w:t xml:space="preserve">Logs </w:t>
-            </w:r>
-            <w:proofErr w:type="spellStart"/>
-            <w:r>
-              <w:t>Reassignd</w:t>
-            </w:r>
-            <w:proofErr w:type="spellEnd"/>
-            <w:r>
-              <w:t xml:space="preserve"> in </w:t>
-            </w:r>
-            <w:r>
-              <w:rPr>
-                <w:bCs/>
-              </w:rPr>
-              <w:t>ATM-</w:t>
-            </w:r>
-            <w:r>
-              <w:rPr>
-                <w:rFonts w:asciiTheme="minorHAnsi" w:hAnsiTheme="minorHAnsi"/>
-                <w:bCs/>
-              </w:rPr>
-              <w:t xml:space="preserve">3.1.1 should have an Audit record present with required Details </w:t>
-            </w:r>
-          </w:p>
-        </w:tc>
-        <w:tc>
-          <w:tcPr>
-            <w:tcW w:w="1260" w:type="dxa"/>
-          </w:tcPr>
-          <w:p>
-            <w:r>
-              <w:rPr>
-                <w:rFonts w:asciiTheme="minorHAnsi" w:hAnsiTheme="minorHAnsi"/>
-                <w:bCs/>
-              </w:rPr>
-              <w:t>N</w:t>
-            </w:r>
-          </w:p>
-        </w:tc>
-        <w:tc>
-          <w:tcPr>
-            <w:tcW w:w="2880" w:type="dxa"/>
-          </w:tcPr>
-          <w:p>
-            <w:pPr>
-              <w:rPr>
-                <w:rFonts w:asciiTheme="minorHAnsi" w:hAnsiTheme="minorHAnsi"/>
-                <w:bCs/>
-              </w:rPr>
-            </w:pPr>
-            <w:r>
-              <w:t>NA</w:t>
-            </w:r>
-          </w:p>
-        </w:tc>
-      </w:tr>
-      <w:tr>
-        <w:trPr>
-          <w:cantSplit/>
-        </w:trPr>
-        <w:tc>
-          <w:tcPr>
-            <w:tcW w:w="1170" w:type="dxa"/>
-          </w:tcPr>
-          <w:p>
-            <w:pPr>
-              <w:rPr>
-                <w:bCs/>
-              </w:rPr>
-            </w:pPr>
-            <w:r>
-              <w:rPr>
-                <w:bCs/>
-              </w:rPr>
-              <w:t>ATM-3.</w:t>
-            </w:r>
-            <w:r>
-              <w:rPr>
-                <w:rFonts w:asciiTheme="minorHAnsi" w:hAnsiTheme="minorHAnsi"/>
-                <w:bCs/>
-              </w:rPr>
-              <w:t>1.3.1</w:t>
-            </w:r>
-          </w:p>
-        </w:tc>
-        <w:tc>
-          <w:tcPr>
-            <w:tcW w:w="3690" w:type="dxa"/>
-          </w:tcPr>
-          <w:p>
-            <w:r>
-              <w:t xml:space="preserve">Navigate to </w:t>
-            </w:r>
-            <w:hyperlink r:id="rId18" w:history="1">
-              <w:r>
-                <w:rPr>
-                  <w:rStyle w:val="Hyperlink"/>
-                </w:rPr>
-                <w:t>eCL Admin - eCL Admin</w:t>
-              </w:r>
-            </w:hyperlink>
-          </w:p>
-          <w:p>
-            <w:r>
-              <w:t>Manage Employee Logs</w:t>
-            </w:r>
-          </w:p>
-          <w:p>
-            <w:r>
-              <w:t>Reassign Employee logs</w:t>
-            </w:r>
-          </w:p>
-          <w:p>
-            <w:r>
-              <w:t>Select Search by Log Type, Employee Level, and Employee</w:t>
-            </w:r>
-          </w:p>
-          <w:p/>
-          <w:p/>
-        </w:tc>
-        <w:tc>
-          <w:tcPr>
-            <w:tcW w:w="4500" w:type="dxa"/>
-          </w:tcPr>
-          <w:p>
-            <w:r>
-              <w:t xml:space="preserve">Should see 3 drop downs for Employee level, Status and Pending Reviewer. </w:t>
-            </w:r>
-          </w:p>
-          <w:p>
-            <w:r>
-              <w:t>Admin Users should see all 5 Modules</w:t>
-            </w:r>
-          </w:p>
-          <w:p>
-            <w:r>
-              <w:t>Users belonging to specific Module will see their specific Module. Training Managers will see CSR Module in addition to Training.</w:t>
-            </w:r>
-          </w:p>
-          <w:p>
-            <w:r>
-              <w:t>Sups and Mgrs should only see employees from their site or employees in their hierarchy</w:t>
-            </w:r>
-          </w:p>
-        </w:tc>
-        <w:tc>
-          <w:tcPr>
-            <w:tcW w:w="1260" w:type="dxa"/>
-          </w:tcPr>
-          <w:p>
-            <w:r>
-              <w:rPr>
-                <w:rFonts w:asciiTheme="minorHAnsi" w:hAnsiTheme="minorHAnsi"/>
-                <w:bCs/>
-              </w:rPr>
-              <w:t>N</w:t>
-            </w:r>
-          </w:p>
-        </w:tc>
-        <w:tc>
-          <w:tcPr>
-            <w:tcW w:w="2880" w:type="dxa"/>
-          </w:tcPr>
-          <w:p>
-            <w:pPr>
-              <w:rPr>
-                <w:rFonts w:asciiTheme="minorHAnsi" w:hAnsiTheme="minorHAnsi"/>
-                <w:bCs/>
-              </w:rPr>
-            </w:pPr>
-            <w:r>
-              <w:t>NA</w:t>
-            </w:r>
-          </w:p>
-        </w:tc>
-      </w:tr>
-      <w:tr>
-        <w:trPr>
-          <w:cantSplit/>
-        </w:trPr>
-        <w:tc>
-          <w:tcPr>
-            <w:tcW w:w="1170" w:type="dxa"/>
-          </w:tcPr>
-          <w:p>
-            <w:pPr>
-              <w:rPr>
-                <w:bCs/>
-              </w:rPr>
-            </w:pPr>
-            <w:r>
-              <w:rPr>
-                <w:bCs/>
-              </w:rPr>
-              <w:t>ATM-3.</w:t>
-            </w:r>
-            <w:r>
-              <w:rPr>
-                <w:rFonts w:asciiTheme="minorHAnsi" w:hAnsiTheme="minorHAnsi"/>
-                <w:bCs/>
-              </w:rPr>
-              <w:t>1.3.2</w:t>
-            </w:r>
-          </w:p>
-        </w:tc>
-        <w:tc>
-          <w:tcPr>
-            <w:tcW w:w="3690" w:type="dxa"/>
-          </w:tcPr>
-          <w:p>
-            <w:r>
-              <w:t>Select an Employee Level</w:t>
-            </w:r>
-          </w:p>
-          <w:p>
-            <w:r>
-              <w:t>Status</w:t>
-            </w:r>
-          </w:p>
-          <w:p>
-            <w:r>
-              <w:t>And the Pending Reviewer</w:t>
-            </w:r>
-          </w:p>
-          <w:p/>
-        </w:tc>
-        <w:tc>
-          <w:tcPr>
-            <w:tcW w:w="4500" w:type="dxa"/>
-          </w:tcPr>
-          <w:p>
-            <w:r>
-              <w:t>A list of logs in the module and status selected that are pending at the selected Reviewer are displayed</w:t>
-            </w:r>
-          </w:p>
-        </w:tc>
-        <w:tc>
-          <w:tcPr>
-            <w:tcW w:w="1260" w:type="dxa"/>
-          </w:tcPr>
-          <w:p>
-            <w:r>
-              <w:rPr>
-                <w:rFonts w:asciiTheme="minorHAnsi" w:hAnsiTheme="minorHAnsi"/>
-                <w:bCs/>
-              </w:rPr>
-              <w:t>N</w:t>
-            </w:r>
-          </w:p>
-        </w:tc>
-        <w:tc>
-          <w:tcPr>
-            <w:tcW w:w="2880" w:type="dxa"/>
-          </w:tcPr>
-          <w:p>
-            <w:pPr>
-              <w:rPr>
-                <w:rFonts w:asciiTheme="minorHAnsi" w:hAnsiTheme="minorHAnsi"/>
-                <w:bCs/>
-              </w:rPr>
-            </w:pPr>
-            <w:r>
-              <w:t>NA</w:t>
-            </w:r>
-          </w:p>
-        </w:tc>
-      </w:tr>
-      <w:tr>
-        <w:trPr>
-          <w:cantSplit/>
-        </w:trPr>
-        <w:tc>
-          <w:tcPr>
-            <w:tcW w:w="1170" w:type="dxa"/>
-          </w:tcPr>
-          <w:p>
-            <w:pPr>
-              <w:rPr>
-                <w:bCs/>
-              </w:rPr>
-            </w:pPr>
-            <w:r>
-              <w:rPr>
-                <w:bCs/>
-              </w:rPr>
-              <w:lastRenderedPageBreak/>
               <w:t>ATM-3.</w:t>
             </w:r>
             <w:r>
@@ -8569,9 +8704,16 @@
             <w:tcW w:w="4500" w:type="dxa"/>
           </w:tcPr>
           <w:p>
-            <w:r>
-              <w:t>A list of logs in the module and status selected that are pending at the selected Reviewer are displayed</w:t>
-            </w:r>
+            <w:del w:id="87" w:author="Palacherla, Susmitha C" w:date="2023-03-24T09:34:00Z">
+              <w:r>
+                <w:delText>A list of logs in the module and status selected that are pending at the selected Reviewer are displayed</w:delText>
+              </w:r>
+            </w:del>
+            <w:ins w:id="88" w:author="Palacherla, Susmitha C" w:date="2023-03-24T09:34:00Z">
+              <w:r>
+                <w:t>The requested log is displayed with a checkbox</w:t>
+              </w:r>
+            </w:ins>
           </w:p>
         </w:tc>
         <w:tc>
@@ -8579,13 +8721,24 @@
             <w:tcW w:w="1260" w:type="dxa"/>
           </w:tcPr>
           <w:p>
-            <w:r>
-              <w:rPr>
-                <w:rFonts w:asciiTheme="minorHAnsi" w:hAnsiTheme="minorHAnsi"/>
-                <w:bCs/>
-              </w:rPr>
-              <w:t>N</w:t>
-            </w:r>
+            <w:ins w:id="89" w:author="Palacherla, Susmitha C" w:date="2023-03-24T09:36:00Z">
+              <w:r>
+                <w:rPr>
+                  <w:rFonts w:asciiTheme="minorHAnsi" w:hAnsiTheme="minorHAnsi"/>
+                  <w:bCs/>
+                </w:rPr>
+                <w:t>Y</w:t>
+              </w:r>
+            </w:ins>
+            <w:del w:id="90" w:author="Palacherla, Susmitha C" w:date="2023-03-24T09:36:00Z">
+              <w:r>
+                <w:rPr>
+                  <w:rFonts w:asciiTheme="minorHAnsi" w:hAnsiTheme="minorHAnsi"/>
+                  <w:bCs/>
+                </w:rPr>
+                <w:delText>N</w:delText>
+              </w:r>
+            </w:del>
           </w:p>
         </w:tc>
         <w:tc>
@@ -8593,9 +8746,16 @@
             <w:tcW w:w="2880" w:type="dxa"/>
           </w:tcPr>
           <w:p>
-            <w:r>
-              <w:t>NA</w:t>
-            </w:r>
+            <w:ins w:id="91" w:author="Palacherla, Susmitha C" w:date="2023-03-24T09:36:00Z">
+              <w:r>
+                <w:t>Pass</w:t>
+              </w:r>
+            </w:ins>
+            <w:del w:id="92" w:author="Palacherla, Susmitha C" w:date="2023-03-24T09:36:00Z">
+              <w:r>
+                <w:delText>NA</w:delText>
+              </w:r>
+            </w:del>
           </w:p>
         </w:tc>
       </w:tr>
@@ -8624,8 +8784,26 @@
                 <w:rFonts w:asciiTheme="minorHAnsi" w:hAnsiTheme="minorHAnsi"/>
                 <w:bCs/>
               </w:rPr>
-              <w:t>1.5</w:t>
-            </w:r>
+              <w:t>1.</w:t>
+            </w:r>
+            <w:ins w:id="93" w:author="Palacherla, Susmitha C" w:date="2023-03-24T09:34:00Z">
+              <w:r>
+                <w:rPr>
+                  <w:rFonts w:asciiTheme="minorHAnsi" w:hAnsiTheme="minorHAnsi"/>
+                  <w:bCs/>
+                </w:rPr>
+                <w:t>4.3</w:t>
+              </w:r>
+            </w:ins>
+            <w:del w:id="94" w:author="Palacherla, Susmitha C" w:date="2023-03-24T09:34:00Z">
+              <w:r>
+                <w:rPr>
+                  <w:rFonts w:asciiTheme="minorHAnsi" w:hAnsiTheme="minorHAnsi"/>
+                  <w:bCs/>
+                </w:rPr>
+                <w:delText>5</w:delText>
+              </w:r>
+            </w:del>
           </w:p>
         </w:tc>
         <w:tc>
@@ -8633,9 +8811,28 @@
             <w:tcW w:w="3690" w:type="dxa"/>
           </w:tcPr>
           <w:p>
-            <w:r>
-              <w:t>Reassign Coaching Log(s) by selecting one or more logs and picking a Reason</w:t>
-            </w:r>
+            <w:ins w:id="95" w:author="Palacherla, Susmitha C" w:date="2023-03-24T09:35:00Z">
+              <w:r>
+                <w:t xml:space="preserve">Check the box for </w:t>
+              </w:r>
+              <w:r>
+                <w:t>displayed</w:t>
+              </w:r>
+              <w:r>
+                <w:t xml:space="preserve"> log and </w:t>
+              </w:r>
+              <w:r>
+                <w:t>c</w:t>
+              </w:r>
+              <w:r>
+                <w:t>lick on the Reassign button that pops up</w:t>
+              </w:r>
+            </w:ins>
+            <w:del w:id="96" w:author="Palacherla, Susmitha C" w:date="2023-03-24T09:35:00Z">
+              <w:r>
+                <w:delText>Reassign Coaching Log(s) by selecting one or more logs and picking a Reason</w:delText>
+              </w:r>
+            </w:del>
           </w:p>
         </w:tc>
         <w:tc>
@@ -8643,9 +8840,65 @@
             <w:tcW w:w="4500" w:type="dxa"/>
           </w:tcPr>
           <w:p>
-            <w:r>
-              <w:t>In Reassign to Drop Down list of Reviewers that are at the same site as logged in user or for Managers any employees reporting to them are available to choose from</w:t>
-            </w:r>
+            <w:pPr>
+              <w:rPr>
+                <w:ins w:id="97" w:author="Palacherla, Susmitha C" w:date="2023-03-24T09:35:00Z"/>
+              </w:rPr>
+            </w:pPr>
+            <w:ins w:id="98" w:author="Palacherla, Susmitha C" w:date="2023-03-24T09:35:00Z">
+              <w:r>
+                <w:t>Reassign To page opens up with 3 drop downs for Reason, Site and Reassign to</w:t>
+              </w:r>
+            </w:ins>
+          </w:p>
+          <w:p>
+            <w:pPr>
+              <w:rPr>
+                <w:ins w:id="99" w:author="Palacherla, Susmitha C" w:date="2023-03-24T09:35:00Z"/>
+              </w:rPr>
+            </w:pPr>
+            <w:ins w:id="100" w:author="Palacherla, Susmitha C" w:date="2023-03-24T09:35:00Z">
+              <w:r>
+                <w:t>Reasons dropdown should display the predefined reasons for reassignment</w:t>
+              </w:r>
+            </w:ins>
+          </w:p>
+          <w:p>
+            <w:pPr>
+              <w:rPr>
+                <w:ins w:id="101" w:author="Palacherla, Susmitha C" w:date="2023-03-24T09:35:00Z"/>
+              </w:rPr>
+            </w:pPr>
+            <w:ins w:id="102" w:author="Palacherla, Susmitha C" w:date="2023-03-24T09:35:00Z">
+              <w:r>
+                <w:t>Site dropdown displays a list of all Active sites along with a an ‘All’ option</w:t>
+              </w:r>
+            </w:ins>
+          </w:p>
+          <w:p>
+            <w:ins w:id="103" w:author="Palacherla, Susmitha C" w:date="2023-03-24T09:35:00Z">
+              <w:r>
+                <w:t xml:space="preserve">Once a site is selected the Reassign To is populated with all sups and </w:t>
+              </w:r>
+            </w:ins>
+            <w:ins w:id="104" w:author="Palacherla, Susmitha C" w:date="2023-03-24T09:36:00Z">
+              <w:r>
+                <w:t>Mgrs</w:t>
+              </w:r>
+            </w:ins>
+            <w:ins w:id="105" w:author="Palacherla, Susmitha C" w:date="2023-03-24T09:35:00Z">
+              <w:r>
+                <w:t xml:space="preserve"> at the selected site or all sites that have employees with coaching logs reporting to them</w:t>
+              </w:r>
+              <w:r>
+                <w:t>.</w:t>
+              </w:r>
+            </w:ins>
+            <w:del w:id="106" w:author="Palacherla, Susmitha C" w:date="2023-03-24T09:35:00Z">
+              <w:r>
+                <w:delText>In Reassign to Drop Down list of Reviewers that are at the same site as logged in user or for Managers any employees reporting to them are available to choose from</w:delText>
+              </w:r>
+            </w:del>
           </w:p>
         </w:tc>
         <w:tc>
@@ -8653,13 +8906,24 @@
             <w:tcW w:w="1260" w:type="dxa"/>
           </w:tcPr>
           <w:p>
-            <w:r>
-              <w:rPr>
-                <w:rFonts w:asciiTheme="minorHAnsi" w:hAnsiTheme="minorHAnsi"/>
-                <w:bCs/>
-              </w:rPr>
-              <w:t>N</w:t>
-            </w:r>
+            <w:ins w:id="107" w:author="Palacherla, Susmitha C" w:date="2023-03-24T09:35:00Z">
+              <w:r>
+                <w:rPr>
+                  <w:rFonts w:asciiTheme="minorHAnsi" w:hAnsiTheme="minorHAnsi"/>
+                  <w:bCs/>
+                </w:rPr>
+                <w:t>Y</w:t>
+              </w:r>
+            </w:ins>
+            <w:del w:id="108" w:author="Palacherla, Susmitha C" w:date="2023-03-24T09:35:00Z">
+              <w:r>
+                <w:rPr>
+                  <w:rFonts w:asciiTheme="minorHAnsi" w:hAnsiTheme="minorHAnsi"/>
+                  <w:bCs/>
+                </w:rPr>
+                <w:delText>N</w:delText>
+              </w:r>
+            </w:del>
           </w:p>
         </w:tc>
         <w:tc>
@@ -8673,9 +8937,16 @@
                 <w:bCs/>
               </w:rPr>
             </w:pPr>
-            <w:r>
-              <w:t>NA</w:t>
-            </w:r>
+            <w:ins w:id="109" w:author="Palacherla, Susmitha C" w:date="2023-03-24T09:35:00Z">
+              <w:r>
+                <w:t>Pass</w:t>
+              </w:r>
+            </w:ins>
+            <w:del w:id="110" w:author="Palacherla, Susmitha C" w:date="2023-03-24T09:35:00Z">
+              <w:r>
+                <w:delText>NA</w:delText>
+              </w:r>
+            </w:del>
           </w:p>
         </w:tc>
       </w:tr>
@@ -8954,22 +9225,28 @@
                 <w:rFonts w:ascii="Arial" w:hAnsi="Arial" w:cs="Arial"/>
               </w:rPr>
             </w:pPr>
-            <w:del w:id="55" w:author="Palacherla, Susmitha C" w:date="2023-01-23T10:13:00Z">
+            <w:del w:id="111" w:author="Palacherla, Susmitha C" w:date="2023-03-24T09:36:00Z">
               <w:r>
                 <w:rPr>
                   <w:rFonts w:ascii="Arial" w:hAnsi="Arial" w:cs="Arial"/>
                 </w:rPr>
-                <w:delText>12/19/2022</w:delText>
+                <w:delText>1</w:delText>
               </w:r>
             </w:del>
-            <w:ins w:id="56" w:author="Palacherla, Susmitha C" w:date="2023-01-23T10:13:00Z">
+            <w:ins w:id="112" w:author="Palacherla, Susmitha C" w:date="2023-03-24T09:36:00Z">
               <w:r>
                 <w:rPr>
                   <w:rFonts w:ascii="Arial" w:hAnsi="Arial" w:cs="Arial"/>
                 </w:rPr>
-                <w:t>1/23/2023</w:t>
+                <w:t>3</w:t>
               </w:r>
             </w:ins>
+            <w:r>
+              <w:rPr>
+                <w:rFonts w:ascii="Arial" w:hAnsi="Arial" w:cs="Arial"/>
+              </w:rPr>
+              <w:t>/23/2023</w:t>
+            </w:r>
           </w:p>
         </w:tc>
       </w:tr>
@@ -9324,11 +9601,11 @@
           <w:numId w:val="2"/>
         </w:numPr>
       </w:pPr>
-      <w:bookmarkStart w:id="57" w:name="_Toc86652903"/>
+      <w:bookmarkStart w:id="113" w:name="_Toc86652903"/>
       <w:r>
         <w:t>Admin Tool – Reporting</w:t>
       </w:r>
-      <w:bookmarkEnd w:id="57"/>
+      <w:bookmarkEnd w:id="113"/>
     </w:p>
     <w:p/>
     <w:p/>
@@ -9420,6 +9697,7 @@
           </w:tcPr>
           <w:p>
             <w:r>
+              <w:lastRenderedPageBreak/>
               <w:t>Item</w:t>
             </w:r>
           </w:p>
@@ -9508,7 +9786,6 @@
                 <w:szCs w:val="22"/>
               </w:rPr>
             </w:pPr>
-            <w:proofErr w:type="spellStart"/>
             <w:r>
               <w:rPr>
                 <w:sz w:val="22"/>
@@ -9528,15 +9805,7 @@
                 <w:sz w:val="22"/>
                 <w:szCs w:val="22"/>
               </w:rPr>
-              <w:t>_Dev</w:t>
-            </w:r>
-            <w:proofErr w:type="spellEnd"/>
-            <w:r>
-              <w:rPr>
-                <w:sz w:val="22"/>
-                <w:szCs w:val="22"/>
-              </w:rPr>
-              <w:t xml:space="preserve"> database on </w:t>
+              <w:t xml:space="preserve">_Dev database on </w:t>
             </w:r>
             <w:r>
               <w:rPr>
@@ -9860,15 +10129,7 @@
           </w:tcPr>
           <w:p>
             <w:r>
-              <w:t xml:space="preserve">Result set for selected Module, Status, Site, Employee, Coaching Reason, </w:t>
-            </w:r>
-            <w:proofErr w:type="gramStart"/>
-            <w:r>
-              <w:t>sub Coaching</w:t>
-            </w:r>
-            <w:proofErr w:type="gramEnd"/>
-            <w:r>
-              <w:t xml:space="preserve"> Reason and Submitted Date Range should be returned.</w:t>
+              <w:t>Result set for selected Module, Status, Site, Employee, Coaching Reason, sub Coaching Reason and Submitted Date Range should be returned.</w:t>
             </w:r>
           </w:p>
         </w:tc>
@@ -9922,7 +10183,6 @@
               <w:rPr>
                 <w:bCs/>
               </w:rPr>
-              <w:lastRenderedPageBreak/>
               <w:t>ATR</w:t>
             </w:r>
             <w:r>
@@ -9967,15 +10227,7 @@
           </w:tcPr>
           <w:p>
             <w:r>
-              <w:t xml:space="preserve">Result set for selected Module, Status, Site, employee, Coaching Reason, </w:t>
-            </w:r>
-            <w:proofErr w:type="gramStart"/>
-            <w:r>
-              <w:t>sub Coaching</w:t>
-            </w:r>
-            <w:proofErr w:type="gramEnd"/>
-            <w:r>
-              <w:t xml:space="preserve"> Reason and Submitted Date Range should be returned.</w:t>
+              <w:t>Result set for selected Module, Status, Site, employee, Coaching Reason, sub Coaching Reason and Submitted Date Range should be returned.</w:t>
             </w:r>
           </w:p>
         </w:tc>
@@ -10157,15 +10409,7 @@
           </w:tcPr>
           <w:p>
             <w:r>
-              <w:t xml:space="preserve">Result set for selected Module, Status, Site, employee, Coaching Reason, </w:t>
-            </w:r>
-            <w:proofErr w:type="gramStart"/>
-            <w:r>
-              <w:t>sub Coaching</w:t>
-            </w:r>
-            <w:proofErr w:type="gramEnd"/>
-            <w:r>
-              <w:t xml:space="preserve"> Reason and Submitted Date Range should be returned.</w:t>
+              <w:t>Result set for selected Module, Status, Site, employee, Coaching Reason, sub Coaching Reason and Submitted Date Range should be returned.</w:t>
             </w:r>
           </w:p>
         </w:tc>
@@ -10425,7 +10669,6 @@
             <w:r>
               <w:t xml:space="preserve">Execute Stored procedure </w:t>
             </w:r>
-            <w:proofErr w:type="spellStart"/>
             <w:r>
               <w:t>sp_rpt</w:t>
             </w:r>
@@ -10433,11 +10676,7 @@
               <w:t>Warning</w:t>
             </w:r>
             <w:r>
-              <w:t>Summary</w:t>
-            </w:r>
-            <w:proofErr w:type="spellEnd"/>
-            <w:r>
-              <w:t xml:space="preserve"> in database with required parameters</w:t>
+              <w:t>Summary in database with required parameters</w:t>
             </w:r>
           </w:p>
         </w:tc>
@@ -10447,15 +10686,7 @@
           </w:tcPr>
           <w:p>
             <w:r>
-              <w:t xml:space="preserve">Result set for selected Module, Status, Site, employee, Warning Reason, Warning </w:t>
-            </w:r>
-            <w:proofErr w:type="spellStart"/>
-            <w:r>
-              <w:t>SubReason</w:t>
-            </w:r>
-            <w:proofErr w:type="spellEnd"/>
-            <w:r>
-              <w:t xml:space="preserve"> and Submitted Date Range should be returned.</w:t>
+              <w:t>Result set for selected Module, Status, Site, employee, Warning Reason, Warning SubReason and Submitted Date Range should be returned.</w:t>
             </w:r>
           </w:p>
         </w:tc>
@@ -10548,15 +10779,7 @@
           </w:tcPr>
           <w:p>
             <w:r>
-              <w:t xml:space="preserve">Result set for selected Module, Status, Site, employee, Warning Reason, Warning </w:t>
-            </w:r>
-            <w:proofErr w:type="spellStart"/>
-            <w:r>
-              <w:t>SubReason</w:t>
-            </w:r>
-            <w:proofErr w:type="spellEnd"/>
-            <w:r>
-              <w:t xml:space="preserve"> and Submitted Date Range should be returned.</w:t>
+              <w:t>Result set for selected Module, Status, Site, employee, Warning Reason, Warning SubReason and Submitted Date Range should be returned.</w:t>
             </w:r>
           </w:p>
         </w:tc>
@@ -10709,6 +10932,7 @@
               <w:rPr>
                 <w:bCs/>
               </w:rPr>
+              <w:lastRenderedPageBreak/>
               <w:t>ATR</w:t>
             </w:r>
             <w:r>
@@ -11806,11 +12030,11 @@
           <w:numId w:val="2"/>
         </w:numPr>
       </w:pPr>
-      <w:bookmarkStart w:id="58" w:name="_Toc86652904"/>
+      <w:bookmarkStart w:id="114" w:name="_Toc86652904"/>
       <w:r>
         <w:t>Admin Tool – Users</w:t>
       </w:r>
-      <w:bookmarkEnd w:id="58"/>
+      <w:bookmarkEnd w:id="114"/>
     </w:p>
     <w:p/>
     <w:p/>
@@ -11987,7 +12211,6 @@
                 <w:szCs w:val="22"/>
               </w:rPr>
             </w:pPr>
-            <w:proofErr w:type="spellStart"/>
             <w:r>
               <w:rPr>
                 <w:sz w:val="22"/>
@@ -12007,15 +12230,7 @@
                 <w:sz w:val="22"/>
                 <w:szCs w:val="22"/>
               </w:rPr>
-              <w:t>_Dev</w:t>
-            </w:r>
-            <w:proofErr w:type="spellEnd"/>
-            <w:r>
-              <w:rPr>
-                <w:sz w:val="22"/>
-                <w:szCs w:val="22"/>
-              </w:rPr>
-              <w:t xml:space="preserve"> database on </w:t>
+              <w:t xml:space="preserve">_Dev database on </w:t>
             </w:r>
             <w:r>
               <w:rPr>
@@ -12195,6 +12410,7 @@
               <w:rPr>
                 <w:bCs/>
               </w:rPr>
+              <w:lastRenderedPageBreak/>
               <w:t>ATU</w:t>
             </w:r>
             <w:r>
@@ -12323,15 +12539,7 @@
           </w:tcPr>
           <w:p>
             <w:r>
-              <w:t xml:space="preserve">Existing record is </w:t>
-            </w:r>
-            <w:proofErr w:type="gramStart"/>
-            <w:r>
-              <w:t>Reactivated</w:t>
-            </w:r>
-            <w:proofErr w:type="gramEnd"/>
-            <w:r>
-              <w:t xml:space="preserve"> and the Role assigned </w:t>
+              <w:t xml:space="preserve">Existing record is Reactivated and the Role assigned </w:t>
             </w:r>
           </w:p>
         </w:tc>
@@ -12402,15 +12610,7 @@
               <w:t>sp_UpdateHistorical_Dashboard_ACL_EndDate</w:t>
             </w:r>
             <w:r>
-              <w:t xml:space="preserve"> passing in </w:t>
-            </w:r>
-            <w:proofErr w:type="spellStart"/>
-            <w:r>
-              <w:t>RowID</w:t>
-            </w:r>
-            <w:proofErr w:type="spellEnd"/>
-            <w:r>
-              <w:t xml:space="preserve"> and an end Date</w:t>
+              <w:t xml:space="preserve"> passing in RowID and an end Date</w:t>
             </w:r>
           </w:p>
         </w:tc>
@@ -12420,15 +12620,7 @@
           </w:tcPr>
           <w:p>
             <w:r>
-              <w:t xml:space="preserve">Corresponding record is </w:t>
-            </w:r>
-            <w:proofErr w:type="gramStart"/>
-            <w:r>
-              <w:t>updated</w:t>
-            </w:r>
-            <w:proofErr w:type="gramEnd"/>
-            <w:r>
-              <w:t xml:space="preserve"> and an end date is set</w:t>
+              <w:t>Corresponding record is updated and an end date is set</w:t>
             </w:r>
           </w:p>
         </w:tc>
@@ -12503,15 +12695,7 @@
               <w:t>sp_UpdateHistorical_Dashboard_ACL_</w:t>
             </w:r>
             <w:r>
-              <w:t xml:space="preserve">Role passing in </w:t>
-            </w:r>
-            <w:proofErr w:type="spellStart"/>
-            <w:r>
-              <w:t>RowID</w:t>
-            </w:r>
-            <w:proofErr w:type="spellEnd"/>
-            <w:r>
-              <w:t xml:space="preserve"> and an end Date</w:t>
+              <w:t>Role passing in RowID and an end Date</w:t>
             </w:r>
           </w:p>
         </w:tc>
@@ -13091,7 +13275,7 @@
       <w:rPr>
         <w:noProof/>
       </w:rPr>
-      <w:t>1/23/2023</w:t>
+      <w:t>3/24/2023</w:t>
     </w:r>
     <w:r>
       <w:fldChar w:fldCharType="end"/>

</xml_diff>